<commit_message>
Prototipo 01 – Mapa de Batalla
</commit_message>
<xml_diff>
--- a/Documentos_de_proyecto/Diario_Desarrollo_Verdandi.docx
+++ b/Documentos_de_proyecto/Diario_Desarrollo_Verdandi.docx
@@ -131,6 +131,561 @@
     </w:p>
     <w:p>
       <w:pPr>
+        <w:pStyle w:val="Ttulo1"/>
+        <w:jc w:val="both"/>
+      </w:pPr>
+      <w:r>
+        <w:rPr>
+          <w:noProof/>
+        </w:rPr>
+        <w:drawing>
+          <wp:anchor distT="0" distB="0" distL="114300" distR="114300" simplePos="0" relativeHeight="251658240" behindDoc="0" locked="0" layoutInCell="1" allowOverlap="1" wp14:anchorId="48708492" wp14:editId="73E55634">
+            <wp:simplePos x="0" y="0"/>
+            <wp:positionH relativeFrom="margin">
+              <wp:align>center</wp:align>
+            </wp:positionH>
+            <wp:positionV relativeFrom="paragraph">
+              <wp:posOffset>501650</wp:posOffset>
+            </wp:positionV>
+            <wp:extent cx="5737860" cy="3629660"/>
+            <wp:effectExtent l="190500" t="190500" r="186690" b="199390"/>
+            <wp:wrapThrough wrapText="bothSides">
+              <wp:wrapPolygon edited="0">
+                <wp:start x="143" y="-1134"/>
+                <wp:lineTo x="-717" y="-907"/>
+                <wp:lineTo x="-717" y="21313"/>
+                <wp:lineTo x="143" y="22673"/>
+                <wp:lineTo x="21371" y="22673"/>
+                <wp:lineTo x="21442" y="22446"/>
+                <wp:lineTo x="22231" y="20973"/>
+                <wp:lineTo x="22231" y="907"/>
+                <wp:lineTo x="21442" y="-794"/>
+                <wp:lineTo x="21371" y="-1134"/>
+                <wp:lineTo x="143" y="-1134"/>
+              </wp:wrapPolygon>
+            </wp:wrapThrough>
+            <wp:docPr id="4" name="Imagen 4"/>
+            <wp:cNvGraphicFramePr>
+              <a:graphicFrameLocks xmlns:a="http://schemas.openxmlformats.org/drawingml/2006/main" noChangeAspect="1"/>
+            </wp:cNvGraphicFramePr>
+            <a:graphic xmlns:a="http://schemas.openxmlformats.org/drawingml/2006/main">
+              <a:graphicData uri="http://schemas.openxmlformats.org/drawingml/2006/picture">
+                <pic:pic xmlns:pic="http://schemas.openxmlformats.org/drawingml/2006/picture">
+                  <pic:nvPicPr>
+                    <pic:cNvPr id="0" name="Picture 4"/>
+                    <pic:cNvPicPr>
+                      <a:picLocks noChangeAspect="1" noChangeArrowheads="1"/>
+                    </pic:cNvPicPr>
+                  </pic:nvPicPr>
+                  <pic:blipFill>
+                    <a:blip r:embed="rId5">
+                      <a:extLst>
+                        <a:ext uri="{BEBA8EAE-BF5A-486C-A8C5-ECC9F3942E4B}">
+                          <a14:imgProps xmlns:a14="http://schemas.microsoft.com/office/drawing/2010/main">
+                            <a14:imgLayer r:embed="rId6">
+                              <a14:imgEffect>
+                                <a14:brightnessContrast bright="20000" contrast="20000"/>
+                              </a14:imgEffect>
+                            </a14:imgLayer>
+                          </a14:imgProps>
+                        </a:ext>
+                        <a:ext uri="{28A0092B-C50C-407E-A947-70E740481C1C}">
+                          <a14:useLocalDpi xmlns:a14="http://schemas.microsoft.com/office/drawing/2010/main" val="0"/>
+                        </a:ext>
+                      </a:extLst>
+                    </a:blip>
+                    <a:srcRect/>
+                    <a:stretch>
+                      <a:fillRect/>
+                    </a:stretch>
+                  </pic:blipFill>
+                  <pic:spPr bwMode="auto">
+                    <a:xfrm>
+                      <a:off x="0" y="0"/>
+                      <a:ext cx="5737860" cy="3629660"/>
+                    </a:xfrm>
+                    <a:prstGeom prst="rect">
+                      <a:avLst/>
+                    </a:prstGeom>
+                    <a:ln>
+                      <a:noFill/>
+                    </a:ln>
+                    <a:effectLst>
+                      <a:outerShdw blurRad="190500" algn="tl" rotWithShape="0">
+                        <a:srgbClr val="000000">
+                          <a:alpha val="70000"/>
+                        </a:srgbClr>
+                      </a:outerShdw>
+                    </a:effectLst>
+                  </pic:spPr>
+                </pic:pic>
+              </a:graphicData>
+            </a:graphic>
+            <wp14:sizeRelH relativeFrom="page">
+              <wp14:pctWidth>0</wp14:pctWidth>
+            </wp14:sizeRelH>
+            <wp14:sizeRelV relativeFrom="page">
+              <wp14:pctHeight>0</wp14:pctHeight>
+            </wp14:sizeRelV>
+          </wp:anchor>
+        </w:drawing>
+      </w:r>
+      <w:r>
+        <w:t xml:space="preserve">Prototipo 01 </w:t>
+      </w:r>
+      <w:r>
+        <w:t>– Mapa de Batalla</w:t>
+      </w:r>
+    </w:p>
+    <w:p>
+      <w:pPr>
+        <w:spacing w:line="360" w:lineRule="auto"/>
+        <w:jc w:val="left"/>
+        <w:rPr>
+          <w:rFonts w:ascii="Verdana" w:hAnsi="Verdana"/>
+          <w:sz w:val="20"/>
+          <w:szCs w:val="20"/>
+        </w:rPr>
+      </w:pPr>
+      <w:r>
+        <w:rPr>
+          <w:rFonts w:ascii="Verdana" w:hAnsi="Verdana"/>
+          <w:sz w:val="20"/>
+          <w:szCs w:val="20"/>
+        </w:rPr>
+        <w:t>El prototipo 01 se enfoca en esclarecer los elementos primordiales del gameplay</w:t>
+      </w:r>
+      <w:r>
+        <w:rPr>
+          <w:rFonts w:ascii="Verdana" w:hAnsi="Verdana"/>
+          <w:sz w:val="20"/>
+          <w:szCs w:val="20"/>
+        </w:rPr>
+        <w:t>, identificados como:</w:t>
+      </w:r>
+    </w:p>
+    <w:p>
+      <w:pPr>
+        <w:pStyle w:val="Prrafodelista"/>
+        <w:numPr>
+          <w:ilvl w:val="0"/>
+          <w:numId w:val="1"/>
+        </w:numPr>
+        <w:spacing w:line="360" w:lineRule="auto"/>
+        <w:jc w:val="left"/>
+        <w:rPr>
+          <w:rFonts w:ascii="Verdana" w:hAnsi="Verdana"/>
+          <w:sz w:val="20"/>
+          <w:szCs w:val="20"/>
+        </w:rPr>
+      </w:pPr>
+      <w:r>
+        <w:rPr>
+          <w:rFonts w:ascii="Verdana" w:hAnsi="Verdana"/>
+          <w:b/>
+          <w:bCs/>
+          <w:sz w:val="20"/>
+          <w:szCs w:val="20"/>
+        </w:rPr>
+        <w:t>Valquiria</w:t>
+      </w:r>
+      <w:r>
+        <w:rPr>
+          <w:rFonts w:ascii="Verdana" w:hAnsi="Verdana"/>
+          <w:sz w:val="20"/>
+          <w:szCs w:val="20"/>
+        </w:rPr>
+        <w:t>: El avatar del jugador, evidencia reacciones ante el empleo de las runas.</w:t>
+      </w:r>
+    </w:p>
+    <w:p>
+      <w:pPr>
+        <w:pStyle w:val="Prrafodelista"/>
+        <w:numPr>
+          <w:ilvl w:val="0"/>
+          <w:numId w:val="1"/>
+        </w:numPr>
+        <w:spacing w:line="360" w:lineRule="auto"/>
+        <w:jc w:val="left"/>
+        <w:rPr>
+          <w:rFonts w:ascii="Verdana" w:hAnsi="Verdana"/>
+          <w:sz w:val="20"/>
+          <w:szCs w:val="20"/>
+        </w:rPr>
+      </w:pPr>
+      <w:r>
+        <w:rPr>
+          <w:rFonts w:ascii="Verdana" w:hAnsi="Verdana"/>
+          <w:b/>
+          <w:bCs/>
+          <w:sz w:val="20"/>
+          <w:szCs w:val="20"/>
+        </w:rPr>
+        <w:t>Runas</w:t>
+      </w:r>
+      <w:r>
+        <w:rPr>
+          <w:rFonts w:ascii="Verdana" w:hAnsi="Verdana"/>
+          <w:sz w:val="20"/>
+          <w:szCs w:val="20"/>
+        </w:rPr>
+        <w:t>:</w:t>
+      </w:r>
+      <w:r>
+        <w:rPr>
+          <w:rFonts w:ascii="Verdana" w:hAnsi="Verdana"/>
+          <w:sz w:val="20"/>
+          <w:szCs w:val="20"/>
+        </w:rPr>
+        <w:t xml:space="preserve"> Objetos que determinan la incidencia del jugador en el mapa de batalla. Determinan ciertos efectos y restricciones que alteran el estado del héroe y/o enemigos.</w:t>
+      </w:r>
+    </w:p>
+    <w:p>
+      <w:pPr>
+        <w:pStyle w:val="Prrafodelista"/>
+        <w:numPr>
+          <w:ilvl w:val="0"/>
+          <w:numId w:val="1"/>
+        </w:numPr>
+        <w:spacing w:line="360" w:lineRule="auto"/>
+        <w:jc w:val="left"/>
+        <w:rPr>
+          <w:rFonts w:ascii="Verdana" w:hAnsi="Verdana"/>
+          <w:sz w:val="20"/>
+          <w:szCs w:val="20"/>
+        </w:rPr>
+      </w:pPr>
+      <w:r>
+        <w:rPr>
+          <w:rFonts w:ascii="Verdana" w:hAnsi="Verdana"/>
+          <w:b/>
+          <w:bCs/>
+          <w:sz w:val="20"/>
+          <w:szCs w:val="20"/>
+        </w:rPr>
+        <w:t>Mazo</w:t>
+      </w:r>
+      <w:r>
+        <w:rPr>
+          <w:rFonts w:ascii="Verdana" w:hAnsi="Verdana"/>
+          <w:sz w:val="20"/>
+          <w:szCs w:val="20"/>
+        </w:rPr>
+        <w:t>: Elemento representativo del conjunto de runas no disponibles ni empleadas durante la partida.</w:t>
+      </w:r>
+    </w:p>
+    <w:p>
+      <w:pPr>
+        <w:pStyle w:val="Prrafodelista"/>
+        <w:spacing w:line="360" w:lineRule="auto"/>
+        <w:jc w:val="left"/>
+        <w:rPr>
+          <w:rFonts w:ascii="Verdana" w:hAnsi="Verdana"/>
+          <w:sz w:val="20"/>
+          <w:szCs w:val="20"/>
+          <w:u w:val="single"/>
+        </w:rPr>
+      </w:pPr>
+      <w:bookmarkStart w:id="0" w:name="_GoBack"/>
+      <w:bookmarkEnd w:id="0"/>
+    </w:p>
+    <w:p>
+      <w:pPr>
+        <w:pStyle w:val="Prrafodelista"/>
+        <w:numPr>
+          <w:ilvl w:val="0"/>
+          <w:numId w:val="1"/>
+        </w:numPr>
+        <w:spacing w:line="360" w:lineRule="auto"/>
+        <w:jc w:val="left"/>
+        <w:rPr>
+          <w:rFonts w:ascii="Verdana" w:hAnsi="Verdana"/>
+          <w:sz w:val="20"/>
+          <w:szCs w:val="20"/>
+        </w:rPr>
+      </w:pPr>
+      <w:r>
+        <w:rPr>
+          <w:rFonts w:ascii="Verdana" w:hAnsi="Verdana"/>
+          <w:b/>
+          <w:bCs/>
+          <w:sz w:val="20"/>
+          <w:szCs w:val="20"/>
+        </w:rPr>
+        <w:lastRenderedPageBreak/>
+        <w:t>Mazo</w:t>
+      </w:r>
+      <w:r>
+        <w:rPr>
+          <w:rFonts w:ascii="Verdana" w:hAnsi="Verdana"/>
+          <w:sz w:val="20"/>
+          <w:szCs w:val="20"/>
+        </w:rPr>
+        <w:t>: Elemento representativo del conjunto de runas empleadas durante la partida.</w:t>
+      </w:r>
+    </w:p>
+    <w:p>
+      <w:pPr>
+        <w:pStyle w:val="Prrafodelista"/>
+        <w:numPr>
+          <w:ilvl w:val="0"/>
+          <w:numId w:val="1"/>
+        </w:numPr>
+        <w:spacing w:line="360" w:lineRule="auto"/>
+        <w:jc w:val="left"/>
+        <w:rPr>
+          <w:rFonts w:ascii="Verdana" w:hAnsi="Verdana"/>
+          <w:sz w:val="20"/>
+          <w:szCs w:val="20"/>
+        </w:rPr>
+      </w:pPr>
+      <w:r>
+        <w:rPr>
+          <w:rFonts w:ascii="Verdana" w:hAnsi="Verdana"/>
+          <w:b/>
+          <w:bCs/>
+          <w:sz w:val="20"/>
+          <w:szCs w:val="20"/>
+        </w:rPr>
+        <w:t>Runas Disponibles</w:t>
+      </w:r>
+      <w:r>
+        <w:rPr>
+          <w:rFonts w:ascii="Verdana" w:hAnsi="Verdana"/>
+          <w:sz w:val="20"/>
+          <w:szCs w:val="20"/>
+        </w:rPr>
+        <w:t xml:space="preserve">: </w:t>
+      </w:r>
+      <w:r>
+        <w:rPr>
+          <w:rFonts w:ascii="Verdana" w:hAnsi="Verdana"/>
+          <w:sz w:val="20"/>
+          <w:szCs w:val="20"/>
+        </w:rPr>
+        <w:t>Sección de runas disponibles para su empleo inmediato</w:t>
+      </w:r>
+    </w:p>
+    <w:p>
+      <w:pPr>
+        <w:pStyle w:val="Prrafodelista"/>
+        <w:numPr>
+          <w:ilvl w:val="0"/>
+          <w:numId w:val="1"/>
+        </w:numPr>
+        <w:spacing w:line="360" w:lineRule="auto"/>
+        <w:jc w:val="left"/>
+        <w:rPr>
+          <w:rFonts w:ascii="Verdana" w:hAnsi="Verdana"/>
+          <w:sz w:val="20"/>
+          <w:szCs w:val="20"/>
+          <w:u w:val="single"/>
+        </w:rPr>
+      </w:pPr>
+      <w:r>
+        <w:rPr>
+          <w:rFonts w:ascii="Verdana" w:hAnsi="Verdana"/>
+          <w:b/>
+          <w:bCs/>
+          <w:sz w:val="20"/>
+          <w:szCs w:val="20"/>
+        </w:rPr>
+        <w:t xml:space="preserve">Historia de Batalla: </w:t>
+      </w:r>
+      <w:r>
+        <w:rPr>
+          <w:rFonts w:ascii="Verdana" w:hAnsi="Verdana"/>
+          <w:sz w:val="20"/>
+          <w:szCs w:val="20"/>
+        </w:rPr>
+        <w:t>Progreso narrativo de los sucesos ocurridos durante la batalla en consonancia con el accionar del jugador.</w:t>
+      </w:r>
+    </w:p>
+    <w:p>
+      <w:pPr>
+        <w:pStyle w:val="Prrafodelista"/>
+        <w:numPr>
+          <w:ilvl w:val="0"/>
+          <w:numId w:val="1"/>
+        </w:numPr>
+        <w:spacing w:line="360" w:lineRule="auto"/>
+        <w:jc w:val="left"/>
+        <w:rPr>
+          <w:rFonts w:ascii="Verdana" w:hAnsi="Verdana"/>
+          <w:sz w:val="20"/>
+          <w:szCs w:val="20"/>
+          <w:u w:val="single"/>
+        </w:rPr>
+      </w:pPr>
+      <w:r>
+        <w:rPr>
+          <w:rFonts w:ascii="Verdana" w:hAnsi="Verdana"/>
+          <w:b/>
+          <w:bCs/>
+          <w:sz w:val="20"/>
+          <w:szCs w:val="20"/>
+        </w:rPr>
+        <w:t>Objetivo</w:t>
+      </w:r>
+      <w:r>
+        <w:rPr>
+          <w:rFonts w:ascii="Verdana" w:hAnsi="Verdana"/>
+          <w:b/>
+          <w:bCs/>
+          <w:sz w:val="20"/>
+          <w:szCs w:val="20"/>
+        </w:rPr>
+        <w:t>:</w:t>
+      </w:r>
+      <w:r>
+        <w:rPr>
+          <w:rFonts w:ascii="Verdana" w:hAnsi="Verdana"/>
+          <w:sz w:val="20"/>
+          <w:szCs w:val="20"/>
+        </w:rPr>
+        <w:t xml:space="preserve"> Ene</w:t>
+      </w:r>
+      <w:r>
+        <w:rPr>
+          <w:rFonts w:ascii="Verdana" w:hAnsi="Verdana"/>
+          <w:sz w:val="20"/>
+          <w:szCs w:val="20"/>
+        </w:rPr>
+        <w:t>migo a vencer como condición de victoria.</w:t>
+      </w:r>
+    </w:p>
+    <w:p>
+      <w:pPr>
+        <w:pStyle w:val="Prrafodelista"/>
+        <w:numPr>
+          <w:ilvl w:val="0"/>
+          <w:numId w:val="1"/>
+        </w:numPr>
+        <w:spacing w:line="360" w:lineRule="auto"/>
+        <w:jc w:val="left"/>
+        <w:rPr>
+          <w:rFonts w:ascii="Verdana" w:hAnsi="Verdana"/>
+          <w:sz w:val="20"/>
+          <w:szCs w:val="20"/>
+          <w:u w:val="single"/>
+        </w:rPr>
+      </w:pPr>
+      <w:r>
+        <w:rPr>
+          <w:rFonts w:ascii="Verdana" w:hAnsi="Verdana"/>
+          <w:b/>
+          <w:bCs/>
+          <w:sz w:val="20"/>
+          <w:szCs w:val="20"/>
+        </w:rPr>
+        <w:t>Héroe</w:t>
+      </w:r>
+      <w:r>
+        <w:rPr>
+          <w:rFonts w:ascii="Verdana" w:hAnsi="Verdana"/>
+          <w:b/>
+          <w:bCs/>
+          <w:sz w:val="20"/>
+          <w:szCs w:val="20"/>
+        </w:rPr>
+        <w:t>:</w:t>
+      </w:r>
+      <w:r>
+        <w:rPr>
+          <w:rFonts w:ascii="Verdana" w:hAnsi="Verdana"/>
+          <w:sz w:val="20"/>
+          <w:szCs w:val="20"/>
+        </w:rPr>
+        <w:t xml:space="preserve"> Unidad a resguardar como condición de derrota.</w:t>
+      </w:r>
+    </w:p>
+    <w:p>
+      <w:pPr>
+        <w:pStyle w:val="Prrafodelista"/>
+        <w:numPr>
+          <w:ilvl w:val="0"/>
+          <w:numId w:val="1"/>
+        </w:numPr>
+        <w:spacing w:line="360" w:lineRule="auto"/>
+        <w:jc w:val="left"/>
+        <w:rPr>
+          <w:rFonts w:ascii="Verdana" w:hAnsi="Verdana"/>
+          <w:sz w:val="20"/>
+          <w:szCs w:val="20"/>
+          <w:u w:val="single"/>
+        </w:rPr>
+      </w:pPr>
+      <w:r>
+        <w:rPr>
+          <w:rFonts w:ascii="Verdana" w:hAnsi="Verdana"/>
+          <w:b/>
+          <w:bCs/>
+          <w:sz w:val="20"/>
+          <w:szCs w:val="20"/>
+        </w:rPr>
+        <w:t>Enemigos:</w:t>
+      </w:r>
+      <w:r>
+        <w:rPr>
+          <w:rFonts w:ascii="Verdana" w:hAnsi="Verdana"/>
+          <w:sz w:val="20"/>
+          <w:szCs w:val="20"/>
+        </w:rPr>
+        <w:t xml:space="preserve"> Unidades ene</w:t>
+      </w:r>
+      <w:r>
+        <w:rPr>
+          <w:rFonts w:ascii="Verdana" w:hAnsi="Verdana"/>
+          <w:sz w:val="20"/>
+          <w:szCs w:val="20"/>
+        </w:rPr>
+        <w:t>migas varias.</w:t>
+      </w:r>
+    </w:p>
+    <w:p>
+      <w:pPr>
+        <w:pStyle w:val="Prrafodelista"/>
+        <w:numPr>
+          <w:ilvl w:val="0"/>
+          <w:numId w:val="1"/>
+        </w:numPr>
+        <w:spacing w:line="360" w:lineRule="auto"/>
+        <w:jc w:val="left"/>
+        <w:rPr>
+          <w:rFonts w:ascii="Verdana" w:hAnsi="Verdana"/>
+          <w:sz w:val="20"/>
+          <w:szCs w:val="20"/>
+        </w:rPr>
+      </w:pPr>
+      <w:r>
+        <w:rPr>
+          <w:rFonts w:ascii="Verdana" w:hAnsi="Verdana"/>
+          <w:b/>
+          <w:bCs/>
+          <w:sz w:val="20"/>
+          <w:szCs w:val="20"/>
+        </w:rPr>
+        <w:t>Valor-Favor-Libertad</w:t>
+      </w:r>
+      <w:r>
+        <w:rPr>
+          <w:rFonts w:ascii="Verdana" w:hAnsi="Verdana"/>
+          <w:sz w:val="20"/>
+          <w:szCs w:val="20"/>
+        </w:rPr>
+        <w:t>: Categorización de atributos que tienen incidencia en el estado de la batalla.</w:t>
+      </w:r>
+    </w:p>
+    <w:p>
+      <w:pPr>
+        <w:jc w:val="both"/>
+        <w:rPr>
+          <w:u w:val="single"/>
+        </w:rPr>
+      </w:pPr>
+    </w:p>
+    <w:p>
+      <w:pPr>
         <w:spacing w:line="360" w:lineRule="auto"/>
         <w:jc w:val="both"/>
         <w:rPr>
@@ -139,8 +694,6 @@
           <w:szCs w:val="20"/>
         </w:rPr>
       </w:pPr>
-      <w:bookmarkStart w:id="0" w:name="_GoBack"/>
-      <w:bookmarkEnd w:id="0"/>
     </w:p>
     <w:p>
       <w:pPr>
@@ -161,6 +714,127 @@
     </w:sectPr>
   </w:body>
 </w:document>
+</file>
+
+<file path=word/numbering.xml><?xml version="1.0" encoding="utf-8"?>
+<w:numbering xmlns:wpc="http://schemas.microsoft.com/office/word/2010/wordprocessingCanvas" xmlns:cx="http://schemas.microsoft.com/office/drawing/2014/chartex" xmlns:cx1="http://schemas.microsoft.com/office/drawing/2015/9/8/chartex" xmlns:cx2="http://schemas.microsoft.com/office/drawing/2015/10/21/chartex" xmlns:cx3="http://schemas.microsoft.com/office/drawing/2016/5/9/chartex" xmlns:cx4="http://schemas.microsoft.com/office/drawing/2016/5/10/chartex" xmlns:cx5="http://schemas.microsoft.com/office/drawing/2016/5/11/chartex" xmlns:cx6="http://schemas.microsoft.com/office/drawing/2016/5/12/chartex" xmlns:cx7="http://schemas.microsoft.com/office/drawing/2016/5/13/chartex" xmlns:cx8="http://schemas.microsoft.com/office/drawing/2016/5/14/chartex" xmlns:mc="http://schemas.openxmlformats.org/markup-compatibility/2006" xmlns:aink="http://schemas.microsoft.com/office/drawing/2016/ink" xmlns:am3d="http://schemas.microsoft.com/office/drawing/2017/model3d" xmlns:o="urn:schemas-microsoft-com:office:office" xmlns:r="http://schemas.openxmlformats.org/officeDocument/2006/relationships" xmlns:m="http://schemas.openxmlformats.org/officeDocument/2006/math" xmlns:v="urn:schemas-microsoft-com:vml" xmlns:wp14="http://schemas.microsoft.com/office/word/2010/wordprocessingDrawing" xmlns:wp="http://schemas.openxmlformats.org/drawingml/2006/wordprocessingDrawing" xmlns:w10="urn:schemas-microsoft-com:office:word" xmlns:w="http://schemas.openxmlformats.org/wordprocessingml/2006/main" xmlns:w14="http://schemas.microsoft.com/office/word/2010/wordml" xmlns:w15="http://schemas.microsoft.com/office/word/2012/wordml" xmlns:w16cid="http://schemas.microsoft.com/office/word/2016/wordml/cid" xmlns:w16se="http://schemas.microsoft.com/office/word/2015/wordml/symex" xmlns:wpg="http://schemas.microsoft.com/office/word/2010/wordprocessingGroup" xmlns:wpi="http://schemas.microsoft.com/office/word/2010/wordprocessingInk" xmlns:wne="http://schemas.microsoft.com/office/word/2006/wordml" xmlns:wps="http://schemas.microsoft.com/office/word/2010/wordprocessingShape" mc:Ignorable="w14 w15 w16se w16cid wp14">
+  <w:abstractNum w:abstractNumId="0" w15:restartNumberingAfterBreak="0">
+    <w:nsid w:val="708B456F"/>
+    <w:multiLevelType w:val="hybridMultilevel"/>
+    <w:tmpl w:val="EA88E138"/>
+    <w:lvl w:ilvl="0" w:tplc="2C0A0001">
+      <w:start w:val="1"/>
+      <w:numFmt w:val="bullet"/>
+      <w:lvlText w:val=""/>
+      <w:lvlJc w:val="left"/>
+      <w:pPr>
+        <w:ind w:left="720" w:hanging="360"/>
+      </w:pPr>
+      <w:rPr>
+        <w:rFonts w:ascii="Symbol" w:hAnsi="Symbol" w:hint="default"/>
+      </w:rPr>
+    </w:lvl>
+    <w:lvl w:ilvl="1" w:tplc="2C0A0003" w:tentative="1">
+      <w:start w:val="1"/>
+      <w:numFmt w:val="bullet"/>
+      <w:lvlText w:val="o"/>
+      <w:lvlJc w:val="left"/>
+      <w:pPr>
+        <w:ind w:left="1440" w:hanging="360"/>
+      </w:pPr>
+      <w:rPr>
+        <w:rFonts w:ascii="Courier New" w:hAnsi="Courier New" w:cs="Courier New" w:hint="default"/>
+      </w:rPr>
+    </w:lvl>
+    <w:lvl w:ilvl="2" w:tplc="2C0A0005" w:tentative="1">
+      <w:start w:val="1"/>
+      <w:numFmt w:val="bullet"/>
+      <w:lvlText w:val=""/>
+      <w:lvlJc w:val="left"/>
+      <w:pPr>
+        <w:ind w:left="2160" w:hanging="360"/>
+      </w:pPr>
+      <w:rPr>
+        <w:rFonts w:ascii="Wingdings" w:hAnsi="Wingdings" w:hint="default"/>
+      </w:rPr>
+    </w:lvl>
+    <w:lvl w:ilvl="3" w:tplc="2C0A0001" w:tentative="1">
+      <w:start w:val="1"/>
+      <w:numFmt w:val="bullet"/>
+      <w:lvlText w:val=""/>
+      <w:lvlJc w:val="left"/>
+      <w:pPr>
+        <w:ind w:left="2880" w:hanging="360"/>
+      </w:pPr>
+      <w:rPr>
+        <w:rFonts w:ascii="Symbol" w:hAnsi="Symbol" w:hint="default"/>
+      </w:rPr>
+    </w:lvl>
+    <w:lvl w:ilvl="4" w:tplc="2C0A0003" w:tentative="1">
+      <w:start w:val="1"/>
+      <w:numFmt w:val="bullet"/>
+      <w:lvlText w:val="o"/>
+      <w:lvlJc w:val="left"/>
+      <w:pPr>
+        <w:ind w:left="3600" w:hanging="360"/>
+      </w:pPr>
+      <w:rPr>
+        <w:rFonts w:ascii="Courier New" w:hAnsi="Courier New" w:cs="Courier New" w:hint="default"/>
+      </w:rPr>
+    </w:lvl>
+    <w:lvl w:ilvl="5" w:tplc="2C0A0005" w:tentative="1">
+      <w:start w:val="1"/>
+      <w:numFmt w:val="bullet"/>
+      <w:lvlText w:val=""/>
+      <w:lvlJc w:val="left"/>
+      <w:pPr>
+        <w:ind w:left="4320" w:hanging="360"/>
+      </w:pPr>
+      <w:rPr>
+        <w:rFonts w:ascii="Wingdings" w:hAnsi="Wingdings" w:hint="default"/>
+      </w:rPr>
+    </w:lvl>
+    <w:lvl w:ilvl="6" w:tplc="2C0A0001" w:tentative="1">
+      <w:start w:val="1"/>
+      <w:numFmt w:val="bullet"/>
+      <w:lvlText w:val=""/>
+      <w:lvlJc w:val="left"/>
+      <w:pPr>
+        <w:ind w:left="5040" w:hanging="360"/>
+      </w:pPr>
+      <w:rPr>
+        <w:rFonts w:ascii="Symbol" w:hAnsi="Symbol" w:hint="default"/>
+      </w:rPr>
+    </w:lvl>
+    <w:lvl w:ilvl="7" w:tplc="2C0A0003" w:tentative="1">
+      <w:start w:val="1"/>
+      <w:numFmt w:val="bullet"/>
+      <w:lvlText w:val="o"/>
+      <w:lvlJc w:val="left"/>
+      <w:pPr>
+        <w:ind w:left="5760" w:hanging="360"/>
+      </w:pPr>
+      <w:rPr>
+        <w:rFonts w:ascii="Courier New" w:hAnsi="Courier New" w:cs="Courier New" w:hint="default"/>
+      </w:rPr>
+    </w:lvl>
+    <w:lvl w:ilvl="8" w:tplc="2C0A0005" w:tentative="1">
+      <w:start w:val="1"/>
+      <w:numFmt w:val="bullet"/>
+      <w:lvlText w:val=""/>
+      <w:lvlJc w:val="left"/>
+      <w:pPr>
+        <w:ind w:left="6480" w:hanging="360"/>
+      </w:pPr>
+      <w:rPr>
+        <w:rFonts w:ascii="Wingdings" w:hAnsi="Wingdings" w:hint="default"/>
+      </w:rPr>
+    </w:lvl>
+  </w:abstractNum>
+  <w:num w:numId="1">
+    <w:abstractNumId w:val="0"/>
+  </w:num>
+</w:numbering>
 </file>
 
 <file path=word/styles.xml><?xml version="1.0" encoding="utf-8"?>
@@ -181,7 +855,7 @@
       </w:pPr>
     </w:pPrDefault>
   </w:docDefaults>
-  <w:latentStyles w:defLockedState="0" w:defUIPriority="99" w:defSemiHidden="0" w:defUnhideWhenUsed="0" w:defQFormat="0" w:count="376">
+  <w:latentStyles w:defLockedState="0" w:defUIPriority="99" w:defSemiHidden="0" w:defUnhideWhenUsed="0" w:defQFormat="0" w:count="377">
     <w:lsdException w:name="Normal" w:uiPriority="0" w:qFormat="1"/>
     <w:lsdException w:name="heading 1" w:uiPriority="9" w:qFormat="1"/>
     <w:lsdException w:name="heading 2" w:semiHidden="1" w:uiPriority="9" w:unhideWhenUsed="1" w:qFormat="1"/>
@@ -558,6 +1232,7 @@
     <w:lsdException w:name="Hashtag" w:semiHidden="1" w:unhideWhenUsed="1"/>
     <w:lsdException w:name="Unresolved Mention" w:semiHidden="1" w:unhideWhenUsed="1"/>
     <w:lsdException w:name="Smart Link" w:semiHidden="1" w:unhideWhenUsed="1"/>
+    <w:lsdException w:name="Smart Link Error" w:semiHidden="1" w:unhideWhenUsed="1"/>
   </w:latentStyles>
   <w:style w:type="paragraph" w:default="1" w:styleId="Normal">
     <w:name w:val="Normal"/>
@@ -623,6 +1298,17 @@
       <w:sz w:val="32"/>
       <w:szCs w:val="32"/>
     </w:rPr>
+  </w:style>
+  <w:style w:type="paragraph" w:styleId="Prrafodelista">
+    <w:name w:val="List Paragraph"/>
+    <w:basedOn w:val="Normal"/>
+    <w:uiPriority w:val="34"/>
+    <w:qFormat/>
+    <w:rsid w:val="00A50237"/>
+    <w:pPr>
+      <w:ind w:left="720"/>
+      <w:contextualSpacing/>
+    </w:pPr>
   </w:style>
 </w:styles>
 </file>

</xml_diff>

<commit_message>
Prototipo 02 – Runa y Alineación
</commit_message>
<xml_diff>
--- a/Documentos_de_proyecto/Diario_Desarrollo_Verdandi.docx
+++ b/Documentos_de_proyecto/Diario_Desarrollo_Verdandi.docx
@@ -386,8 +386,6 @@
           <w:u w:val="single"/>
         </w:rPr>
       </w:pPr>
-      <w:bookmarkStart w:id="0" w:name="_GoBack"/>
-      <w:bookmarkEnd w:id="0"/>
     </w:p>
     <w:p>
       <w:pPr>
@@ -673,16 +671,147 @@
           <w:sz w:val="20"/>
           <w:szCs w:val="20"/>
         </w:rPr>
-        <w:t>: Categorización de atributos que tienen incidencia en el estado de la batalla.</w:t>
+        <w:t xml:space="preserve">: Categorización de atributos que tienen incidencia en el estado de la </w:t>
+      </w:r>
+      <w:proofErr w:type="gramStart"/>
+      <w:r>
+        <w:rPr>
+          <w:rFonts w:ascii="Verdana" w:hAnsi="Verdana"/>
+          <w:sz w:val="20"/>
+          <w:szCs w:val="20"/>
+        </w:rPr>
+        <w:t>batalla.</w:t>
+      </w:r>
+      <w:r>
+        <w:rPr>
+          <w:rFonts w:ascii="Verdana" w:hAnsi="Verdana"/>
+          <w:sz w:val="20"/>
+          <w:szCs w:val="20"/>
+        </w:rPr>
+        <w:t>(</w:t>
+      </w:r>
+      <w:proofErr w:type="gramEnd"/>
+      <w:r>
+        <w:rPr>
+          <w:rFonts w:ascii="Verdana" w:hAnsi="Verdana"/>
+          <w:sz w:val="20"/>
+          <w:szCs w:val="20"/>
+        </w:rPr>
+        <w:t>Alineación)</w:t>
       </w:r>
     </w:p>
     <w:p>
       <w:pPr>
-        <w:jc w:val="both"/>
-        <w:rPr>
-          <w:u w:val="single"/>
-        </w:rPr>
-      </w:pPr>
+        <w:pStyle w:val="Ttulo1"/>
+        <w:jc w:val="left"/>
+        <w:rPr>
+          <w:rFonts w:ascii="Verdana" w:hAnsi="Verdana" w:cs="Arial"/>
+          <w:sz w:val="20"/>
+          <w:szCs w:val="20"/>
+        </w:rPr>
+      </w:pPr>
+      <w:r>
+        <w:rPr>
+          <w:rFonts w:ascii="Verdana" w:hAnsi="Verdana" w:cs="Arial"/>
+          <w:noProof/>
+          <w:sz w:val="20"/>
+          <w:szCs w:val="20"/>
+        </w:rPr>
+        <w:drawing>
+          <wp:anchor distT="0" distB="0" distL="114300" distR="114300" simplePos="0" relativeHeight="251659264" behindDoc="0" locked="0" layoutInCell="1" allowOverlap="1" wp14:anchorId="77F221F2" wp14:editId="1CB03321">
+            <wp:simplePos x="0" y="0"/>
+            <wp:positionH relativeFrom="margin">
+              <wp:align>center</wp:align>
+            </wp:positionH>
+            <wp:positionV relativeFrom="paragraph">
+              <wp:posOffset>574040</wp:posOffset>
+            </wp:positionV>
+            <wp:extent cx="5852160" cy="4244218"/>
+            <wp:effectExtent l="190500" t="190500" r="186690" b="194945"/>
+            <wp:wrapThrough wrapText="bothSides">
+              <wp:wrapPolygon edited="0">
+                <wp:start x="141" y="-970"/>
+                <wp:lineTo x="-703" y="-776"/>
+                <wp:lineTo x="-703" y="21332"/>
+                <wp:lineTo x="141" y="22495"/>
+                <wp:lineTo x="21375" y="22495"/>
+                <wp:lineTo x="21445" y="22301"/>
+                <wp:lineTo x="22219" y="21041"/>
+                <wp:lineTo x="22219" y="776"/>
+                <wp:lineTo x="21445" y="-679"/>
+                <wp:lineTo x="21375" y="-970"/>
+                <wp:lineTo x="141" y="-970"/>
+              </wp:wrapPolygon>
+            </wp:wrapThrough>
+            <wp:docPr id="1" name="Imagen 1"/>
+            <wp:cNvGraphicFramePr>
+              <a:graphicFrameLocks xmlns:a="http://schemas.openxmlformats.org/drawingml/2006/main" noChangeAspect="1"/>
+            </wp:cNvGraphicFramePr>
+            <a:graphic xmlns:a="http://schemas.openxmlformats.org/drawingml/2006/main">
+              <a:graphicData uri="http://schemas.openxmlformats.org/drawingml/2006/picture">
+                <pic:pic xmlns:pic="http://schemas.openxmlformats.org/drawingml/2006/picture">
+                  <pic:nvPicPr>
+                    <pic:cNvPr id="0" name="Picture 1"/>
+                    <pic:cNvPicPr>
+                      <a:picLocks noChangeAspect="1" noChangeArrowheads="1"/>
+                    </pic:cNvPicPr>
+                  </pic:nvPicPr>
+                  <pic:blipFill>
+                    <a:blip r:embed="rId7">
+                      <a:extLst>
+                        <a:ext uri="{28A0092B-C50C-407E-A947-70E740481C1C}">
+                          <a14:useLocalDpi xmlns:a14="http://schemas.microsoft.com/office/drawing/2010/main" val="0"/>
+                        </a:ext>
+                      </a:extLst>
+                    </a:blip>
+                    <a:srcRect/>
+                    <a:stretch>
+                      <a:fillRect/>
+                    </a:stretch>
+                  </pic:blipFill>
+                  <pic:spPr bwMode="auto">
+                    <a:xfrm>
+                      <a:off x="0" y="0"/>
+                      <a:ext cx="5852160" cy="4244218"/>
+                    </a:xfrm>
+                    <a:prstGeom prst="rect">
+                      <a:avLst/>
+                    </a:prstGeom>
+                    <a:ln>
+                      <a:noFill/>
+                    </a:ln>
+                    <a:effectLst>
+                      <a:outerShdw blurRad="190500" algn="tl" rotWithShape="0">
+                        <a:srgbClr val="000000">
+                          <a:alpha val="70000"/>
+                        </a:srgbClr>
+                      </a:outerShdw>
+                    </a:effectLst>
+                  </pic:spPr>
+                </pic:pic>
+              </a:graphicData>
+            </a:graphic>
+            <wp14:sizeRelH relativeFrom="page">
+              <wp14:pctWidth>0</wp14:pctWidth>
+            </wp14:sizeRelH>
+            <wp14:sizeRelV relativeFrom="page">
+              <wp14:pctHeight>0</wp14:pctHeight>
+            </wp14:sizeRelV>
+          </wp:anchor>
+        </w:drawing>
+      </w:r>
+      <w:r>
+        <w:t>Prototipo 0</w:t>
+      </w:r>
+      <w:r>
+        <w:t>2</w:t>
+      </w:r>
+      <w:r>
+        <w:t xml:space="preserve"> – </w:t>
+      </w:r>
+      <w:r>
+        <w:t>Runa y Alineación</w:t>
+      </w:r>
     </w:p>
     <w:p>
       <w:pPr>
@@ -694,17 +823,274 @@
           <w:szCs w:val="20"/>
         </w:rPr>
       </w:pPr>
+      <w:r>
+        <w:rPr>
+          <w:rFonts w:ascii="Verdana" w:hAnsi="Verdana" w:cs="Arial"/>
+          <w:sz w:val="20"/>
+          <w:szCs w:val="20"/>
+        </w:rPr>
+        <w:t xml:space="preserve">Cada runa afectará de forma particular la partida, no obstante, se define una alineación para cada grupo de runas, identificadas en: </w:t>
+      </w:r>
     </w:p>
     <w:p>
       <w:pPr>
+        <w:pStyle w:val="Prrafodelista"/>
+        <w:numPr>
+          <w:ilvl w:val="0"/>
+          <w:numId w:val="2"/>
+        </w:numPr>
         <w:spacing w:line="360" w:lineRule="auto"/>
         <w:jc w:val="both"/>
         <w:rPr>
           <w:rFonts w:ascii="Verdana" w:hAnsi="Verdana" w:cs="Arial"/>
-          <w:sz w:val="20"/>
-          <w:szCs w:val="20"/>
-        </w:rPr>
-      </w:pPr>
+          <w:b/>
+          <w:bCs/>
+          <w:sz w:val="20"/>
+          <w:szCs w:val="20"/>
+        </w:rPr>
+      </w:pPr>
+      <w:r>
+        <w:rPr>
+          <w:rFonts w:ascii="Verdana" w:hAnsi="Verdana" w:cs="Arial"/>
+          <w:b/>
+          <w:bCs/>
+          <w:sz w:val="20"/>
+          <w:szCs w:val="20"/>
+        </w:rPr>
+        <w:t xml:space="preserve">Prosperidad: </w:t>
+      </w:r>
+      <w:r>
+        <w:rPr>
+          <w:rFonts w:ascii="Verdana" w:hAnsi="Verdana" w:cs="Arial"/>
+          <w:sz w:val="20"/>
+          <w:szCs w:val="20"/>
+        </w:rPr>
+        <w:t>R</w:t>
+      </w:r>
+      <w:r>
+        <w:rPr>
+          <w:rFonts w:ascii="Verdana" w:hAnsi="Verdana" w:cs="Arial"/>
+          <w:sz w:val="20"/>
+          <w:szCs w:val="20"/>
+        </w:rPr>
+        <w:t>unas</w:t>
+      </w:r>
+      <w:r>
+        <w:rPr>
+          <w:rFonts w:ascii="Verdana" w:hAnsi="Verdana" w:cs="Arial"/>
+          <w:sz w:val="20"/>
+          <w:szCs w:val="20"/>
+        </w:rPr>
+        <w:t xml:space="preserve"> del </w:t>
+      </w:r>
+      <w:r>
+        <w:rPr>
+          <w:rFonts w:ascii="Verdana" w:hAnsi="Verdana" w:cs="Arial"/>
+          <w:sz w:val="20"/>
+          <w:szCs w:val="20"/>
+        </w:rPr>
+        <w:t>primer</w:t>
+      </w:r>
+      <w:r>
+        <w:rPr>
+          <w:rFonts w:ascii="Verdana" w:hAnsi="Verdana" w:cs="Arial"/>
+          <w:sz w:val="20"/>
+          <w:szCs w:val="20"/>
+        </w:rPr>
+        <w:t xml:space="preserve"> </w:t>
+      </w:r>
+      <w:r>
+        <w:rPr>
+          <w:rFonts w:ascii="Verdana" w:hAnsi="Verdana" w:cs="Arial"/>
+          <w:sz w:val="20"/>
+          <w:szCs w:val="20"/>
+        </w:rPr>
+        <w:t>aett</w:t>
+      </w:r>
+      <w:r>
+        <w:rPr>
+          <w:rFonts w:ascii="Verdana" w:hAnsi="Verdana" w:cs="Arial"/>
+          <w:sz w:val="20"/>
+          <w:szCs w:val="20"/>
+        </w:rPr>
+        <w:t>, principalmente destina a modificar el escenario y adquirir recursos.</w:t>
+      </w:r>
+    </w:p>
+    <w:p>
+      <w:pPr>
+        <w:pStyle w:val="Prrafodelista"/>
+        <w:numPr>
+          <w:ilvl w:val="0"/>
+          <w:numId w:val="2"/>
+        </w:numPr>
+        <w:spacing w:line="360" w:lineRule="auto"/>
+        <w:jc w:val="both"/>
+        <w:rPr>
+          <w:rFonts w:ascii="Verdana" w:hAnsi="Verdana" w:cs="Arial"/>
+          <w:b/>
+          <w:bCs/>
+          <w:sz w:val="20"/>
+          <w:szCs w:val="20"/>
+        </w:rPr>
+      </w:pPr>
+      <w:r>
+        <w:rPr>
+          <w:rFonts w:ascii="Verdana" w:hAnsi="Verdana" w:cs="Arial"/>
+          <w:b/>
+          <w:bCs/>
+          <w:sz w:val="20"/>
+          <w:szCs w:val="20"/>
+        </w:rPr>
+        <w:lastRenderedPageBreak/>
+        <w:t xml:space="preserve">Favor: </w:t>
+      </w:r>
+      <w:r>
+        <w:rPr>
+          <w:rFonts w:ascii="Verdana" w:hAnsi="Verdana" w:cs="Arial"/>
+          <w:sz w:val="20"/>
+          <w:szCs w:val="20"/>
+        </w:rPr>
+        <w:t>Runas</w:t>
+      </w:r>
+      <w:r>
+        <w:rPr>
+          <w:rFonts w:ascii="Verdana" w:hAnsi="Verdana" w:cs="Arial"/>
+          <w:sz w:val="20"/>
+          <w:szCs w:val="20"/>
+        </w:rPr>
+        <w:t xml:space="preserve"> del </w:t>
+      </w:r>
+      <w:r>
+        <w:rPr>
+          <w:rFonts w:ascii="Verdana" w:hAnsi="Verdana" w:cs="Arial"/>
+          <w:sz w:val="20"/>
+          <w:szCs w:val="20"/>
+        </w:rPr>
+        <w:t>segundo</w:t>
+      </w:r>
+      <w:r>
+        <w:rPr>
+          <w:rFonts w:ascii="Verdana" w:hAnsi="Verdana" w:cs="Arial"/>
+          <w:sz w:val="20"/>
+          <w:szCs w:val="20"/>
+        </w:rPr>
+        <w:t xml:space="preserve"> </w:t>
+      </w:r>
+      <w:r>
+        <w:rPr>
+          <w:rFonts w:ascii="Verdana" w:hAnsi="Verdana" w:cs="Arial"/>
+          <w:sz w:val="20"/>
+          <w:szCs w:val="20"/>
+        </w:rPr>
+        <w:t>aett</w:t>
+      </w:r>
+      <w:r>
+        <w:rPr>
+          <w:rFonts w:ascii="Verdana" w:hAnsi="Verdana" w:cs="Arial"/>
+          <w:sz w:val="20"/>
+          <w:szCs w:val="20"/>
+        </w:rPr>
+        <w:t xml:space="preserve">, </w:t>
+      </w:r>
+      <w:r>
+        <w:rPr>
+          <w:rFonts w:ascii="Verdana" w:hAnsi="Verdana" w:cs="Arial"/>
+          <w:sz w:val="20"/>
+          <w:szCs w:val="20"/>
+        </w:rPr>
+        <w:t>asistencia inmediata para la resolución de situaciones de riego durante la partida</w:t>
+      </w:r>
+      <w:bookmarkStart w:id="0" w:name="_GoBack"/>
+      <w:bookmarkEnd w:id="0"/>
+      <w:r>
+        <w:rPr>
+          <w:rFonts w:ascii="Verdana" w:hAnsi="Verdana" w:cs="Arial"/>
+          <w:sz w:val="20"/>
+          <w:szCs w:val="20"/>
+        </w:rPr>
+        <w:t>.</w:t>
+      </w:r>
+    </w:p>
+    <w:p>
+      <w:pPr>
+        <w:pStyle w:val="Prrafodelista"/>
+        <w:numPr>
+          <w:ilvl w:val="0"/>
+          <w:numId w:val="2"/>
+        </w:numPr>
+        <w:spacing w:line="360" w:lineRule="auto"/>
+        <w:jc w:val="both"/>
+        <w:rPr>
+          <w:rFonts w:ascii="Verdana" w:hAnsi="Verdana" w:cs="Arial"/>
+          <w:b/>
+          <w:bCs/>
+          <w:sz w:val="20"/>
+          <w:szCs w:val="20"/>
+        </w:rPr>
+      </w:pPr>
+      <w:r>
+        <w:rPr>
+          <w:rFonts w:ascii="Verdana" w:hAnsi="Verdana" w:cs="Arial"/>
+          <w:b/>
+          <w:bCs/>
+          <w:sz w:val="20"/>
+          <w:szCs w:val="20"/>
+        </w:rPr>
+        <w:t xml:space="preserve">Honor: </w:t>
+      </w:r>
+      <w:r>
+        <w:rPr>
+          <w:rFonts w:ascii="Verdana" w:hAnsi="Verdana" w:cs="Arial"/>
+          <w:sz w:val="20"/>
+          <w:szCs w:val="20"/>
+        </w:rPr>
+        <w:t xml:space="preserve">Runas del </w:t>
+      </w:r>
+      <w:r>
+        <w:rPr>
+          <w:rFonts w:ascii="Verdana" w:hAnsi="Verdana" w:cs="Arial"/>
+          <w:sz w:val="20"/>
+          <w:szCs w:val="20"/>
+        </w:rPr>
+        <w:t>tercer</w:t>
+      </w:r>
+      <w:r>
+        <w:rPr>
+          <w:rFonts w:ascii="Verdana" w:hAnsi="Verdana" w:cs="Arial"/>
+          <w:sz w:val="20"/>
+          <w:szCs w:val="20"/>
+        </w:rPr>
+        <w:t xml:space="preserve"> aett, </w:t>
+      </w:r>
+      <w:r>
+        <w:rPr>
+          <w:rFonts w:ascii="Verdana" w:hAnsi="Verdana" w:cs="Arial"/>
+          <w:sz w:val="20"/>
+          <w:szCs w:val="20"/>
+        </w:rPr>
+        <w:t>empleadas para afectar el comportamiento de las unidades aliadas y/o enemigas.</w:t>
+      </w:r>
+    </w:p>
+    <w:p>
+      <w:pPr>
+        <w:spacing w:line="360" w:lineRule="auto"/>
+        <w:ind w:left="360"/>
+        <w:jc w:val="both"/>
+        <w:rPr>
+          <w:rFonts w:ascii="Verdana" w:hAnsi="Verdana" w:cs="Arial"/>
+          <w:sz w:val="20"/>
+          <w:szCs w:val="20"/>
+          <w:u w:val="single"/>
+        </w:rPr>
+      </w:pPr>
+      <w:r>
+        <w:rPr>
+          <w:rFonts w:ascii="Verdana" w:hAnsi="Verdana" w:cs="Arial"/>
+          <w:sz w:val="20"/>
+          <w:szCs w:val="20"/>
+        </w:rPr>
+        <w:t>Algunas runas pueden emplearse de forma invertida para garantizar un efecto contrario que beneficie el balance de la alineación.</w:t>
+      </w:r>
     </w:p>
     <w:sectPr>
       <w:pgSz w:w="11906" w:h="16838" w:code="9"/>
@@ -719,9 +1105,9 @@
 <file path=word/numbering.xml><?xml version="1.0" encoding="utf-8"?>
 <w:numbering xmlns:wpc="http://schemas.microsoft.com/office/word/2010/wordprocessingCanvas" xmlns:cx="http://schemas.microsoft.com/office/drawing/2014/chartex" xmlns:cx1="http://schemas.microsoft.com/office/drawing/2015/9/8/chartex" xmlns:cx2="http://schemas.microsoft.com/office/drawing/2015/10/21/chartex" xmlns:cx3="http://schemas.microsoft.com/office/drawing/2016/5/9/chartex" xmlns:cx4="http://schemas.microsoft.com/office/drawing/2016/5/10/chartex" xmlns:cx5="http://schemas.microsoft.com/office/drawing/2016/5/11/chartex" xmlns:cx6="http://schemas.microsoft.com/office/drawing/2016/5/12/chartex" xmlns:cx7="http://schemas.microsoft.com/office/drawing/2016/5/13/chartex" xmlns:cx8="http://schemas.microsoft.com/office/drawing/2016/5/14/chartex" xmlns:mc="http://schemas.openxmlformats.org/markup-compatibility/2006" xmlns:aink="http://schemas.microsoft.com/office/drawing/2016/ink" xmlns:am3d="http://schemas.microsoft.com/office/drawing/2017/model3d" xmlns:o="urn:schemas-microsoft-com:office:office" xmlns:r="http://schemas.openxmlformats.org/officeDocument/2006/relationships" xmlns:m="http://schemas.openxmlformats.org/officeDocument/2006/math" xmlns:v="urn:schemas-microsoft-com:vml" xmlns:wp14="http://schemas.microsoft.com/office/word/2010/wordprocessingDrawing" xmlns:wp="http://schemas.openxmlformats.org/drawingml/2006/wordprocessingDrawing" xmlns:w10="urn:schemas-microsoft-com:office:word" xmlns:w="http://schemas.openxmlformats.org/wordprocessingml/2006/main" xmlns:w14="http://schemas.microsoft.com/office/word/2010/wordml" xmlns:w15="http://schemas.microsoft.com/office/word/2012/wordml" xmlns:w16cid="http://schemas.microsoft.com/office/word/2016/wordml/cid" xmlns:w16se="http://schemas.microsoft.com/office/word/2015/wordml/symex" xmlns:wpg="http://schemas.microsoft.com/office/word/2010/wordprocessingGroup" xmlns:wpi="http://schemas.microsoft.com/office/word/2010/wordprocessingInk" xmlns:wne="http://schemas.microsoft.com/office/word/2006/wordml" xmlns:wps="http://schemas.microsoft.com/office/word/2010/wordprocessingShape" mc:Ignorable="w14 w15 w16se w16cid wp14">
   <w:abstractNum w:abstractNumId="0" w15:restartNumberingAfterBreak="0">
-    <w:nsid w:val="708B456F"/>
+    <w:nsid w:val="10972DA7"/>
     <w:multiLevelType w:val="hybridMultilevel"/>
-    <w:tmpl w:val="EA88E138"/>
+    <w:tmpl w:val="2C02B942"/>
     <w:lvl w:ilvl="0" w:tplc="2C0A0001">
       <w:start w:val="1"/>
       <w:numFmt w:val="bullet"/>
@@ -831,7 +1217,123 @@
       </w:rPr>
     </w:lvl>
   </w:abstractNum>
+  <w:abstractNum w:abstractNumId="1" w15:restartNumberingAfterBreak="0">
+    <w:nsid w:val="708B456F"/>
+    <w:multiLevelType w:val="hybridMultilevel"/>
+    <w:tmpl w:val="EA88E138"/>
+    <w:lvl w:ilvl="0" w:tplc="2C0A0001">
+      <w:start w:val="1"/>
+      <w:numFmt w:val="bullet"/>
+      <w:lvlText w:val=""/>
+      <w:lvlJc w:val="left"/>
+      <w:pPr>
+        <w:ind w:left="720" w:hanging="360"/>
+      </w:pPr>
+      <w:rPr>
+        <w:rFonts w:ascii="Symbol" w:hAnsi="Symbol" w:hint="default"/>
+      </w:rPr>
+    </w:lvl>
+    <w:lvl w:ilvl="1" w:tplc="2C0A0003" w:tentative="1">
+      <w:start w:val="1"/>
+      <w:numFmt w:val="bullet"/>
+      <w:lvlText w:val="o"/>
+      <w:lvlJc w:val="left"/>
+      <w:pPr>
+        <w:ind w:left="1440" w:hanging="360"/>
+      </w:pPr>
+      <w:rPr>
+        <w:rFonts w:ascii="Courier New" w:hAnsi="Courier New" w:cs="Courier New" w:hint="default"/>
+      </w:rPr>
+    </w:lvl>
+    <w:lvl w:ilvl="2" w:tplc="2C0A0005" w:tentative="1">
+      <w:start w:val="1"/>
+      <w:numFmt w:val="bullet"/>
+      <w:lvlText w:val=""/>
+      <w:lvlJc w:val="left"/>
+      <w:pPr>
+        <w:ind w:left="2160" w:hanging="360"/>
+      </w:pPr>
+      <w:rPr>
+        <w:rFonts w:ascii="Wingdings" w:hAnsi="Wingdings" w:hint="default"/>
+      </w:rPr>
+    </w:lvl>
+    <w:lvl w:ilvl="3" w:tplc="2C0A0001" w:tentative="1">
+      <w:start w:val="1"/>
+      <w:numFmt w:val="bullet"/>
+      <w:lvlText w:val=""/>
+      <w:lvlJc w:val="left"/>
+      <w:pPr>
+        <w:ind w:left="2880" w:hanging="360"/>
+      </w:pPr>
+      <w:rPr>
+        <w:rFonts w:ascii="Symbol" w:hAnsi="Symbol" w:hint="default"/>
+      </w:rPr>
+    </w:lvl>
+    <w:lvl w:ilvl="4" w:tplc="2C0A0003" w:tentative="1">
+      <w:start w:val="1"/>
+      <w:numFmt w:val="bullet"/>
+      <w:lvlText w:val="o"/>
+      <w:lvlJc w:val="left"/>
+      <w:pPr>
+        <w:ind w:left="3600" w:hanging="360"/>
+      </w:pPr>
+      <w:rPr>
+        <w:rFonts w:ascii="Courier New" w:hAnsi="Courier New" w:cs="Courier New" w:hint="default"/>
+      </w:rPr>
+    </w:lvl>
+    <w:lvl w:ilvl="5" w:tplc="2C0A0005" w:tentative="1">
+      <w:start w:val="1"/>
+      <w:numFmt w:val="bullet"/>
+      <w:lvlText w:val=""/>
+      <w:lvlJc w:val="left"/>
+      <w:pPr>
+        <w:ind w:left="4320" w:hanging="360"/>
+      </w:pPr>
+      <w:rPr>
+        <w:rFonts w:ascii="Wingdings" w:hAnsi="Wingdings" w:hint="default"/>
+      </w:rPr>
+    </w:lvl>
+    <w:lvl w:ilvl="6" w:tplc="2C0A0001" w:tentative="1">
+      <w:start w:val="1"/>
+      <w:numFmt w:val="bullet"/>
+      <w:lvlText w:val=""/>
+      <w:lvlJc w:val="left"/>
+      <w:pPr>
+        <w:ind w:left="5040" w:hanging="360"/>
+      </w:pPr>
+      <w:rPr>
+        <w:rFonts w:ascii="Symbol" w:hAnsi="Symbol" w:hint="default"/>
+      </w:rPr>
+    </w:lvl>
+    <w:lvl w:ilvl="7" w:tplc="2C0A0003" w:tentative="1">
+      <w:start w:val="1"/>
+      <w:numFmt w:val="bullet"/>
+      <w:lvlText w:val="o"/>
+      <w:lvlJc w:val="left"/>
+      <w:pPr>
+        <w:ind w:left="5760" w:hanging="360"/>
+      </w:pPr>
+      <w:rPr>
+        <w:rFonts w:ascii="Courier New" w:hAnsi="Courier New" w:cs="Courier New" w:hint="default"/>
+      </w:rPr>
+    </w:lvl>
+    <w:lvl w:ilvl="8" w:tplc="2C0A0005" w:tentative="1">
+      <w:start w:val="1"/>
+      <w:numFmt w:val="bullet"/>
+      <w:lvlText w:val=""/>
+      <w:lvlJc w:val="left"/>
+      <w:pPr>
+        <w:ind w:left="6480" w:hanging="360"/>
+      </w:pPr>
+      <w:rPr>
+        <w:rFonts w:ascii="Wingdings" w:hAnsi="Wingdings" w:hint="default"/>
+      </w:rPr>
+    </w:lvl>
+  </w:abstractNum>
   <w:num w:numId="1">
+    <w:abstractNumId w:val="1"/>
+  </w:num>
+  <w:num w:numId="2">
     <w:abstractNumId w:val="0"/>
   </w:num>
 </w:numbering>

</xml_diff>

<commit_message>
Prototipo 03 – Selección de Campaña
</commit_message>
<xml_diff>
--- a/Documentos_de_proyecto/Diario_Desarrollo_Verdandi.docx
+++ b/Documentos_de_proyecto/Diario_Desarrollo_Verdandi.docx
@@ -673,7 +673,6 @@
         </w:rPr>
         <w:t xml:space="preserve">: Categorización de atributos que tienen incidencia en el estado de la </w:t>
       </w:r>
-      <w:proofErr w:type="gramStart"/>
       <w:r>
         <w:rPr>
           <w:rFonts w:ascii="Verdana" w:hAnsi="Verdana"/>
@@ -688,9 +687,8 @@
           <w:sz w:val="20"/>
           <w:szCs w:val="20"/>
         </w:rPr>
-        <w:t>(</w:t>
-      </w:r>
-      <w:proofErr w:type="gramEnd"/>
+        <w:t xml:space="preserve"> (</w:t>
+      </w:r>
       <w:r>
         <w:rPr>
           <w:rFonts w:ascii="Verdana" w:hAnsi="Verdana"/>
@@ -801,16 +799,7 @@
         </w:drawing>
       </w:r>
       <w:r>
-        <w:t>Prototipo 0</w:t>
-      </w:r>
-      <w:r>
-        <w:t>2</w:t>
-      </w:r>
-      <w:r>
-        <w:t xml:space="preserve"> – </w:t>
-      </w:r>
-      <w:r>
-        <w:t>Runa y Alineación</w:t>
+        <w:t>Prototipo 02 – Runa y Alineación</w:t>
       </w:r>
     </w:p>
     <w:p>
@@ -865,15 +854,7 @@
           <w:sz w:val="20"/>
           <w:szCs w:val="20"/>
         </w:rPr>
-        <w:t>R</w:t>
-      </w:r>
-      <w:r>
-        <w:rPr>
-          <w:rFonts w:ascii="Verdana" w:hAnsi="Verdana" w:cs="Arial"/>
-          <w:sz w:val="20"/>
-          <w:szCs w:val="20"/>
-        </w:rPr>
-        <w:t>unas</w:t>
+        <w:t>Runas</w:t>
       </w:r>
       <w:r>
         <w:rPr>
@@ -899,6 +880,7 @@
         </w:rPr>
         <w:t xml:space="preserve"> </w:t>
       </w:r>
+      <w:proofErr w:type="spellStart"/>
       <w:r>
         <w:rPr>
           <w:rFonts w:ascii="Verdana" w:hAnsi="Verdana" w:cs="Arial"/>
@@ -907,6 +889,7 @@
         </w:rPr>
         <w:t>aett</w:t>
       </w:r>
+      <w:proofErr w:type="spellEnd"/>
       <w:r>
         <w:rPr>
           <w:rFonts w:ascii="Verdana" w:hAnsi="Verdana" w:cs="Arial"/>
@@ -958,24 +941,9 @@
           <w:sz w:val="20"/>
           <w:szCs w:val="20"/>
         </w:rPr>
-        <w:t xml:space="preserve"> del </w:t>
-      </w:r>
-      <w:r>
-        <w:rPr>
-          <w:rFonts w:ascii="Verdana" w:hAnsi="Verdana" w:cs="Arial"/>
-          <w:sz w:val="20"/>
-          <w:szCs w:val="20"/>
-        </w:rPr>
-        <w:t>segundo</w:t>
-      </w:r>
-      <w:r>
-        <w:rPr>
-          <w:rFonts w:ascii="Verdana" w:hAnsi="Verdana" w:cs="Arial"/>
-          <w:sz w:val="20"/>
-          <w:szCs w:val="20"/>
-        </w:rPr>
-        <w:t xml:space="preserve"> </w:t>
-      </w:r>
+        <w:t xml:space="preserve"> del segundo </w:t>
+      </w:r>
+      <w:proofErr w:type="spellStart"/>
       <w:r>
         <w:rPr>
           <w:rFonts w:ascii="Verdana" w:hAnsi="Verdana" w:cs="Arial"/>
@@ -984,31 +952,14 @@
         </w:rPr>
         <w:t>aett</w:t>
       </w:r>
-      <w:r>
-        <w:rPr>
-          <w:rFonts w:ascii="Verdana" w:hAnsi="Verdana" w:cs="Arial"/>
-          <w:sz w:val="20"/>
-          <w:szCs w:val="20"/>
-        </w:rPr>
-        <w:t xml:space="preserve">, </w:t>
-      </w:r>
-      <w:r>
-        <w:rPr>
-          <w:rFonts w:ascii="Verdana" w:hAnsi="Verdana" w:cs="Arial"/>
-          <w:sz w:val="20"/>
-          <w:szCs w:val="20"/>
-        </w:rPr>
-        <w:t>asistencia inmediata para la resolución de situaciones de riego durante la partida</w:t>
-      </w:r>
-      <w:bookmarkStart w:id="0" w:name="_GoBack"/>
-      <w:bookmarkEnd w:id="0"/>
-      <w:r>
-        <w:rPr>
-          <w:rFonts w:ascii="Verdana" w:hAnsi="Verdana" w:cs="Arial"/>
-          <w:sz w:val="20"/>
-          <w:szCs w:val="20"/>
-        </w:rPr>
-        <w:t>.</w:t>
+      <w:proofErr w:type="spellEnd"/>
+      <w:r>
+        <w:rPr>
+          <w:rFonts w:ascii="Verdana" w:hAnsi="Verdana" w:cs="Arial"/>
+          <w:sz w:val="20"/>
+          <w:szCs w:val="20"/>
+        </w:rPr>
+        <w:t>, asistencia inmediata para la resolución de situaciones de riego durante la partida.</w:t>
       </w:r>
     </w:p>
     <w:p>
@@ -1044,23 +995,25 @@
           <w:sz w:val="20"/>
           <w:szCs w:val="20"/>
         </w:rPr>
-        <w:t xml:space="preserve">Runas del </w:t>
-      </w:r>
-      <w:r>
-        <w:rPr>
-          <w:rFonts w:ascii="Verdana" w:hAnsi="Verdana" w:cs="Arial"/>
-          <w:sz w:val="20"/>
-          <w:szCs w:val="20"/>
-        </w:rPr>
-        <w:t>tercer</w:t>
-      </w:r>
-      <w:r>
-        <w:rPr>
-          <w:rFonts w:ascii="Verdana" w:hAnsi="Verdana" w:cs="Arial"/>
-          <w:sz w:val="20"/>
-          <w:szCs w:val="20"/>
-        </w:rPr>
-        <w:t xml:space="preserve"> aett, </w:t>
+        <w:t xml:space="preserve">Runas del tercer </w:t>
+      </w:r>
+      <w:proofErr w:type="spellStart"/>
+      <w:r>
+        <w:rPr>
+          <w:rFonts w:ascii="Verdana" w:hAnsi="Verdana" w:cs="Arial"/>
+          <w:sz w:val="20"/>
+          <w:szCs w:val="20"/>
+        </w:rPr>
+        <w:t>aett</w:t>
+      </w:r>
+      <w:proofErr w:type="spellEnd"/>
+      <w:r>
+        <w:rPr>
+          <w:rFonts w:ascii="Verdana" w:hAnsi="Verdana" w:cs="Arial"/>
+          <w:sz w:val="20"/>
+          <w:szCs w:val="20"/>
+        </w:rPr>
+        <w:t xml:space="preserve">, </w:t>
       </w:r>
       <w:r>
         <w:rPr>
@@ -1080,17 +1033,312 @@
           <w:rFonts w:ascii="Verdana" w:hAnsi="Verdana" w:cs="Arial"/>
           <w:sz w:val="20"/>
           <w:szCs w:val="20"/>
+        </w:rPr>
+      </w:pPr>
+      <w:r>
+        <w:rPr>
+          <w:rFonts w:ascii="Verdana" w:hAnsi="Verdana" w:cs="Arial"/>
+          <w:sz w:val="20"/>
+          <w:szCs w:val="20"/>
+        </w:rPr>
+        <w:t>Algunas runas pueden emplearse de forma invertida para garantizar un efecto contrario que beneficie el balance de la alineación.</w:t>
+      </w:r>
+    </w:p>
+    <w:p>
+      <w:pPr>
+        <w:pStyle w:val="Ttulo1"/>
+        <w:jc w:val="left"/>
+      </w:pPr>
+      <w:r>
+        <w:rPr>
+          <w:noProof/>
+        </w:rPr>
+        <w:drawing>
+          <wp:anchor distT="0" distB="0" distL="114300" distR="114300" simplePos="0" relativeHeight="251660288" behindDoc="0" locked="0" layoutInCell="1" allowOverlap="1" wp14:anchorId="0A68FE43" wp14:editId="3085B2EB">
+            <wp:simplePos x="0" y="0"/>
+            <wp:positionH relativeFrom="margin">
+              <wp:align>center</wp:align>
+            </wp:positionH>
+            <wp:positionV relativeFrom="paragraph">
+              <wp:posOffset>647065</wp:posOffset>
+            </wp:positionV>
+            <wp:extent cx="5760720" cy="4053145"/>
+            <wp:effectExtent l="190500" t="190500" r="182880" b="195580"/>
+            <wp:wrapThrough wrapText="bothSides">
+              <wp:wrapPolygon edited="0">
+                <wp:start x="143" y="-1015"/>
+                <wp:lineTo x="-714" y="-812"/>
+                <wp:lineTo x="-714" y="21322"/>
+                <wp:lineTo x="-500" y="21932"/>
+                <wp:lineTo x="71" y="22338"/>
+                <wp:lineTo x="143" y="22541"/>
+                <wp:lineTo x="21357" y="22541"/>
+                <wp:lineTo x="21429" y="22338"/>
+                <wp:lineTo x="22000" y="21932"/>
+                <wp:lineTo x="22214" y="20409"/>
+                <wp:lineTo x="22214" y="812"/>
+                <wp:lineTo x="21429" y="-711"/>
+                <wp:lineTo x="21357" y="-1015"/>
+                <wp:lineTo x="143" y="-1015"/>
+              </wp:wrapPolygon>
+            </wp:wrapThrough>
+            <wp:docPr id="2" name="Imagen 2"/>
+            <wp:cNvGraphicFramePr>
+              <a:graphicFrameLocks xmlns:a="http://schemas.openxmlformats.org/drawingml/2006/main" noChangeAspect="1"/>
+            </wp:cNvGraphicFramePr>
+            <a:graphic xmlns:a="http://schemas.openxmlformats.org/drawingml/2006/main">
+              <a:graphicData uri="http://schemas.openxmlformats.org/drawingml/2006/picture">
+                <pic:pic xmlns:pic="http://schemas.openxmlformats.org/drawingml/2006/picture">
+                  <pic:nvPicPr>
+                    <pic:cNvPr id="0" name="Picture 1"/>
+                    <pic:cNvPicPr>
+                      <a:picLocks noChangeAspect="1" noChangeArrowheads="1"/>
+                    </pic:cNvPicPr>
+                  </pic:nvPicPr>
+                  <pic:blipFill>
+                    <a:blip r:embed="rId8">
+                      <a:extLst>
+                        <a:ext uri="{BEBA8EAE-BF5A-486C-A8C5-ECC9F3942E4B}">
+                          <a14:imgProps xmlns:a14="http://schemas.microsoft.com/office/drawing/2010/main">
+                            <a14:imgLayer r:embed="rId9">
+                              <a14:imgEffect>
+                                <a14:brightnessContrast bright="20000" contrast="-40000"/>
+                              </a14:imgEffect>
+                            </a14:imgLayer>
+                          </a14:imgProps>
+                        </a:ext>
+                        <a:ext uri="{28A0092B-C50C-407E-A947-70E740481C1C}">
+                          <a14:useLocalDpi xmlns:a14="http://schemas.microsoft.com/office/drawing/2010/main" val="0"/>
+                        </a:ext>
+                      </a:extLst>
+                    </a:blip>
+                    <a:srcRect/>
+                    <a:stretch>
+                      <a:fillRect/>
+                    </a:stretch>
+                  </pic:blipFill>
+                  <pic:spPr bwMode="auto">
+                    <a:xfrm>
+                      <a:off x="0" y="0"/>
+                      <a:ext cx="5760720" cy="4053145"/>
+                    </a:xfrm>
+                    <a:prstGeom prst="rect">
+                      <a:avLst/>
+                    </a:prstGeom>
+                    <a:ln>
+                      <a:noFill/>
+                    </a:ln>
+                    <a:effectLst>
+                      <a:outerShdw blurRad="190500" algn="tl" rotWithShape="0">
+                        <a:srgbClr val="000000">
+                          <a:alpha val="70000"/>
+                        </a:srgbClr>
+                      </a:outerShdw>
+                    </a:effectLst>
+                  </pic:spPr>
+                </pic:pic>
+              </a:graphicData>
+            </a:graphic>
+            <wp14:sizeRelH relativeFrom="page">
+              <wp14:pctWidth>0</wp14:pctWidth>
+            </wp14:sizeRelH>
+            <wp14:sizeRelV relativeFrom="page">
+              <wp14:pctHeight>0</wp14:pctHeight>
+            </wp14:sizeRelV>
+          </wp:anchor>
+        </w:drawing>
+      </w:r>
+      <w:r>
+        <w:t>Prototipo 0</w:t>
+      </w:r>
+      <w:r>
+        <w:t>3</w:t>
+      </w:r>
+      <w:r>
+        <w:t xml:space="preserve"> – Selección de Campa</w:t>
+      </w:r>
+      <w:r>
+        <w:t>ña</w:t>
+      </w:r>
+    </w:p>
+    <w:p>
+      <w:pPr>
+        <w:spacing w:line="360" w:lineRule="auto"/>
+        <w:jc w:val="both"/>
+        <w:rPr>
+          <w:rFonts w:ascii="Verdana" w:hAnsi="Verdana" w:cs="Arial"/>
+          <w:sz w:val="20"/>
+          <w:szCs w:val="20"/>
+        </w:rPr>
+      </w:pPr>
+      <w:r>
+        <w:rPr>
+          <w:rFonts w:ascii="Verdana" w:hAnsi="Verdana" w:cs="Arial"/>
+          <w:sz w:val="20"/>
+          <w:szCs w:val="20"/>
+        </w:rPr>
+        <w:t xml:space="preserve">Cada </w:t>
+      </w:r>
+      <w:r>
+        <w:rPr>
+          <w:rFonts w:ascii="Verdana" w:hAnsi="Verdana" w:cs="Arial"/>
+          <w:sz w:val="20"/>
+          <w:szCs w:val="20"/>
+        </w:rPr>
+        <w:t>héroe cuenta con una campaña compuestas por cuatro actos, el acto corresponde a una batalla (mapa de batalla).</w:t>
+      </w:r>
+    </w:p>
+    <w:p>
+      <w:pPr>
+        <w:spacing w:line="360" w:lineRule="auto"/>
+        <w:jc w:val="both"/>
+        <w:rPr>
+          <w:rFonts w:ascii="Verdana" w:hAnsi="Verdana" w:cs="Arial"/>
+          <w:sz w:val="20"/>
+          <w:szCs w:val="20"/>
+        </w:rPr>
+      </w:pPr>
+      <w:r>
+        <w:rPr>
+          <w:rFonts w:ascii="Verdana" w:hAnsi="Verdana" w:cs="Arial"/>
+          <w:sz w:val="20"/>
+          <w:szCs w:val="20"/>
+        </w:rPr>
+        <w:t>Por cada acto, al culminar la partida el jugador adquirirá una leyenda. El jugador solo puede poseer una leyenda por acto, con la excepción de vender la leyenda para adquirir objetos estéticos, incentivando la Re jugabilidad del acto.</w:t>
+      </w:r>
+    </w:p>
+    <w:p>
+      <w:pPr>
+        <w:spacing w:line="360" w:lineRule="auto"/>
+        <w:jc w:val="both"/>
+        <w:rPr>
+          <w:rFonts w:ascii="Verdana" w:hAnsi="Verdana" w:cs="Arial"/>
+          <w:sz w:val="20"/>
+          <w:szCs w:val="20"/>
+        </w:rPr>
+      </w:pPr>
+      <w:r>
+        <w:rPr>
+          <w:rFonts w:ascii="Verdana" w:hAnsi="Verdana" w:cs="Arial"/>
+          <w:sz w:val="20"/>
+          <w:szCs w:val="20"/>
+        </w:rPr>
+        <w:t xml:space="preserve">Cada leyenda es un conjunto de </w:t>
+      </w:r>
+      <w:r>
+        <w:rPr>
+          <w:rFonts w:ascii="Verdana" w:hAnsi="Verdana" w:cs="Arial"/>
+          <w:b/>
+          <w:bCs/>
+          <w:sz w:val="20"/>
+          <w:szCs w:val="20"/>
+        </w:rPr>
+        <w:t>hitos</w:t>
+      </w:r>
+      <w:r>
+        <w:rPr>
+          <w:rFonts w:ascii="Verdana" w:hAnsi="Verdana" w:cs="Arial"/>
+          <w:b/>
+          <w:bCs/>
+          <w:sz w:val="20"/>
+          <w:szCs w:val="20"/>
+        </w:rPr>
+        <w:t xml:space="preserve">, </w:t>
+      </w:r>
+      <w:r>
+        <w:rPr>
+          <w:rFonts w:ascii="Verdana" w:hAnsi="Verdana" w:cs="Arial"/>
+          <w:sz w:val="20"/>
+          <w:szCs w:val="20"/>
+        </w:rPr>
+        <w:t xml:space="preserve">determinados por el orden de juego de las runas y el estado de alineación de la partida. En función de su composición y orden las leyendas tendrán asociada una </w:t>
+      </w:r>
+      <w:r>
+        <w:rPr>
+          <w:rFonts w:ascii="Verdana" w:hAnsi="Verdana" w:cs="Arial"/>
+          <w:b/>
+          <w:bCs/>
+          <w:sz w:val="20"/>
+          <w:szCs w:val="20"/>
+        </w:rPr>
+        <w:t>“rareza”</w:t>
+      </w:r>
+      <w:r>
+        <w:rPr>
+          <w:rFonts w:ascii="Verdana" w:hAnsi="Verdana" w:cs="Arial"/>
+          <w:b/>
+          <w:bCs/>
+          <w:sz w:val="20"/>
+          <w:szCs w:val="20"/>
+        </w:rPr>
+        <w:t xml:space="preserve"> </w:t>
+      </w:r>
+      <w:r>
+        <w:rPr>
+          <w:rFonts w:ascii="Verdana" w:hAnsi="Verdana" w:cs="Arial"/>
+          <w:sz w:val="20"/>
+          <w:szCs w:val="20"/>
+        </w:rPr>
+        <w:t>que determinar</w:t>
+      </w:r>
+      <w:r>
+        <w:rPr>
+          <w:rFonts w:ascii="Verdana" w:hAnsi="Verdana" w:cs="Arial"/>
+          <w:sz w:val="20"/>
+          <w:szCs w:val="20"/>
+        </w:rPr>
+        <w:t>á</w:t>
+      </w:r>
+      <w:r>
+        <w:rPr>
+          <w:rFonts w:ascii="Verdana" w:hAnsi="Verdana" w:cs="Arial"/>
+          <w:sz w:val="20"/>
+          <w:szCs w:val="20"/>
+        </w:rPr>
+        <w:t xml:space="preserve"> su valor de venta</w:t>
+      </w:r>
+      <w:r>
+        <w:rPr>
+          <w:rFonts w:ascii="Verdana" w:hAnsi="Verdana" w:cs="Arial"/>
+          <w:sz w:val="20"/>
+          <w:szCs w:val="20"/>
+        </w:rPr>
+        <w:t>.</w:t>
+      </w:r>
+    </w:p>
+    <w:p>
+      <w:pPr>
+        <w:spacing w:line="360" w:lineRule="auto"/>
+        <w:jc w:val="both"/>
+        <w:rPr>
+          <w:rFonts w:ascii="Verdana" w:hAnsi="Verdana" w:cs="Arial"/>
+          <w:sz w:val="20"/>
+          <w:szCs w:val="20"/>
+        </w:rPr>
+      </w:pPr>
+      <w:r>
+        <w:rPr>
+          <w:rFonts w:ascii="Verdana" w:hAnsi="Verdana" w:cs="Arial"/>
+          <w:sz w:val="20"/>
+          <w:szCs w:val="20"/>
+        </w:rPr>
+        <w:t>Se podrá comprar nuevas campañas como contenido adicional o de temporada.</w:t>
+      </w:r>
+    </w:p>
+    <w:p>
+      <w:pPr>
+        <w:spacing w:line="360" w:lineRule="auto"/>
+        <w:ind w:left="360"/>
+        <w:jc w:val="both"/>
+        <w:rPr>
+          <w:rFonts w:ascii="Verdana" w:hAnsi="Verdana" w:cs="Arial"/>
+          <w:sz w:val="20"/>
+          <w:szCs w:val="20"/>
           <w:u w:val="single"/>
         </w:rPr>
       </w:pPr>
-      <w:r>
-        <w:rPr>
-          <w:rFonts w:ascii="Verdana" w:hAnsi="Verdana" w:cs="Arial"/>
-          <w:sz w:val="20"/>
-          <w:szCs w:val="20"/>
-        </w:rPr>
-        <w:t>Algunas runas pueden emplearse de forma invertida para garantizar un efecto contrario que beneficie el balance de la alineación.</w:t>
-      </w:r>
+      <w:bookmarkStart w:id="0" w:name="_GoBack"/>
+      <w:bookmarkEnd w:id="0"/>
     </w:p>
     <w:sectPr>
       <w:pgSz w:w="11906" w:h="16838" w:code="9"/>
@@ -1764,7 +2012,6 @@
   <w:style w:type="character" w:default="1" w:styleId="Fuentedeprrafopredeter">
     <w:name w:val="Default Paragraph Font"/>
     <w:uiPriority w:val="1"/>
-    <w:semiHidden/>
     <w:unhideWhenUsed/>
   </w:style>
   <w:style w:type="table" w:default="1" w:styleId="Tablanormal">

</xml_diff>

<commit_message>
Prototipo 04 – Runas: Alineación Prosperidad
</commit_message>
<xml_diff>
--- a/Documentos_de_proyecto/Diario_Desarrollo_Verdandi.docx
+++ b/Documentos_de_proyecto/Diario_Desarrollo_Verdandi.docx
@@ -1177,15 +1177,7 @@
           <w:sz w:val="20"/>
           <w:szCs w:val="20"/>
         </w:rPr>
-        <w:t xml:space="preserve">Cada </w:t>
-      </w:r>
-      <w:r>
-        <w:rPr>
-          <w:rFonts w:ascii="Verdana" w:hAnsi="Verdana" w:cs="Arial"/>
-          <w:sz w:val="20"/>
-          <w:szCs w:val="20"/>
-        </w:rPr>
-        <w:t>héroe cuenta con una campaña compuestas por cuatro actos, el acto corresponde a una batalla (mapa de batalla).</w:t>
+        <w:t>Cada héroe cuenta con una campaña compuestas por cuatro actos, el acto corresponde a una batalla (mapa de batalla).</w:t>
       </w:r>
     </w:p>
     <w:p>
@@ -1327,18 +1319,231 @@
     </w:p>
     <w:p>
       <w:pPr>
+        <w:pStyle w:val="Ttulo1"/>
+        <w:jc w:val="left"/>
+      </w:pPr>
+      <w:r>
+        <w:rPr>
+          <w:noProof/>
+        </w:rPr>
+        <w:lastRenderedPageBreak/>
+        <w:drawing>
+          <wp:anchor distT="0" distB="0" distL="114300" distR="114300" simplePos="0" relativeHeight="251661312" behindDoc="0" locked="0" layoutInCell="1" allowOverlap="1" wp14:anchorId="1F05021E" wp14:editId="1AE1A0FC">
+            <wp:simplePos x="0" y="0"/>
+            <wp:positionH relativeFrom="margin">
+              <wp:align>center</wp:align>
+            </wp:positionH>
+            <wp:positionV relativeFrom="paragraph">
+              <wp:posOffset>471805</wp:posOffset>
+            </wp:positionV>
+            <wp:extent cx="5532120" cy="4036465"/>
+            <wp:effectExtent l="190500" t="190500" r="182880" b="193040"/>
+            <wp:wrapThrough wrapText="bothSides">
+              <wp:wrapPolygon edited="0">
+                <wp:start x="149" y="-1020"/>
+                <wp:lineTo x="-744" y="-816"/>
+                <wp:lineTo x="-744" y="21308"/>
+                <wp:lineTo x="-446" y="22021"/>
+                <wp:lineTo x="149" y="22531"/>
+                <wp:lineTo x="21347" y="22531"/>
+                <wp:lineTo x="21942" y="22021"/>
+                <wp:lineTo x="22240" y="20492"/>
+                <wp:lineTo x="22240" y="816"/>
+                <wp:lineTo x="21421" y="-714"/>
+                <wp:lineTo x="21347" y="-1020"/>
+                <wp:lineTo x="149" y="-1020"/>
+              </wp:wrapPolygon>
+            </wp:wrapThrough>
+            <wp:docPr id="3" name="Imagen 3"/>
+            <wp:cNvGraphicFramePr>
+              <a:graphicFrameLocks xmlns:a="http://schemas.openxmlformats.org/drawingml/2006/main" noChangeAspect="1"/>
+            </wp:cNvGraphicFramePr>
+            <a:graphic xmlns:a="http://schemas.openxmlformats.org/drawingml/2006/main">
+              <a:graphicData uri="http://schemas.openxmlformats.org/drawingml/2006/picture">
+                <pic:pic xmlns:pic="http://schemas.openxmlformats.org/drawingml/2006/picture">
+                  <pic:nvPicPr>
+                    <pic:cNvPr id="0" name="Picture 1"/>
+                    <pic:cNvPicPr>
+                      <a:picLocks noChangeAspect="1" noChangeArrowheads="1"/>
+                    </pic:cNvPicPr>
+                  </pic:nvPicPr>
+                  <pic:blipFill>
+                    <a:blip r:embed="rId10">
+                      <a:extLst>
+                        <a:ext uri="{BEBA8EAE-BF5A-486C-A8C5-ECC9F3942E4B}">
+                          <a14:imgProps xmlns:a14="http://schemas.microsoft.com/office/drawing/2010/main">
+                            <a14:imgLayer r:embed="rId11">
+                              <a14:imgEffect>
+                                <a14:brightnessContrast bright="20000" contrast="-20000"/>
+                              </a14:imgEffect>
+                            </a14:imgLayer>
+                          </a14:imgProps>
+                        </a:ext>
+                        <a:ext uri="{28A0092B-C50C-407E-A947-70E740481C1C}">
+                          <a14:useLocalDpi xmlns:a14="http://schemas.microsoft.com/office/drawing/2010/main" val="0"/>
+                        </a:ext>
+                      </a:extLst>
+                    </a:blip>
+                    <a:srcRect/>
+                    <a:stretch>
+                      <a:fillRect/>
+                    </a:stretch>
+                  </pic:blipFill>
+                  <pic:spPr bwMode="auto">
+                    <a:xfrm>
+                      <a:off x="0" y="0"/>
+                      <a:ext cx="5532120" cy="4036465"/>
+                    </a:xfrm>
+                    <a:prstGeom prst="rect">
+                      <a:avLst/>
+                    </a:prstGeom>
+                    <a:ln>
+                      <a:noFill/>
+                    </a:ln>
+                    <a:effectLst>
+                      <a:outerShdw blurRad="190500" algn="tl" rotWithShape="0">
+                        <a:srgbClr val="000000">
+                          <a:alpha val="70000"/>
+                        </a:srgbClr>
+                      </a:outerShdw>
+                    </a:effectLst>
+                  </pic:spPr>
+                </pic:pic>
+              </a:graphicData>
+            </a:graphic>
+            <wp14:sizeRelH relativeFrom="page">
+              <wp14:pctWidth>0</wp14:pctWidth>
+            </wp14:sizeRelH>
+            <wp14:sizeRelV relativeFrom="page">
+              <wp14:pctHeight>0</wp14:pctHeight>
+            </wp14:sizeRelV>
+          </wp:anchor>
+        </w:drawing>
+      </w:r>
+      <w:bookmarkStart w:id="0" w:name="_GoBack"/>
+      <w:r>
+        <w:t>Prototipo 0</w:t>
+      </w:r>
+      <w:r>
+        <w:t>4</w:t>
+      </w:r>
+      <w:r>
+        <w:t xml:space="preserve"> – </w:t>
+      </w:r>
+      <w:r>
+        <w:t>Runas: Alineación Prosperidad</w:t>
+      </w:r>
+    </w:p>
+    <w:bookmarkEnd w:id="0"/>
+    <w:p/>
+    <w:p>
+      <w:pPr>
         <w:spacing w:line="360" w:lineRule="auto"/>
-        <w:ind w:left="360"/>
         <w:jc w:val="both"/>
         <w:rPr>
           <w:rFonts w:ascii="Verdana" w:hAnsi="Verdana" w:cs="Arial"/>
           <w:sz w:val="20"/>
           <w:szCs w:val="20"/>
+        </w:rPr>
+      </w:pPr>
+      <w:r>
+        <w:rPr>
+          <w:rFonts w:ascii="Verdana" w:hAnsi="Verdana" w:cs="Arial"/>
+          <w:sz w:val="20"/>
+          <w:szCs w:val="20"/>
+        </w:rPr>
+        <w:t xml:space="preserve">Las runas en alineación </w:t>
+      </w:r>
+      <w:r>
+        <w:rPr>
+          <w:rFonts w:ascii="Verdana" w:hAnsi="Verdana" w:cs="Arial"/>
+          <w:b/>
+          <w:bCs/>
+          <w:sz w:val="20"/>
+          <w:szCs w:val="20"/>
+        </w:rPr>
+        <w:t>“Prosperidad”</w:t>
+      </w:r>
+      <w:r>
+        <w:rPr>
+          <w:rFonts w:ascii="Verdana" w:hAnsi="Verdana" w:cs="Arial"/>
+          <w:b/>
+          <w:bCs/>
+          <w:sz w:val="20"/>
+          <w:szCs w:val="20"/>
+        </w:rPr>
+        <w:t xml:space="preserve"> </w:t>
+      </w:r>
+      <w:r>
+        <w:rPr>
+          <w:rFonts w:ascii="Verdana" w:hAnsi="Verdana" w:cs="Arial"/>
+          <w:sz w:val="20"/>
+          <w:szCs w:val="20"/>
+        </w:rPr>
+        <w:t xml:space="preserve">afectan </w:t>
+      </w:r>
+      <w:r>
+        <w:rPr>
+          <w:rFonts w:ascii="Verdana" w:hAnsi="Verdana" w:cs="Arial"/>
+          <w:sz w:val="20"/>
+          <w:szCs w:val="20"/>
+        </w:rPr>
+        <w:t>aspectos materiales</w:t>
+      </w:r>
+      <w:r>
+        <w:rPr>
+          <w:rFonts w:ascii="Verdana" w:hAnsi="Verdana" w:cs="Arial"/>
+          <w:sz w:val="20"/>
+          <w:szCs w:val="20"/>
+        </w:rPr>
+        <w:t xml:space="preserve"> de la partida, es decir, permiten introducir objetos o generar alteraciones del terreno</w:t>
+      </w:r>
+      <w:r>
+        <w:rPr>
+          <w:rFonts w:ascii="Verdana" w:hAnsi="Verdana" w:cs="Arial"/>
+          <w:sz w:val="20"/>
+          <w:szCs w:val="20"/>
+        </w:rPr>
+        <w:t>. El grupo está compuesto por ocho runas, de las cuales 7 pueden jugarse de forma inversa, generando 15 posibilidades de empleo total en el grupo (15 tiradas).</w:t>
+      </w:r>
+    </w:p>
+    <w:p>
+      <w:pPr>
+        <w:spacing w:line="360" w:lineRule="auto"/>
+        <w:jc w:val="both"/>
+        <w:rPr>
+          <w:rFonts w:ascii="Verdana" w:hAnsi="Verdana" w:cs="Arial"/>
+          <w:sz w:val="20"/>
+          <w:szCs w:val="20"/>
           <w:u w:val="single"/>
         </w:rPr>
       </w:pPr>
-      <w:bookmarkStart w:id="0" w:name="_GoBack"/>
-      <w:bookmarkEnd w:id="0"/>
+      <w:r>
+        <w:rPr>
+          <w:rFonts w:ascii="Verdana" w:hAnsi="Verdana" w:cs="Arial"/>
+          <w:sz w:val="20"/>
+          <w:szCs w:val="20"/>
+        </w:rPr>
+        <w:t xml:space="preserve">Una runa tirada de manera No inversa genera un impacto positivo en el mapa de batalla y en la prosperidad de la partida. En </w:t>
+      </w:r>
+      <w:proofErr w:type="gramStart"/>
+      <w:r>
+        <w:rPr>
+          <w:rFonts w:ascii="Verdana" w:hAnsi="Verdana" w:cs="Arial"/>
+          <w:sz w:val="20"/>
+          <w:szCs w:val="20"/>
+        </w:rPr>
+        <w:t>cambio</w:t>
+      </w:r>
+      <w:proofErr w:type="gramEnd"/>
+      <w:r>
+        <w:rPr>
+          <w:rFonts w:ascii="Verdana" w:hAnsi="Verdana" w:cs="Arial"/>
+          <w:sz w:val="20"/>
+          <w:szCs w:val="20"/>
+        </w:rPr>
+        <w:t xml:space="preserve"> una runa empleada de forma inversa, afecta de forma negativa el mapa de batalla y decrementa la prosperidad.</w:t>
+      </w:r>
     </w:p>
     <w:sectPr>
       <w:pgSz w:w="11906" w:h="16838" w:code="9"/>
@@ -2012,6 +2217,7 @@
   <w:style w:type="character" w:default="1" w:styleId="Fuentedeprrafopredeter">
     <w:name w:val="Default Paragraph Font"/>
     <w:uiPriority w:val="1"/>
+    <w:semiHidden/>
     <w:unhideWhenUsed/>
   </w:style>
   <w:style w:type="table" w:default="1" w:styleId="Tablanormal">

</xml_diff>

<commit_message>
Prototipo 05  -  Runas: Alineación Favor
</commit_message>
<xml_diff>
--- a/Documentos_de_proyecto/Diario_Desarrollo_Verdandi.docx
+++ b/Documentos_de_proyecto/Diario_Desarrollo_Verdandi.docx
@@ -1420,21 +1420,10 @@
           </wp:anchor>
         </w:drawing>
       </w:r>
-      <w:bookmarkStart w:id="0" w:name="_GoBack"/>
-      <w:r>
-        <w:t>Prototipo 0</w:t>
-      </w:r>
-      <w:r>
-        <w:t>4</w:t>
-      </w:r>
-      <w:r>
-        <w:t xml:space="preserve"> – </w:t>
-      </w:r>
-      <w:r>
-        <w:t>Runas: Alineación Prosperidad</w:t>
+      <w:r>
+        <w:t>Prototipo 04 – Runas: Alineación Prosperidad</w:t>
       </w:r>
     </w:p>
-    <w:bookmarkEnd w:id="0"/>
     <w:p/>
     <w:p>
       <w:pPr>
@@ -1515,35 +1504,1634 @@
           <w:rFonts w:ascii="Verdana" w:hAnsi="Verdana" w:cs="Arial"/>
           <w:sz w:val="20"/>
           <w:szCs w:val="20"/>
+        </w:rPr>
+      </w:pPr>
+      <w:r>
+        <w:rPr>
+          <w:rFonts w:ascii="Verdana" w:hAnsi="Verdana" w:cs="Arial"/>
+          <w:sz w:val="20"/>
+          <w:szCs w:val="20"/>
+        </w:rPr>
+        <w:t xml:space="preserve">Una runa tirada de manera No inversa genera un impacto positivo en el mapa de batalla y en la prosperidad de la partida. En </w:t>
+      </w:r>
+      <w:r>
+        <w:rPr>
+          <w:rFonts w:ascii="Verdana" w:hAnsi="Verdana" w:cs="Arial"/>
+          <w:sz w:val="20"/>
+          <w:szCs w:val="20"/>
+        </w:rPr>
+        <w:t>cambio,</w:t>
+      </w:r>
+      <w:r>
+        <w:rPr>
+          <w:rFonts w:ascii="Verdana" w:hAnsi="Verdana" w:cs="Arial"/>
+          <w:sz w:val="20"/>
+          <w:szCs w:val="20"/>
+        </w:rPr>
+        <w:t xml:space="preserve"> una runa empleada de forma inversa, afecta de forma negativa el mapa de batalla y decrementa la prosperidad.</w:t>
+      </w:r>
+    </w:p>
+    <w:tbl>
+      <w:tblPr>
+        <w:tblStyle w:val="Tablaconcuadrcula"/>
+        <w:tblW w:w="0" w:type="auto"/>
+        <w:tblLook w:val="04A0" w:firstRow="1" w:lastRow="0" w:firstColumn="1" w:lastColumn="0" w:noHBand="0" w:noVBand="1"/>
+      </w:tblPr>
+      <w:tblGrid>
+        <w:gridCol w:w="2831"/>
+        <w:gridCol w:w="2831"/>
+        <w:gridCol w:w="2832"/>
+      </w:tblGrid>
+      <w:tr>
+        <w:tc>
+          <w:tcPr>
+            <w:tcW w:w="2831" w:type="dxa"/>
+          </w:tcPr>
+          <w:p>
+            <w:pPr>
+              <w:rPr>
+                <w:rFonts w:ascii="Verdana" w:hAnsi="Verdana" w:cs="Arial"/>
+                <w:b/>
+                <w:bCs/>
+                <w:sz w:val="20"/>
+                <w:szCs w:val="20"/>
+              </w:rPr>
+            </w:pPr>
+            <w:r>
+              <w:rPr>
+                <w:rFonts w:ascii="Verdana" w:hAnsi="Verdana" w:cs="Arial"/>
+                <w:b/>
+                <w:bCs/>
+                <w:sz w:val="20"/>
+                <w:szCs w:val="20"/>
+              </w:rPr>
+              <w:t>Runa</w:t>
+            </w:r>
+          </w:p>
+        </w:tc>
+        <w:tc>
+          <w:tcPr>
+            <w:tcW w:w="2831" w:type="dxa"/>
+          </w:tcPr>
+          <w:p>
+            <w:pPr>
+              <w:rPr>
+                <w:rFonts w:ascii="Verdana" w:hAnsi="Verdana" w:cs="Arial"/>
+                <w:b/>
+                <w:bCs/>
+                <w:sz w:val="20"/>
+                <w:szCs w:val="20"/>
+              </w:rPr>
+            </w:pPr>
+            <w:r>
+              <w:rPr>
+                <w:rFonts w:ascii="Verdana" w:hAnsi="Verdana" w:cs="Arial"/>
+                <w:b/>
+                <w:bCs/>
+                <w:sz w:val="20"/>
+                <w:szCs w:val="20"/>
+              </w:rPr>
+              <w:t>Invertible</w:t>
+            </w:r>
+          </w:p>
+        </w:tc>
+        <w:tc>
+          <w:tcPr>
+            <w:tcW w:w="2832" w:type="dxa"/>
+          </w:tcPr>
+          <w:p>
+            <w:pPr>
+              <w:rPr>
+                <w:rFonts w:ascii="Verdana" w:hAnsi="Verdana" w:cs="Arial"/>
+                <w:b/>
+                <w:bCs/>
+                <w:sz w:val="20"/>
+                <w:szCs w:val="20"/>
+              </w:rPr>
+            </w:pPr>
+            <w:r>
+              <w:rPr>
+                <w:rFonts w:ascii="Verdana" w:hAnsi="Verdana" w:cs="Arial"/>
+                <w:b/>
+                <w:bCs/>
+                <w:sz w:val="20"/>
+                <w:szCs w:val="20"/>
+              </w:rPr>
+              <w:t>Concepto</w:t>
+            </w:r>
+          </w:p>
+        </w:tc>
+      </w:tr>
+      <w:tr>
+        <w:tc>
+          <w:tcPr>
+            <w:tcW w:w="2831" w:type="dxa"/>
+          </w:tcPr>
+          <w:p>
+            <w:pPr>
+              <w:jc w:val="both"/>
+              <w:rPr>
+                <w:rFonts w:ascii="Verdana" w:hAnsi="Verdana" w:cs="Arial"/>
+                <w:sz w:val="20"/>
+                <w:szCs w:val="20"/>
+              </w:rPr>
+            </w:pPr>
+            <w:proofErr w:type="spellStart"/>
+            <w:r>
+              <w:rPr>
+                <w:rFonts w:ascii="Verdana" w:hAnsi="Verdana" w:cs="Arial"/>
+                <w:sz w:val="20"/>
+                <w:szCs w:val="20"/>
+              </w:rPr>
+              <w:t>Fehu</w:t>
+            </w:r>
+            <w:proofErr w:type="spellEnd"/>
+          </w:p>
+        </w:tc>
+        <w:tc>
+          <w:tcPr>
+            <w:tcW w:w="2831" w:type="dxa"/>
+          </w:tcPr>
+          <w:p>
+            <w:pPr>
+              <w:jc w:val="both"/>
+              <w:rPr>
+                <w:rFonts w:ascii="Verdana" w:hAnsi="Verdana" w:cs="Arial"/>
+                <w:sz w:val="20"/>
+                <w:szCs w:val="20"/>
+              </w:rPr>
+            </w:pPr>
+            <w:r>
+              <w:rPr>
+                <w:rFonts w:ascii="Verdana" w:hAnsi="Verdana" w:cs="Arial"/>
+                <w:sz w:val="20"/>
+                <w:szCs w:val="20"/>
+              </w:rPr>
+              <w:t>Si</w:t>
+            </w:r>
+          </w:p>
+        </w:tc>
+        <w:tc>
+          <w:tcPr>
+            <w:tcW w:w="2832" w:type="dxa"/>
+          </w:tcPr>
+          <w:p>
+            <w:pPr>
+              <w:jc w:val="both"/>
+              <w:rPr>
+                <w:rFonts w:ascii="Verdana" w:hAnsi="Verdana" w:cs="Arial"/>
+                <w:sz w:val="20"/>
+                <w:szCs w:val="20"/>
+              </w:rPr>
+            </w:pPr>
+            <w:r>
+              <w:rPr>
+                <w:rFonts w:ascii="Verdana" w:hAnsi="Verdana" w:cs="Arial"/>
+                <w:sz w:val="20"/>
+                <w:szCs w:val="20"/>
+              </w:rPr>
+              <w:t>Dinero</w:t>
+            </w:r>
+          </w:p>
+        </w:tc>
+      </w:tr>
+      <w:tr>
+        <w:tc>
+          <w:tcPr>
+            <w:tcW w:w="2831" w:type="dxa"/>
+          </w:tcPr>
+          <w:p>
+            <w:pPr>
+              <w:jc w:val="both"/>
+              <w:rPr>
+                <w:rFonts w:ascii="Verdana" w:hAnsi="Verdana" w:cs="Arial"/>
+                <w:sz w:val="20"/>
+                <w:szCs w:val="20"/>
+              </w:rPr>
+            </w:pPr>
+            <w:proofErr w:type="spellStart"/>
+            <w:r>
+              <w:rPr>
+                <w:rFonts w:ascii="Verdana" w:hAnsi="Verdana" w:cs="Arial"/>
+                <w:sz w:val="20"/>
+                <w:szCs w:val="20"/>
+              </w:rPr>
+              <w:t>Uruz</w:t>
+            </w:r>
+            <w:proofErr w:type="spellEnd"/>
+          </w:p>
+        </w:tc>
+        <w:tc>
+          <w:tcPr>
+            <w:tcW w:w="2831" w:type="dxa"/>
+          </w:tcPr>
+          <w:p>
+            <w:pPr>
+              <w:jc w:val="both"/>
+              <w:rPr>
+                <w:rFonts w:ascii="Verdana" w:hAnsi="Verdana" w:cs="Arial"/>
+                <w:sz w:val="20"/>
+                <w:szCs w:val="20"/>
+              </w:rPr>
+            </w:pPr>
+            <w:r>
+              <w:rPr>
+                <w:rFonts w:ascii="Verdana" w:hAnsi="Verdana" w:cs="Arial"/>
+                <w:sz w:val="20"/>
+                <w:szCs w:val="20"/>
+              </w:rPr>
+              <w:t>Si</w:t>
+            </w:r>
+          </w:p>
+        </w:tc>
+        <w:tc>
+          <w:tcPr>
+            <w:tcW w:w="2832" w:type="dxa"/>
+          </w:tcPr>
+          <w:p>
+            <w:pPr>
+              <w:jc w:val="both"/>
+              <w:rPr>
+                <w:rFonts w:ascii="Verdana" w:hAnsi="Verdana" w:cs="Arial"/>
+                <w:sz w:val="20"/>
+                <w:szCs w:val="20"/>
+              </w:rPr>
+            </w:pPr>
+            <w:r>
+              <w:rPr>
+                <w:rFonts w:ascii="Verdana" w:hAnsi="Verdana" w:cs="Arial"/>
+                <w:sz w:val="20"/>
+                <w:szCs w:val="20"/>
+              </w:rPr>
+              <w:t>Salud</w:t>
+            </w:r>
+          </w:p>
+        </w:tc>
+      </w:tr>
+      <w:tr>
+        <w:tc>
+          <w:tcPr>
+            <w:tcW w:w="2831" w:type="dxa"/>
+          </w:tcPr>
+          <w:p>
+            <w:pPr>
+              <w:jc w:val="both"/>
+              <w:rPr>
+                <w:rFonts w:ascii="Verdana" w:hAnsi="Verdana" w:cs="Arial"/>
+                <w:sz w:val="20"/>
+                <w:szCs w:val="20"/>
+              </w:rPr>
+            </w:pPr>
+            <w:proofErr w:type="spellStart"/>
+            <w:r>
+              <w:rPr>
+                <w:rFonts w:ascii="Verdana" w:hAnsi="Verdana" w:cs="Arial"/>
+                <w:sz w:val="20"/>
+                <w:szCs w:val="20"/>
+              </w:rPr>
+              <w:t>Thurisaz</w:t>
+            </w:r>
+            <w:proofErr w:type="spellEnd"/>
+          </w:p>
+        </w:tc>
+        <w:tc>
+          <w:tcPr>
+            <w:tcW w:w="2831" w:type="dxa"/>
+          </w:tcPr>
+          <w:p>
+            <w:pPr>
+              <w:jc w:val="both"/>
+              <w:rPr>
+                <w:rFonts w:ascii="Verdana" w:hAnsi="Verdana" w:cs="Arial"/>
+                <w:sz w:val="20"/>
+                <w:szCs w:val="20"/>
+              </w:rPr>
+            </w:pPr>
+            <w:r>
+              <w:rPr>
+                <w:rFonts w:ascii="Verdana" w:hAnsi="Verdana" w:cs="Arial"/>
+                <w:sz w:val="20"/>
+                <w:szCs w:val="20"/>
+              </w:rPr>
+              <w:t>Si</w:t>
+            </w:r>
+          </w:p>
+        </w:tc>
+        <w:tc>
+          <w:tcPr>
+            <w:tcW w:w="2832" w:type="dxa"/>
+          </w:tcPr>
+          <w:p>
+            <w:pPr>
+              <w:jc w:val="both"/>
+              <w:rPr>
+                <w:rFonts w:ascii="Verdana" w:hAnsi="Verdana" w:cs="Arial"/>
+                <w:sz w:val="20"/>
+                <w:szCs w:val="20"/>
+              </w:rPr>
+            </w:pPr>
+            <w:r>
+              <w:rPr>
+                <w:rFonts w:ascii="Verdana" w:hAnsi="Verdana" w:cs="Arial"/>
+                <w:sz w:val="20"/>
+                <w:szCs w:val="20"/>
+              </w:rPr>
+              <w:t>Inercia</w:t>
+            </w:r>
+          </w:p>
+        </w:tc>
+      </w:tr>
+      <w:tr>
+        <w:tc>
+          <w:tcPr>
+            <w:tcW w:w="2831" w:type="dxa"/>
+          </w:tcPr>
+          <w:p>
+            <w:pPr>
+              <w:jc w:val="both"/>
+              <w:rPr>
+                <w:rFonts w:ascii="Verdana" w:hAnsi="Verdana" w:cs="Arial"/>
+                <w:sz w:val="20"/>
+                <w:szCs w:val="20"/>
+              </w:rPr>
+            </w:pPr>
+            <w:proofErr w:type="spellStart"/>
+            <w:r>
+              <w:rPr>
+                <w:rFonts w:ascii="Verdana" w:hAnsi="Verdana" w:cs="Arial"/>
+                <w:sz w:val="20"/>
+                <w:szCs w:val="20"/>
+              </w:rPr>
+              <w:t>Ansuz</w:t>
+            </w:r>
+            <w:proofErr w:type="spellEnd"/>
+          </w:p>
+        </w:tc>
+        <w:tc>
+          <w:tcPr>
+            <w:tcW w:w="2831" w:type="dxa"/>
+          </w:tcPr>
+          <w:p>
+            <w:pPr>
+              <w:jc w:val="both"/>
+              <w:rPr>
+                <w:rFonts w:ascii="Verdana" w:hAnsi="Verdana" w:cs="Arial"/>
+                <w:sz w:val="20"/>
+                <w:szCs w:val="20"/>
+              </w:rPr>
+            </w:pPr>
+            <w:r>
+              <w:rPr>
+                <w:rFonts w:ascii="Verdana" w:hAnsi="Verdana" w:cs="Arial"/>
+                <w:sz w:val="20"/>
+                <w:szCs w:val="20"/>
+              </w:rPr>
+              <w:t>Si</w:t>
+            </w:r>
+          </w:p>
+        </w:tc>
+        <w:tc>
+          <w:tcPr>
+            <w:tcW w:w="2832" w:type="dxa"/>
+          </w:tcPr>
+          <w:p>
+            <w:pPr>
+              <w:jc w:val="both"/>
+              <w:rPr>
+                <w:rFonts w:ascii="Verdana" w:hAnsi="Verdana" w:cs="Arial"/>
+                <w:sz w:val="20"/>
+                <w:szCs w:val="20"/>
+              </w:rPr>
+            </w:pPr>
+            <w:r>
+              <w:rPr>
+                <w:rFonts w:ascii="Verdana" w:hAnsi="Verdana" w:cs="Arial"/>
+                <w:sz w:val="20"/>
+                <w:szCs w:val="20"/>
+              </w:rPr>
+              <w:t>Comunicación</w:t>
+            </w:r>
+          </w:p>
+        </w:tc>
+      </w:tr>
+      <w:tr>
+        <w:tc>
+          <w:tcPr>
+            <w:tcW w:w="2831" w:type="dxa"/>
+          </w:tcPr>
+          <w:p>
+            <w:pPr>
+              <w:jc w:val="both"/>
+              <w:rPr>
+                <w:rFonts w:ascii="Verdana" w:hAnsi="Verdana" w:cs="Arial"/>
+                <w:sz w:val="20"/>
+                <w:szCs w:val="20"/>
+              </w:rPr>
+            </w:pPr>
+            <w:r>
+              <w:rPr>
+                <w:rFonts w:ascii="Verdana" w:hAnsi="Verdana" w:cs="Arial"/>
+                <w:sz w:val="20"/>
+                <w:szCs w:val="20"/>
+              </w:rPr>
+              <w:t>Raido</w:t>
+            </w:r>
+          </w:p>
+        </w:tc>
+        <w:tc>
+          <w:tcPr>
+            <w:tcW w:w="2831" w:type="dxa"/>
+          </w:tcPr>
+          <w:p>
+            <w:pPr>
+              <w:jc w:val="both"/>
+              <w:rPr>
+                <w:rFonts w:ascii="Verdana" w:hAnsi="Verdana" w:cs="Arial"/>
+                <w:sz w:val="20"/>
+                <w:szCs w:val="20"/>
+              </w:rPr>
+            </w:pPr>
+            <w:r>
+              <w:rPr>
+                <w:rFonts w:ascii="Verdana" w:hAnsi="Verdana" w:cs="Arial"/>
+                <w:sz w:val="20"/>
+                <w:szCs w:val="20"/>
+              </w:rPr>
+              <w:t>Si</w:t>
+            </w:r>
+          </w:p>
+        </w:tc>
+        <w:tc>
+          <w:tcPr>
+            <w:tcW w:w="2832" w:type="dxa"/>
+          </w:tcPr>
+          <w:p>
+            <w:pPr>
+              <w:jc w:val="both"/>
+              <w:rPr>
+                <w:rFonts w:ascii="Verdana" w:hAnsi="Verdana" w:cs="Arial"/>
+                <w:sz w:val="20"/>
+                <w:szCs w:val="20"/>
+              </w:rPr>
+            </w:pPr>
+            <w:r>
+              <w:rPr>
+                <w:rFonts w:ascii="Verdana" w:hAnsi="Verdana" w:cs="Arial"/>
+                <w:sz w:val="20"/>
+                <w:szCs w:val="20"/>
+              </w:rPr>
+              <w:t>Cambios</w:t>
+            </w:r>
+          </w:p>
+        </w:tc>
+      </w:tr>
+      <w:tr>
+        <w:tc>
+          <w:tcPr>
+            <w:tcW w:w="2831" w:type="dxa"/>
+          </w:tcPr>
+          <w:p>
+            <w:pPr>
+              <w:jc w:val="both"/>
+              <w:rPr>
+                <w:rFonts w:ascii="Verdana" w:hAnsi="Verdana" w:cs="Arial"/>
+                <w:sz w:val="20"/>
+                <w:szCs w:val="20"/>
+              </w:rPr>
+            </w:pPr>
+            <w:r>
+              <w:rPr>
+                <w:rFonts w:ascii="Verdana" w:hAnsi="Verdana" w:cs="Arial"/>
+                <w:sz w:val="20"/>
+                <w:szCs w:val="20"/>
+              </w:rPr>
+              <w:t>Kano</w:t>
+            </w:r>
+          </w:p>
+        </w:tc>
+        <w:tc>
+          <w:tcPr>
+            <w:tcW w:w="2831" w:type="dxa"/>
+          </w:tcPr>
+          <w:p>
+            <w:pPr>
+              <w:jc w:val="both"/>
+              <w:rPr>
+                <w:rFonts w:ascii="Verdana" w:hAnsi="Verdana" w:cs="Arial"/>
+                <w:sz w:val="20"/>
+                <w:szCs w:val="20"/>
+              </w:rPr>
+            </w:pPr>
+            <w:r>
+              <w:rPr>
+                <w:rFonts w:ascii="Verdana" w:hAnsi="Verdana" w:cs="Arial"/>
+                <w:sz w:val="20"/>
+                <w:szCs w:val="20"/>
+              </w:rPr>
+              <w:t>Si</w:t>
+            </w:r>
+          </w:p>
+        </w:tc>
+        <w:tc>
+          <w:tcPr>
+            <w:tcW w:w="2832" w:type="dxa"/>
+          </w:tcPr>
+          <w:p>
+            <w:pPr>
+              <w:jc w:val="both"/>
+              <w:rPr>
+                <w:rFonts w:ascii="Verdana" w:hAnsi="Verdana" w:cs="Arial"/>
+                <w:sz w:val="20"/>
+                <w:szCs w:val="20"/>
+              </w:rPr>
+            </w:pPr>
+            <w:r>
+              <w:rPr>
+                <w:rFonts w:ascii="Verdana" w:hAnsi="Verdana" w:cs="Arial"/>
+                <w:sz w:val="20"/>
+                <w:szCs w:val="20"/>
+              </w:rPr>
+              <w:t>Fuego</w:t>
+            </w:r>
+          </w:p>
+        </w:tc>
+      </w:tr>
+      <w:tr>
+        <w:tc>
+          <w:tcPr>
+            <w:tcW w:w="2831" w:type="dxa"/>
+          </w:tcPr>
+          <w:p>
+            <w:pPr>
+              <w:jc w:val="both"/>
+              <w:rPr>
+                <w:rFonts w:ascii="Verdana" w:hAnsi="Verdana" w:cs="Arial"/>
+                <w:sz w:val="20"/>
+                <w:szCs w:val="20"/>
+              </w:rPr>
+            </w:pPr>
+            <w:r>
+              <w:rPr>
+                <w:rFonts w:ascii="Verdana" w:hAnsi="Verdana" w:cs="Arial"/>
+                <w:sz w:val="20"/>
+                <w:szCs w:val="20"/>
+              </w:rPr>
+              <w:t>Gebo</w:t>
+            </w:r>
+          </w:p>
+        </w:tc>
+        <w:tc>
+          <w:tcPr>
+            <w:tcW w:w="2831" w:type="dxa"/>
+          </w:tcPr>
+          <w:p>
+            <w:pPr>
+              <w:jc w:val="both"/>
+              <w:rPr>
+                <w:rFonts w:ascii="Verdana" w:hAnsi="Verdana" w:cs="Arial"/>
+                <w:sz w:val="20"/>
+                <w:szCs w:val="20"/>
+              </w:rPr>
+            </w:pPr>
+            <w:r>
+              <w:rPr>
+                <w:rFonts w:ascii="Verdana" w:hAnsi="Verdana" w:cs="Arial"/>
+                <w:sz w:val="20"/>
+                <w:szCs w:val="20"/>
+              </w:rPr>
+              <w:t>No</w:t>
+            </w:r>
+          </w:p>
+        </w:tc>
+        <w:tc>
+          <w:tcPr>
+            <w:tcW w:w="2832" w:type="dxa"/>
+          </w:tcPr>
+          <w:p>
+            <w:pPr>
+              <w:jc w:val="both"/>
+              <w:rPr>
+                <w:rFonts w:ascii="Verdana" w:hAnsi="Verdana" w:cs="Arial"/>
+                <w:sz w:val="20"/>
+                <w:szCs w:val="20"/>
+              </w:rPr>
+            </w:pPr>
+            <w:r>
+              <w:rPr>
+                <w:rFonts w:ascii="Verdana" w:hAnsi="Verdana" w:cs="Arial"/>
+                <w:sz w:val="20"/>
+                <w:szCs w:val="20"/>
+              </w:rPr>
+              <w:t>Regalo</w:t>
+            </w:r>
+          </w:p>
+        </w:tc>
+      </w:tr>
+      <w:tr>
+        <w:tc>
+          <w:tcPr>
+            <w:tcW w:w="2831" w:type="dxa"/>
+          </w:tcPr>
+          <w:p>
+            <w:pPr>
+              <w:jc w:val="both"/>
+              <w:rPr>
+                <w:rFonts w:ascii="Verdana" w:hAnsi="Verdana" w:cs="Arial"/>
+                <w:sz w:val="20"/>
+                <w:szCs w:val="20"/>
+              </w:rPr>
+            </w:pPr>
+            <w:proofErr w:type="spellStart"/>
+            <w:r>
+              <w:rPr>
+                <w:rFonts w:ascii="Verdana" w:hAnsi="Verdana" w:cs="Arial"/>
+                <w:sz w:val="20"/>
+                <w:szCs w:val="20"/>
+              </w:rPr>
+              <w:t>Wunjo</w:t>
+            </w:r>
+            <w:proofErr w:type="spellEnd"/>
+          </w:p>
+        </w:tc>
+        <w:tc>
+          <w:tcPr>
+            <w:tcW w:w="2831" w:type="dxa"/>
+          </w:tcPr>
+          <w:p>
+            <w:pPr>
+              <w:jc w:val="both"/>
+              <w:rPr>
+                <w:rFonts w:ascii="Verdana" w:hAnsi="Verdana" w:cs="Arial"/>
+                <w:sz w:val="20"/>
+                <w:szCs w:val="20"/>
+              </w:rPr>
+            </w:pPr>
+            <w:r>
+              <w:rPr>
+                <w:rFonts w:ascii="Verdana" w:hAnsi="Verdana" w:cs="Arial"/>
+                <w:sz w:val="20"/>
+                <w:szCs w:val="20"/>
+              </w:rPr>
+              <w:t>Si</w:t>
+            </w:r>
+          </w:p>
+        </w:tc>
+        <w:tc>
+          <w:tcPr>
+            <w:tcW w:w="2832" w:type="dxa"/>
+          </w:tcPr>
+          <w:p>
+            <w:pPr>
+              <w:jc w:val="both"/>
+              <w:rPr>
+                <w:rFonts w:ascii="Verdana" w:hAnsi="Verdana" w:cs="Arial"/>
+                <w:sz w:val="20"/>
+                <w:szCs w:val="20"/>
+              </w:rPr>
+            </w:pPr>
+            <w:r>
+              <w:rPr>
+                <w:rFonts w:ascii="Verdana" w:hAnsi="Verdana" w:cs="Arial"/>
+                <w:sz w:val="20"/>
+                <w:szCs w:val="20"/>
+              </w:rPr>
+              <w:t>Recompensa</w:t>
+            </w:r>
+          </w:p>
+        </w:tc>
+      </w:tr>
+    </w:tbl>
+    <w:p>
+      <w:pPr>
+        <w:jc w:val="both"/>
+        <w:rPr>
+          <w:rFonts w:ascii="Verdana" w:hAnsi="Verdana" w:cs="Arial"/>
+          <w:sz w:val="20"/>
+          <w:szCs w:val="20"/>
+        </w:rPr>
+      </w:pPr>
+      <w:r>
+        <w:rPr>
+          <w:rFonts w:ascii="Verdana" w:hAnsi="Verdana" w:cs="Arial"/>
+          <w:sz w:val="20"/>
+          <w:szCs w:val="20"/>
+        </w:rPr>
+        <w:br w:type="page"/>
+      </w:r>
+    </w:p>
+    <w:p>
+      <w:pPr>
+        <w:pStyle w:val="Ttulo1"/>
+        <w:jc w:val="left"/>
+      </w:pPr>
+      <w:r>
+        <w:lastRenderedPageBreak/>
+        <w:t>P</w:t>
+      </w:r>
+      <w:r>
+        <w:t>rototipo 0</w:t>
+      </w:r>
+      <w:r>
+        <w:t>5</w:t>
+      </w:r>
+      <w:r>
+        <w:t xml:space="preserve"> – Runas: Alineación </w:t>
+      </w:r>
+      <w:r>
+        <w:t>Favor</w:t>
+      </w:r>
+    </w:p>
+    <w:p>
+      <w:r>
+        <w:rPr>
+          <w:noProof/>
+        </w:rPr>
+        <w:drawing>
+          <wp:inline distT="0" distB="0" distL="0" distR="0" wp14:anchorId="43454363" wp14:editId="03FC0FC5">
+            <wp:extent cx="5433060" cy="2653026"/>
+            <wp:effectExtent l="190500" t="190500" r="186690" b="186055"/>
+            <wp:docPr id="5" name="Imagen 5"/>
+            <wp:cNvGraphicFramePr>
+              <a:graphicFrameLocks xmlns:a="http://schemas.openxmlformats.org/drawingml/2006/main" noChangeAspect="1"/>
+            </wp:cNvGraphicFramePr>
+            <a:graphic xmlns:a="http://schemas.openxmlformats.org/drawingml/2006/main">
+              <a:graphicData uri="http://schemas.openxmlformats.org/drawingml/2006/picture">
+                <pic:pic xmlns:pic="http://schemas.openxmlformats.org/drawingml/2006/picture">
+                  <pic:nvPicPr>
+                    <pic:cNvPr id="0" name="Picture 1"/>
+                    <pic:cNvPicPr>
+                      <a:picLocks noChangeAspect="1" noChangeArrowheads="1"/>
+                    </pic:cNvPicPr>
+                  </pic:nvPicPr>
+                  <pic:blipFill>
+                    <a:blip r:embed="rId12">
+                      <a:extLst>
+                        <a:ext uri="{BEBA8EAE-BF5A-486C-A8C5-ECC9F3942E4B}">
+                          <a14:imgProps xmlns:a14="http://schemas.microsoft.com/office/drawing/2010/main">
+                            <a14:imgLayer r:embed="rId13">
+                              <a14:imgEffect>
+                                <a14:brightnessContrast bright="20000"/>
+                              </a14:imgEffect>
+                            </a14:imgLayer>
+                          </a14:imgProps>
+                        </a:ext>
+                        <a:ext uri="{28A0092B-C50C-407E-A947-70E740481C1C}">
+                          <a14:useLocalDpi xmlns:a14="http://schemas.microsoft.com/office/drawing/2010/main" val="0"/>
+                        </a:ext>
+                      </a:extLst>
+                    </a:blip>
+                    <a:srcRect/>
+                    <a:stretch>
+                      <a:fillRect/>
+                    </a:stretch>
+                  </pic:blipFill>
+                  <pic:spPr bwMode="auto">
+                    <a:xfrm>
+                      <a:off x="0" y="0"/>
+                      <a:ext cx="5458359" cy="2665380"/>
+                    </a:xfrm>
+                    <a:prstGeom prst="rect">
+                      <a:avLst/>
+                    </a:prstGeom>
+                    <a:ln>
+                      <a:noFill/>
+                    </a:ln>
+                    <a:effectLst>
+                      <a:outerShdw blurRad="190500" algn="tl" rotWithShape="0">
+                        <a:srgbClr val="000000">
+                          <a:alpha val="70000"/>
+                        </a:srgbClr>
+                      </a:outerShdw>
+                    </a:effectLst>
+                  </pic:spPr>
+                </pic:pic>
+              </a:graphicData>
+            </a:graphic>
+          </wp:inline>
+        </w:drawing>
+      </w:r>
+    </w:p>
+    <w:p>
+      <w:pPr>
+        <w:spacing w:line="360" w:lineRule="auto"/>
+        <w:jc w:val="both"/>
+        <w:rPr>
+          <w:rFonts w:ascii="Verdana" w:hAnsi="Verdana" w:cs="Arial"/>
+          <w:sz w:val="20"/>
+          <w:szCs w:val="20"/>
+        </w:rPr>
+      </w:pPr>
+      <w:r>
+        <w:rPr>
+          <w:rFonts w:ascii="Verdana" w:hAnsi="Verdana" w:cs="Arial"/>
+          <w:sz w:val="20"/>
+          <w:szCs w:val="20"/>
+        </w:rPr>
+        <w:t xml:space="preserve">Las runas en alineación </w:t>
+      </w:r>
+      <w:r>
+        <w:rPr>
+          <w:rFonts w:ascii="Verdana" w:hAnsi="Verdana" w:cs="Arial"/>
+          <w:b/>
+          <w:bCs/>
+          <w:sz w:val="20"/>
+          <w:szCs w:val="20"/>
+        </w:rPr>
+        <w:t>“</w:t>
+      </w:r>
+      <w:r>
+        <w:rPr>
+          <w:rFonts w:ascii="Verdana" w:hAnsi="Verdana" w:cs="Arial"/>
+          <w:b/>
+          <w:bCs/>
+          <w:sz w:val="20"/>
+          <w:szCs w:val="20"/>
+        </w:rPr>
+        <w:t>Favor</w:t>
+      </w:r>
+      <w:r>
+        <w:rPr>
+          <w:rFonts w:ascii="Verdana" w:hAnsi="Verdana" w:cs="Arial"/>
+          <w:b/>
+          <w:bCs/>
+          <w:sz w:val="20"/>
+          <w:szCs w:val="20"/>
+        </w:rPr>
+        <w:t>”</w:t>
+      </w:r>
+      <w:r>
+        <w:rPr>
+          <w:rFonts w:ascii="Verdana" w:hAnsi="Verdana" w:cs="Arial"/>
+          <w:b/>
+          <w:bCs/>
+          <w:sz w:val="20"/>
+          <w:szCs w:val="20"/>
+        </w:rPr>
+        <w:t xml:space="preserve"> </w:t>
+      </w:r>
+      <w:r>
+        <w:rPr>
+          <w:rFonts w:ascii="Verdana" w:hAnsi="Verdana" w:cs="Arial"/>
+          <w:sz w:val="20"/>
+          <w:szCs w:val="20"/>
+        </w:rPr>
+        <w:t>otorgan beneficios globales o invulnerabilidades</w:t>
+      </w:r>
+      <w:r>
+        <w:rPr>
+          <w:rFonts w:ascii="Verdana" w:hAnsi="Verdana" w:cs="Arial"/>
+          <w:sz w:val="20"/>
+          <w:szCs w:val="20"/>
+        </w:rPr>
+        <w:t xml:space="preserve">, es decir, permiten </w:t>
+      </w:r>
+      <w:r>
+        <w:rPr>
+          <w:rFonts w:ascii="Verdana" w:hAnsi="Verdana" w:cs="Arial"/>
+          <w:sz w:val="20"/>
+          <w:szCs w:val="20"/>
+        </w:rPr>
+        <w:t>potenciar al héroe y sus unidades u otorgarle una prevención absoluta</w:t>
+      </w:r>
+      <w:r>
+        <w:rPr>
+          <w:rFonts w:ascii="Verdana" w:hAnsi="Verdana" w:cs="Arial"/>
+          <w:sz w:val="20"/>
+          <w:szCs w:val="20"/>
+        </w:rPr>
+        <w:t xml:space="preserve">. El grupo está compuesto por ocho runas, de las cuales </w:t>
+      </w:r>
+      <w:r>
+        <w:rPr>
+          <w:rFonts w:ascii="Verdana" w:hAnsi="Verdana" w:cs="Arial"/>
+          <w:sz w:val="20"/>
+          <w:szCs w:val="20"/>
+        </w:rPr>
+        <w:t>3</w:t>
+      </w:r>
+      <w:r>
+        <w:rPr>
+          <w:rFonts w:ascii="Verdana" w:hAnsi="Verdana" w:cs="Arial"/>
+          <w:sz w:val="20"/>
+          <w:szCs w:val="20"/>
+        </w:rPr>
+        <w:t xml:space="preserve"> pueden jugarse de forma inversa, generando 1</w:t>
+      </w:r>
+      <w:r>
+        <w:rPr>
+          <w:rFonts w:ascii="Verdana" w:hAnsi="Verdana" w:cs="Arial"/>
+          <w:sz w:val="20"/>
+          <w:szCs w:val="20"/>
+        </w:rPr>
+        <w:t>1</w:t>
+      </w:r>
+      <w:r>
+        <w:rPr>
+          <w:rFonts w:ascii="Verdana" w:hAnsi="Verdana" w:cs="Arial"/>
+          <w:sz w:val="20"/>
+          <w:szCs w:val="20"/>
+        </w:rPr>
+        <w:t xml:space="preserve"> posibilidades de empleo total en el grupo (1</w:t>
+      </w:r>
+      <w:r>
+        <w:rPr>
+          <w:rFonts w:ascii="Verdana" w:hAnsi="Verdana" w:cs="Arial"/>
+          <w:sz w:val="20"/>
+          <w:szCs w:val="20"/>
+        </w:rPr>
+        <w:t>1</w:t>
+      </w:r>
+      <w:r>
+        <w:rPr>
+          <w:rFonts w:ascii="Verdana" w:hAnsi="Verdana" w:cs="Arial"/>
+          <w:sz w:val="20"/>
+          <w:szCs w:val="20"/>
+        </w:rPr>
+        <w:t xml:space="preserve"> tiradas).</w:t>
+      </w:r>
+    </w:p>
+    <w:tbl>
+      <w:tblPr>
+        <w:tblStyle w:val="Tablaconcuadrcula"/>
+        <w:tblW w:w="0" w:type="auto"/>
+        <w:tblLook w:val="04A0" w:firstRow="1" w:lastRow="0" w:firstColumn="1" w:lastColumn="0" w:noHBand="0" w:noVBand="1"/>
+      </w:tblPr>
+      <w:tblGrid>
+        <w:gridCol w:w="2831"/>
+        <w:gridCol w:w="2831"/>
+        <w:gridCol w:w="2832"/>
+      </w:tblGrid>
+      <w:tr>
+        <w:tc>
+          <w:tcPr>
+            <w:tcW w:w="2831" w:type="dxa"/>
+          </w:tcPr>
+          <w:p>
+            <w:pPr>
+              <w:rPr>
+                <w:rFonts w:ascii="Verdana" w:hAnsi="Verdana" w:cs="Arial"/>
+                <w:b/>
+                <w:bCs/>
+                <w:sz w:val="20"/>
+                <w:szCs w:val="20"/>
+              </w:rPr>
+            </w:pPr>
+            <w:r>
+              <w:rPr>
+                <w:rFonts w:ascii="Verdana" w:hAnsi="Verdana" w:cs="Arial"/>
+                <w:b/>
+                <w:bCs/>
+                <w:sz w:val="20"/>
+                <w:szCs w:val="20"/>
+              </w:rPr>
+              <w:t>Runa</w:t>
+            </w:r>
+          </w:p>
+        </w:tc>
+        <w:tc>
+          <w:tcPr>
+            <w:tcW w:w="2831" w:type="dxa"/>
+          </w:tcPr>
+          <w:p>
+            <w:pPr>
+              <w:rPr>
+                <w:rFonts w:ascii="Verdana" w:hAnsi="Verdana" w:cs="Arial"/>
+                <w:b/>
+                <w:bCs/>
+                <w:sz w:val="20"/>
+                <w:szCs w:val="20"/>
+              </w:rPr>
+            </w:pPr>
+            <w:r>
+              <w:rPr>
+                <w:rFonts w:ascii="Verdana" w:hAnsi="Verdana" w:cs="Arial"/>
+                <w:b/>
+                <w:bCs/>
+                <w:sz w:val="20"/>
+                <w:szCs w:val="20"/>
+              </w:rPr>
+              <w:t>Invertible</w:t>
+            </w:r>
+          </w:p>
+        </w:tc>
+        <w:tc>
+          <w:tcPr>
+            <w:tcW w:w="2832" w:type="dxa"/>
+          </w:tcPr>
+          <w:p>
+            <w:pPr>
+              <w:rPr>
+                <w:rFonts w:ascii="Verdana" w:hAnsi="Verdana" w:cs="Arial"/>
+                <w:b/>
+                <w:bCs/>
+                <w:sz w:val="20"/>
+                <w:szCs w:val="20"/>
+              </w:rPr>
+            </w:pPr>
+            <w:r>
+              <w:rPr>
+                <w:rFonts w:ascii="Verdana" w:hAnsi="Verdana" w:cs="Arial"/>
+                <w:b/>
+                <w:bCs/>
+                <w:sz w:val="20"/>
+                <w:szCs w:val="20"/>
+              </w:rPr>
+              <w:t>Concepto</w:t>
+            </w:r>
+          </w:p>
+        </w:tc>
+      </w:tr>
+      <w:tr>
+        <w:tc>
+          <w:tcPr>
+            <w:tcW w:w="2831" w:type="dxa"/>
+          </w:tcPr>
+          <w:p>
+            <w:pPr>
+              <w:jc w:val="both"/>
+              <w:rPr>
+                <w:rFonts w:ascii="Verdana" w:hAnsi="Verdana" w:cs="Arial"/>
+                <w:sz w:val="20"/>
+                <w:szCs w:val="20"/>
+              </w:rPr>
+            </w:pPr>
+            <w:r>
+              <w:rPr>
+                <w:rFonts w:ascii="Verdana" w:hAnsi="Verdana" w:cs="Arial"/>
+                <w:sz w:val="20"/>
+                <w:szCs w:val="20"/>
+              </w:rPr>
+              <w:t>Halagaz</w:t>
+            </w:r>
+          </w:p>
+        </w:tc>
+        <w:tc>
+          <w:tcPr>
+            <w:tcW w:w="2831" w:type="dxa"/>
+          </w:tcPr>
+          <w:p>
+            <w:pPr>
+              <w:jc w:val="both"/>
+              <w:rPr>
+                <w:rFonts w:ascii="Verdana" w:hAnsi="Verdana" w:cs="Arial"/>
+                <w:sz w:val="20"/>
+                <w:szCs w:val="20"/>
+              </w:rPr>
+            </w:pPr>
+            <w:r>
+              <w:rPr>
+                <w:rFonts w:ascii="Verdana" w:hAnsi="Verdana" w:cs="Arial"/>
+                <w:sz w:val="20"/>
+                <w:szCs w:val="20"/>
+              </w:rPr>
+              <w:t>No</w:t>
+            </w:r>
+          </w:p>
+        </w:tc>
+        <w:tc>
+          <w:tcPr>
+            <w:tcW w:w="2832" w:type="dxa"/>
+          </w:tcPr>
+          <w:p>
+            <w:pPr>
+              <w:jc w:val="both"/>
+              <w:rPr>
+                <w:rFonts w:ascii="Verdana" w:hAnsi="Verdana" w:cs="Arial"/>
+                <w:sz w:val="20"/>
+                <w:szCs w:val="20"/>
+              </w:rPr>
+            </w:pPr>
+            <w:r>
+              <w:rPr>
+                <w:rFonts w:ascii="Verdana" w:hAnsi="Verdana" w:cs="Arial"/>
+                <w:sz w:val="20"/>
+                <w:szCs w:val="20"/>
+              </w:rPr>
+              <w:t>Granizo</w:t>
+            </w:r>
+          </w:p>
+        </w:tc>
+      </w:tr>
+      <w:tr>
+        <w:tc>
+          <w:tcPr>
+            <w:tcW w:w="2831" w:type="dxa"/>
+          </w:tcPr>
+          <w:p>
+            <w:pPr>
+              <w:jc w:val="both"/>
+              <w:rPr>
+                <w:rFonts w:ascii="Verdana" w:hAnsi="Verdana" w:cs="Arial"/>
+                <w:sz w:val="20"/>
+                <w:szCs w:val="20"/>
+              </w:rPr>
+            </w:pPr>
+            <w:proofErr w:type="spellStart"/>
+            <w:r>
+              <w:rPr>
+                <w:rFonts w:ascii="Verdana" w:hAnsi="Verdana" w:cs="Arial"/>
+                <w:sz w:val="20"/>
+                <w:szCs w:val="20"/>
+              </w:rPr>
+              <w:t>Nauthiz</w:t>
+            </w:r>
+            <w:proofErr w:type="spellEnd"/>
+          </w:p>
+        </w:tc>
+        <w:tc>
+          <w:tcPr>
+            <w:tcW w:w="2831" w:type="dxa"/>
+          </w:tcPr>
+          <w:p>
+            <w:pPr>
+              <w:jc w:val="both"/>
+              <w:rPr>
+                <w:rFonts w:ascii="Verdana" w:hAnsi="Verdana" w:cs="Arial"/>
+                <w:sz w:val="20"/>
+                <w:szCs w:val="20"/>
+              </w:rPr>
+            </w:pPr>
+            <w:r>
+              <w:rPr>
+                <w:rFonts w:ascii="Verdana" w:hAnsi="Verdana" w:cs="Arial"/>
+                <w:sz w:val="20"/>
+                <w:szCs w:val="20"/>
+              </w:rPr>
+              <w:t>Si</w:t>
+            </w:r>
+          </w:p>
+        </w:tc>
+        <w:tc>
+          <w:tcPr>
+            <w:tcW w:w="2832" w:type="dxa"/>
+          </w:tcPr>
+          <w:p>
+            <w:pPr>
+              <w:jc w:val="both"/>
+              <w:rPr>
+                <w:rFonts w:ascii="Verdana" w:hAnsi="Verdana" w:cs="Arial"/>
+                <w:sz w:val="20"/>
+                <w:szCs w:val="20"/>
+              </w:rPr>
+            </w:pPr>
+            <w:r>
+              <w:rPr>
+                <w:rFonts w:ascii="Verdana" w:hAnsi="Verdana" w:cs="Arial"/>
+                <w:sz w:val="20"/>
+                <w:szCs w:val="20"/>
+              </w:rPr>
+              <w:t>Necesidad</w:t>
+            </w:r>
+          </w:p>
+        </w:tc>
+      </w:tr>
+      <w:tr>
+        <w:tc>
+          <w:tcPr>
+            <w:tcW w:w="2831" w:type="dxa"/>
+          </w:tcPr>
+          <w:p>
+            <w:pPr>
+              <w:jc w:val="both"/>
+              <w:rPr>
+                <w:rFonts w:ascii="Verdana" w:hAnsi="Verdana" w:cs="Arial"/>
+                <w:sz w:val="20"/>
+                <w:szCs w:val="20"/>
+              </w:rPr>
+            </w:pPr>
+            <w:r>
+              <w:rPr>
+                <w:rFonts w:ascii="Verdana" w:hAnsi="Verdana" w:cs="Arial"/>
+                <w:sz w:val="20"/>
+                <w:szCs w:val="20"/>
+              </w:rPr>
+              <w:t>Isa</w:t>
+            </w:r>
+          </w:p>
+        </w:tc>
+        <w:tc>
+          <w:tcPr>
+            <w:tcW w:w="2831" w:type="dxa"/>
+          </w:tcPr>
+          <w:p>
+            <w:pPr>
+              <w:jc w:val="both"/>
+              <w:rPr>
+                <w:rFonts w:ascii="Verdana" w:hAnsi="Verdana" w:cs="Arial"/>
+                <w:sz w:val="20"/>
+                <w:szCs w:val="20"/>
+              </w:rPr>
+            </w:pPr>
+            <w:r>
+              <w:rPr>
+                <w:rFonts w:ascii="Verdana" w:hAnsi="Verdana" w:cs="Arial"/>
+                <w:sz w:val="20"/>
+                <w:szCs w:val="20"/>
+              </w:rPr>
+              <w:t>No</w:t>
+            </w:r>
+          </w:p>
+        </w:tc>
+        <w:tc>
+          <w:tcPr>
+            <w:tcW w:w="2832" w:type="dxa"/>
+          </w:tcPr>
+          <w:p>
+            <w:pPr>
+              <w:jc w:val="both"/>
+              <w:rPr>
+                <w:rFonts w:ascii="Verdana" w:hAnsi="Verdana" w:cs="Arial"/>
+                <w:sz w:val="20"/>
+                <w:szCs w:val="20"/>
+              </w:rPr>
+            </w:pPr>
+            <w:r>
+              <w:rPr>
+                <w:rFonts w:ascii="Verdana" w:hAnsi="Verdana" w:cs="Arial"/>
+                <w:sz w:val="20"/>
+                <w:szCs w:val="20"/>
+              </w:rPr>
+              <w:t>Hielo/Congelar</w:t>
+            </w:r>
+          </w:p>
+        </w:tc>
+      </w:tr>
+      <w:tr>
+        <w:tc>
+          <w:tcPr>
+            <w:tcW w:w="2831" w:type="dxa"/>
+          </w:tcPr>
+          <w:p>
+            <w:pPr>
+              <w:jc w:val="both"/>
+              <w:rPr>
+                <w:rFonts w:ascii="Verdana" w:hAnsi="Verdana" w:cs="Arial"/>
+                <w:sz w:val="20"/>
+                <w:szCs w:val="20"/>
+              </w:rPr>
+            </w:pPr>
+            <w:r>
+              <w:rPr>
+                <w:rFonts w:ascii="Verdana" w:hAnsi="Verdana" w:cs="Arial"/>
+                <w:sz w:val="20"/>
+                <w:szCs w:val="20"/>
+              </w:rPr>
+              <w:t>Jera</w:t>
+            </w:r>
+          </w:p>
+        </w:tc>
+        <w:tc>
+          <w:tcPr>
+            <w:tcW w:w="2831" w:type="dxa"/>
+          </w:tcPr>
+          <w:p>
+            <w:pPr>
+              <w:jc w:val="both"/>
+              <w:rPr>
+                <w:rFonts w:ascii="Verdana" w:hAnsi="Verdana" w:cs="Arial"/>
+                <w:sz w:val="20"/>
+                <w:szCs w:val="20"/>
+              </w:rPr>
+            </w:pPr>
+            <w:r>
+              <w:rPr>
+                <w:rFonts w:ascii="Verdana" w:hAnsi="Verdana" w:cs="Arial"/>
+                <w:sz w:val="20"/>
+                <w:szCs w:val="20"/>
+              </w:rPr>
+              <w:t>No</w:t>
+            </w:r>
+          </w:p>
+        </w:tc>
+        <w:tc>
+          <w:tcPr>
+            <w:tcW w:w="2832" w:type="dxa"/>
+          </w:tcPr>
+          <w:p>
+            <w:pPr>
+              <w:jc w:val="both"/>
+              <w:rPr>
+                <w:rFonts w:ascii="Verdana" w:hAnsi="Verdana" w:cs="Arial"/>
+                <w:sz w:val="20"/>
+                <w:szCs w:val="20"/>
+              </w:rPr>
+            </w:pPr>
+            <w:r>
+              <w:rPr>
+                <w:rFonts w:ascii="Verdana" w:hAnsi="Verdana" w:cs="Arial"/>
+                <w:sz w:val="20"/>
+                <w:szCs w:val="20"/>
+              </w:rPr>
+              <w:t>Cosecha/Tiempo</w:t>
+            </w:r>
+          </w:p>
+        </w:tc>
+      </w:tr>
+      <w:tr>
+        <w:tc>
+          <w:tcPr>
+            <w:tcW w:w="2831" w:type="dxa"/>
+          </w:tcPr>
+          <w:p>
+            <w:pPr>
+              <w:jc w:val="both"/>
+              <w:rPr>
+                <w:rFonts w:ascii="Verdana" w:hAnsi="Verdana" w:cs="Arial"/>
+                <w:sz w:val="20"/>
+                <w:szCs w:val="20"/>
+              </w:rPr>
+            </w:pPr>
+            <w:proofErr w:type="spellStart"/>
+            <w:r>
+              <w:rPr>
+                <w:rFonts w:ascii="Verdana" w:hAnsi="Verdana" w:cs="Arial"/>
+                <w:sz w:val="20"/>
+                <w:szCs w:val="20"/>
+              </w:rPr>
+              <w:t>Eihwaz</w:t>
+            </w:r>
+            <w:proofErr w:type="spellEnd"/>
+          </w:p>
+        </w:tc>
+        <w:tc>
+          <w:tcPr>
+            <w:tcW w:w="2831" w:type="dxa"/>
+          </w:tcPr>
+          <w:p>
+            <w:pPr>
+              <w:jc w:val="both"/>
+              <w:rPr>
+                <w:rFonts w:ascii="Verdana" w:hAnsi="Verdana" w:cs="Arial"/>
+                <w:sz w:val="20"/>
+                <w:szCs w:val="20"/>
+              </w:rPr>
+            </w:pPr>
+            <w:r>
+              <w:rPr>
+                <w:rFonts w:ascii="Verdana" w:hAnsi="Verdana" w:cs="Arial"/>
+                <w:sz w:val="20"/>
+                <w:szCs w:val="20"/>
+              </w:rPr>
+              <w:t>No</w:t>
+            </w:r>
+          </w:p>
+        </w:tc>
+        <w:tc>
+          <w:tcPr>
+            <w:tcW w:w="2832" w:type="dxa"/>
+          </w:tcPr>
+          <w:p>
+            <w:pPr>
+              <w:jc w:val="both"/>
+              <w:rPr>
+                <w:rFonts w:ascii="Verdana" w:hAnsi="Verdana" w:cs="Arial"/>
+                <w:sz w:val="20"/>
+                <w:szCs w:val="20"/>
+              </w:rPr>
+            </w:pPr>
+            <w:r>
+              <w:rPr>
+                <w:rFonts w:ascii="Verdana" w:hAnsi="Verdana" w:cs="Arial"/>
+                <w:sz w:val="20"/>
+                <w:szCs w:val="20"/>
+              </w:rPr>
+              <w:t>Defensa</w:t>
+            </w:r>
+          </w:p>
+        </w:tc>
+      </w:tr>
+      <w:tr>
+        <w:tc>
+          <w:tcPr>
+            <w:tcW w:w="2831" w:type="dxa"/>
+          </w:tcPr>
+          <w:p>
+            <w:pPr>
+              <w:jc w:val="both"/>
+              <w:rPr>
+                <w:rFonts w:ascii="Verdana" w:hAnsi="Verdana" w:cs="Arial"/>
+                <w:sz w:val="20"/>
+                <w:szCs w:val="20"/>
+              </w:rPr>
+            </w:pPr>
+            <w:r>
+              <w:rPr>
+                <w:rFonts w:ascii="Verdana" w:hAnsi="Verdana" w:cs="Arial"/>
+                <w:sz w:val="20"/>
+                <w:szCs w:val="20"/>
+              </w:rPr>
+              <w:t>Perth</w:t>
+            </w:r>
+          </w:p>
+        </w:tc>
+        <w:tc>
+          <w:tcPr>
+            <w:tcW w:w="2831" w:type="dxa"/>
+          </w:tcPr>
+          <w:p>
+            <w:pPr>
+              <w:jc w:val="both"/>
+              <w:rPr>
+                <w:rFonts w:ascii="Verdana" w:hAnsi="Verdana" w:cs="Arial"/>
+                <w:sz w:val="20"/>
+                <w:szCs w:val="20"/>
+              </w:rPr>
+            </w:pPr>
+            <w:r>
+              <w:rPr>
+                <w:rFonts w:ascii="Verdana" w:hAnsi="Verdana" w:cs="Arial"/>
+                <w:sz w:val="20"/>
+                <w:szCs w:val="20"/>
+              </w:rPr>
+              <w:t>Si</w:t>
+            </w:r>
+          </w:p>
+        </w:tc>
+        <w:tc>
+          <w:tcPr>
+            <w:tcW w:w="2832" w:type="dxa"/>
+          </w:tcPr>
+          <w:p>
+            <w:pPr>
+              <w:jc w:val="both"/>
+              <w:rPr>
+                <w:rFonts w:ascii="Verdana" w:hAnsi="Verdana" w:cs="Arial"/>
+                <w:sz w:val="20"/>
+                <w:szCs w:val="20"/>
+              </w:rPr>
+            </w:pPr>
+            <w:r>
+              <w:rPr>
+                <w:rFonts w:ascii="Verdana" w:hAnsi="Verdana" w:cs="Arial"/>
+                <w:sz w:val="20"/>
+                <w:szCs w:val="20"/>
+              </w:rPr>
+              <w:t>Suerte</w:t>
+            </w:r>
+          </w:p>
+        </w:tc>
+      </w:tr>
+      <w:tr>
+        <w:tc>
+          <w:tcPr>
+            <w:tcW w:w="2831" w:type="dxa"/>
+          </w:tcPr>
+          <w:p>
+            <w:pPr>
+              <w:jc w:val="both"/>
+              <w:rPr>
+                <w:rFonts w:ascii="Verdana" w:hAnsi="Verdana" w:cs="Arial"/>
+                <w:sz w:val="20"/>
+                <w:szCs w:val="20"/>
+              </w:rPr>
+            </w:pPr>
+            <w:proofErr w:type="spellStart"/>
+            <w:r>
+              <w:rPr>
+                <w:rFonts w:ascii="Verdana" w:hAnsi="Verdana" w:cs="Arial"/>
+                <w:sz w:val="20"/>
+                <w:szCs w:val="20"/>
+              </w:rPr>
+              <w:t>Algiz</w:t>
+            </w:r>
+            <w:proofErr w:type="spellEnd"/>
+          </w:p>
+        </w:tc>
+        <w:tc>
+          <w:tcPr>
+            <w:tcW w:w="2831" w:type="dxa"/>
+          </w:tcPr>
+          <w:p>
+            <w:pPr>
+              <w:jc w:val="both"/>
+              <w:rPr>
+                <w:rFonts w:ascii="Verdana" w:hAnsi="Verdana" w:cs="Arial"/>
+                <w:sz w:val="20"/>
+                <w:szCs w:val="20"/>
+              </w:rPr>
+            </w:pPr>
+            <w:r>
+              <w:rPr>
+                <w:rFonts w:ascii="Verdana" w:hAnsi="Verdana" w:cs="Arial"/>
+                <w:sz w:val="20"/>
+                <w:szCs w:val="20"/>
+              </w:rPr>
+              <w:t>Si</w:t>
+            </w:r>
+          </w:p>
+        </w:tc>
+        <w:tc>
+          <w:tcPr>
+            <w:tcW w:w="2832" w:type="dxa"/>
+          </w:tcPr>
+          <w:p>
+            <w:pPr>
+              <w:jc w:val="both"/>
+              <w:rPr>
+                <w:rFonts w:ascii="Verdana" w:hAnsi="Verdana" w:cs="Arial"/>
+                <w:sz w:val="20"/>
+                <w:szCs w:val="20"/>
+              </w:rPr>
+            </w:pPr>
+            <w:r>
+              <w:rPr>
+                <w:rFonts w:ascii="Verdana" w:hAnsi="Verdana" w:cs="Arial"/>
+                <w:sz w:val="20"/>
+                <w:szCs w:val="20"/>
+              </w:rPr>
+              <w:t>Curación</w:t>
+            </w:r>
+          </w:p>
+        </w:tc>
+      </w:tr>
+      <w:tr>
+        <w:tc>
+          <w:tcPr>
+            <w:tcW w:w="2831" w:type="dxa"/>
+          </w:tcPr>
+          <w:p>
+            <w:pPr>
+              <w:jc w:val="both"/>
+              <w:rPr>
+                <w:rFonts w:ascii="Verdana" w:hAnsi="Verdana" w:cs="Arial"/>
+                <w:sz w:val="20"/>
+                <w:szCs w:val="20"/>
+              </w:rPr>
+            </w:pPr>
+            <w:proofErr w:type="spellStart"/>
+            <w:r>
+              <w:rPr>
+                <w:rFonts w:ascii="Verdana" w:hAnsi="Verdana" w:cs="Arial"/>
+                <w:sz w:val="20"/>
+                <w:szCs w:val="20"/>
+              </w:rPr>
+              <w:t>Sowelu</w:t>
+            </w:r>
+            <w:proofErr w:type="spellEnd"/>
+          </w:p>
+        </w:tc>
+        <w:tc>
+          <w:tcPr>
+            <w:tcW w:w="2831" w:type="dxa"/>
+          </w:tcPr>
+          <w:p>
+            <w:pPr>
+              <w:jc w:val="both"/>
+              <w:rPr>
+                <w:rFonts w:ascii="Verdana" w:hAnsi="Verdana" w:cs="Arial"/>
+                <w:sz w:val="20"/>
+                <w:szCs w:val="20"/>
+              </w:rPr>
+            </w:pPr>
+            <w:r>
+              <w:rPr>
+                <w:rFonts w:ascii="Verdana" w:hAnsi="Verdana" w:cs="Arial"/>
+                <w:sz w:val="20"/>
+                <w:szCs w:val="20"/>
+              </w:rPr>
+              <w:t>No</w:t>
+            </w:r>
+          </w:p>
+        </w:tc>
+        <w:tc>
+          <w:tcPr>
+            <w:tcW w:w="2832" w:type="dxa"/>
+          </w:tcPr>
+          <w:p>
+            <w:pPr>
+              <w:jc w:val="both"/>
+              <w:rPr>
+                <w:rFonts w:ascii="Verdana" w:hAnsi="Verdana" w:cs="Arial"/>
+                <w:sz w:val="20"/>
+                <w:szCs w:val="20"/>
+                <w:u w:val="single"/>
+              </w:rPr>
+            </w:pPr>
+            <w:r>
+              <w:rPr>
+                <w:rFonts w:ascii="Verdana" w:hAnsi="Verdana" w:cs="Arial"/>
+                <w:sz w:val="20"/>
+                <w:szCs w:val="20"/>
+              </w:rPr>
+              <w:t>Sol</w:t>
+            </w:r>
+          </w:p>
+        </w:tc>
+      </w:tr>
+    </w:tbl>
+    <w:p>
+      <w:pPr>
+        <w:spacing w:line="360" w:lineRule="auto"/>
+        <w:jc w:val="both"/>
+        <w:rPr>
+          <w:rFonts w:ascii="Verdana" w:hAnsi="Verdana" w:cs="Arial"/>
+          <w:sz w:val="20"/>
+          <w:szCs w:val="20"/>
           <w:u w:val="single"/>
         </w:rPr>
       </w:pPr>
-      <w:r>
-        <w:rPr>
-          <w:rFonts w:ascii="Verdana" w:hAnsi="Verdana" w:cs="Arial"/>
-          <w:sz w:val="20"/>
-          <w:szCs w:val="20"/>
-        </w:rPr>
-        <w:t xml:space="preserve">Una runa tirada de manera No inversa genera un impacto positivo en el mapa de batalla y en la prosperidad de la partida. En </w:t>
-      </w:r>
-      <w:proofErr w:type="gramStart"/>
-      <w:r>
-        <w:rPr>
-          <w:rFonts w:ascii="Verdana" w:hAnsi="Verdana" w:cs="Arial"/>
-          <w:sz w:val="20"/>
-          <w:szCs w:val="20"/>
-        </w:rPr>
-        <w:t>cambio</w:t>
-      </w:r>
-      <w:proofErr w:type="gramEnd"/>
-      <w:r>
-        <w:rPr>
-          <w:rFonts w:ascii="Verdana" w:hAnsi="Verdana" w:cs="Arial"/>
-          <w:sz w:val="20"/>
-          <w:szCs w:val="20"/>
-        </w:rPr>
-        <w:t xml:space="preserve"> una runa empleada de forma inversa, afecta de forma negativa el mapa de batalla y decrementa la prosperidad.</w:t>
-      </w:r>
+      <w:bookmarkStart w:id="0" w:name="_GoBack"/>
+      <w:bookmarkEnd w:id="0"/>
     </w:p>
     <w:sectPr>
       <w:pgSz w:w="11906" w:h="16838" w:code="9"/>
@@ -2265,6 +3853,25 @@
       <w:contextualSpacing/>
     </w:pPr>
   </w:style>
+  <w:style w:type="table" w:styleId="Tablaconcuadrcula">
+    <w:name w:val="Table Grid"/>
+    <w:basedOn w:val="Tablanormal"/>
+    <w:uiPriority w:val="39"/>
+    <w:rsid w:val="002B103C"/>
+    <w:pPr>
+      <w:spacing w:after="0" w:line="240" w:lineRule="auto"/>
+    </w:pPr>
+    <w:tblPr>
+      <w:tblBorders>
+        <w:top w:val="single" w:sz="4" w:space="0" w:color="auto"/>
+        <w:left w:val="single" w:sz="4" w:space="0" w:color="auto"/>
+        <w:bottom w:val="single" w:sz="4" w:space="0" w:color="auto"/>
+        <w:right w:val="single" w:sz="4" w:space="0" w:color="auto"/>
+        <w:insideH w:val="single" w:sz="4" w:space="0" w:color="auto"/>
+        <w:insideV w:val="single" w:sz="4" w:space="0" w:color="auto"/>
+      </w:tblBorders>
+    </w:tblPr>
+  </w:style>
 </w:styles>
 </file>
 

</xml_diff>

<commit_message>
Prototipo 06 – Runas Alineación Honor
</commit_message>
<xml_diff>
--- a/Documentos_de_proyecto/Diario_Desarrollo_Verdandi.docx
+++ b/Documentos_de_proyecto/Diario_Desarrollo_Verdandi.docx
@@ -1533,7 +1533,7 @@
     </w:p>
     <w:tbl>
       <w:tblPr>
-        <w:tblStyle w:val="Tablaconcuadrcula"/>
+        <w:tblStyle w:val="Tablanormal1"/>
         <w:tblW w:w="0" w:type="auto"/>
         <w:tblLook w:val="04A0" w:firstRow="1" w:lastRow="0" w:firstColumn="1" w:lastColumn="0" w:noHBand="0" w:noVBand="1"/>
       </w:tblPr>
@@ -1543,27 +1543,29 @@
         <w:gridCol w:w="2832"/>
       </w:tblGrid>
       <w:tr>
-        <w:tc>
-          <w:tcPr>
-            <w:tcW w:w="2831" w:type="dxa"/>
-          </w:tcPr>
-          <w:p>
-            <w:pPr>
-              <w:rPr>
-                <w:rFonts w:ascii="Verdana" w:hAnsi="Verdana" w:cs="Arial"/>
-                <w:b/>
-                <w:bCs/>
-                <w:sz w:val="20"/>
-                <w:szCs w:val="20"/>
-              </w:rPr>
-            </w:pPr>
-            <w:r>
-              <w:rPr>
-                <w:rFonts w:ascii="Verdana" w:hAnsi="Verdana" w:cs="Arial"/>
-                <w:b/>
-                <w:bCs/>
-                <w:sz w:val="20"/>
-                <w:szCs w:val="20"/>
+        <w:trPr>
+          <w:cnfStyle w:val="100000000000" w:firstRow="1" w:lastRow="0" w:firstColumn="0" w:lastColumn="0" w:oddVBand="0" w:evenVBand="0" w:oddHBand="0" w:evenHBand="0" w:firstRowFirstColumn="0" w:firstRowLastColumn="0" w:lastRowFirstColumn="0" w:lastRowLastColumn="0"/>
+        </w:trPr>
+        <w:tc>
+          <w:tcPr>
+            <w:cnfStyle w:val="001000000000" w:firstRow="0" w:lastRow="0" w:firstColumn="1" w:lastColumn="0" w:oddVBand="0" w:evenVBand="0" w:oddHBand="0" w:evenHBand="0" w:firstRowFirstColumn="0" w:firstRowLastColumn="0" w:lastRowFirstColumn="0" w:lastRowLastColumn="0"/>
+            <w:tcW w:w="2831" w:type="dxa"/>
+          </w:tcPr>
+          <w:p>
+            <w:pPr>
+              <w:rPr>
+                <w:rFonts w:ascii="Verdana" w:hAnsi="Verdana" w:cs="Arial"/>
+                <w:b w:val="0"/>
+                <w:bCs w:val="0"/>
+                <w:sz w:val="24"/>
+                <w:szCs w:val="24"/>
+              </w:rPr>
+            </w:pPr>
+            <w:r>
+              <w:rPr>
+                <w:rFonts w:ascii="Verdana" w:hAnsi="Verdana" w:cs="Arial"/>
+                <w:sz w:val="24"/>
+                <w:szCs w:val="24"/>
               </w:rPr>
               <w:t>Runa</w:t>
             </w:r>
@@ -1575,21 +1577,20 @@
           </w:tcPr>
           <w:p>
             <w:pPr>
-              <w:rPr>
-                <w:rFonts w:ascii="Verdana" w:hAnsi="Verdana" w:cs="Arial"/>
-                <w:b/>
-                <w:bCs/>
-                <w:sz w:val="20"/>
-                <w:szCs w:val="20"/>
-              </w:rPr>
-            </w:pPr>
-            <w:r>
-              <w:rPr>
-                <w:rFonts w:ascii="Verdana" w:hAnsi="Verdana" w:cs="Arial"/>
-                <w:b/>
-                <w:bCs/>
-                <w:sz w:val="20"/>
-                <w:szCs w:val="20"/>
+              <w:cnfStyle w:val="100000000000" w:firstRow="1" w:lastRow="0" w:firstColumn="0" w:lastColumn="0" w:oddVBand="0" w:evenVBand="0" w:oddHBand="0" w:evenHBand="0" w:firstRowFirstColumn="0" w:firstRowLastColumn="0" w:lastRowFirstColumn="0" w:lastRowLastColumn="0"/>
+              <w:rPr>
+                <w:rFonts w:ascii="Verdana" w:hAnsi="Verdana" w:cs="Arial"/>
+                <w:b w:val="0"/>
+                <w:bCs w:val="0"/>
+                <w:sz w:val="24"/>
+                <w:szCs w:val="24"/>
+              </w:rPr>
+            </w:pPr>
+            <w:r>
+              <w:rPr>
+                <w:rFonts w:ascii="Verdana" w:hAnsi="Verdana" w:cs="Arial"/>
+                <w:sz w:val="24"/>
+                <w:szCs w:val="24"/>
               </w:rPr>
               <w:t>Invertible</w:t>
             </w:r>
@@ -1601,21 +1602,20 @@
           </w:tcPr>
           <w:p>
             <w:pPr>
-              <w:rPr>
-                <w:rFonts w:ascii="Verdana" w:hAnsi="Verdana" w:cs="Arial"/>
-                <w:b/>
-                <w:bCs/>
-                <w:sz w:val="20"/>
-                <w:szCs w:val="20"/>
-              </w:rPr>
-            </w:pPr>
-            <w:r>
-              <w:rPr>
-                <w:rFonts w:ascii="Verdana" w:hAnsi="Verdana" w:cs="Arial"/>
-                <w:b/>
-                <w:bCs/>
-                <w:sz w:val="20"/>
-                <w:szCs w:val="20"/>
+              <w:cnfStyle w:val="100000000000" w:firstRow="1" w:lastRow="0" w:firstColumn="0" w:lastColumn="0" w:oddVBand="0" w:evenVBand="0" w:oddHBand="0" w:evenHBand="0" w:firstRowFirstColumn="0" w:firstRowLastColumn="0" w:lastRowFirstColumn="0" w:lastRowLastColumn="0"/>
+              <w:rPr>
+                <w:rFonts w:ascii="Verdana" w:hAnsi="Verdana" w:cs="Arial"/>
+                <w:b w:val="0"/>
+                <w:bCs w:val="0"/>
+                <w:sz w:val="24"/>
+                <w:szCs w:val="24"/>
+              </w:rPr>
+            </w:pPr>
+            <w:r>
+              <w:rPr>
+                <w:rFonts w:ascii="Verdana" w:hAnsi="Verdana" w:cs="Arial"/>
+                <w:sz w:val="24"/>
+                <w:szCs w:val="24"/>
               </w:rPr>
               <w:t>Concepto</w:t>
             </w:r>
@@ -1623,25 +1623,29 @@
         </w:tc>
       </w:tr>
       <w:tr>
-        <w:tc>
-          <w:tcPr>
-            <w:tcW w:w="2831" w:type="dxa"/>
-          </w:tcPr>
-          <w:p>
-            <w:pPr>
-              <w:jc w:val="both"/>
-              <w:rPr>
-                <w:rFonts w:ascii="Verdana" w:hAnsi="Verdana" w:cs="Arial"/>
-                <w:sz w:val="20"/>
-                <w:szCs w:val="20"/>
+        <w:trPr>
+          <w:cnfStyle w:val="000000100000" w:firstRow="0" w:lastRow="0" w:firstColumn="0" w:lastColumn="0" w:oddVBand="0" w:evenVBand="0" w:oddHBand="1" w:evenHBand="0" w:firstRowFirstColumn="0" w:firstRowLastColumn="0" w:lastRowFirstColumn="0" w:lastRowLastColumn="0"/>
+        </w:trPr>
+        <w:tc>
+          <w:tcPr>
+            <w:cnfStyle w:val="001000000000" w:firstRow="0" w:lastRow="0" w:firstColumn="1" w:lastColumn="0" w:oddVBand="0" w:evenVBand="0" w:oddHBand="0" w:evenHBand="0" w:firstRowFirstColumn="0" w:firstRowLastColumn="0" w:lastRowFirstColumn="0" w:lastRowLastColumn="0"/>
+            <w:tcW w:w="2831" w:type="dxa"/>
+          </w:tcPr>
+          <w:p>
+            <w:pPr>
+              <w:jc w:val="both"/>
+              <w:rPr>
+                <w:rFonts w:ascii="Verdana" w:hAnsi="Verdana" w:cs="Arial"/>
+                <w:sz w:val="24"/>
+                <w:szCs w:val="24"/>
               </w:rPr>
             </w:pPr>
             <w:proofErr w:type="spellStart"/>
             <w:r>
               <w:rPr>
                 <w:rFonts w:ascii="Verdana" w:hAnsi="Verdana" w:cs="Arial"/>
-                <w:sz w:val="20"/>
-                <w:szCs w:val="20"/>
+                <w:sz w:val="24"/>
+                <w:szCs w:val="24"/>
               </w:rPr>
               <w:t>Fehu</w:t>
             </w:r>
@@ -1655,17 +1659,18 @@
           <w:p>
             <w:pPr>
               <w:jc w:val="both"/>
-              <w:rPr>
-                <w:rFonts w:ascii="Verdana" w:hAnsi="Verdana" w:cs="Arial"/>
-                <w:sz w:val="20"/>
-                <w:szCs w:val="20"/>
-              </w:rPr>
-            </w:pPr>
-            <w:r>
-              <w:rPr>
-                <w:rFonts w:ascii="Verdana" w:hAnsi="Verdana" w:cs="Arial"/>
-                <w:sz w:val="20"/>
-                <w:szCs w:val="20"/>
+              <w:cnfStyle w:val="000000100000" w:firstRow="0" w:lastRow="0" w:firstColumn="0" w:lastColumn="0" w:oddVBand="0" w:evenVBand="0" w:oddHBand="1" w:evenHBand="0" w:firstRowFirstColumn="0" w:firstRowLastColumn="0" w:lastRowFirstColumn="0" w:lastRowLastColumn="0"/>
+              <w:rPr>
+                <w:rFonts w:ascii="Verdana" w:hAnsi="Verdana" w:cs="Arial"/>
+                <w:sz w:val="24"/>
+                <w:szCs w:val="24"/>
+              </w:rPr>
+            </w:pPr>
+            <w:r>
+              <w:rPr>
+                <w:rFonts w:ascii="Verdana" w:hAnsi="Verdana" w:cs="Arial"/>
+                <w:sz w:val="24"/>
+                <w:szCs w:val="24"/>
               </w:rPr>
               <w:t>Si</w:t>
             </w:r>
@@ -1678,17 +1683,18 @@
           <w:p>
             <w:pPr>
               <w:jc w:val="both"/>
-              <w:rPr>
-                <w:rFonts w:ascii="Verdana" w:hAnsi="Verdana" w:cs="Arial"/>
-                <w:sz w:val="20"/>
-                <w:szCs w:val="20"/>
-              </w:rPr>
-            </w:pPr>
-            <w:r>
-              <w:rPr>
-                <w:rFonts w:ascii="Verdana" w:hAnsi="Verdana" w:cs="Arial"/>
-                <w:sz w:val="20"/>
-                <w:szCs w:val="20"/>
+              <w:cnfStyle w:val="000000100000" w:firstRow="0" w:lastRow="0" w:firstColumn="0" w:lastColumn="0" w:oddVBand="0" w:evenVBand="0" w:oddHBand="1" w:evenHBand="0" w:firstRowFirstColumn="0" w:firstRowLastColumn="0" w:lastRowFirstColumn="0" w:lastRowLastColumn="0"/>
+              <w:rPr>
+                <w:rFonts w:ascii="Verdana" w:hAnsi="Verdana" w:cs="Arial"/>
+                <w:sz w:val="24"/>
+                <w:szCs w:val="24"/>
+              </w:rPr>
+            </w:pPr>
+            <w:r>
+              <w:rPr>
+                <w:rFonts w:ascii="Verdana" w:hAnsi="Verdana" w:cs="Arial"/>
+                <w:sz w:val="24"/>
+                <w:szCs w:val="24"/>
               </w:rPr>
               <w:t>Dinero</w:t>
             </w:r>
@@ -1698,23 +1704,24 @@
       <w:tr>
         <w:tc>
           <w:tcPr>
-            <w:tcW w:w="2831" w:type="dxa"/>
-          </w:tcPr>
-          <w:p>
-            <w:pPr>
-              <w:jc w:val="both"/>
-              <w:rPr>
-                <w:rFonts w:ascii="Verdana" w:hAnsi="Verdana" w:cs="Arial"/>
-                <w:sz w:val="20"/>
-                <w:szCs w:val="20"/>
+            <w:cnfStyle w:val="001000000000" w:firstRow="0" w:lastRow="0" w:firstColumn="1" w:lastColumn="0" w:oddVBand="0" w:evenVBand="0" w:oddHBand="0" w:evenHBand="0" w:firstRowFirstColumn="0" w:firstRowLastColumn="0" w:lastRowFirstColumn="0" w:lastRowLastColumn="0"/>
+            <w:tcW w:w="2831" w:type="dxa"/>
+          </w:tcPr>
+          <w:p>
+            <w:pPr>
+              <w:jc w:val="both"/>
+              <w:rPr>
+                <w:rFonts w:ascii="Verdana" w:hAnsi="Verdana" w:cs="Arial"/>
+                <w:sz w:val="24"/>
+                <w:szCs w:val="24"/>
               </w:rPr>
             </w:pPr>
             <w:proofErr w:type="spellStart"/>
             <w:r>
               <w:rPr>
                 <w:rFonts w:ascii="Verdana" w:hAnsi="Verdana" w:cs="Arial"/>
-                <w:sz w:val="20"/>
-                <w:szCs w:val="20"/>
+                <w:sz w:val="24"/>
+                <w:szCs w:val="24"/>
               </w:rPr>
               <w:t>Uruz</w:t>
             </w:r>
@@ -1728,17 +1735,18 @@
           <w:p>
             <w:pPr>
               <w:jc w:val="both"/>
-              <w:rPr>
-                <w:rFonts w:ascii="Verdana" w:hAnsi="Verdana" w:cs="Arial"/>
-                <w:sz w:val="20"/>
-                <w:szCs w:val="20"/>
-              </w:rPr>
-            </w:pPr>
-            <w:r>
-              <w:rPr>
-                <w:rFonts w:ascii="Verdana" w:hAnsi="Verdana" w:cs="Arial"/>
-                <w:sz w:val="20"/>
-                <w:szCs w:val="20"/>
+              <w:cnfStyle w:val="000000000000" w:firstRow="0" w:lastRow="0" w:firstColumn="0" w:lastColumn="0" w:oddVBand="0" w:evenVBand="0" w:oddHBand="0" w:evenHBand="0" w:firstRowFirstColumn="0" w:firstRowLastColumn="0" w:lastRowFirstColumn="0" w:lastRowLastColumn="0"/>
+              <w:rPr>
+                <w:rFonts w:ascii="Verdana" w:hAnsi="Verdana" w:cs="Arial"/>
+                <w:sz w:val="24"/>
+                <w:szCs w:val="24"/>
+              </w:rPr>
+            </w:pPr>
+            <w:r>
+              <w:rPr>
+                <w:rFonts w:ascii="Verdana" w:hAnsi="Verdana" w:cs="Arial"/>
+                <w:sz w:val="24"/>
+                <w:szCs w:val="24"/>
               </w:rPr>
               <w:t>Si</w:t>
             </w:r>
@@ -1751,17 +1759,18 @@
           <w:p>
             <w:pPr>
               <w:jc w:val="both"/>
-              <w:rPr>
-                <w:rFonts w:ascii="Verdana" w:hAnsi="Verdana" w:cs="Arial"/>
-                <w:sz w:val="20"/>
-                <w:szCs w:val="20"/>
-              </w:rPr>
-            </w:pPr>
-            <w:r>
-              <w:rPr>
-                <w:rFonts w:ascii="Verdana" w:hAnsi="Verdana" w:cs="Arial"/>
-                <w:sz w:val="20"/>
-                <w:szCs w:val="20"/>
+              <w:cnfStyle w:val="000000000000" w:firstRow="0" w:lastRow="0" w:firstColumn="0" w:lastColumn="0" w:oddVBand="0" w:evenVBand="0" w:oddHBand="0" w:evenHBand="0" w:firstRowFirstColumn="0" w:firstRowLastColumn="0" w:lastRowFirstColumn="0" w:lastRowLastColumn="0"/>
+              <w:rPr>
+                <w:rFonts w:ascii="Verdana" w:hAnsi="Verdana" w:cs="Arial"/>
+                <w:sz w:val="24"/>
+                <w:szCs w:val="24"/>
+              </w:rPr>
+            </w:pPr>
+            <w:r>
+              <w:rPr>
+                <w:rFonts w:ascii="Verdana" w:hAnsi="Verdana" w:cs="Arial"/>
+                <w:sz w:val="24"/>
+                <w:szCs w:val="24"/>
               </w:rPr>
               <w:t>Salud</w:t>
             </w:r>
@@ -1769,25 +1778,29 @@
         </w:tc>
       </w:tr>
       <w:tr>
-        <w:tc>
-          <w:tcPr>
-            <w:tcW w:w="2831" w:type="dxa"/>
-          </w:tcPr>
-          <w:p>
-            <w:pPr>
-              <w:jc w:val="both"/>
-              <w:rPr>
-                <w:rFonts w:ascii="Verdana" w:hAnsi="Verdana" w:cs="Arial"/>
-                <w:sz w:val="20"/>
-                <w:szCs w:val="20"/>
+        <w:trPr>
+          <w:cnfStyle w:val="000000100000" w:firstRow="0" w:lastRow="0" w:firstColumn="0" w:lastColumn="0" w:oddVBand="0" w:evenVBand="0" w:oddHBand="1" w:evenHBand="0" w:firstRowFirstColumn="0" w:firstRowLastColumn="0" w:lastRowFirstColumn="0" w:lastRowLastColumn="0"/>
+        </w:trPr>
+        <w:tc>
+          <w:tcPr>
+            <w:cnfStyle w:val="001000000000" w:firstRow="0" w:lastRow="0" w:firstColumn="1" w:lastColumn="0" w:oddVBand="0" w:evenVBand="0" w:oddHBand="0" w:evenHBand="0" w:firstRowFirstColumn="0" w:firstRowLastColumn="0" w:lastRowFirstColumn="0" w:lastRowLastColumn="0"/>
+            <w:tcW w:w="2831" w:type="dxa"/>
+          </w:tcPr>
+          <w:p>
+            <w:pPr>
+              <w:jc w:val="both"/>
+              <w:rPr>
+                <w:rFonts w:ascii="Verdana" w:hAnsi="Verdana" w:cs="Arial"/>
+                <w:sz w:val="24"/>
+                <w:szCs w:val="24"/>
               </w:rPr>
             </w:pPr>
             <w:proofErr w:type="spellStart"/>
             <w:r>
               <w:rPr>
                 <w:rFonts w:ascii="Verdana" w:hAnsi="Verdana" w:cs="Arial"/>
-                <w:sz w:val="20"/>
-                <w:szCs w:val="20"/>
+                <w:sz w:val="24"/>
+                <w:szCs w:val="24"/>
               </w:rPr>
               <w:t>Thurisaz</w:t>
             </w:r>
@@ -1801,17 +1814,18 @@
           <w:p>
             <w:pPr>
               <w:jc w:val="both"/>
-              <w:rPr>
-                <w:rFonts w:ascii="Verdana" w:hAnsi="Verdana" w:cs="Arial"/>
-                <w:sz w:val="20"/>
-                <w:szCs w:val="20"/>
-              </w:rPr>
-            </w:pPr>
-            <w:r>
-              <w:rPr>
-                <w:rFonts w:ascii="Verdana" w:hAnsi="Verdana" w:cs="Arial"/>
-                <w:sz w:val="20"/>
-                <w:szCs w:val="20"/>
+              <w:cnfStyle w:val="000000100000" w:firstRow="0" w:lastRow="0" w:firstColumn="0" w:lastColumn="0" w:oddVBand="0" w:evenVBand="0" w:oddHBand="1" w:evenHBand="0" w:firstRowFirstColumn="0" w:firstRowLastColumn="0" w:lastRowFirstColumn="0" w:lastRowLastColumn="0"/>
+              <w:rPr>
+                <w:rFonts w:ascii="Verdana" w:hAnsi="Verdana" w:cs="Arial"/>
+                <w:sz w:val="24"/>
+                <w:szCs w:val="24"/>
+              </w:rPr>
+            </w:pPr>
+            <w:r>
+              <w:rPr>
+                <w:rFonts w:ascii="Verdana" w:hAnsi="Verdana" w:cs="Arial"/>
+                <w:sz w:val="24"/>
+                <w:szCs w:val="24"/>
               </w:rPr>
               <w:t>Si</w:t>
             </w:r>
@@ -1824,17 +1838,18 @@
           <w:p>
             <w:pPr>
               <w:jc w:val="both"/>
-              <w:rPr>
-                <w:rFonts w:ascii="Verdana" w:hAnsi="Verdana" w:cs="Arial"/>
-                <w:sz w:val="20"/>
-                <w:szCs w:val="20"/>
-              </w:rPr>
-            </w:pPr>
-            <w:r>
-              <w:rPr>
-                <w:rFonts w:ascii="Verdana" w:hAnsi="Verdana" w:cs="Arial"/>
-                <w:sz w:val="20"/>
-                <w:szCs w:val="20"/>
+              <w:cnfStyle w:val="000000100000" w:firstRow="0" w:lastRow="0" w:firstColumn="0" w:lastColumn="0" w:oddVBand="0" w:evenVBand="0" w:oddHBand="1" w:evenHBand="0" w:firstRowFirstColumn="0" w:firstRowLastColumn="0" w:lastRowFirstColumn="0" w:lastRowLastColumn="0"/>
+              <w:rPr>
+                <w:rFonts w:ascii="Verdana" w:hAnsi="Verdana" w:cs="Arial"/>
+                <w:sz w:val="24"/>
+                <w:szCs w:val="24"/>
+              </w:rPr>
+            </w:pPr>
+            <w:r>
+              <w:rPr>
+                <w:rFonts w:ascii="Verdana" w:hAnsi="Verdana" w:cs="Arial"/>
+                <w:sz w:val="24"/>
+                <w:szCs w:val="24"/>
               </w:rPr>
               <w:t>Inercia</w:t>
             </w:r>
@@ -1844,23 +1859,24 @@
       <w:tr>
         <w:tc>
           <w:tcPr>
-            <w:tcW w:w="2831" w:type="dxa"/>
-          </w:tcPr>
-          <w:p>
-            <w:pPr>
-              <w:jc w:val="both"/>
-              <w:rPr>
-                <w:rFonts w:ascii="Verdana" w:hAnsi="Verdana" w:cs="Arial"/>
-                <w:sz w:val="20"/>
-                <w:szCs w:val="20"/>
+            <w:cnfStyle w:val="001000000000" w:firstRow="0" w:lastRow="0" w:firstColumn="1" w:lastColumn="0" w:oddVBand="0" w:evenVBand="0" w:oddHBand="0" w:evenHBand="0" w:firstRowFirstColumn="0" w:firstRowLastColumn="0" w:lastRowFirstColumn="0" w:lastRowLastColumn="0"/>
+            <w:tcW w:w="2831" w:type="dxa"/>
+          </w:tcPr>
+          <w:p>
+            <w:pPr>
+              <w:jc w:val="both"/>
+              <w:rPr>
+                <w:rFonts w:ascii="Verdana" w:hAnsi="Verdana" w:cs="Arial"/>
+                <w:sz w:val="24"/>
+                <w:szCs w:val="24"/>
               </w:rPr>
             </w:pPr>
             <w:proofErr w:type="spellStart"/>
             <w:r>
               <w:rPr>
                 <w:rFonts w:ascii="Verdana" w:hAnsi="Verdana" w:cs="Arial"/>
-                <w:sz w:val="20"/>
-                <w:szCs w:val="20"/>
+                <w:sz w:val="24"/>
+                <w:szCs w:val="24"/>
               </w:rPr>
               <w:t>Ansuz</w:t>
             </w:r>
@@ -1874,17 +1890,18 @@
           <w:p>
             <w:pPr>
               <w:jc w:val="both"/>
-              <w:rPr>
-                <w:rFonts w:ascii="Verdana" w:hAnsi="Verdana" w:cs="Arial"/>
-                <w:sz w:val="20"/>
-                <w:szCs w:val="20"/>
-              </w:rPr>
-            </w:pPr>
-            <w:r>
-              <w:rPr>
-                <w:rFonts w:ascii="Verdana" w:hAnsi="Verdana" w:cs="Arial"/>
-                <w:sz w:val="20"/>
-                <w:szCs w:val="20"/>
+              <w:cnfStyle w:val="000000000000" w:firstRow="0" w:lastRow="0" w:firstColumn="0" w:lastColumn="0" w:oddVBand="0" w:evenVBand="0" w:oddHBand="0" w:evenHBand="0" w:firstRowFirstColumn="0" w:firstRowLastColumn="0" w:lastRowFirstColumn="0" w:lastRowLastColumn="0"/>
+              <w:rPr>
+                <w:rFonts w:ascii="Verdana" w:hAnsi="Verdana" w:cs="Arial"/>
+                <w:sz w:val="24"/>
+                <w:szCs w:val="24"/>
+              </w:rPr>
+            </w:pPr>
+            <w:r>
+              <w:rPr>
+                <w:rFonts w:ascii="Verdana" w:hAnsi="Verdana" w:cs="Arial"/>
+                <w:sz w:val="24"/>
+                <w:szCs w:val="24"/>
               </w:rPr>
               <w:t>Si</w:t>
             </w:r>
@@ -1897,17 +1914,18 @@
           <w:p>
             <w:pPr>
               <w:jc w:val="both"/>
-              <w:rPr>
-                <w:rFonts w:ascii="Verdana" w:hAnsi="Verdana" w:cs="Arial"/>
-                <w:sz w:val="20"/>
-                <w:szCs w:val="20"/>
-              </w:rPr>
-            </w:pPr>
-            <w:r>
-              <w:rPr>
-                <w:rFonts w:ascii="Verdana" w:hAnsi="Verdana" w:cs="Arial"/>
-                <w:sz w:val="20"/>
-                <w:szCs w:val="20"/>
+              <w:cnfStyle w:val="000000000000" w:firstRow="0" w:lastRow="0" w:firstColumn="0" w:lastColumn="0" w:oddVBand="0" w:evenVBand="0" w:oddHBand="0" w:evenHBand="0" w:firstRowFirstColumn="0" w:firstRowLastColumn="0" w:lastRowFirstColumn="0" w:lastRowLastColumn="0"/>
+              <w:rPr>
+                <w:rFonts w:ascii="Verdana" w:hAnsi="Verdana" w:cs="Arial"/>
+                <w:sz w:val="24"/>
+                <w:szCs w:val="24"/>
+              </w:rPr>
+            </w:pPr>
+            <w:r>
+              <w:rPr>
+                <w:rFonts w:ascii="Verdana" w:hAnsi="Verdana" w:cs="Arial"/>
+                <w:sz w:val="24"/>
+                <w:szCs w:val="24"/>
               </w:rPr>
               <w:t>Comunicación</w:t>
             </w:r>
@@ -1915,24 +1933,28 @@
         </w:tc>
       </w:tr>
       <w:tr>
-        <w:tc>
-          <w:tcPr>
-            <w:tcW w:w="2831" w:type="dxa"/>
-          </w:tcPr>
-          <w:p>
-            <w:pPr>
-              <w:jc w:val="both"/>
-              <w:rPr>
-                <w:rFonts w:ascii="Verdana" w:hAnsi="Verdana" w:cs="Arial"/>
-                <w:sz w:val="20"/>
-                <w:szCs w:val="20"/>
-              </w:rPr>
-            </w:pPr>
-            <w:r>
-              <w:rPr>
-                <w:rFonts w:ascii="Verdana" w:hAnsi="Verdana" w:cs="Arial"/>
-                <w:sz w:val="20"/>
-                <w:szCs w:val="20"/>
+        <w:trPr>
+          <w:cnfStyle w:val="000000100000" w:firstRow="0" w:lastRow="0" w:firstColumn="0" w:lastColumn="0" w:oddVBand="0" w:evenVBand="0" w:oddHBand="1" w:evenHBand="0" w:firstRowFirstColumn="0" w:firstRowLastColumn="0" w:lastRowFirstColumn="0" w:lastRowLastColumn="0"/>
+        </w:trPr>
+        <w:tc>
+          <w:tcPr>
+            <w:cnfStyle w:val="001000000000" w:firstRow="0" w:lastRow="0" w:firstColumn="1" w:lastColumn="0" w:oddVBand="0" w:evenVBand="0" w:oddHBand="0" w:evenHBand="0" w:firstRowFirstColumn="0" w:firstRowLastColumn="0" w:lastRowFirstColumn="0" w:lastRowLastColumn="0"/>
+            <w:tcW w:w="2831" w:type="dxa"/>
+          </w:tcPr>
+          <w:p>
+            <w:pPr>
+              <w:jc w:val="both"/>
+              <w:rPr>
+                <w:rFonts w:ascii="Verdana" w:hAnsi="Verdana" w:cs="Arial"/>
+                <w:sz w:val="24"/>
+                <w:szCs w:val="24"/>
+              </w:rPr>
+            </w:pPr>
+            <w:r>
+              <w:rPr>
+                <w:rFonts w:ascii="Verdana" w:hAnsi="Verdana" w:cs="Arial"/>
+                <w:sz w:val="24"/>
+                <w:szCs w:val="24"/>
               </w:rPr>
               <w:t>Raido</w:t>
             </w:r>
@@ -1945,17 +1967,18 @@
           <w:p>
             <w:pPr>
               <w:jc w:val="both"/>
-              <w:rPr>
-                <w:rFonts w:ascii="Verdana" w:hAnsi="Verdana" w:cs="Arial"/>
-                <w:sz w:val="20"/>
-                <w:szCs w:val="20"/>
-              </w:rPr>
-            </w:pPr>
-            <w:r>
-              <w:rPr>
-                <w:rFonts w:ascii="Verdana" w:hAnsi="Verdana" w:cs="Arial"/>
-                <w:sz w:val="20"/>
-                <w:szCs w:val="20"/>
+              <w:cnfStyle w:val="000000100000" w:firstRow="0" w:lastRow="0" w:firstColumn="0" w:lastColumn="0" w:oddVBand="0" w:evenVBand="0" w:oddHBand="1" w:evenHBand="0" w:firstRowFirstColumn="0" w:firstRowLastColumn="0" w:lastRowFirstColumn="0" w:lastRowLastColumn="0"/>
+              <w:rPr>
+                <w:rFonts w:ascii="Verdana" w:hAnsi="Verdana" w:cs="Arial"/>
+                <w:sz w:val="24"/>
+                <w:szCs w:val="24"/>
+              </w:rPr>
+            </w:pPr>
+            <w:r>
+              <w:rPr>
+                <w:rFonts w:ascii="Verdana" w:hAnsi="Verdana" w:cs="Arial"/>
+                <w:sz w:val="24"/>
+                <w:szCs w:val="24"/>
               </w:rPr>
               <w:t>Si</w:t>
             </w:r>
@@ -1968,17 +1991,18 @@
           <w:p>
             <w:pPr>
               <w:jc w:val="both"/>
-              <w:rPr>
-                <w:rFonts w:ascii="Verdana" w:hAnsi="Verdana" w:cs="Arial"/>
-                <w:sz w:val="20"/>
-                <w:szCs w:val="20"/>
-              </w:rPr>
-            </w:pPr>
-            <w:r>
-              <w:rPr>
-                <w:rFonts w:ascii="Verdana" w:hAnsi="Verdana" w:cs="Arial"/>
-                <w:sz w:val="20"/>
-                <w:szCs w:val="20"/>
+              <w:cnfStyle w:val="000000100000" w:firstRow="0" w:lastRow="0" w:firstColumn="0" w:lastColumn="0" w:oddVBand="0" w:evenVBand="0" w:oddHBand="1" w:evenHBand="0" w:firstRowFirstColumn="0" w:firstRowLastColumn="0" w:lastRowFirstColumn="0" w:lastRowLastColumn="0"/>
+              <w:rPr>
+                <w:rFonts w:ascii="Verdana" w:hAnsi="Verdana" w:cs="Arial"/>
+                <w:sz w:val="24"/>
+                <w:szCs w:val="24"/>
+              </w:rPr>
+            </w:pPr>
+            <w:r>
+              <w:rPr>
+                <w:rFonts w:ascii="Verdana" w:hAnsi="Verdana" w:cs="Arial"/>
+                <w:sz w:val="24"/>
+                <w:szCs w:val="24"/>
               </w:rPr>
               <w:t>Cambios</w:t>
             </w:r>
@@ -1988,22 +2012,23 @@
       <w:tr>
         <w:tc>
           <w:tcPr>
-            <w:tcW w:w="2831" w:type="dxa"/>
-          </w:tcPr>
-          <w:p>
-            <w:pPr>
-              <w:jc w:val="both"/>
-              <w:rPr>
-                <w:rFonts w:ascii="Verdana" w:hAnsi="Verdana" w:cs="Arial"/>
-                <w:sz w:val="20"/>
-                <w:szCs w:val="20"/>
-              </w:rPr>
-            </w:pPr>
-            <w:r>
-              <w:rPr>
-                <w:rFonts w:ascii="Verdana" w:hAnsi="Verdana" w:cs="Arial"/>
-                <w:sz w:val="20"/>
-                <w:szCs w:val="20"/>
+            <w:cnfStyle w:val="001000000000" w:firstRow="0" w:lastRow="0" w:firstColumn="1" w:lastColumn="0" w:oddVBand="0" w:evenVBand="0" w:oddHBand="0" w:evenHBand="0" w:firstRowFirstColumn="0" w:firstRowLastColumn="0" w:lastRowFirstColumn="0" w:lastRowLastColumn="0"/>
+            <w:tcW w:w="2831" w:type="dxa"/>
+          </w:tcPr>
+          <w:p>
+            <w:pPr>
+              <w:jc w:val="both"/>
+              <w:rPr>
+                <w:rFonts w:ascii="Verdana" w:hAnsi="Verdana" w:cs="Arial"/>
+                <w:sz w:val="24"/>
+                <w:szCs w:val="24"/>
+              </w:rPr>
+            </w:pPr>
+            <w:r>
+              <w:rPr>
+                <w:rFonts w:ascii="Verdana" w:hAnsi="Verdana" w:cs="Arial"/>
+                <w:sz w:val="24"/>
+                <w:szCs w:val="24"/>
               </w:rPr>
               <w:t>Kano</w:t>
             </w:r>
@@ -2016,17 +2041,18 @@
           <w:p>
             <w:pPr>
               <w:jc w:val="both"/>
-              <w:rPr>
-                <w:rFonts w:ascii="Verdana" w:hAnsi="Verdana" w:cs="Arial"/>
-                <w:sz w:val="20"/>
-                <w:szCs w:val="20"/>
-              </w:rPr>
-            </w:pPr>
-            <w:r>
-              <w:rPr>
-                <w:rFonts w:ascii="Verdana" w:hAnsi="Verdana" w:cs="Arial"/>
-                <w:sz w:val="20"/>
-                <w:szCs w:val="20"/>
+              <w:cnfStyle w:val="000000000000" w:firstRow="0" w:lastRow="0" w:firstColumn="0" w:lastColumn="0" w:oddVBand="0" w:evenVBand="0" w:oddHBand="0" w:evenHBand="0" w:firstRowFirstColumn="0" w:firstRowLastColumn="0" w:lastRowFirstColumn="0" w:lastRowLastColumn="0"/>
+              <w:rPr>
+                <w:rFonts w:ascii="Verdana" w:hAnsi="Verdana" w:cs="Arial"/>
+                <w:sz w:val="24"/>
+                <w:szCs w:val="24"/>
+              </w:rPr>
+            </w:pPr>
+            <w:r>
+              <w:rPr>
+                <w:rFonts w:ascii="Verdana" w:hAnsi="Verdana" w:cs="Arial"/>
+                <w:sz w:val="24"/>
+                <w:szCs w:val="24"/>
               </w:rPr>
               <w:t>Si</w:t>
             </w:r>
@@ -2039,17 +2065,18 @@
           <w:p>
             <w:pPr>
               <w:jc w:val="both"/>
-              <w:rPr>
-                <w:rFonts w:ascii="Verdana" w:hAnsi="Verdana" w:cs="Arial"/>
-                <w:sz w:val="20"/>
-                <w:szCs w:val="20"/>
-              </w:rPr>
-            </w:pPr>
-            <w:r>
-              <w:rPr>
-                <w:rFonts w:ascii="Verdana" w:hAnsi="Verdana" w:cs="Arial"/>
-                <w:sz w:val="20"/>
-                <w:szCs w:val="20"/>
+              <w:cnfStyle w:val="000000000000" w:firstRow="0" w:lastRow="0" w:firstColumn="0" w:lastColumn="0" w:oddVBand="0" w:evenVBand="0" w:oddHBand="0" w:evenHBand="0" w:firstRowFirstColumn="0" w:firstRowLastColumn="0" w:lastRowFirstColumn="0" w:lastRowLastColumn="0"/>
+              <w:rPr>
+                <w:rFonts w:ascii="Verdana" w:hAnsi="Verdana" w:cs="Arial"/>
+                <w:sz w:val="24"/>
+                <w:szCs w:val="24"/>
+              </w:rPr>
+            </w:pPr>
+            <w:r>
+              <w:rPr>
+                <w:rFonts w:ascii="Verdana" w:hAnsi="Verdana" w:cs="Arial"/>
+                <w:sz w:val="24"/>
+                <w:szCs w:val="24"/>
               </w:rPr>
               <w:t>Fuego</w:t>
             </w:r>
@@ -2057,24 +2084,28 @@
         </w:tc>
       </w:tr>
       <w:tr>
-        <w:tc>
-          <w:tcPr>
-            <w:tcW w:w="2831" w:type="dxa"/>
-          </w:tcPr>
-          <w:p>
-            <w:pPr>
-              <w:jc w:val="both"/>
-              <w:rPr>
-                <w:rFonts w:ascii="Verdana" w:hAnsi="Verdana" w:cs="Arial"/>
-                <w:sz w:val="20"/>
-                <w:szCs w:val="20"/>
-              </w:rPr>
-            </w:pPr>
-            <w:r>
-              <w:rPr>
-                <w:rFonts w:ascii="Verdana" w:hAnsi="Verdana" w:cs="Arial"/>
-                <w:sz w:val="20"/>
-                <w:szCs w:val="20"/>
+        <w:trPr>
+          <w:cnfStyle w:val="000000100000" w:firstRow="0" w:lastRow="0" w:firstColumn="0" w:lastColumn="0" w:oddVBand="0" w:evenVBand="0" w:oddHBand="1" w:evenHBand="0" w:firstRowFirstColumn="0" w:firstRowLastColumn="0" w:lastRowFirstColumn="0" w:lastRowLastColumn="0"/>
+        </w:trPr>
+        <w:tc>
+          <w:tcPr>
+            <w:cnfStyle w:val="001000000000" w:firstRow="0" w:lastRow="0" w:firstColumn="1" w:lastColumn="0" w:oddVBand="0" w:evenVBand="0" w:oddHBand="0" w:evenHBand="0" w:firstRowFirstColumn="0" w:firstRowLastColumn="0" w:lastRowFirstColumn="0" w:lastRowLastColumn="0"/>
+            <w:tcW w:w="2831" w:type="dxa"/>
+          </w:tcPr>
+          <w:p>
+            <w:pPr>
+              <w:jc w:val="both"/>
+              <w:rPr>
+                <w:rFonts w:ascii="Verdana" w:hAnsi="Verdana" w:cs="Arial"/>
+                <w:sz w:val="24"/>
+                <w:szCs w:val="24"/>
+              </w:rPr>
+            </w:pPr>
+            <w:r>
+              <w:rPr>
+                <w:rFonts w:ascii="Verdana" w:hAnsi="Verdana" w:cs="Arial"/>
+                <w:sz w:val="24"/>
+                <w:szCs w:val="24"/>
               </w:rPr>
               <w:t>Gebo</w:t>
             </w:r>
@@ -2087,17 +2118,18 @@
           <w:p>
             <w:pPr>
               <w:jc w:val="both"/>
-              <w:rPr>
-                <w:rFonts w:ascii="Verdana" w:hAnsi="Verdana" w:cs="Arial"/>
-                <w:sz w:val="20"/>
-                <w:szCs w:val="20"/>
-              </w:rPr>
-            </w:pPr>
-            <w:r>
-              <w:rPr>
-                <w:rFonts w:ascii="Verdana" w:hAnsi="Verdana" w:cs="Arial"/>
-                <w:sz w:val="20"/>
-                <w:szCs w:val="20"/>
+              <w:cnfStyle w:val="000000100000" w:firstRow="0" w:lastRow="0" w:firstColumn="0" w:lastColumn="0" w:oddVBand="0" w:evenVBand="0" w:oddHBand="1" w:evenHBand="0" w:firstRowFirstColumn="0" w:firstRowLastColumn="0" w:lastRowFirstColumn="0" w:lastRowLastColumn="0"/>
+              <w:rPr>
+                <w:rFonts w:ascii="Verdana" w:hAnsi="Verdana" w:cs="Arial"/>
+                <w:sz w:val="24"/>
+                <w:szCs w:val="24"/>
+              </w:rPr>
+            </w:pPr>
+            <w:r>
+              <w:rPr>
+                <w:rFonts w:ascii="Verdana" w:hAnsi="Verdana" w:cs="Arial"/>
+                <w:sz w:val="24"/>
+                <w:szCs w:val="24"/>
               </w:rPr>
               <w:t>No</w:t>
             </w:r>
@@ -2110,17 +2142,18 @@
           <w:p>
             <w:pPr>
               <w:jc w:val="both"/>
-              <w:rPr>
-                <w:rFonts w:ascii="Verdana" w:hAnsi="Verdana" w:cs="Arial"/>
-                <w:sz w:val="20"/>
-                <w:szCs w:val="20"/>
-              </w:rPr>
-            </w:pPr>
-            <w:r>
-              <w:rPr>
-                <w:rFonts w:ascii="Verdana" w:hAnsi="Verdana" w:cs="Arial"/>
-                <w:sz w:val="20"/>
-                <w:szCs w:val="20"/>
+              <w:cnfStyle w:val="000000100000" w:firstRow="0" w:lastRow="0" w:firstColumn="0" w:lastColumn="0" w:oddVBand="0" w:evenVBand="0" w:oddHBand="1" w:evenHBand="0" w:firstRowFirstColumn="0" w:firstRowLastColumn="0" w:lastRowFirstColumn="0" w:lastRowLastColumn="0"/>
+              <w:rPr>
+                <w:rFonts w:ascii="Verdana" w:hAnsi="Verdana" w:cs="Arial"/>
+                <w:sz w:val="24"/>
+                <w:szCs w:val="24"/>
+              </w:rPr>
+            </w:pPr>
+            <w:r>
+              <w:rPr>
+                <w:rFonts w:ascii="Verdana" w:hAnsi="Verdana" w:cs="Arial"/>
+                <w:sz w:val="24"/>
+                <w:szCs w:val="24"/>
               </w:rPr>
               <w:t>Regalo</w:t>
             </w:r>
@@ -2130,23 +2163,24 @@
       <w:tr>
         <w:tc>
           <w:tcPr>
-            <w:tcW w:w="2831" w:type="dxa"/>
-          </w:tcPr>
-          <w:p>
-            <w:pPr>
-              <w:jc w:val="both"/>
-              <w:rPr>
-                <w:rFonts w:ascii="Verdana" w:hAnsi="Verdana" w:cs="Arial"/>
-                <w:sz w:val="20"/>
-                <w:szCs w:val="20"/>
+            <w:cnfStyle w:val="001000000000" w:firstRow="0" w:lastRow="0" w:firstColumn="1" w:lastColumn="0" w:oddVBand="0" w:evenVBand="0" w:oddHBand="0" w:evenHBand="0" w:firstRowFirstColumn="0" w:firstRowLastColumn="0" w:lastRowFirstColumn="0" w:lastRowLastColumn="0"/>
+            <w:tcW w:w="2831" w:type="dxa"/>
+          </w:tcPr>
+          <w:p>
+            <w:pPr>
+              <w:jc w:val="both"/>
+              <w:rPr>
+                <w:rFonts w:ascii="Verdana" w:hAnsi="Verdana" w:cs="Arial"/>
+                <w:sz w:val="24"/>
+                <w:szCs w:val="24"/>
               </w:rPr>
             </w:pPr>
             <w:proofErr w:type="spellStart"/>
             <w:r>
               <w:rPr>
                 <w:rFonts w:ascii="Verdana" w:hAnsi="Verdana" w:cs="Arial"/>
-                <w:sz w:val="20"/>
-                <w:szCs w:val="20"/>
+                <w:sz w:val="24"/>
+                <w:szCs w:val="24"/>
               </w:rPr>
               <w:t>Wunjo</w:t>
             </w:r>
@@ -2160,17 +2194,18 @@
           <w:p>
             <w:pPr>
               <w:jc w:val="both"/>
-              <w:rPr>
-                <w:rFonts w:ascii="Verdana" w:hAnsi="Verdana" w:cs="Arial"/>
-                <w:sz w:val="20"/>
-                <w:szCs w:val="20"/>
-              </w:rPr>
-            </w:pPr>
-            <w:r>
-              <w:rPr>
-                <w:rFonts w:ascii="Verdana" w:hAnsi="Verdana" w:cs="Arial"/>
-                <w:sz w:val="20"/>
-                <w:szCs w:val="20"/>
+              <w:cnfStyle w:val="000000000000" w:firstRow="0" w:lastRow="0" w:firstColumn="0" w:lastColumn="0" w:oddVBand="0" w:evenVBand="0" w:oddHBand="0" w:evenHBand="0" w:firstRowFirstColumn="0" w:firstRowLastColumn="0" w:lastRowFirstColumn="0" w:lastRowLastColumn="0"/>
+              <w:rPr>
+                <w:rFonts w:ascii="Verdana" w:hAnsi="Verdana" w:cs="Arial"/>
+                <w:sz w:val="24"/>
+                <w:szCs w:val="24"/>
+              </w:rPr>
+            </w:pPr>
+            <w:r>
+              <w:rPr>
+                <w:rFonts w:ascii="Verdana" w:hAnsi="Verdana" w:cs="Arial"/>
+                <w:sz w:val="24"/>
+                <w:szCs w:val="24"/>
               </w:rPr>
               <w:t>Si</w:t>
             </w:r>
@@ -2183,17 +2218,18 @@
           <w:p>
             <w:pPr>
               <w:jc w:val="both"/>
-              <w:rPr>
-                <w:rFonts w:ascii="Verdana" w:hAnsi="Verdana" w:cs="Arial"/>
-                <w:sz w:val="20"/>
-                <w:szCs w:val="20"/>
-              </w:rPr>
-            </w:pPr>
-            <w:r>
-              <w:rPr>
-                <w:rFonts w:ascii="Verdana" w:hAnsi="Verdana" w:cs="Arial"/>
-                <w:sz w:val="20"/>
-                <w:szCs w:val="20"/>
+              <w:cnfStyle w:val="000000000000" w:firstRow="0" w:lastRow="0" w:firstColumn="0" w:lastColumn="0" w:oddVBand="0" w:evenVBand="0" w:oddHBand="0" w:evenHBand="0" w:firstRowFirstColumn="0" w:firstRowLastColumn="0" w:lastRowFirstColumn="0" w:lastRowLastColumn="0"/>
+              <w:rPr>
+                <w:rFonts w:ascii="Verdana" w:hAnsi="Verdana" w:cs="Arial"/>
+                <w:sz w:val="24"/>
+                <w:szCs w:val="24"/>
+              </w:rPr>
+            </w:pPr>
+            <w:r>
+              <w:rPr>
+                <w:rFonts w:ascii="Verdana" w:hAnsi="Verdana" w:cs="Arial"/>
+                <w:sz w:val="24"/>
+                <w:szCs w:val="24"/>
               </w:rPr>
               <w:t>Recompensa</w:t>
             </w:r>
@@ -2226,19 +2262,13 @@
       </w:pPr>
       <w:r>
         <w:lastRenderedPageBreak/>
-        <w:t>P</w:t>
-      </w:r>
-      <w:r>
-        <w:t>rototipo 0</w:t>
+        <w:t>Prototipo 0</w:t>
       </w:r>
       <w:r>
         <w:t>5</w:t>
       </w:r>
       <w:r>
-        <w:t xml:space="preserve"> – Runas: Alineación </w:t>
-      </w:r>
-      <w:r>
-        <w:t>Favor</w:t>
+        <w:t xml:space="preserve"> – Runas: Alineación Favor</w:t>
       </w:r>
     </w:p>
     <w:p>
@@ -2375,84 +2405,12 @@
           <w:sz w:val="20"/>
           <w:szCs w:val="20"/>
         </w:rPr>
-        <w:t>otorgan beneficios globales o invulnerabilidades</w:t>
-      </w:r>
-      <w:r>
-        <w:rPr>
-          <w:rFonts w:ascii="Verdana" w:hAnsi="Verdana" w:cs="Arial"/>
-          <w:sz w:val="20"/>
-          <w:szCs w:val="20"/>
-        </w:rPr>
-        <w:t xml:space="preserve">, es decir, permiten </w:t>
-      </w:r>
-      <w:r>
-        <w:rPr>
-          <w:rFonts w:ascii="Verdana" w:hAnsi="Verdana" w:cs="Arial"/>
-          <w:sz w:val="20"/>
-          <w:szCs w:val="20"/>
-        </w:rPr>
-        <w:t>potenciar al héroe y sus unidades u otorgarle una prevención absoluta</w:t>
-      </w:r>
-      <w:r>
-        <w:rPr>
-          <w:rFonts w:ascii="Verdana" w:hAnsi="Verdana" w:cs="Arial"/>
-          <w:sz w:val="20"/>
-          <w:szCs w:val="20"/>
-        </w:rPr>
-        <w:t xml:space="preserve">. El grupo está compuesto por ocho runas, de las cuales </w:t>
-      </w:r>
-      <w:r>
-        <w:rPr>
-          <w:rFonts w:ascii="Verdana" w:hAnsi="Verdana" w:cs="Arial"/>
-          <w:sz w:val="20"/>
-          <w:szCs w:val="20"/>
-        </w:rPr>
-        <w:t>3</w:t>
-      </w:r>
-      <w:r>
-        <w:rPr>
-          <w:rFonts w:ascii="Verdana" w:hAnsi="Verdana" w:cs="Arial"/>
-          <w:sz w:val="20"/>
-          <w:szCs w:val="20"/>
-        </w:rPr>
-        <w:t xml:space="preserve"> pueden jugarse de forma inversa, generando 1</w:t>
-      </w:r>
-      <w:r>
-        <w:rPr>
-          <w:rFonts w:ascii="Verdana" w:hAnsi="Verdana" w:cs="Arial"/>
-          <w:sz w:val="20"/>
-          <w:szCs w:val="20"/>
-        </w:rPr>
-        <w:t>1</w:t>
-      </w:r>
-      <w:r>
-        <w:rPr>
-          <w:rFonts w:ascii="Verdana" w:hAnsi="Verdana" w:cs="Arial"/>
-          <w:sz w:val="20"/>
-          <w:szCs w:val="20"/>
-        </w:rPr>
-        <w:t xml:space="preserve"> posibilidades de empleo total en el grupo (1</w:t>
-      </w:r>
-      <w:r>
-        <w:rPr>
-          <w:rFonts w:ascii="Verdana" w:hAnsi="Verdana" w:cs="Arial"/>
-          <w:sz w:val="20"/>
-          <w:szCs w:val="20"/>
-        </w:rPr>
-        <w:t>1</w:t>
-      </w:r>
-      <w:r>
-        <w:rPr>
-          <w:rFonts w:ascii="Verdana" w:hAnsi="Verdana" w:cs="Arial"/>
-          <w:sz w:val="20"/>
-          <w:szCs w:val="20"/>
-        </w:rPr>
-        <w:t xml:space="preserve"> tiradas).</w:t>
+        <w:t>otorgan beneficios globales o invulnerabilidades, es decir, permiten potenciar al héroe y sus unidades u otorgarle una prevención absoluta. El grupo está compuesto por ocho runas, de las cuales 3 pueden jugarse de forma inversa, generando 11 posibilidades de empleo total en el grupo (11 tiradas).</w:t>
       </w:r>
     </w:p>
     <w:tbl>
       <w:tblPr>
-        <w:tblStyle w:val="Tablaconcuadrcula"/>
+        <w:tblStyle w:val="Tablanormal1"/>
         <w:tblW w:w="0" w:type="auto"/>
         <w:tblLook w:val="04A0" w:firstRow="1" w:lastRow="0" w:firstColumn="1" w:lastColumn="0" w:noHBand="0" w:noVBand="1"/>
       </w:tblPr>
@@ -2462,27 +2420,29 @@
         <w:gridCol w:w="2832"/>
       </w:tblGrid>
       <w:tr>
-        <w:tc>
-          <w:tcPr>
-            <w:tcW w:w="2831" w:type="dxa"/>
-          </w:tcPr>
-          <w:p>
-            <w:pPr>
-              <w:rPr>
-                <w:rFonts w:ascii="Verdana" w:hAnsi="Verdana" w:cs="Arial"/>
-                <w:b/>
-                <w:bCs/>
-                <w:sz w:val="20"/>
-                <w:szCs w:val="20"/>
-              </w:rPr>
-            </w:pPr>
-            <w:r>
-              <w:rPr>
-                <w:rFonts w:ascii="Verdana" w:hAnsi="Verdana" w:cs="Arial"/>
-                <w:b/>
-                <w:bCs/>
-                <w:sz w:val="20"/>
-                <w:szCs w:val="20"/>
+        <w:trPr>
+          <w:cnfStyle w:val="100000000000" w:firstRow="1" w:lastRow="0" w:firstColumn="0" w:lastColumn="0" w:oddVBand="0" w:evenVBand="0" w:oddHBand="0" w:evenHBand="0" w:firstRowFirstColumn="0" w:firstRowLastColumn="0" w:lastRowFirstColumn="0" w:lastRowLastColumn="0"/>
+        </w:trPr>
+        <w:tc>
+          <w:tcPr>
+            <w:cnfStyle w:val="001000000000" w:firstRow="0" w:lastRow="0" w:firstColumn="1" w:lastColumn="0" w:oddVBand="0" w:evenVBand="0" w:oddHBand="0" w:evenHBand="0" w:firstRowFirstColumn="0" w:firstRowLastColumn="0" w:lastRowFirstColumn="0" w:lastRowLastColumn="0"/>
+            <w:tcW w:w="2831" w:type="dxa"/>
+          </w:tcPr>
+          <w:p>
+            <w:pPr>
+              <w:rPr>
+                <w:rFonts w:ascii="Verdana" w:hAnsi="Verdana" w:cs="Arial"/>
+                <w:b w:val="0"/>
+                <w:bCs w:val="0"/>
+                <w:sz w:val="24"/>
+                <w:szCs w:val="24"/>
+              </w:rPr>
+            </w:pPr>
+            <w:r>
+              <w:rPr>
+                <w:rFonts w:ascii="Verdana" w:hAnsi="Verdana" w:cs="Arial"/>
+                <w:sz w:val="24"/>
+                <w:szCs w:val="24"/>
               </w:rPr>
               <w:t>Runa</w:t>
             </w:r>
@@ -2494,21 +2454,20 @@
           </w:tcPr>
           <w:p>
             <w:pPr>
-              <w:rPr>
-                <w:rFonts w:ascii="Verdana" w:hAnsi="Verdana" w:cs="Arial"/>
-                <w:b/>
-                <w:bCs/>
-                <w:sz w:val="20"/>
-                <w:szCs w:val="20"/>
-              </w:rPr>
-            </w:pPr>
-            <w:r>
-              <w:rPr>
-                <w:rFonts w:ascii="Verdana" w:hAnsi="Verdana" w:cs="Arial"/>
-                <w:b/>
-                <w:bCs/>
-                <w:sz w:val="20"/>
-                <w:szCs w:val="20"/>
+              <w:cnfStyle w:val="100000000000" w:firstRow="1" w:lastRow="0" w:firstColumn="0" w:lastColumn="0" w:oddVBand="0" w:evenVBand="0" w:oddHBand="0" w:evenHBand="0" w:firstRowFirstColumn="0" w:firstRowLastColumn="0" w:lastRowFirstColumn="0" w:lastRowLastColumn="0"/>
+              <w:rPr>
+                <w:rFonts w:ascii="Verdana" w:hAnsi="Verdana" w:cs="Arial"/>
+                <w:b w:val="0"/>
+                <w:bCs w:val="0"/>
+                <w:sz w:val="24"/>
+                <w:szCs w:val="24"/>
+              </w:rPr>
+            </w:pPr>
+            <w:r>
+              <w:rPr>
+                <w:rFonts w:ascii="Verdana" w:hAnsi="Verdana" w:cs="Arial"/>
+                <w:sz w:val="24"/>
+                <w:szCs w:val="24"/>
               </w:rPr>
               <w:t>Invertible</w:t>
             </w:r>
@@ -2520,21 +2479,20 @@
           </w:tcPr>
           <w:p>
             <w:pPr>
-              <w:rPr>
-                <w:rFonts w:ascii="Verdana" w:hAnsi="Verdana" w:cs="Arial"/>
-                <w:b/>
-                <w:bCs/>
-                <w:sz w:val="20"/>
-                <w:szCs w:val="20"/>
-              </w:rPr>
-            </w:pPr>
-            <w:r>
-              <w:rPr>
-                <w:rFonts w:ascii="Verdana" w:hAnsi="Verdana" w:cs="Arial"/>
-                <w:b/>
-                <w:bCs/>
-                <w:sz w:val="20"/>
-                <w:szCs w:val="20"/>
+              <w:cnfStyle w:val="100000000000" w:firstRow="1" w:lastRow="0" w:firstColumn="0" w:lastColumn="0" w:oddVBand="0" w:evenVBand="0" w:oddHBand="0" w:evenHBand="0" w:firstRowFirstColumn="0" w:firstRowLastColumn="0" w:lastRowFirstColumn="0" w:lastRowLastColumn="0"/>
+              <w:rPr>
+                <w:rFonts w:ascii="Verdana" w:hAnsi="Verdana" w:cs="Arial"/>
+                <w:b w:val="0"/>
+                <w:bCs w:val="0"/>
+                <w:sz w:val="24"/>
+                <w:szCs w:val="24"/>
+              </w:rPr>
+            </w:pPr>
+            <w:r>
+              <w:rPr>
+                <w:rFonts w:ascii="Verdana" w:hAnsi="Verdana" w:cs="Arial"/>
+                <w:sz w:val="24"/>
+                <w:szCs w:val="24"/>
               </w:rPr>
               <w:t>Concepto</w:t>
             </w:r>
@@ -2542,24 +2500,28 @@
         </w:tc>
       </w:tr>
       <w:tr>
-        <w:tc>
-          <w:tcPr>
-            <w:tcW w:w="2831" w:type="dxa"/>
-          </w:tcPr>
-          <w:p>
-            <w:pPr>
-              <w:jc w:val="both"/>
-              <w:rPr>
-                <w:rFonts w:ascii="Verdana" w:hAnsi="Verdana" w:cs="Arial"/>
-                <w:sz w:val="20"/>
-                <w:szCs w:val="20"/>
-              </w:rPr>
-            </w:pPr>
-            <w:r>
-              <w:rPr>
-                <w:rFonts w:ascii="Verdana" w:hAnsi="Verdana" w:cs="Arial"/>
-                <w:sz w:val="20"/>
-                <w:szCs w:val="20"/>
+        <w:trPr>
+          <w:cnfStyle w:val="000000100000" w:firstRow="0" w:lastRow="0" w:firstColumn="0" w:lastColumn="0" w:oddVBand="0" w:evenVBand="0" w:oddHBand="1" w:evenHBand="0" w:firstRowFirstColumn="0" w:firstRowLastColumn="0" w:lastRowFirstColumn="0" w:lastRowLastColumn="0"/>
+        </w:trPr>
+        <w:tc>
+          <w:tcPr>
+            <w:cnfStyle w:val="001000000000" w:firstRow="0" w:lastRow="0" w:firstColumn="1" w:lastColumn="0" w:oddVBand="0" w:evenVBand="0" w:oddHBand="0" w:evenHBand="0" w:firstRowFirstColumn="0" w:firstRowLastColumn="0" w:lastRowFirstColumn="0" w:lastRowLastColumn="0"/>
+            <w:tcW w:w="2831" w:type="dxa"/>
+          </w:tcPr>
+          <w:p>
+            <w:pPr>
+              <w:jc w:val="both"/>
+              <w:rPr>
+                <w:rFonts w:ascii="Verdana" w:hAnsi="Verdana" w:cs="Arial"/>
+                <w:sz w:val="24"/>
+                <w:szCs w:val="24"/>
+              </w:rPr>
+            </w:pPr>
+            <w:r>
+              <w:rPr>
+                <w:rFonts w:ascii="Verdana" w:hAnsi="Verdana" w:cs="Arial"/>
+                <w:sz w:val="24"/>
+                <w:szCs w:val="24"/>
               </w:rPr>
               <w:t>Halagaz</w:t>
             </w:r>
@@ -2572,17 +2534,18 @@
           <w:p>
             <w:pPr>
               <w:jc w:val="both"/>
-              <w:rPr>
-                <w:rFonts w:ascii="Verdana" w:hAnsi="Verdana" w:cs="Arial"/>
-                <w:sz w:val="20"/>
-                <w:szCs w:val="20"/>
-              </w:rPr>
-            </w:pPr>
-            <w:r>
-              <w:rPr>
-                <w:rFonts w:ascii="Verdana" w:hAnsi="Verdana" w:cs="Arial"/>
-                <w:sz w:val="20"/>
-                <w:szCs w:val="20"/>
+              <w:cnfStyle w:val="000000100000" w:firstRow="0" w:lastRow="0" w:firstColumn="0" w:lastColumn="0" w:oddVBand="0" w:evenVBand="0" w:oddHBand="1" w:evenHBand="0" w:firstRowFirstColumn="0" w:firstRowLastColumn="0" w:lastRowFirstColumn="0" w:lastRowLastColumn="0"/>
+              <w:rPr>
+                <w:rFonts w:ascii="Verdana" w:hAnsi="Verdana" w:cs="Arial"/>
+                <w:sz w:val="24"/>
+                <w:szCs w:val="24"/>
+              </w:rPr>
+            </w:pPr>
+            <w:r>
+              <w:rPr>
+                <w:rFonts w:ascii="Verdana" w:hAnsi="Verdana" w:cs="Arial"/>
+                <w:sz w:val="24"/>
+                <w:szCs w:val="24"/>
               </w:rPr>
               <w:t>No</w:t>
             </w:r>
@@ -2595,17 +2558,18 @@
           <w:p>
             <w:pPr>
               <w:jc w:val="both"/>
-              <w:rPr>
-                <w:rFonts w:ascii="Verdana" w:hAnsi="Verdana" w:cs="Arial"/>
-                <w:sz w:val="20"/>
-                <w:szCs w:val="20"/>
-              </w:rPr>
-            </w:pPr>
-            <w:r>
-              <w:rPr>
-                <w:rFonts w:ascii="Verdana" w:hAnsi="Verdana" w:cs="Arial"/>
-                <w:sz w:val="20"/>
-                <w:szCs w:val="20"/>
+              <w:cnfStyle w:val="000000100000" w:firstRow="0" w:lastRow="0" w:firstColumn="0" w:lastColumn="0" w:oddVBand="0" w:evenVBand="0" w:oddHBand="1" w:evenHBand="0" w:firstRowFirstColumn="0" w:firstRowLastColumn="0" w:lastRowFirstColumn="0" w:lastRowLastColumn="0"/>
+              <w:rPr>
+                <w:rFonts w:ascii="Verdana" w:hAnsi="Verdana" w:cs="Arial"/>
+                <w:sz w:val="24"/>
+                <w:szCs w:val="24"/>
+              </w:rPr>
+            </w:pPr>
+            <w:r>
+              <w:rPr>
+                <w:rFonts w:ascii="Verdana" w:hAnsi="Verdana" w:cs="Arial"/>
+                <w:sz w:val="24"/>
+                <w:szCs w:val="24"/>
               </w:rPr>
               <w:t>Granizo</w:t>
             </w:r>
@@ -2615,23 +2579,24 @@
       <w:tr>
         <w:tc>
           <w:tcPr>
-            <w:tcW w:w="2831" w:type="dxa"/>
-          </w:tcPr>
-          <w:p>
-            <w:pPr>
-              <w:jc w:val="both"/>
-              <w:rPr>
-                <w:rFonts w:ascii="Verdana" w:hAnsi="Verdana" w:cs="Arial"/>
-                <w:sz w:val="20"/>
-                <w:szCs w:val="20"/>
+            <w:cnfStyle w:val="001000000000" w:firstRow="0" w:lastRow="0" w:firstColumn="1" w:lastColumn="0" w:oddVBand="0" w:evenVBand="0" w:oddHBand="0" w:evenHBand="0" w:firstRowFirstColumn="0" w:firstRowLastColumn="0" w:lastRowFirstColumn="0" w:lastRowLastColumn="0"/>
+            <w:tcW w:w="2831" w:type="dxa"/>
+          </w:tcPr>
+          <w:p>
+            <w:pPr>
+              <w:jc w:val="both"/>
+              <w:rPr>
+                <w:rFonts w:ascii="Verdana" w:hAnsi="Verdana" w:cs="Arial"/>
+                <w:sz w:val="24"/>
+                <w:szCs w:val="24"/>
               </w:rPr>
             </w:pPr>
             <w:proofErr w:type="spellStart"/>
             <w:r>
               <w:rPr>
                 <w:rFonts w:ascii="Verdana" w:hAnsi="Verdana" w:cs="Arial"/>
-                <w:sz w:val="20"/>
-                <w:szCs w:val="20"/>
+                <w:sz w:val="24"/>
+                <w:szCs w:val="24"/>
               </w:rPr>
               <w:t>Nauthiz</w:t>
             </w:r>
@@ -2645,17 +2610,18 @@
           <w:p>
             <w:pPr>
               <w:jc w:val="both"/>
-              <w:rPr>
-                <w:rFonts w:ascii="Verdana" w:hAnsi="Verdana" w:cs="Arial"/>
-                <w:sz w:val="20"/>
-                <w:szCs w:val="20"/>
-              </w:rPr>
-            </w:pPr>
-            <w:r>
-              <w:rPr>
-                <w:rFonts w:ascii="Verdana" w:hAnsi="Verdana" w:cs="Arial"/>
-                <w:sz w:val="20"/>
-                <w:szCs w:val="20"/>
+              <w:cnfStyle w:val="000000000000" w:firstRow="0" w:lastRow="0" w:firstColumn="0" w:lastColumn="0" w:oddVBand="0" w:evenVBand="0" w:oddHBand="0" w:evenHBand="0" w:firstRowFirstColumn="0" w:firstRowLastColumn="0" w:lastRowFirstColumn="0" w:lastRowLastColumn="0"/>
+              <w:rPr>
+                <w:rFonts w:ascii="Verdana" w:hAnsi="Verdana" w:cs="Arial"/>
+                <w:sz w:val="24"/>
+                <w:szCs w:val="24"/>
+              </w:rPr>
+            </w:pPr>
+            <w:r>
+              <w:rPr>
+                <w:rFonts w:ascii="Verdana" w:hAnsi="Verdana" w:cs="Arial"/>
+                <w:sz w:val="24"/>
+                <w:szCs w:val="24"/>
               </w:rPr>
               <w:t>Si</w:t>
             </w:r>
@@ -2668,17 +2634,18 @@
           <w:p>
             <w:pPr>
               <w:jc w:val="both"/>
-              <w:rPr>
-                <w:rFonts w:ascii="Verdana" w:hAnsi="Verdana" w:cs="Arial"/>
-                <w:sz w:val="20"/>
-                <w:szCs w:val="20"/>
-              </w:rPr>
-            </w:pPr>
-            <w:r>
-              <w:rPr>
-                <w:rFonts w:ascii="Verdana" w:hAnsi="Verdana" w:cs="Arial"/>
-                <w:sz w:val="20"/>
-                <w:szCs w:val="20"/>
+              <w:cnfStyle w:val="000000000000" w:firstRow="0" w:lastRow="0" w:firstColumn="0" w:lastColumn="0" w:oddVBand="0" w:evenVBand="0" w:oddHBand="0" w:evenHBand="0" w:firstRowFirstColumn="0" w:firstRowLastColumn="0" w:lastRowFirstColumn="0" w:lastRowLastColumn="0"/>
+              <w:rPr>
+                <w:rFonts w:ascii="Verdana" w:hAnsi="Verdana" w:cs="Arial"/>
+                <w:sz w:val="24"/>
+                <w:szCs w:val="24"/>
+              </w:rPr>
+            </w:pPr>
+            <w:r>
+              <w:rPr>
+                <w:rFonts w:ascii="Verdana" w:hAnsi="Verdana" w:cs="Arial"/>
+                <w:sz w:val="24"/>
+                <w:szCs w:val="24"/>
               </w:rPr>
               <w:t>Necesidad</w:t>
             </w:r>
@@ -2686,24 +2653,28 @@
         </w:tc>
       </w:tr>
       <w:tr>
-        <w:tc>
-          <w:tcPr>
-            <w:tcW w:w="2831" w:type="dxa"/>
-          </w:tcPr>
-          <w:p>
-            <w:pPr>
-              <w:jc w:val="both"/>
-              <w:rPr>
-                <w:rFonts w:ascii="Verdana" w:hAnsi="Verdana" w:cs="Arial"/>
-                <w:sz w:val="20"/>
-                <w:szCs w:val="20"/>
-              </w:rPr>
-            </w:pPr>
-            <w:r>
-              <w:rPr>
-                <w:rFonts w:ascii="Verdana" w:hAnsi="Verdana" w:cs="Arial"/>
-                <w:sz w:val="20"/>
-                <w:szCs w:val="20"/>
+        <w:trPr>
+          <w:cnfStyle w:val="000000100000" w:firstRow="0" w:lastRow="0" w:firstColumn="0" w:lastColumn="0" w:oddVBand="0" w:evenVBand="0" w:oddHBand="1" w:evenHBand="0" w:firstRowFirstColumn="0" w:firstRowLastColumn="0" w:lastRowFirstColumn="0" w:lastRowLastColumn="0"/>
+        </w:trPr>
+        <w:tc>
+          <w:tcPr>
+            <w:cnfStyle w:val="001000000000" w:firstRow="0" w:lastRow="0" w:firstColumn="1" w:lastColumn="0" w:oddVBand="0" w:evenVBand="0" w:oddHBand="0" w:evenHBand="0" w:firstRowFirstColumn="0" w:firstRowLastColumn="0" w:lastRowFirstColumn="0" w:lastRowLastColumn="0"/>
+            <w:tcW w:w="2831" w:type="dxa"/>
+          </w:tcPr>
+          <w:p>
+            <w:pPr>
+              <w:jc w:val="both"/>
+              <w:rPr>
+                <w:rFonts w:ascii="Verdana" w:hAnsi="Verdana" w:cs="Arial"/>
+                <w:sz w:val="24"/>
+                <w:szCs w:val="24"/>
+              </w:rPr>
+            </w:pPr>
+            <w:r>
+              <w:rPr>
+                <w:rFonts w:ascii="Verdana" w:hAnsi="Verdana" w:cs="Arial"/>
+                <w:sz w:val="24"/>
+                <w:szCs w:val="24"/>
               </w:rPr>
               <w:t>Isa</w:t>
             </w:r>
@@ -2716,17 +2687,18 @@
           <w:p>
             <w:pPr>
               <w:jc w:val="both"/>
-              <w:rPr>
-                <w:rFonts w:ascii="Verdana" w:hAnsi="Verdana" w:cs="Arial"/>
-                <w:sz w:val="20"/>
-                <w:szCs w:val="20"/>
-              </w:rPr>
-            </w:pPr>
-            <w:r>
-              <w:rPr>
-                <w:rFonts w:ascii="Verdana" w:hAnsi="Verdana" w:cs="Arial"/>
-                <w:sz w:val="20"/>
-                <w:szCs w:val="20"/>
+              <w:cnfStyle w:val="000000100000" w:firstRow="0" w:lastRow="0" w:firstColumn="0" w:lastColumn="0" w:oddVBand="0" w:evenVBand="0" w:oddHBand="1" w:evenHBand="0" w:firstRowFirstColumn="0" w:firstRowLastColumn="0" w:lastRowFirstColumn="0" w:lastRowLastColumn="0"/>
+              <w:rPr>
+                <w:rFonts w:ascii="Verdana" w:hAnsi="Verdana" w:cs="Arial"/>
+                <w:sz w:val="24"/>
+                <w:szCs w:val="24"/>
+              </w:rPr>
+            </w:pPr>
+            <w:r>
+              <w:rPr>
+                <w:rFonts w:ascii="Verdana" w:hAnsi="Verdana" w:cs="Arial"/>
+                <w:sz w:val="24"/>
+                <w:szCs w:val="24"/>
               </w:rPr>
               <w:t>No</w:t>
             </w:r>
@@ -2739,17 +2711,18 @@
           <w:p>
             <w:pPr>
               <w:jc w:val="both"/>
-              <w:rPr>
-                <w:rFonts w:ascii="Verdana" w:hAnsi="Verdana" w:cs="Arial"/>
-                <w:sz w:val="20"/>
-                <w:szCs w:val="20"/>
-              </w:rPr>
-            </w:pPr>
-            <w:r>
-              <w:rPr>
-                <w:rFonts w:ascii="Verdana" w:hAnsi="Verdana" w:cs="Arial"/>
-                <w:sz w:val="20"/>
-                <w:szCs w:val="20"/>
+              <w:cnfStyle w:val="000000100000" w:firstRow="0" w:lastRow="0" w:firstColumn="0" w:lastColumn="0" w:oddVBand="0" w:evenVBand="0" w:oddHBand="1" w:evenHBand="0" w:firstRowFirstColumn="0" w:firstRowLastColumn="0" w:lastRowFirstColumn="0" w:lastRowLastColumn="0"/>
+              <w:rPr>
+                <w:rFonts w:ascii="Verdana" w:hAnsi="Verdana" w:cs="Arial"/>
+                <w:sz w:val="24"/>
+                <w:szCs w:val="24"/>
+              </w:rPr>
+            </w:pPr>
+            <w:r>
+              <w:rPr>
+                <w:rFonts w:ascii="Verdana" w:hAnsi="Verdana" w:cs="Arial"/>
+                <w:sz w:val="24"/>
+                <w:szCs w:val="24"/>
               </w:rPr>
               <w:t>Hielo/Congelar</w:t>
             </w:r>
@@ -2759,22 +2732,23 @@
       <w:tr>
         <w:tc>
           <w:tcPr>
-            <w:tcW w:w="2831" w:type="dxa"/>
-          </w:tcPr>
-          <w:p>
-            <w:pPr>
-              <w:jc w:val="both"/>
-              <w:rPr>
-                <w:rFonts w:ascii="Verdana" w:hAnsi="Verdana" w:cs="Arial"/>
-                <w:sz w:val="20"/>
-                <w:szCs w:val="20"/>
-              </w:rPr>
-            </w:pPr>
-            <w:r>
-              <w:rPr>
-                <w:rFonts w:ascii="Verdana" w:hAnsi="Verdana" w:cs="Arial"/>
-                <w:sz w:val="20"/>
-                <w:szCs w:val="20"/>
+            <w:cnfStyle w:val="001000000000" w:firstRow="0" w:lastRow="0" w:firstColumn="1" w:lastColumn="0" w:oddVBand="0" w:evenVBand="0" w:oddHBand="0" w:evenHBand="0" w:firstRowFirstColumn="0" w:firstRowLastColumn="0" w:lastRowFirstColumn="0" w:lastRowLastColumn="0"/>
+            <w:tcW w:w="2831" w:type="dxa"/>
+          </w:tcPr>
+          <w:p>
+            <w:pPr>
+              <w:jc w:val="both"/>
+              <w:rPr>
+                <w:rFonts w:ascii="Verdana" w:hAnsi="Verdana" w:cs="Arial"/>
+                <w:sz w:val="24"/>
+                <w:szCs w:val="24"/>
+              </w:rPr>
+            </w:pPr>
+            <w:r>
+              <w:rPr>
+                <w:rFonts w:ascii="Verdana" w:hAnsi="Verdana" w:cs="Arial"/>
+                <w:sz w:val="24"/>
+                <w:szCs w:val="24"/>
               </w:rPr>
               <w:t>Jera</w:t>
             </w:r>
@@ -2787,17 +2761,18 @@
           <w:p>
             <w:pPr>
               <w:jc w:val="both"/>
-              <w:rPr>
-                <w:rFonts w:ascii="Verdana" w:hAnsi="Verdana" w:cs="Arial"/>
-                <w:sz w:val="20"/>
-                <w:szCs w:val="20"/>
-              </w:rPr>
-            </w:pPr>
-            <w:r>
-              <w:rPr>
-                <w:rFonts w:ascii="Verdana" w:hAnsi="Verdana" w:cs="Arial"/>
-                <w:sz w:val="20"/>
-                <w:szCs w:val="20"/>
+              <w:cnfStyle w:val="000000000000" w:firstRow="0" w:lastRow="0" w:firstColumn="0" w:lastColumn="0" w:oddVBand="0" w:evenVBand="0" w:oddHBand="0" w:evenHBand="0" w:firstRowFirstColumn="0" w:firstRowLastColumn="0" w:lastRowFirstColumn="0" w:lastRowLastColumn="0"/>
+              <w:rPr>
+                <w:rFonts w:ascii="Verdana" w:hAnsi="Verdana" w:cs="Arial"/>
+                <w:sz w:val="24"/>
+                <w:szCs w:val="24"/>
+              </w:rPr>
+            </w:pPr>
+            <w:r>
+              <w:rPr>
+                <w:rFonts w:ascii="Verdana" w:hAnsi="Verdana" w:cs="Arial"/>
+                <w:sz w:val="24"/>
+                <w:szCs w:val="24"/>
               </w:rPr>
               <w:t>No</w:t>
             </w:r>
@@ -2810,17 +2785,18 @@
           <w:p>
             <w:pPr>
               <w:jc w:val="both"/>
-              <w:rPr>
-                <w:rFonts w:ascii="Verdana" w:hAnsi="Verdana" w:cs="Arial"/>
-                <w:sz w:val="20"/>
-                <w:szCs w:val="20"/>
-              </w:rPr>
-            </w:pPr>
-            <w:r>
-              <w:rPr>
-                <w:rFonts w:ascii="Verdana" w:hAnsi="Verdana" w:cs="Arial"/>
-                <w:sz w:val="20"/>
-                <w:szCs w:val="20"/>
+              <w:cnfStyle w:val="000000000000" w:firstRow="0" w:lastRow="0" w:firstColumn="0" w:lastColumn="0" w:oddVBand="0" w:evenVBand="0" w:oddHBand="0" w:evenHBand="0" w:firstRowFirstColumn="0" w:firstRowLastColumn="0" w:lastRowFirstColumn="0" w:lastRowLastColumn="0"/>
+              <w:rPr>
+                <w:rFonts w:ascii="Verdana" w:hAnsi="Verdana" w:cs="Arial"/>
+                <w:sz w:val="24"/>
+                <w:szCs w:val="24"/>
+              </w:rPr>
+            </w:pPr>
+            <w:r>
+              <w:rPr>
+                <w:rFonts w:ascii="Verdana" w:hAnsi="Verdana" w:cs="Arial"/>
+                <w:sz w:val="24"/>
+                <w:szCs w:val="24"/>
               </w:rPr>
               <w:t>Cosecha/Tiempo</w:t>
             </w:r>
@@ -2828,25 +2804,29 @@
         </w:tc>
       </w:tr>
       <w:tr>
-        <w:tc>
-          <w:tcPr>
-            <w:tcW w:w="2831" w:type="dxa"/>
-          </w:tcPr>
-          <w:p>
-            <w:pPr>
-              <w:jc w:val="both"/>
-              <w:rPr>
-                <w:rFonts w:ascii="Verdana" w:hAnsi="Verdana" w:cs="Arial"/>
-                <w:sz w:val="20"/>
-                <w:szCs w:val="20"/>
+        <w:trPr>
+          <w:cnfStyle w:val="000000100000" w:firstRow="0" w:lastRow="0" w:firstColumn="0" w:lastColumn="0" w:oddVBand="0" w:evenVBand="0" w:oddHBand="1" w:evenHBand="0" w:firstRowFirstColumn="0" w:firstRowLastColumn="0" w:lastRowFirstColumn="0" w:lastRowLastColumn="0"/>
+        </w:trPr>
+        <w:tc>
+          <w:tcPr>
+            <w:cnfStyle w:val="001000000000" w:firstRow="0" w:lastRow="0" w:firstColumn="1" w:lastColumn="0" w:oddVBand="0" w:evenVBand="0" w:oddHBand="0" w:evenHBand="0" w:firstRowFirstColumn="0" w:firstRowLastColumn="0" w:lastRowFirstColumn="0" w:lastRowLastColumn="0"/>
+            <w:tcW w:w="2831" w:type="dxa"/>
+          </w:tcPr>
+          <w:p>
+            <w:pPr>
+              <w:jc w:val="both"/>
+              <w:rPr>
+                <w:rFonts w:ascii="Verdana" w:hAnsi="Verdana" w:cs="Arial"/>
+                <w:sz w:val="24"/>
+                <w:szCs w:val="24"/>
               </w:rPr>
             </w:pPr>
             <w:proofErr w:type="spellStart"/>
             <w:r>
               <w:rPr>
                 <w:rFonts w:ascii="Verdana" w:hAnsi="Verdana" w:cs="Arial"/>
-                <w:sz w:val="20"/>
-                <w:szCs w:val="20"/>
+                <w:sz w:val="24"/>
+                <w:szCs w:val="24"/>
               </w:rPr>
               <w:t>Eihwaz</w:t>
             </w:r>
@@ -2860,17 +2840,18 @@
           <w:p>
             <w:pPr>
               <w:jc w:val="both"/>
-              <w:rPr>
-                <w:rFonts w:ascii="Verdana" w:hAnsi="Verdana" w:cs="Arial"/>
-                <w:sz w:val="20"/>
-                <w:szCs w:val="20"/>
-              </w:rPr>
-            </w:pPr>
-            <w:r>
-              <w:rPr>
-                <w:rFonts w:ascii="Verdana" w:hAnsi="Verdana" w:cs="Arial"/>
-                <w:sz w:val="20"/>
-                <w:szCs w:val="20"/>
+              <w:cnfStyle w:val="000000100000" w:firstRow="0" w:lastRow="0" w:firstColumn="0" w:lastColumn="0" w:oddVBand="0" w:evenVBand="0" w:oddHBand="1" w:evenHBand="0" w:firstRowFirstColumn="0" w:firstRowLastColumn="0" w:lastRowFirstColumn="0" w:lastRowLastColumn="0"/>
+              <w:rPr>
+                <w:rFonts w:ascii="Verdana" w:hAnsi="Verdana" w:cs="Arial"/>
+                <w:sz w:val="24"/>
+                <w:szCs w:val="24"/>
+              </w:rPr>
+            </w:pPr>
+            <w:r>
+              <w:rPr>
+                <w:rFonts w:ascii="Verdana" w:hAnsi="Verdana" w:cs="Arial"/>
+                <w:sz w:val="24"/>
+                <w:szCs w:val="24"/>
               </w:rPr>
               <w:t>No</w:t>
             </w:r>
@@ -2883,17 +2864,18 @@
           <w:p>
             <w:pPr>
               <w:jc w:val="both"/>
-              <w:rPr>
-                <w:rFonts w:ascii="Verdana" w:hAnsi="Verdana" w:cs="Arial"/>
-                <w:sz w:val="20"/>
-                <w:szCs w:val="20"/>
-              </w:rPr>
-            </w:pPr>
-            <w:r>
-              <w:rPr>
-                <w:rFonts w:ascii="Verdana" w:hAnsi="Verdana" w:cs="Arial"/>
-                <w:sz w:val="20"/>
-                <w:szCs w:val="20"/>
+              <w:cnfStyle w:val="000000100000" w:firstRow="0" w:lastRow="0" w:firstColumn="0" w:lastColumn="0" w:oddVBand="0" w:evenVBand="0" w:oddHBand="1" w:evenHBand="0" w:firstRowFirstColumn="0" w:firstRowLastColumn="0" w:lastRowFirstColumn="0" w:lastRowLastColumn="0"/>
+              <w:rPr>
+                <w:rFonts w:ascii="Verdana" w:hAnsi="Verdana" w:cs="Arial"/>
+                <w:sz w:val="24"/>
+                <w:szCs w:val="24"/>
+              </w:rPr>
+            </w:pPr>
+            <w:r>
+              <w:rPr>
+                <w:rFonts w:ascii="Verdana" w:hAnsi="Verdana" w:cs="Arial"/>
+                <w:sz w:val="24"/>
+                <w:szCs w:val="24"/>
               </w:rPr>
               <w:t>Defensa</w:t>
             </w:r>
@@ -2903,22 +2885,23 @@
       <w:tr>
         <w:tc>
           <w:tcPr>
-            <w:tcW w:w="2831" w:type="dxa"/>
-          </w:tcPr>
-          <w:p>
-            <w:pPr>
-              <w:jc w:val="both"/>
-              <w:rPr>
-                <w:rFonts w:ascii="Verdana" w:hAnsi="Verdana" w:cs="Arial"/>
-                <w:sz w:val="20"/>
-                <w:szCs w:val="20"/>
-              </w:rPr>
-            </w:pPr>
-            <w:r>
-              <w:rPr>
-                <w:rFonts w:ascii="Verdana" w:hAnsi="Verdana" w:cs="Arial"/>
-                <w:sz w:val="20"/>
-                <w:szCs w:val="20"/>
+            <w:cnfStyle w:val="001000000000" w:firstRow="0" w:lastRow="0" w:firstColumn="1" w:lastColumn="0" w:oddVBand="0" w:evenVBand="0" w:oddHBand="0" w:evenHBand="0" w:firstRowFirstColumn="0" w:firstRowLastColumn="0" w:lastRowFirstColumn="0" w:lastRowLastColumn="0"/>
+            <w:tcW w:w="2831" w:type="dxa"/>
+          </w:tcPr>
+          <w:p>
+            <w:pPr>
+              <w:jc w:val="both"/>
+              <w:rPr>
+                <w:rFonts w:ascii="Verdana" w:hAnsi="Verdana" w:cs="Arial"/>
+                <w:sz w:val="24"/>
+                <w:szCs w:val="24"/>
+              </w:rPr>
+            </w:pPr>
+            <w:r>
+              <w:rPr>
+                <w:rFonts w:ascii="Verdana" w:hAnsi="Verdana" w:cs="Arial"/>
+                <w:sz w:val="24"/>
+                <w:szCs w:val="24"/>
               </w:rPr>
               <w:t>Perth</w:t>
             </w:r>
@@ -2931,17 +2914,18 @@
           <w:p>
             <w:pPr>
               <w:jc w:val="both"/>
-              <w:rPr>
-                <w:rFonts w:ascii="Verdana" w:hAnsi="Verdana" w:cs="Arial"/>
-                <w:sz w:val="20"/>
-                <w:szCs w:val="20"/>
-              </w:rPr>
-            </w:pPr>
-            <w:r>
-              <w:rPr>
-                <w:rFonts w:ascii="Verdana" w:hAnsi="Verdana" w:cs="Arial"/>
-                <w:sz w:val="20"/>
-                <w:szCs w:val="20"/>
+              <w:cnfStyle w:val="000000000000" w:firstRow="0" w:lastRow="0" w:firstColumn="0" w:lastColumn="0" w:oddVBand="0" w:evenVBand="0" w:oddHBand="0" w:evenHBand="0" w:firstRowFirstColumn="0" w:firstRowLastColumn="0" w:lastRowFirstColumn="0" w:lastRowLastColumn="0"/>
+              <w:rPr>
+                <w:rFonts w:ascii="Verdana" w:hAnsi="Verdana" w:cs="Arial"/>
+                <w:sz w:val="24"/>
+                <w:szCs w:val="24"/>
+              </w:rPr>
+            </w:pPr>
+            <w:r>
+              <w:rPr>
+                <w:rFonts w:ascii="Verdana" w:hAnsi="Verdana" w:cs="Arial"/>
+                <w:sz w:val="24"/>
+                <w:szCs w:val="24"/>
               </w:rPr>
               <w:t>Si</w:t>
             </w:r>
@@ -2954,17 +2938,18 @@
           <w:p>
             <w:pPr>
               <w:jc w:val="both"/>
-              <w:rPr>
-                <w:rFonts w:ascii="Verdana" w:hAnsi="Verdana" w:cs="Arial"/>
-                <w:sz w:val="20"/>
-                <w:szCs w:val="20"/>
-              </w:rPr>
-            </w:pPr>
-            <w:r>
-              <w:rPr>
-                <w:rFonts w:ascii="Verdana" w:hAnsi="Verdana" w:cs="Arial"/>
-                <w:sz w:val="20"/>
-                <w:szCs w:val="20"/>
+              <w:cnfStyle w:val="000000000000" w:firstRow="0" w:lastRow="0" w:firstColumn="0" w:lastColumn="0" w:oddVBand="0" w:evenVBand="0" w:oddHBand="0" w:evenHBand="0" w:firstRowFirstColumn="0" w:firstRowLastColumn="0" w:lastRowFirstColumn="0" w:lastRowLastColumn="0"/>
+              <w:rPr>
+                <w:rFonts w:ascii="Verdana" w:hAnsi="Verdana" w:cs="Arial"/>
+                <w:sz w:val="24"/>
+                <w:szCs w:val="24"/>
+              </w:rPr>
+            </w:pPr>
+            <w:r>
+              <w:rPr>
+                <w:rFonts w:ascii="Verdana" w:hAnsi="Verdana" w:cs="Arial"/>
+                <w:sz w:val="24"/>
+                <w:szCs w:val="24"/>
               </w:rPr>
               <w:t>Suerte</w:t>
             </w:r>
@@ -2972,25 +2957,29 @@
         </w:tc>
       </w:tr>
       <w:tr>
-        <w:tc>
-          <w:tcPr>
-            <w:tcW w:w="2831" w:type="dxa"/>
-          </w:tcPr>
-          <w:p>
-            <w:pPr>
-              <w:jc w:val="both"/>
-              <w:rPr>
-                <w:rFonts w:ascii="Verdana" w:hAnsi="Verdana" w:cs="Arial"/>
-                <w:sz w:val="20"/>
-                <w:szCs w:val="20"/>
+        <w:trPr>
+          <w:cnfStyle w:val="000000100000" w:firstRow="0" w:lastRow="0" w:firstColumn="0" w:lastColumn="0" w:oddVBand="0" w:evenVBand="0" w:oddHBand="1" w:evenHBand="0" w:firstRowFirstColumn="0" w:firstRowLastColumn="0" w:lastRowFirstColumn="0" w:lastRowLastColumn="0"/>
+        </w:trPr>
+        <w:tc>
+          <w:tcPr>
+            <w:cnfStyle w:val="001000000000" w:firstRow="0" w:lastRow="0" w:firstColumn="1" w:lastColumn="0" w:oddVBand="0" w:evenVBand="0" w:oddHBand="0" w:evenHBand="0" w:firstRowFirstColumn="0" w:firstRowLastColumn="0" w:lastRowFirstColumn="0" w:lastRowLastColumn="0"/>
+            <w:tcW w:w="2831" w:type="dxa"/>
+          </w:tcPr>
+          <w:p>
+            <w:pPr>
+              <w:jc w:val="both"/>
+              <w:rPr>
+                <w:rFonts w:ascii="Verdana" w:hAnsi="Verdana" w:cs="Arial"/>
+                <w:sz w:val="24"/>
+                <w:szCs w:val="24"/>
               </w:rPr>
             </w:pPr>
             <w:proofErr w:type="spellStart"/>
             <w:r>
               <w:rPr>
                 <w:rFonts w:ascii="Verdana" w:hAnsi="Verdana" w:cs="Arial"/>
-                <w:sz w:val="20"/>
-                <w:szCs w:val="20"/>
+                <w:sz w:val="24"/>
+                <w:szCs w:val="24"/>
               </w:rPr>
               <w:t>Algiz</w:t>
             </w:r>
@@ -3004,17 +2993,18 @@
           <w:p>
             <w:pPr>
               <w:jc w:val="both"/>
-              <w:rPr>
-                <w:rFonts w:ascii="Verdana" w:hAnsi="Verdana" w:cs="Arial"/>
-                <w:sz w:val="20"/>
-                <w:szCs w:val="20"/>
-              </w:rPr>
-            </w:pPr>
-            <w:r>
-              <w:rPr>
-                <w:rFonts w:ascii="Verdana" w:hAnsi="Verdana" w:cs="Arial"/>
-                <w:sz w:val="20"/>
-                <w:szCs w:val="20"/>
+              <w:cnfStyle w:val="000000100000" w:firstRow="0" w:lastRow="0" w:firstColumn="0" w:lastColumn="0" w:oddVBand="0" w:evenVBand="0" w:oddHBand="1" w:evenHBand="0" w:firstRowFirstColumn="0" w:firstRowLastColumn="0" w:lastRowFirstColumn="0" w:lastRowLastColumn="0"/>
+              <w:rPr>
+                <w:rFonts w:ascii="Verdana" w:hAnsi="Verdana" w:cs="Arial"/>
+                <w:sz w:val="24"/>
+                <w:szCs w:val="24"/>
+              </w:rPr>
+            </w:pPr>
+            <w:r>
+              <w:rPr>
+                <w:rFonts w:ascii="Verdana" w:hAnsi="Verdana" w:cs="Arial"/>
+                <w:sz w:val="24"/>
+                <w:szCs w:val="24"/>
               </w:rPr>
               <w:t>Si</w:t>
             </w:r>
@@ -3027,17 +3017,18 @@
           <w:p>
             <w:pPr>
               <w:jc w:val="both"/>
-              <w:rPr>
-                <w:rFonts w:ascii="Verdana" w:hAnsi="Verdana" w:cs="Arial"/>
-                <w:sz w:val="20"/>
-                <w:szCs w:val="20"/>
-              </w:rPr>
-            </w:pPr>
-            <w:r>
-              <w:rPr>
-                <w:rFonts w:ascii="Verdana" w:hAnsi="Verdana" w:cs="Arial"/>
-                <w:sz w:val="20"/>
-                <w:szCs w:val="20"/>
+              <w:cnfStyle w:val="000000100000" w:firstRow="0" w:lastRow="0" w:firstColumn="0" w:lastColumn="0" w:oddVBand="0" w:evenVBand="0" w:oddHBand="1" w:evenHBand="0" w:firstRowFirstColumn="0" w:firstRowLastColumn="0" w:lastRowFirstColumn="0" w:lastRowLastColumn="0"/>
+              <w:rPr>
+                <w:rFonts w:ascii="Verdana" w:hAnsi="Verdana" w:cs="Arial"/>
+                <w:sz w:val="24"/>
+                <w:szCs w:val="24"/>
+              </w:rPr>
+            </w:pPr>
+            <w:r>
+              <w:rPr>
+                <w:rFonts w:ascii="Verdana" w:hAnsi="Verdana" w:cs="Arial"/>
+                <w:sz w:val="24"/>
+                <w:szCs w:val="24"/>
               </w:rPr>
               <w:t>Curación</w:t>
             </w:r>
@@ -3047,23 +3038,24 @@
       <w:tr>
         <w:tc>
           <w:tcPr>
-            <w:tcW w:w="2831" w:type="dxa"/>
-          </w:tcPr>
-          <w:p>
-            <w:pPr>
-              <w:jc w:val="both"/>
-              <w:rPr>
-                <w:rFonts w:ascii="Verdana" w:hAnsi="Verdana" w:cs="Arial"/>
-                <w:sz w:val="20"/>
-                <w:szCs w:val="20"/>
+            <w:cnfStyle w:val="001000000000" w:firstRow="0" w:lastRow="0" w:firstColumn="1" w:lastColumn="0" w:oddVBand="0" w:evenVBand="0" w:oddHBand="0" w:evenHBand="0" w:firstRowFirstColumn="0" w:firstRowLastColumn="0" w:lastRowFirstColumn="0" w:lastRowLastColumn="0"/>
+            <w:tcW w:w="2831" w:type="dxa"/>
+          </w:tcPr>
+          <w:p>
+            <w:pPr>
+              <w:jc w:val="both"/>
+              <w:rPr>
+                <w:rFonts w:ascii="Verdana" w:hAnsi="Verdana" w:cs="Arial"/>
+                <w:sz w:val="24"/>
+                <w:szCs w:val="24"/>
               </w:rPr>
             </w:pPr>
             <w:proofErr w:type="spellStart"/>
             <w:r>
               <w:rPr>
                 <w:rFonts w:ascii="Verdana" w:hAnsi="Verdana" w:cs="Arial"/>
-                <w:sz w:val="20"/>
-                <w:szCs w:val="20"/>
+                <w:sz w:val="24"/>
+                <w:szCs w:val="24"/>
               </w:rPr>
               <w:t>Sowelu</w:t>
             </w:r>
@@ -3077,17 +3069,18 @@
           <w:p>
             <w:pPr>
               <w:jc w:val="both"/>
-              <w:rPr>
-                <w:rFonts w:ascii="Verdana" w:hAnsi="Verdana" w:cs="Arial"/>
-                <w:sz w:val="20"/>
-                <w:szCs w:val="20"/>
-              </w:rPr>
-            </w:pPr>
-            <w:r>
-              <w:rPr>
-                <w:rFonts w:ascii="Verdana" w:hAnsi="Verdana" w:cs="Arial"/>
-                <w:sz w:val="20"/>
-                <w:szCs w:val="20"/>
+              <w:cnfStyle w:val="000000000000" w:firstRow="0" w:lastRow="0" w:firstColumn="0" w:lastColumn="0" w:oddVBand="0" w:evenVBand="0" w:oddHBand="0" w:evenHBand="0" w:firstRowFirstColumn="0" w:firstRowLastColumn="0" w:lastRowFirstColumn="0" w:lastRowLastColumn="0"/>
+              <w:rPr>
+                <w:rFonts w:ascii="Verdana" w:hAnsi="Verdana" w:cs="Arial"/>
+                <w:sz w:val="24"/>
+                <w:szCs w:val="24"/>
+              </w:rPr>
+            </w:pPr>
+            <w:r>
+              <w:rPr>
+                <w:rFonts w:ascii="Verdana" w:hAnsi="Verdana" w:cs="Arial"/>
+                <w:sz w:val="24"/>
+                <w:szCs w:val="24"/>
               </w:rPr>
               <w:t>No</w:t>
             </w:r>
@@ -3100,18 +3093,19 @@
           <w:p>
             <w:pPr>
               <w:jc w:val="both"/>
-              <w:rPr>
-                <w:rFonts w:ascii="Verdana" w:hAnsi="Verdana" w:cs="Arial"/>
-                <w:sz w:val="20"/>
-                <w:szCs w:val="20"/>
+              <w:cnfStyle w:val="000000000000" w:firstRow="0" w:lastRow="0" w:firstColumn="0" w:lastColumn="0" w:oddVBand="0" w:evenVBand="0" w:oddHBand="0" w:evenHBand="0" w:firstRowFirstColumn="0" w:firstRowLastColumn="0" w:lastRowFirstColumn="0" w:lastRowLastColumn="0"/>
+              <w:rPr>
+                <w:rFonts w:ascii="Verdana" w:hAnsi="Verdana" w:cs="Arial"/>
+                <w:sz w:val="24"/>
+                <w:szCs w:val="24"/>
                 <w:u w:val="single"/>
               </w:rPr>
             </w:pPr>
             <w:r>
               <w:rPr>
                 <w:rFonts w:ascii="Verdana" w:hAnsi="Verdana" w:cs="Arial"/>
-                <w:sz w:val="20"/>
-                <w:szCs w:val="20"/>
+                <w:sz w:val="24"/>
+                <w:szCs w:val="24"/>
               </w:rPr>
               <w:t>Sol</w:t>
             </w:r>
@@ -3130,8 +3124,1045 @@
           <w:u w:val="single"/>
         </w:rPr>
       </w:pPr>
+    </w:p>
+    <w:p>
+      <w:pPr>
+        <w:rPr>
+          <w:rFonts w:ascii="Verdana" w:hAnsi="Verdana" w:cs="Arial"/>
+          <w:sz w:val="20"/>
+          <w:szCs w:val="20"/>
+          <w:u w:val="single"/>
+        </w:rPr>
+      </w:pPr>
+      <w:r>
+        <w:rPr>
+          <w:rFonts w:ascii="Verdana" w:hAnsi="Verdana" w:cs="Arial"/>
+          <w:sz w:val="20"/>
+          <w:szCs w:val="20"/>
+          <w:u w:val="single"/>
+        </w:rPr>
+        <w:br w:type="page"/>
+      </w:r>
+    </w:p>
+    <w:p>
+      <w:pPr>
+        <w:pStyle w:val="Ttulo1"/>
+        <w:jc w:val="left"/>
+        <w:rPr>
+          <w:u w:val="single"/>
+        </w:rPr>
+      </w:pPr>
+      <w:r>
+        <w:rPr>
+          <w:rFonts w:ascii="Verdana" w:hAnsi="Verdana" w:cs="Arial"/>
+          <w:noProof/>
+          <w:sz w:val="20"/>
+          <w:szCs w:val="20"/>
+          <w:u w:val="single"/>
+        </w:rPr>
+        <w:lastRenderedPageBreak/>
+        <w:drawing>
+          <wp:anchor distT="0" distB="0" distL="114300" distR="114300" simplePos="0" relativeHeight="251662336" behindDoc="0" locked="0" layoutInCell="1" allowOverlap="1" wp14:anchorId="1B489876" wp14:editId="7FBF2F1B">
+            <wp:simplePos x="0" y="0"/>
+            <wp:positionH relativeFrom="margin">
+              <wp:align>center</wp:align>
+            </wp:positionH>
+            <wp:positionV relativeFrom="paragraph">
+              <wp:posOffset>504825</wp:posOffset>
+            </wp:positionV>
+            <wp:extent cx="5341620" cy="3543935"/>
+            <wp:effectExtent l="190500" t="190500" r="182880" b="189865"/>
+            <wp:wrapThrough wrapText="bothSides">
+              <wp:wrapPolygon edited="0">
+                <wp:start x="154" y="-1161"/>
+                <wp:lineTo x="-770" y="-929"/>
+                <wp:lineTo x="-693" y="21480"/>
+                <wp:lineTo x="77" y="22409"/>
+                <wp:lineTo x="154" y="22641"/>
+                <wp:lineTo x="21338" y="22641"/>
+                <wp:lineTo x="21415" y="22409"/>
+                <wp:lineTo x="22185" y="21480"/>
+                <wp:lineTo x="22262" y="929"/>
+                <wp:lineTo x="21415" y="-813"/>
+                <wp:lineTo x="21338" y="-1161"/>
+                <wp:lineTo x="154" y="-1161"/>
+              </wp:wrapPolygon>
+            </wp:wrapThrough>
+            <wp:docPr id="10" name="Imagen 10"/>
+            <wp:cNvGraphicFramePr>
+              <a:graphicFrameLocks xmlns:a="http://schemas.openxmlformats.org/drawingml/2006/main" noChangeAspect="1"/>
+            </wp:cNvGraphicFramePr>
+            <a:graphic xmlns:a="http://schemas.openxmlformats.org/drawingml/2006/main">
+              <a:graphicData uri="http://schemas.openxmlformats.org/drawingml/2006/picture">
+                <pic:pic xmlns:pic="http://schemas.openxmlformats.org/drawingml/2006/picture">
+                  <pic:nvPicPr>
+                    <pic:cNvPr id="0" name="Picture 5"/>
+                    <pic:cNvPicPr>
+                      <a:picLocks noChangeAspect="1" noChangeArrowheads="1"/>
+                    </pic:cNvPicPr>
+                  </pic:nvPicPr>
+                  <pic:blipFill>
+                    <a:blip r:embed="rId14">
+                      <a:extLst>
+                        <a:ext uri="{BEBA8EAE-BF5A-486C-A8C5-ECC9F3942E4B}">
+                          <a14:imgProps xmlns:a14="http://schemas.microsoft.com/office/drawing/2010/main">
+                            <a14:imgLayer r:embed="rId15">
+                              <a14:imgEffect>
+                                <a14:brightnessContrast bright="20000"/>
+                              </a14:imgEffect>
+                            </a14:imgLayer>
+                          </a14:imgProps>
+                        </a:ext>
+                        <a:ext uri="{28A0092B-C50C-407E-A947-70E740481C1C}">
+                          <a14:useLocalDpi xmlns:a14="http://schemas.microsoft.com/office/drawing/2010/main" val="0"/>
+                        </a:ext>
+                      </a:extLst>
+                    </a:blip>
+                    <a:srcRect/>
+                    <a:stretch>
+                      <a:fillRect/>
+                    </a:stretch>
+                  </pic:blipFill>
+                  <pic:spPr bwMode="auto">
+                    <a:xfrm>
+                      <a:off x="0" y="0"/>
+                      <a:ext cx="5341620" cy="3543935"/>
+                    </a:xfrm>
+                    <a:prstGeom prst="rect">
+                      <a:avLst/>
+                    </a:prstGeom>
+                    <a:ln>
+                      <a:noFill/>
+                    </a:ln>
+                    <a:effectLst>
+                      <a:outerShdw blurRad="190500" algn="tl" rotWithShape="0">
+                        <a:srgbClr val="000000">
+                          <a:alpha val="70000"/>
+                        </a:srgbClr>
+                      </a:outerShdw>
+                    </a:effectLst>
+                  </pic:spPr>
+                </pic:pic>
+              </a:graphicData>
+            </a:graphic>
+            <wp14:sizeRelH relativeFrom="page">
+              <wp14:pctWidth>0</wp14:pctWidth>
+            </wp14:sizeRelH>
+            <wp14:sizeRelV relativeFrom="page">
+              <wp14:pctHeight>0</wp14:pctHeight>
+            </wp14:sizeRelV>
+          </wp:anchor>
+        </w:drawing>
+      </w:r>
+      <w:r>
+        <w:t>P</w:t>
+      </w:r>
       <w:bookmarkStart w:id="0" w:name="_GoBack"/>
-      <w:bookmarkEnd w:id="0"/>
+      <w:r>
+        <w:rPr>
+          <w:u w:val="single"/>
+        </w:rPr>
+        <w:t>rototipo 0</w:t>
+      </w:r>
+      <w:r>
+        <w:rPr>
+          <w:u w:val="single"/>
+        </w:rPr>
+        <w:t>6</w:t>
+      </w:r>
+      <w:r>
+        <w:rPr>
+          <w:u w:val="single"/>
+        </w:rPr>
+        <w:t xml:space="preserve"> – Runas: Alineación </w:t>
+      </w:r>
+      <w:r>
+        <w:rPr>
+          <w:u w:val="single"/>
+        </w:rPr>
+        <w:t>Honor</w:t>
+      </w:r>
+    </w:p>
+    <w:bookmarkEnd w:id="0"/>
+    <w:p>
+      <w:pPr>
+        <w:spacing w:line="360" w:lineRule="auto"/>
+        <w:jc w:val="both"/>
+        <w:rPr>
+          <w:rFonts w:ascii="Verdana" w:hAnsi="Verdana" w:cs="Arial"/>
+          <w:sz w:val="20"/>
+          <w:szCs w:val="20"/>
+        </w:rPr>
+      </w:pPr>
+      <w:r>
+        <w:rPr>
+          <w:rFonts w:ascii="Verdana" w:hAnsi="Verdana" w:cs="Arial"/>
+          <w:sz w:val="20"/>
+          <w:szCs w:val="20"/>
+        </w:rPr>
+        <w:t xml:space="preserve">Las runas en alineación </w:t>
+      </w:r>
+      <w:r>
+        <w:rPr>
+          <w:rFonts w:ascii="Verdana" w:hAnsi="Verdana" w:cs="Arial"/>
+          <w:b/>
+          <w:bCs/>
+          <w:sz w:val="20"/>
+          <w:szCs w:val="20"/>
+        </w:rPr>
+        <w:t>“</w:t>
+      </w:r>
+      <w:r>
+        <w:rPr>
+          <w:rFonts w:ascii="Verdana" w:hAnsi="Verdana" w:cs="Arial"/>
+          <w:b/>
+          <w:bCs/>
+          <w:sz w:val="20"/>
+          <w:szCs w:val="20"/>
+        </w:rPr>
+        <w:t>Honor</w:t>
+      </w:r>
+      <w:r>
+        <w:rPr>
+          <w:rFonts w:ascii="Verdana" w:hAnsi="Verdana" w:cs="Arial"/>
+          <w:b/>
+          <w:bCs/>
+          <w:sz w:val="20"/>
+          <w:szCs w:val="20"/>
+        </w:rPr>
+        <w:t>”</w:t>
+      </w:r>
+      <w:r>
+        <w:rPr>
+          <w:rFonts w:ascii="Verdana" w:hAnsi="Verdana" w:cs="Arial"/>
+          <w:b/>
+          <w:bCs/>
+          <w:sz w:val="20"/>
+          <w:szCs w:val="20"/>
+        </w:rPr>
+        <w:t xml:space="preserve"> </w:t>
+      </w:r>
+      <w:r>
+        <w:rPr>
+          <w:rFonts w:ascii="Verdana" w:hAnsi="Verdana" w:cs="Arial"/>
+          <w:sz w:val="20"/>
+          <w:szCs w:val="20"/>
+        </w:rPr>
+        <w:t>otorgan</w:t>
+      </w:r>
+      <w:r>
+        <w:rPr>
+          <w:rFonts w:ascii="Verdana" w:hAnsi="Verdana" w:cs="Arial"/>
+          <w:sz w:val="20"/>
+          <w:szCs w:val="20"/>
+        </w:rPr>
+        <w:t xml:space="preserve"> atributos de las unidades o comportamientos específicos</w:t>
+      </w:r>
+      <w:r>
+        <w:rPr>
+          <w:rFonts w:ascii="Verdana" w:hAnsi="Verdana" w:cs="Arial"/>
+          <w:sz w:val="20"/>
+          <w:szCs w:val="20"/>
+        </w:rPr>
+        <w:t>, es decir, permiten</w:t>
+      </w:r>
+      <w:r>
+        <w:rPr>
+          <w:rFonts w:ascii="Verdana" w:hAnsi="Verdana" w:cs="Arial"/>
+          <w:sz w:val="20"/>
+          <w:szCs w:val="20"/>
+        </w:rPr>
+        <w:t xml:space="preserve"> </w:t>
+      </w:r>
+      <w:r>
+        <w:rPr>
+          <w:rFonts w:ascii="Verdana" w:hAnsi="Verdana" w:cs="Arial"/>
+          <w:sz w:val="20"/>
+          <w:szCs w:val="20"/>
+        </w:rPr>
+        <w:t>definir la reacción de una unidad ante un momento determinado</w:t>
+      </w:r>
+      <w:r>
+        <w:rPr>
+          <w:rFonts w:ascii="Verdana" w:hAnsi="Verdana" w:cs="Arial"/>
+          <w:sz w:val="20"/>
+          <w:szCs w:val="20"/>
+        </w:rPr>
+        <w:t xml:space="preserve">. El grupo está compuesto por ocho runas, de las cuales </w:t>
+      </w:r>
+      <w:r>
+        <w:rPr>
+          <w:rFonts w:ascii="Verdana" w:hAnsi="Verdana" w:cs="Arial"/>
+          <w:sz w:val="20"/>
+          <w:szCs w:val="20"/>
+        </w:rPr>
+        <w:t>6</w:t>
+      </w:r>
+      <w:r>
+        <w:rPr>
+          <w:rFonts w:ascii="Verdana" w:hAnsi="Verdana" w:cs="Arial"/>
+          <w:sz w:val="20"/>
+          <w:szCs w:val="20"/>
+        </w:rPr>
+        <w:t xml:space="preserve"> pueden jugarse de forma inversa, generando </w:t>
+      </w:r>
+      <w:r>
+        <w:rPr>
+          <w:rFonts w:ascii="Verdana" w:hAnsi="Verdana" w:cs="Arial"/>
+          <w:sz w:val="20"/>
+          <w:szCs w:val="20"/>
+        </w:rPr>
+        <w:t>14</w:t>
+      </w:r>
+      <w:r>
+        <w:rPr>
+          <w:rFonts w:ascii="Verdana" w:hAnsi="Verdana" w:cs="Arial"/>
+          <w:sz w:val="20"/>
+          <w:szCs w:val="20"/>
+        </w:rPr>
+        <w:t xml:space="preserve"> posibilidades de empleo total en el grupo (1</w:t>
+      </w:r>
+      <w:r>
+        <w:rPr>
+          <w:rFonts w:ascii="Verdana" w:hAnsi="Verdana" w:cs="Arial"/>
+          <w:sz w:val="20"/>
+          <w:szCs w:val="20"/>
+        </w:rPr>
+        <w:t>4</w:t>
+      </w:r>
+      <w:r>
+        <w:rPr>
+          <w:rFonts w:ascii="Verdana" w:hAnsi="Verdana" w:cs="Arial"/>
+          <w:sz w:val="20"/>
+          <w:szCs w:val="20"/>
+        </w:rPr>
+        <w:t xml:space="preserve"> tiradas).</w:t>
+      </w:r>
+    </w:p>
+    <w:tbl>
+      <w:tblPr>
+        <w:tblStyle w:val="Tablanormal1"/>
+        <w:tblW w:w="0" w:type="auto"/>
+        <w:tblLook w:val="04A0" w:firstRow="1" w:lastRow="0" w:firstColumn="1" w:lastColumn="0" w:noHBand="0" w:noVBand="1"/>
+      </w:tblPr>
+      <w:tblGrid>
+        <w:gridCol w:w="2831"/>
+        <w:gridCol w:w="2831"/>
+        <w:gridCol w:w="2832"/>
+      </w:tblGrid>
+      <w:tr>
+        <w:trPr>
+          <w:cnfStyle w:val="100000000000" w:firstRow="1" w:lastRow="0" w:firstColumn="0" w:lastColumn="0" w:oddVBand="0" w:evenVBand="0" w:oddHBand="0" w:evenHBand="0" w:firstRowFirstColumn="0" w:firstRowLastColumn="0" w:lastRowFirstColumn="0" w:lastRowLastColumn="0"/>
+        </w:trPr>
+        <w:tc>
+          <w:tcPr>
+            <w:cnfStyle w:val="001000000000" w:firstRow="0" w:lastRow="0" w:firstColumn="1" w:lastColumn="0" w:oddVBand="0" w:evenVBand="0" w:oddHBand="0" w:evenHBand="0" w:firstRowFirstColumn="0" w:firstRowLastColumn="0" w:lastRowFirstColumn="0" w:lastRowLastColumn="0"/>
+            <w:tcW w:w="2831" w:type="dxa"/>
+          </w:tcPr>
+          <w:p>
+            <w:pPr>
+              <w:rPr>
+                <w:rFonts w:ascii="Verdana" w:hAnsi="Verdana" w:cs="Arial"/>
+                <w:b w:val="0"/>
+                <w:bCs w:val="0"/>
+                <w:sz w:val="24"/>
+                <w:szCs w:val="24"/>
+              </w:rPr>
+            </w:pPr>
+            <w:r>
+              <w:rPr>
+                <w:rFonts w:ascii="Verdana" w:hAnsi="Verdana" w:cs="Arial"/>
+                <w:sz w:val="24"/>
+                <w:szCs w:val="24"/>
+              </w:rPr>
+              <w:t>Runa</w:t>
+            </w:r>
+          </w:p>
+        </w:tc>
+        <w:tc>
+          <w:tcPr>
+            <w:tcW w:w="2831" w:type="dxa"/>
+          </w:tcPr>
+          <w:p>
+            <w:pPr>
+              <w:cnfStyle w:val="100000000000" w:firstRow="1" w:lastRow="0" w:firstColumn="0" w:lastColumn="0" w:oddVBand="0" w:evenVBand="0" w:oddHBand="0" w:evenHBand="0" w:firstRowFirstColumn="0" w:firstRowLastColumn="0" w:lastRowFirstColumn="0" w:lastRowLastColumn="0"/>
+              <w:rPr>
+                <w:rFonts w:ascii="Verdana" w:hAnsi="Verdana" w:cs="Arial"/>
+                <w:b w:val="0"/>
+                <w:bCs w:val="0"/>
+                <w:sz w:val="24"/>
+                <w:szCs w:val="24"/>
+              </w:rPr>
+            </w:pPr>
+            <w:r>
+              <w:rPr>
+                <w:rFonts w:ascii="Verdana" w:hAnsi="Verdana" w:cs="Arial"/>
+                <w:sz w:val="24"/>
+                <w:szCs w:val="24"/>
+              </w:rPr>
+              <w:t>Invertible</w:t>
+            </w:r>
+          </w:p>
+        </w:tc>
+        <w:tc>
+          <w:tcPr>
+            <w:tcW w:w="2832" w:type="dxa"/>
+          </w:tcPr>
+          <w:p>
+            <w:pPr>
+              <w:cnfStyle w:val="100000000000" w:firstRow="1" w:lastRow="0" w:firstColumn="0" w:lastColumn="0" w:oddVBand="0" w:evenVBand="0" w:oddHBand="0" w:evenHBand="0" w:firstRowFirstColumn="0" w:firstRowLastColumn="0" w:lastRowFirstColumn="0" w:lastRowLastColumn="0"/>
+              <w:rPr>
+                <w:rFonts w:ascii="Verdana" w:hAnsi="Verdana" w:cs="Arial"/>
+                <w:b w:val="0"/>
+                <w:bCs w:val="0"/>
+                <w:sz w:val="24"/>
+                <w:szCs w:val="24"/>
+              </w:rPr>
+            </w:pPr>
+            <w:r>
+              <w:rPr>
+                <w:rFonts w:ascii="Verdana" w:hAnsi="Verdana" w:cs="Arial"/>
+                <w:sz w:val="24"/>
+                <w:szCs w:val="24"/>
+              </w:rPr>
+              <w:t>Concepto</w:t>
+            </w:r>
+          </w:p>
+        </w:tc>
+      </w:tr>
+      <w:tr>
+        <w:trPr>
+          <w:cnfStyle w:val="000000100000" w:firstRow="0" w:lastRow="0" w:firstColumn="0" w:lastColumn="0" w:oddVBand="0" w:evenVBand="0" w:oddHBand="1" w:evenHBand="0" w:firstRowFirstColumn="0" w:firstRowLastColumn="0" w:lastRowFirstColumn="0" w:lastRowLastColumn="0"/>
+        </w:trPr>
+        <w:tc>
+          <w:tcPr>
+            <w:cnfStyle w:val="001000000000" w:firstRow="0" w:lastRow="0" w:firstColumn="1" w:lastColumn="0" w:oddVBand="0" w:evenVBand="0" w:oddHBand="0" w:evenHBand="0" w:firstRowFirstColumn="0" w:firstRowLastColumn="0" w:lastRowFirstColumn="0" w:lastRowLastColumn="0"/>
+            <w:tcW w:w="2831" w:type="dxa"/>
+          </w:tcPr>
+          <w:p>
+            <w:pPr>
+              <w:jc w:val="both"/>
+              <w:rPr>
+                <w:rFonts w:ascii="Verdana" w:hAnsi="Verdana" w:cs="Arial"/>
+                <w:sz w:val="24"/>
+                <w:szCs w:val="24"/>
+              </w:rPr>
+            </w:pPr>
+            <w:proofErr w:type="spellStart"/>
+            <w:r>
+              <w:rPr>
+                <w:rFonts w:ascii="Verdana" w:hAnsi="Verdana" w:cs="Arial"/>
+                <w:sz w:val="24"/>
+                <w:szCs w:val="24"/>
+              </w:rPr>
+              <w:t>Teiwaz</w:t>
+            </w:r>
+            <w:proofErr w:type="spellEnd"/>
+          </w:p>
+        </w:tc>
+        <w:tc>
+          <w:tcPr>
+            <w:tcW w:w="2831" w:type="dxa"/>
+          </w:tcPr>
+          <w:p>
+            <w:pPr>
+              <w:jc w:val="both"/>
+              <w:cnfStyle w:val="000000100000" w:firstRow="0" w:lastRow="0" w:firstColumn="0" w:lastColumn="0" w:oddVBand="0" w:evenVBand="0" w:oddHBand="1" w:evenHBand="0" w:firstRowFirstColumn="0" w:firstRowLastColumn="0" w:lastRowFirstColumn="0" w:lastRowLastColumn="0"/>
+              <w:rPr>
+                <w:rFonts w:ascii="Verdana" w:hAnsi="Verdana" w:cs="Arial"/>
+                <w:sz w:val="24"/>
+                <w:szCs w:val="24"/>
+              </w:rPr>
+            </w:pPr>
+            <w:r>
+              <w:rPr>
+                <w:rFonts w:ascii="Verdana" w:hAnsi="Verdana" w:cs="Arial"/>
+                <w:sz w:val="24"/>
+                <w:szCs w:val="24"/>
+              </w:rPr>
+              <w:t>Si</w:t>
+            </w:r>
+          </w:p>
+        </w:tc>
+        <w:tc>
+          <w:tcPr>
+            <w:tcW w:w="2832" w:type="dxa"/>
+          </w:tcPr>
+          <w:p>
+            <w:pPr>
+              <w:jc w:val="both"/>
+              <w:cnfStyle w:val="000000100000" w:firstRow="0" w:lastRow="0" w:firstColumn="0" w:lastColumn="0" w:oddVBand="0" w:evenVBand="0" w:oddHBand="1" w:evenHBand="0" w:firstRowFirstColumn="0" w:firstRowLastColumn="0" w:lastRowFirstColumn="0" w:lastRowLastColumn="0"/>
+              <w:rPr>
+                <w:rFonts w:ascii="Verdana" w:hAnsi="Verdana" w:cs="Arial"/>
+                <w:sz w:val="24"/>
+                <w:szCs w:val="24"/>
+              </w:rPr>
+            </w:pPr>
+            <w:r>
+              <w:rPr>
+                <w:rFonts w:ascii="Verdana" w:hAnsi="Verdana" w:cs="Arial"/>
+                <w:sz w:val="24"/>
+                <w:szCs w:val="24"/>
+              </w:rPr>
+              <w:t>Coraje</w:t>
+            </w:r>
+          </w:p>
+        </w:tc>
+      </w:tr>
+      <w:tr>
+        <w:tc>
+          <w:tcPr>
+            <w:cnfStyle w:val="001000000000" w:firstRow="0" w:lastRow="0" w:firstColumn="1" w:lastColumn="0" w:oddVBand="0" w:evenVBand="0" w:oddHBand="0" w:evenHBand="0" w:firstRowFirstColumn="0" w:firstRowLastColumn="0" w:lastRowFirstColumn="0" w:lastRowLastColumn="0"/>
+            <w:tcW w:w="2831" w:type="dxa"/>
+          </w:tcPr>
+          <w:p>
+            <w:pPr>
+              <w:jc w:val="both"/>
+              <w:rPr>
+                <w:rFonts w:ascii="Verdana" w:hAnsi="Verdana" w:cs="Arial"/>
+                <w:sz w:val="24"/>
+                <w:szCs w:val="24"/>
+              </w:rPr>
+            </w:pPr>
+            <w:proofErr w:type="spellStart"/>
+            <w:r>
+              <w:rPr>
+                <w:rFonts w:ascii="Verdana" w:hAnsi="Verdana" w:cs="Arial"/>
+                <w:sz w:val="24"/>
+                <w:szCs w:val="24"/>
+              </w:rPr>
+              <w:t>Berkana</w:t>
+            </w:r>
+            <w:proofErr w:type="spellEnd"/>
+          </w:p>
+        </w:tc>
+        <w:tc>
+          <w:tcPr>
+            <w:tcW w:w="2831" w:type="dxa"/>
+          </w:tcPr>
+          <w:p>
+            <w:pPr>
+              <w:jc w:val="both"/>
+              <w:cnfStyle w:val="000000000000" w:firstRow="0" w:lastRow="0" w:firstColumn="0" w:lastColumn="0" w:oddVBand="0" w:evenVBand="0" w:oddHBand="0" w:evenHBand="0" w:firstRowFirstColumn="0" w:firstRowLastColumn="0" w:lastRowFirstColumn="0" w:lastRowLastColumn="0"/>
+              <w:rPr>
+                <w:rFonts w:ascii="Verdana" w:hAnsi="Verdana" w:cs="Arial"/>
+                <w:sz w:val="24"/>
+                <w:szCs w:val="24"/>
+              </w:rPr>
+            </w:pPr>
+            <w:r>
+              <w:rPr>
+                <w:rFonts w:ascii="Verdana" w:hAnsi="Verdana" w:cs="Arial"/>
+                <w:sz w:val="24"/>
+                <w:szCs w:val="24"/>
+              </w:rPr>
+              <w:t>Si</w:t>
+            </w:r>
+          </w:p>
+        </w:tc>
+        <w:tc>
+          <w:tcPr>
+            <w:tcW w:w="2832" w:type="dxa"/>
+          </w:tcPr>
+          <w:p>
+            <w:pPr>
+              <w:jc w:val="both"/>
+              <w:cnfStyle w:val="000000000000" w:firstRow="0" w:lastRow="0" w:firstColumn="0" w:lastColumn="0" w:oddVBand="0" w:evenVBand="0" w:oddHBand="0" w:evenHBand="0" w:firstRowFirstColumn="0" w:firstRowLastColumn="0" w:lastRowFirstColumn="0" w:lastRowLastColumn="0"/>
+              <w:rPr>
+                <w:rFonts w:ascii="Verdana" w:hAnsi="Verdana" w:cs="Arial"/>
+                <w:sz w:val="24"/>
+                <w:szCs w:val="24"/>
+              </w:rPr>
+            </w:pPr>
+            <w:r>
+              <w:rPr>
+                <w:rFonts w:ascii="Verdana" w:hAnsi="Verdana" w:cs="Arial"/>
+                <w:sz w:val="24"/>
+                <w:szCs w:val="24"/>
+              </w:rPr>
+              <w:t>Crecimiento</w:t>
+            </w:r>
+          </w:p>
+        </w:tc>
+      </w:tr>
+      <w:tr>
+        <w:trPr>
+          <w:cnfStyle w:val="000000100000" w:firstRow="0" w:lastRow="0" w:firstColumn="0" w:lastColumn="0" w:oddVBand="0" w:evenVBand="0" w:oddHBand="1" w:evenHBand="0" w:firstRowFirstColumn="0" w:firstRowLastColumn="0" w:lastRowFirstColumn="0" w:lastRowLastColumn="0"/>
+        </w:trPr>
+        <w:tc>
+          <w:tcPr>
+            <w:cnfStyle w:val="001000000000" w:firstRow="0" w:lastRow="0" w:firstColumn="1" w:lastColumn="0" w:oddVBand="0" w:evenVBand="0" w:oddHBand="0" w:evenHBand="0" w:firstRowFirstColumn="0" w:firstRowLastColumn="0" w:lastRowFirstColumn="0" w:lastRowLastColumn="0"/>
+            <w:tcW w:w="2831" w:type="dxa"/>
+          </w:tcPr>
+          <w:p>
+            <w:pPr>
+              <w:jc w:val="both"/>
+              <w:rPr>
+                <w:rFonts w:ascii="Verdana" w:hAnsi="Verdana" w:cs="Arial"/>
+                <w:sz w:val="24"/>
+                <w:szCs w:val="24"/>
+              </w:rPr>
+            </w:pPr>
+            <w:proofErr w:type="spellStart"/>
+            <w:r>
+              <w:rPr>
+                <w:rFonts w:ascii="Verdana" w:hAnsi="Verdana" w:cs="Arial"/>
+                <w:sz w:val="24"/>
+                <w:szCs w:val="24"/>
+              </w:rPr>
+              <w:t>Ehwaz</w:t>
+            </w:r>
+            <w:proofErr w:type="spellEnd"/>
+          </w:p>
+        </w:tc>
+        <w:tc>
+          <w:tcPr>
+            <w:tcW w:w="2831" w:type="dxa"/>
+          </w:tcPr>
+          <w:p>
+            <w:pPr>
+              <w:jc w:val="both"/>
+              <w:cnfStyle w:val="000000100000" w:firstRow="0" w:lastRow="0" w:firstColumn="0" w:lastColumn="0" w:oddVBand="0" w:evenVBand="0" w:oddHBand="1" w:evenHBand="0" w:firstRowFirstColumn="0" w:firstRowLastColumn="0" w:lastRowFirstColumn="0" w:lastRowLastColumn="0"/>
+              <w:rPr>
+                <w:rFonts w:ascii="Verdana" w:hAnsi="Verdana" w:cs="Arial"/>
+                <w:sz w:val="24"/>
+                <w:szCs w:val="24"/>
+              </w:rPr>
+            </w:pPr>
+            <w:r>
+              <w:rPr>
+                <w:rFonts w:ascii="Verdana" w:hAnsi="Verdana" w:cs="Arial"/>
+                <w:sz w:val="24"/>
+                <w:szCs w:val="24"/>
+              </w:rPr>
+              <w:t>Si</w:t>
+            </w:r>
+          </w:p>
+        </w:tc>
+        <w:tc>
+          <w:tcPr>
+            <w:tcW w:w="2832" w:type="dxa"/>
+          </w:tcPr>
+          <w:p>
+            <w:pPr>
+              <w:jc w:val="both"/>
+              <w:cnfStyle w:val="000000100000" w:firstRow="0" w:lastRow="0" w:firstColumn="0" w:lastColumn="0" w:oddVBand="0" w:evenVBand="0" w:oddHBand="1" w:evenHBand="0" w:firstRowFirstColumn="0" w:firstRowLastColumn="0" w:lastRowFirstColumn="0" w:lastRowLastColumn="0"/>
+              <w:rPr>
+                <w:rFonts w:ascii="Verdana" w:hAnsi="Verdana" w:cs="Arial"/>
+                <w:sz w:val="24"/>
+                <w:szCs w:val="24"/>
+              </w:rPr>
+            </w:pPr>
+            <w:r>
+              <w:rPr>
+                <w:rFonts w:ascii="Verdana" w:hAnsi="Verdana" w:cs="Arial"/>
+                <w:sz w:val="24"/>
+                <w:szCs w:val="24"/>
+              </w:rPr>
+              <w:t>Caballo</w:t>
+            </w:r>
+          </w:p>
+        </w:tc>
+      </w:tr>
+      <w:tr>
+        <w:tc>
+          <w:tcPr>
+            <w:cnfStyle w:val="001000000000" w:firstRow="0" w:lastRow="0" w:firstColumn="1" w:lastColumn="0" w:oddVBand="0" w:evenVBand="0" w:oddHBand="0" w:evenHBand="0" w:firstRowFirstColumn="0" w:firstRowLastColumn="0" w:lastRowFirstColumn="0" w:lastRowLastColumn="0"/>
+            <w:tcW w:w="2831" w:type="dxa"/>
+          </w:tcPr>
+          <w:p>
+            <w:pPr>
+              <w:jc w:val="both"/>
+              <w:rPr>
+                <w:rFonts w:ascii="Verdana" w:hAnsi="Verdana" w:cs="Arial"/>
+                <w:sz w:val="24"/>
+                <w:szCs w:val="24"/>
+              </w:rPr>
+            </w:pPr>
+            <w:proofErr w:type="spellStart"/>
+            <w:r>
+              <w:rPr>
+                <w:rFonts w:ascii="Verdana" w:hAnsi="Verdana" w:cs="Arial"/>
+                <w:sz w:val="24"/>
+                <w:szCs w:val="24"/>
+              </w:rPr>
+              <w:t>Mammaz</w:t>
+            </w:r>
+            <w:proofErr w:type="spellEnd"/>
+          </w:p>
+        </w:tc>
+        <w:tc>
+          <w:tcPr>
+            <w:tcW w:w="2831" w:type="dxa"/>
+          </w:tcPr>
+          <w:p>
+            <w:pPr>
+              <w:jc w:val="both"/>
+              <w:cnfStyle w:val="000000000000" w:firstRow="0" w:lastRow="0" w:firstColumn="0" w:lastColumn="0" w:oddVBand="0" w:evenVBand="0" w:oddHBand="0" w:evenHBand="0" w:firstRowFirstColumn="0" w:firstRowLastColumn="0" w:lastRowFirstColumn="0" w:lastRowLastColumn="0"/>
+              <w:rPr>
+                <w:rFonts w:ascii="Verdana" w:hAnsi="Verdana" w:cs="Arial"/>
+                <w:sz w:val="24"/>
+                <w:szCs w:val="24"/>
+              </w:rPr>
+            </w:pPr>
+            <w:r>
+              <w:rPr>
+                <w:rFonts w:ascii="Verdana" w:hAnsi="Verdana" w:cs="Arial"/>
+                <w:sz w:val="24"/>
+                <w:szCs w:val="24"/>
+              </w:rPr>
+              <w:t>Si</w:t>
+            </w:r>
+          </w:p>
+        </w:tc>
+        <w:tc>
+          <w:tcPr>
+            <w:tcW w:w="2832" w:type="dxa"/>
+          </w:tcPr>
+          <w:p>
+            <w:pPr>
+              <w:jc w:val="both"/>
+              <w:cnfStyle w:val="000000000000" w:firstRow="0" w:lastRow="0" w:firstColumn="0" w:lastColumn="0" w:oddVBand="0" w:evenVBand="0" w:oddHBand="0" w:evenHBand="0" w:firstRowFirstColumn="0" w:firstRowLastColumn="0" w:lastRowFirstColumn="0" w:lastRowLastColumn="0"/>
+              <w:rPr>
+                <w:rFonts w:ascii="Verdana" w:hAnsi="Verdana" w:cs="Arial"/>
+                <w:sz w:val="24"/>
+                <w:szCs w:val="24"/>
+              </w:rPr>
+            </w:pPr>
+            <w:r>
+              <w:rPr>
+                <w:rFonts w:ascii="Verdana" w:hAnsi="Verdana" w:cs="Arial"/>
+                <w:sz w:val="24"/>
+                <w:szCs w:val="24"/>
+              </w:rPr>
+              <w:t>Hombre/Humanidad</w:t>
+            </w:r>
+          </w:p>
+        </w:tc>
+      </w:tr>
+      <w:tr>
+        <w:trPr>
+          <w:cnfStyle w:val="000000100000" w:firstRow="0" w:lastRow="0" w:firstColumn="0" w:lastColumn="0" w:oddVBand="0" w:evenVBand="0" w:oddHBand="1" w:evenHBand="0" w:firstRowFirstColumn="0" w:firstRowLastColumn="0" w:lastRowFirstColumn="0" w:lastRowLastColumn="0"/>
+        </w:trPr>
+        <w:tc>
+          <w:tcPr>
+            <w:cnfStyle w:val="001000000000" w:firstRow="0" w:lastRow="0" w:firstColumn="1" w:lastColumn="0" w:oddVBand="0" w:evenVBand="0" w:oddHBand="0" w:evenHBand="0" w:firstRowFirstColumn="0" w:firstRowLastColumn="0" w:lastRowFirstColumn="0" w:lastRowLastColumn="0"/>
+            <w:tcW w:w="2831" w:type="dxa"/>
+          </w:tcPr>
+          <w:p>
+            <w:pPr>
+              <w:jc w:val="both"/>
+              <w:rPr>
+                <w:rFonts w:ascii="Verdana" w:hAnsi="Verdana" w:cs="Arial"/>
+                <w:sz w:val="24"/>
+                <w:szCs w:val="24"/>
+              </w:rPr>
+            </w:pPr>
+            <w:proofErr w:type="spellStart"/>
+            <w:r>
+              <w:rPr>
+                <w:rFonts w:ascii="Verdana" w:hAnsi="Verdana" w:cs="Arial"/>
+                <w:sz w:val="24"/>
+                <w:szCs w:val="24"/>
+              </w:rPr>
+              <w:t>Laguz</w:t>
+            </w:r>
+            <w:proofErr w:type="spellEnd"/>
+          </w:p>
+        </w:tc>
+        <w:tc>
+          <w:tcPr>
+            <w:tcW w:w="2831" w:type="dxa"/>
+          </w:tcPr>
+          <w:p>
+            <w:pPr>
+              <w:jc w:val="both"/>
+              <w:cnfStyle w:val="000000100000" w:firstRow="0" w:lastRow="0" w:firstColumn="0" w:lastColumn="0" w:oddVBand="0" w:evenVBand="0" w:oddHBand="1" w:evenHBand="0" w:firstRowFirstColumn="0" w:firstRowLastColumn="0" w:lastRowFirstColumn="0" w:lastRowLastColumn="0"/>
+              <w:rPr>
+                <w:rFonts w:ascii="Verdana" w:hAnsi="Verdana" w:cs="Arial"/>
+                <w:sz w:val="24"/>
+                <w:szCs w:val="24"/>
+              </w:rPr>
+            </w:pPr>
+            <w:r>
+              <w:rPr>
+                <w:rFonts w:ascii="Verdana" w:hAnsi="Verdana" w:cs="Arial"/>
+                <w:sz w:val="24"/>
+                <w:szCs w:val="24"/>
+              </w:rPr>
+              <w:t>Si</w:t>
+            </w:r>
+          </w:p>
+        </w:tc>
+        <w:tc>
+          <w:tcPr>
+            <w:tcW w:w="2832" w:type="dxa"/>
+          </w:tcPr>
+          <w:p>
+            <w:pPr>
+              <w:jc w:val="both"/>
+              <w:cnfStyle w:val="000000100000" w:firstRow="0" w:lastRow="0" w:firstColumn="0" w:lastColumn="0" w:oddVBand="0" w:evenVBand="0" w:oddHBand="1" w:evenHBand="0" w:firstRowFirstColumn="0" w:firstRowLastColumn="0" w:lastRowFirstColumn="0" w:lastRowLastColumn="0"/>
+              <w:rPr>
+                <w:rFonts w:ascii="Verdana" w:hAnsi="Verdana" w:cs="Arial"/>
+                <w:sz w:val="24"/>
+                <w:szCs w:val="24"/>
+              </w:rPr>
+            </w:pPr>
+            <w:r>
+              <w:rPr>
+                <w:rFonts w:ascii="Verdana" w:hAnsi="Verdana" w:cs="Arial"/>
+                <w:sz w:val="24"/>
+                <w:szCs w:val="24"/>
+              </w:rPr>
+              <w:t>Creatividad</w:t>
+            </w:r>
+          </w:p>
+        </w:tc>
+      </w:tr>
+      <w:tr>
+        <w:tc>
+          <w:tcPr>
+            <w:cnfStyle w:val="001000000000" w:firstRow="0" w:lastRow="0" w:firstColumn="1" w:lastColumn="0" w:oddVBand="0" w:evenVBand="0" w:oddHBand="0" w:evenHBand="0" w:firstRowFirstColumn="0" w:firstRowLastColumn="0" w:lastRowFirstColumn="0" w:lastRowLastColumn="0"/>
+            <w:tcW w:w="2831" w:type="dxa"/>
+          </w:tcPr>
+          <w:p>
+            <w:pPr>
+              <w:jc w:val="both"/>
+              <w:rPr>
+                <w:rFonts w:ascii="Verdana" w:hAnsi="Verdana" w:cs="Arial"/>
+                <w:sz w:val="24"/>
+                <w:szCs w:val="24"/>
+              </w:rPr>
+            </w:pPr>
+            <w:proofErr w:type="spellStart"/>
+            <w:r>
+              <w:rPr>
+                <w:rFonts w:ascii="Verdana" w:hAnsi="Verdana" w:cs="Arial"/>
+                <w:sz w:val="24"/>
+                <w:szCs w:val="24"/>
+              </w:rPr>
+              <w:t>Inguz</w:t>
+            </w:r>
+            <w:proofErr w:type="spellEnd"/>
+          </w:p>
+        </w:tc>
+        <w:tc>
+          <w:tcPr>
+            <w:tcW w:w="2831" w:type="dxa"/>
+          </w:tcPr>
+          <w:p>
+            <w:pPr>
+              <w:jc w:val="both"/>
+              <w:cnfStyle w:val="000000000000" w:firstRow="0" w:lastRow="0" w:firstColumn="0" w:lastColumn="0" w:oddVBand="0" w:evenVBand="0" w:oddHBand="0" w:evenHBand="0" w:firstRowFirstColumn="0" w:firstRowLastColumn="0" w:lastRowFirstColumn="0" w:lastRowLastColumn="0"/>
+              <w:rPr>
+                <w:rFonts w:ascii="Verdana" w:hAnsi="Verdana" w:cs="Arial"/>
+                <w:sz w:val="24"/>
+                <w:szCs w:val="24"/>
+              </w:rPr>
+            </w:pPr>
+            <w:r>
+              <w:rPr>
+                <w:rFonts w:ascii="Verdana" w:hAnsi="Verdana" w:cs="Arial"/>
+                <w:sz w:val="24"/>
+                <w:szCs w:val="24"/>
+              </w:rPr>
+              <w:t>No</w:t>
+            </w:r>
+          </w:p>
+        </w:tc>
+        <w:tc>
+          <w:tcPr>
+            <w:tcW w:w="2832" w:type="dxa"/>
+          </w:tcPr>
+          <w:p>
+            <w:pPr>
+              <w:jc w:val="both"/>
+              <w:cnfStyle w:val="000000000000" w:firstRow="0" w:lastRow="0" w:firstColumn="0" w:lastColumn="0" w:oddVBand="0" w:evenVBand="0" w:oddHBand="0" w:evenHBand="0" w:firstRowFirstColumn="0" w:firstRowLastColumn="0" w:lastRowFirstColumn="0" w:lastRowLastColumn="0"/>
+              <w:rPr>
+                <w:rFonts w:ascii="Verdana" w:hAnsi="Verdana" w:cs="Arial"/>
+                <w:sz w:val="24"/>
+                <w:szCs w:val="24"/>
+              </w:rPr>
+            </w:pPr>
+            <w:r>
+              <w:rPr>
+                <w:rFonts w:ascii="Verdana" w:hAnsi="Verdana" w:cs="Arial"/>
+                <w:sz w:val="24"/>
+                <w:szCs w:val="24"/>
+              </w:rPr>
+              <w:t>Movimiento</w:t>
+            </w:r>
+          </w:p>
+        </w:tc>
+      </w:tr>
+      <w:tr>
+        <w:trPr>
+          <w:cnfStyle w:val="000000100000" w:firstRow="0" w:lastRow="0" w:firstColumn="0" w:lastColumn="0" w:oddVBand="0" w:evenVBand="0" w:oddHBand="1" w:evenHBand="0" w:firstRowFirstColumn="0" w:firstRowLastColumn="0" w:lastRowFirstColumn="0" w:lastRowLastColumn="0"/>
+        </w:trPr>
+        <w:tc>
+          <w:tcPr>
+            <w:cnfStyle w:val="001000000000" w:firstRow="0" w:lastRow="0" w:firstColumn="1" w:lastColumn="0" w:oddVBand="0" w:evenVBand="0" w:oddHBand="0" w:evenHBand="0" w:firstRowFirstColumn="0" w:firstRowLastColumn="0" w:lastRowFirstColumn="0" w:lastRowLastColumn="0"/>
+            <w:tcW w:w="2831" w:type="dxa"/>
+          </w:tcPr>
+          <w:p>
+            <w:pPr>
+              <w:jc w:val="both"/>
+              <w:rPr>
+                <w:rFonts w:ascii="Verdana" w:hAnsi="Verdana" w:cs="Arial"/>
+                <w:sz w:val="24"/>
+                <w:szCs w:val="24"/>
+              </w:rPr>
+            </w:pPr>
+            <w:proofErr w:type="spellStart"/>
+            <w:r>
+              <w:rPr>
+                <w:rFonts w:ascii="Verdana" w:hAnsi="Verdana" w:cs="Arial"/>
+                <w:sz w:val="24"/>
+                <w:szCs w:val="24"/>
+              </w:rPr>
+              <w:t>Dagaz</w:t>
+            </w:r>
+            <w:proofErr w:type="spellEnd"/>
+          </w:p>
+        </w:tc>
+        <w:tc>
+          <w:tcPr>
+            <w:tcW w:w="2831" w:type="dxa"/>
+          </w:tcPr>
+          <w:p>
+            <w:pPr>
+              <w:jc w:val="both"/>
+              <w:cnfStyle w:val="000000100000" w:firstRow="0" w:lastRow="0" w:firstColumn="0" w:lastColumn="0" w:oddVBand="0" w:evenVBand="0" w:oddHBand="1" w:evenHBand="0" w:firstRowFirstColumn="0" w:firstRowLastColumn="0" w:lastRowFirstColumn="0" w:lastRowLastColumn="0"/>
+              <w:rPr>
+                <w:rFonts w:ascii="Verdana" w:hAnsi="Verdana" w:cs="Arial"/>
+                <w:sz w:val="24"/>
+                <w:szCs w:val="24"/>
+              </w:rPr>
+            </w:pPr>
+            <w:r>
+              <w:rPr>
+                <w:rFonts w:ascii="Verdana" w:hAnsi="Verdana" w:cs="Arial"/>
+                <w:sz w:val="24"/>
+                <w:szCs w:val="24"/>
+              </w:rPr>
+              <w:t>No</w:t>
+            </w:r>
+          </w:p>
+        </w:tc>
+        <w:tc>
+          <w:tcPr>
+            <w:tcW w:w="2832" w:type="dxa"/>
+          </w:tcPr>
+          <w:p>
+            <w:pPr>
+              <w:jc w:val="both"/>
+              <w:cnfStyle w:val="000000100000" w:firstRow="0" w:lastRow="0" w:firstColumn="0" w:lastColumn="0" w:oddVBand="0" w:evenVBand="0" w:oddHBand="1" w:evenHBand="0" w:firstRowFirstColumn="0" w:firstRowLastColumn="0" w:lastRowFirstColumn="0" w:lastRowLastColumn="0"/>
+              <w:rPr>
+                <w:rFonts w:ascii="Verdana" w:hAnsi="Verdana" w:cs="Arial"/>
+                <w:sz w:val="24"/>
+                <w:szCs w:val="24"/>
+              </w:rPr>
+            </w:pPr>
+            <w:r>
+              <w:rPr>
+                <w:rFonts w:ascii="Verdana" w:hAnsi="Verdana" w:cs="Arial"/>
+                <w:sz w:val="24"/>
+                <w:szCs w:val="24"/>
+              </w:rPr>
+              <w:t>Luz</w:t>
+            </w:r>
+          </w:p>
+        </w:tc>
+      </w:tr>
+      <w:tr>
+        <w:tc>
+          <w:tcPr>
+            <w:cnfStyle w:val="001000000000" w:firstRow="0" w:lastRow="0" w:firstColumn="1" w:lastColumn="0" w:oddVBand="0" w:evenVBand="0" w:oddHBand="0" w:evenHBand="0" w:firstRowFirstColumn="0" w:firstRowLastColumn="0" w:lastRowFirstColumn="0" w:lastRowLastColumn="0"/>
+            <w:tcW w:w="2831" w:type="dxa"/>
+          </w:tcPr>
+          <w:p>
+            <w:pPr>
+              <w:jc w:val="both"/>
+              <w:rPr>
+                <w:rFonts w:ascii="Verdana" w:hAnsi="Verdana" w:cs="Arial"/>
+                <w:sz w:val="24"/>
+                <w:szCs w:val="24"/>
+              </w:rPr>
+            </w:pPr>
+            <w:proofErr w:type="spellStart"/>
+            <w:r>
+              <w:rPr>
+                <w:rFonts w:ascii="Verdana" w:hAnsi="Verdana" w:cs="Arial"/>
+                <w:sz w:val="24"/>
+                <w:szCs w:val="24"/>
+              </w:rPr>
+              <w:t>Othila</w:t>
+            </w:r>
+            <w:proofErr w:type="spellEnd"/>
+          </w:p>
+        </w:tc>
+        <w:tc>
+          <w:tcPr>
+            <w:tcW w:w="2831" w:type="dxa"/>
+          </w:tcPr>
+          <w:p>
+            <w:pPr>
+              <w:jc w:val="both"/>
+              <w:cnfStyle w:val="000000000000" w:firstRow="0" w:lastRow="0" w:firstColumn="0" w:lastColumn="0" w:oddVBand="0" w:evenVBand="0" w:oddHBand="0" w:evenHBand="0" w:firstRowFirstColumn="0" w:firstRowLastColumn="0" w:lastRowFirstColumn="0" w:lastRowLastColumn="0"/>
+              <w:rPr>
+                <w:rFonts w:ascii="Verdana" w:hAnsi="Verdana" w:cs="Arial"/>
+                <w:sz w:val="24"/>
+                <w:szCs w:val="24"/>
+              </w:rPr>
+            </w:pPr>
+            <w:r>
+              <w:rPr>
+                <w:rFonts w:ascii="Verdana" w:hAnsi="Verdana" w:cs="Arial"/>
+                <w:sz w:val="24"/>
+                <w:szCs w:val="24"/>
+              </w:rPr>
+              <w:t>Si</w:t>
+            </w:r>
+          </w:p>
+        </w:tc>
+        <w:tc>
+          <w:tcPr>
+            <w:tcW w:w="2832" w:type="dxa"/>
+          </w:tcPr>
+          <w:p>
+            <w:pPr>
+              <w:jc w:val="both"/>
+              <w:cnfStyle w:val="000000000000" w:firstRow="0" w:lastRow="0" w:firstColumn="0" w:lastColumn="0" w:oddVBand="0" w:evenVBand="0" w:oddHBand="0" w:evenHBand="0" w:firstRowFirstColumn="0" w:firstRowLastColumn="0" w:lastRowFirstColumn="0" w:lastRowLastColumn="0"/>
+              <w:rPr>
+                <w:rFonts w:ascii="Verdana" w:hAnsi="Verdana" w:cs="Arial"/>
+                <w:sz w:val="24"/>
+                <w:szCs w:val="24"/>
+                <w:u w:val="single"/>
+              </w:rPr>
+            </w:pPr>
+            <w:r>
+              <w:rPr>
+                <w:rFonts w:ascii="Verdana" w:hAnsi="Verdana" w:cs="Arial"/>
+                <w:sz w:val="24"/>
+                <w:szCs w:val="24"/>
+              </w:rPr>
+              <w:t>Hogar</w:t>
+            </w:r>
+          </w:p>
+        </w:tc>
+      </w:tr>
+    </w:tbl>
+    <w:p>
+      <w:pPr>
+        <w:spacing w:line="360" w:lineRule="auto"/>
+        <w:jc w:val="both"/>
+        <w:rPr>
+          <w:rFonts w:ascii="Verdana" w:hAnsi="Verdana" w:cs="Arial"/>
+          <w:sz w:val="20"/>
+          <w:szCs w:val="20"/>
+          <w:u w:val="single"/>
+        </w:rPr>
+      </w:pPr>
     </w:p>
     <w:sectPr>
       <w:pgSz w:w="11906" w:h="16838" w:code="9"/>
@@ -3872,6 +4903,69 @@
       </w:tblBorders>
     </w:tblPr>
   </w:style>
+  <w:style w:type="table" w:styleId="Tablanormal1">
+    <w:name w:val="Plain Table 1"/>
+    <w:basedOn w:val="Tablanormal"/>
+    <w:uiPriority w:val="41"/>
+    <w:rsid w:val="004112DB"/>
+    <w:pPr>
+      <w:spacing w:after="0" w:line="240" w:lineRule="auto"/>
+    </w:pPr>
+    <w:tblPr>
+      <w:tblStyleRowBandSize w:val="1"/>
+      <w:tblStyleColBandSize w:val="1"/>
+      <w:tblBorders>
+        <w:top w:val="single" w:sz="4" w:space="0" w:color="BFBFBF" w:themeColor="background1" w:themeShade="BF"/>
+        <w:left w:val="single" w:sz="4" w:space="0" w:color="BFBFBF" w:themeColor="background1" w:themeShade="BF"/>
+        <w:bottom w:val="single" w:sz="4" w:space="0" w:color="BFBFBF" w:themeColor="background1" w:themeShade="BF"/>
+        <w:right w:val="single" w:sz="4" w:space="0" w:color="BFBFBF" w:themeColor="background1" w:themeShade="BF"/>
+        <w:insideH w:val="single" w:sz="4" w:space="0" w:color="BFBFBF" w:themeColor="background1" w:themeShade="BF"/>
+        <w:insideV w:val="single" w:sz="4" w:space="0" w:color="BFBFBF" w:themeColor="background1" w:themeShade="BF"/>
+      </w:tblBorders>
+    </w:tblPr>
+    <w:tblStylePr w:type="firstRow">
+      <w:rPr>
+        <w:b/>
+        <w:bCs/>
+      </w:rPr>
+    </w:tblStylePr>
+    <w:tblStylePr w:type="lastRow">
+      <w:rPr>
+        <w:b/>
+        <w:bCs/>
+      </w:rPr>
+      <w:tblPr/>
+      <w:tcPr>
+        <w:tcBorders>
+          <w:top w:val="double" w:sz="4" w:space="0" w:color="BFBFBF" w:themeColor="background1" w:themeShade="BF"/>
+        </w:tcBorders>
+      </w:tcPr>
+    </w:tblStylePr>
+    <w:tblStylePr w:type="firstCol">
+      <w:rPr>
+        <w:b/>
+        <w:bCs/>
+      </w:rPr>
+    </w:tblStylePr>
+    <w:tblStylePr w:type="lastCol">
+      <w:rPr>
+        <w:b/>
+        <w:bCs/>
+      </w:rPr>
+    </w:tblStylePr>
+    <w:tblStylePr w:type="band1Vert">
+      <w:tblPr/>
+      <w:tcPr>
+        <w:shd w:val="clear" w:color="auto" w:fill="F2F2F2" w:themeFill="background1" w:themeFillShade="F2"/>
+      </w:tcPr>
+    </w:tblStylePr>
+    <w:tblStylePr w:type="band1Horz">
+      <w:tblPr/>
+      <w:tcPr>
+        <w:shd w:val="clear" w:color="auto" w:fill="F2F2F2" w:themeFill="background1" w:themeFillShade="F2"/>
+      </w:tcPr>
+    </w:tblStylePr>
+  </w:style>
 </w:styles>
 </file>
 

</xml_diff>

<commit_message>
Prototipo 07 y 08 – Aspectos del Gameplay
</commit_message>
<xml_diff>
--- a/Documentos_de_proyecto/Diario_Desarrollo_Verdandi.docx
+++ b/Documentos_de_proyecto/Diario_Desarrollo_Verdandi.docx
@@ -880,7 +880,6 @@
         </w:rPr>
         <w:t xml:space="preserve"> </w:t>
       </w:r>
-      <w:proofErr w:type="spellStart"/>
       <w:r>
         <w:rPr>
           <w:rFonts w:ascii="Verdana" w:hAnsi="Verdana" w:cs="Arial"/>
@@ -889,7 +888,6 @@
         </w:rPr>
         <w:t>aett</w:t>
       </w:r>
-      <w:proofErr w:type="spellEnd"/>
       <w:r>
         <w:rPr>
           <w:rFonts w:ascii="Verdana" w:hAnsi="Verdana" w:cs="Arial"/>
@@ -943,7 +941,6 @@
         </w:rPr>
         <w:t xml:space="preserve"> del segundo </w:t>
       </w:r>
-      <w:proofErr w:type="spellStart"/>
       <w:r>
         <w:rPr>
           <w:rFonts w:ascii="Verdana" w:hAnsi="Verdana" w:cs="Arial"/>
@@ -952,7 +949,6 @@
         </w:rPr>
         <w:t>aett</w:t>
       </w:r>
-      <w:proofErr w:type="spellEnd"/>
       <w:r>
         <w:rPr>
           <w:rFonts w:ascii="Verdana" w:hAnsi="Verdana" w:cs="Arial"/>
@@ -995,25 +991,7 @@
           <w:sz w:val="20"/>
           <w:szCs w:val="20"/>
         </w:rPr>
-        <w:t xml:space="preserve">Runas del tercer </w:t>
-      </w:r>
-      <w:proofErr w:type="spellStart"/>
-      <w:r>
-        <w:rPr>
-          <w:rFonts w:ascii="Verdana" w:hAnsi="Verdana" w:cs="Arial"/>
-          <w:sz w:val="20"/>
-          <w:szCs w:val="20"/>
-        </w:rPr>
-        <w:t>aett</w:t>
-      </w:r>
-      <w:proofErr w:type="spellEnd"/>
-      <w:r>
-        <w:rPr>
-          <w:rFonts w:ascii="Verdana" w:hAnsi="Verdana" w:cs="Arial"/>
-          <w:sz w:val="20"/>
-          <w:szCs w:val="20"/>
-        </w:rPr>
-        <w:t xml:space="preserve">, </w:t>
+        <w:t xml:space="preserve">Runas del tercer aett, </w:t>
       </w:r>
       <w:r>
         <w:rPr>
@@ -1640,7 +1618,6 @@
                 <w:szCs w:val="24"/>
               </w:rPr>
             </w:pPr>
-            <w:proofErr w:type="spellStart"/>
             <w:r>
               <w:rPr>
                 <w:rFonts w:ascii="Verdana" w:hAnsi="Verdana" w:cs="Arial"/>
@@ -1649,7 +1626,6 @@
               </w:rPr>
               <w:t>Fehu</w:t>
             </w:r>
-            <w:proofErr w:type="spellEnd"/>
           </w:p>
         </w:tc>
         <w:tc>
@@ -1716,7 +1692,6 @@
                 <w:szCs w:val="24"/>
               </w:rPr>
             </w:pPr>
-            <w:proofErr w:type="spellStart"/>
             <w:r>
               <w:rPr>
                 <w:rFonts w:ascii="Verdana" w:hAnsi="Verdana" w:cs="Arial"/>
@@ -1725,7 +1700,6 @@
               </w:rPr>
               <w:t>Uruz</w:t>
             </w:r>
-            <w:proofErr w:type="spellEnd"/>
           </w:p>
         </w:tc>
         <w:tc>
@@ -1795,7 +1769,6 @@
                 <w:szCs w:val="24"/>
               </w:rPr>
             </w:pPr>
-            <w:proofErr w:type="spellStart"/>
             <w:r>
               <w:rPr>
                 <w:rFonts w:ascii="Verdana" w:hAnsi="Verdana" w:cs="Arial"/>
@@ -1804,7 +1777,6 @@
               </w:rPr>
               <w:t>Thurisaz</w:t>
             </w:r>
-            <w:proofErr w:type="spellEnd"/>
           </w:p>
         </w:tc>
         <w:tc>
@@ -1871,7 +1843,6 @@
                 <w:szCs w:val="24"/>
               </w:rPr>
             </w:pPr>
-            <w:proofErr w:type="spellStart"/>
             <w:r>
               <w:rPr>
                 <w:rFonts w:ascii="Verdana" w:hAnsi="Verdana" w:cs="Arial"/>
@@ -1880,7 +1851,6 @@
               </w:rPr>
               <w:t>Ansuz</w:t>
             </w:r>
-            <w:proofErr w:type="spellEnd"/>
           </w:p>
         </w:tc>
         <w:tc>
@@ -2175,7 +2145,6 @@
                 <w:szCs w:val="24"/>
               </w:rPr>
             </w:pPr>
-            <w:proofErr w:type="spellStart"/>
             <w:r>
               <w:rPr>
                 <w:rFonts w:ascii="Verdana" w:hAnsi="Verdana" w:cs="Arial"/>
@@ -2184,7 +2153,6 @@
               </w:rPr>
               <w:t>Wunjo</w:t>
             </w:r>
-            <w:proofErr w:type="spellEnd"/>
           </w:p>
         </w:tc>
         <w:tc>
@@ -2347,15 +2315,11 @@
         <w:jc w:val="both"/>
         <w:rPr>
           <w:rFonts w:ascii="Verdana" w:hAnsi="Verdana" w:cs="Arial"/>
-          <w:sz w:val="20"/>
-          <w:szCs w:val="20"/>
-        </w:rPr>
-      </w:pPr>
-      <w:r>
-        <w:rPr>
-          <w:rFonts w:ascii="Verdana" w:hAnsi="Verdana" w:cs="Arial"/>
-          <w:sz w:val="20"/>
-          <w:szCs w:val="20"/>
+        </w:rPr>
+      </w:pPr>
+      <w:r>
+        <w:rPr>
+          <w:rFonts w:ascii="Verdana" w:hAnsi="Verdana" w:cs="Arial"/>
         </w:rPr>
         <w:t xml:space="preserve">Las runas en alineación </w:t>
       </w:r>
@@ -2364,46 +2328,12 @@
           <w:rFonts w:ascii="Verdana" w:hAnsi="Verdana" w:cs="Arial"/>
           <w:b/>
           <w:bCs/>
-          <w:sz w:val="20"/>
-          <w:szCs w:val="20"/>
-        </w:rPr>
-        <w:t>“</w:t>
-      </w:r>
-      <w:r>
-        <w:rPr>
-          <w:rFonts w:ascii="Verdana" w:hAnsi="Verdana" w:cs="Arial"/>
-          <w:b/>
-          <w:bCs/>
-          <w:sz w:val="20"/>
-          <w:szCs w:val="20"/>
-        </w:rPr>
-        <w:t>Favor</w:t>
-      </w:r>
-      <w:r>
-        <w:rPr>
-          <w:rFonts w:ascii="Verdana" w:hAnsi="Verdana" w:cs="Arial"/>
-          <w:b/>
-          <w:bCs/>
-          <w:sz w:val="20"/>
-          <w:szCs w:val="20"/>
-        </w:rPr>
-        <w:t>”</w:t>
-      </w:r>
-      <w:r>
-        <w:rPr>
-          <w:rFonts w:ascii="Verdana" w:hAnsi="Verdana" w:cs="Arial"/>
-          <w:b/>
-          <w:bCs/>
-          <w:sz w:val="20"/>
-          <w:szCs w:val="20"/>
-        </w:rPr>
-        <w:t xml:space="preserve"> </w:t>
-      </w:r>
-      <w:r>
-        <w:rPr>
-          <w:rFonts w:ascii="Verdana" w:hAnsi="Verdana" w:cs="Arial"/>
-          <w:sz w:val="20"/>
-          <w:szCs w:val="20"/>
+        </w:rPr>
+        <w:t xml:space="preserve">“Favor” </w:t>
+      </w:r>
+      <w:r>
+        <w:rPr>
+          <w:rFonts w:ascii="Verdana" w:hAnsi="Verdana" w:cs="Arial"/>
         </w:rPr>
         <w:t>otorgan beneficios globales o invulnerabilidades, es decir, permiten potenciar al héroe y sus unidades u otorgarle una prevención absoluta. El grupo está compuesto por ocho runas, de las cuales 3 pueden jugarse de forma inversa, generando 11 posibilidades de empleo total en el grupo (11 tiradas).</w:t>
       </w:r>
@@ -2591,7 +2521,6 @@
                 <w:szCs w:val="24"/>
               </w:rPr>
             </w:pPr>
-            <w:proofErr w:type="spellStart"/>
             <w:r>
               <w:rPr>
                 <w:rFonts w:ascii="Verdana" w:hAnsi="Verdana" w:cs="Arial"/>
@@ -2600,7 +2529,6 @@
               </w:rPr>
               <w:t>Nauthiz</w:t>
             </w:r>
-            <w:proofErr w:type="spellEnd"/>
           </w:p>
         </w:tc>
         <w:tc>
@@ -2821,7 +2749,6 @@
                 <w:szCs w:val="24"/>
               </w:rPr>
             </w:pPr>
-            <w:proofErr w:type="spellStart"/>
             <w:r>
               <w:rPr>
                 <w:rFonts w:ascii="Verdana" w:hAnsi="Verdana" w:cs="Arial"/>
@@ -2830,7 +2757,6 @@
               </w:rPr>
               <w:t>Eihwaz</w:t>
             </w:r>
-            <w:proofErr w:type="spellEnd"/>
           </w:p>
         </w:tc>
         <w:tc>
@@ -2974,7 +2900,6 @@
                 <w:szCs w:val="24"/>
               </w:rPr>
             </w:pPr>
-            <w:proofErr w:type="spellStart"/>
             <w:r>
               <w:rPr>
                 <w:rFonts w:ascii="Verdana" w:hAnsi="Verdana" w:cs="Arial"/>
@@ -2983,7 +2908,6 @@
               </w:rPr>
               <w:t>Algiz</w:t>
             </w:r>
-            <w:proofErr w:type="spellEnd"/>
           </w:p>
         </w:tc>
         <w:tc>
@@ -3050,7 +2974,6 @@
                 <w:szCs w:val="24"/>
               </w:rPr>
             </w:pPr>
-            <w:proofErr w:type="spellStart"/>
             <w:r>
               <w:rPr>
                 <w:rFonts w:ascii="Verdana" w:hAnsi="Verdana" w:cs="Arial"/>
@@ -3059,7 +2982,6 @@
               </w:rPr>
               <w:t>Sowelu</w:t>
             </w:r>
-            <w:proofErr w:type="spellEnd"/>
           </w:p>
         </w:tc>
         <w:tc>
@@ -3257,48 +3179,24 @@
       <w:r>
         <w:t>P</w:t>
       </w:r>
-      <w:bookmarkStart w:id="0" w:name="_GoBack"/>
       <w:r>
         <w:rPr>
           <w:u w:val="single"/>
         </w:rPr>
-        <w:t>rototipo 0</w:t>
-      </w:r>
-      <w:r>
-        <w:rPr>
-          <w:u w:val="single"/>
-        </w:rPr>
-        <w:t>6</w:t>
-      </w:r>
-      <w:r>
-        <w:rPr>
-          <w:u w:val="single"/>
-        </w:rPr>
-        <w:t xml:space="preserve"> – Runas: Alineación </w:t>
-      </w:r>
-      <w:r>
-        <w:rPr>
-          <w:u w:val="single"/>
-        </w:rPr>
-        <w:t>Honor</w:t>
+        <w:t>rototipo 06 – Runas: Alineación Honor</w:t>
       </w:r>
     </w:p>
-    <w:bookmarkEnd w:id="0"/>
     <w:p>
       <w:pPr>
         <w:spacing w:line="360" w:lineRule="auto"/>
         <w:jc w:val="both"/>
         <w:rPr>
           <w:rFonts w:ascii="Verdana" w:hAnsi="Verdana" w:cs="Arial"/>
-          <w:sz w:val="20"/>
-          <w:szCs w:val="20"/>
-        </w:rPr>
-      </w:pPr>
-      <w:r>
-        <w:rPr>
-          <w:rFonts w:ascii="Verdana" w:hAnsi="Verdana" w:cs="Arial"/>
-          <w:sz w:val="20"/>
-          <w:szCs w:val="20"/>
+        </w:rPr>
+      </w:pPr>
+      <w:r>
+        <w:rPr>
+          <w:rFonts w:ascii="Verdana" w:hAnsi="Verdana" w:cs="Arial"/>
         </w:rPr>
         <w:t xml:space="preserve">Las runas en alineación </w:t>
       </w:r>
@@ -3307,134 +3205,60 @@
           <w:rFonts w:ascii="Verdana" w:hAnsi="Verdana" w:cs="Arial"/>
           <w:b/>
           <w:bCs/>
-          <w:sz w:val="20"/>
-          <w:szCs w:val="20"/>
-        </w:rPr>
-        <w:t>“</w:t>
-      </w:r>
-      <w:r>
-        <w:rPr>
-          <w:rFonts w:ascii="Verdana" w:hAnsi="Verdana" w:cs="Arial"/>
-          <w:b/>
-          <w:bCs/>
-          <w:sz w:val="20"/>
-          <w:szCs w:val="20"/>
-        </w:rPr>
-        <w:t>Honor</w:t>
-      </w:r>
-      <w:r>
-        <w:rPr>
-          <w:rFonts w:ascii="Verdana" w:hAnsi="Verdana" w:cs="Arial"/>
-          <w:b/>
-          <w:bCs/>
-          <w:sz w:val="20"/>
-          <w:szCs w:val="20"/>
-        </w:rPr>
-        <w:t>”</w:t>
-      </w:r>
-      <w:r>
-        <w:rPr>
-          <w:rFonts w:ascii="Verdana" w:hAnsi="Verdana" w:cs="Arial"/>
-          <w:b/>
-          <w:bCs/>
-          <w:sz w:val="20"/>
-          <w:szCs w:val="20"/>
-        </w:rPr>
-        <w:t xml:space="preserve"> </w:t>
-      </w:r>
-      <w:r>
-        <w:rPr>
-          <w:rFonts w:ascii="Verdana" w:hAnsi="Verdana" w:cs="Arial"/>
-          <w:sz w:val="20"/>
-          <w:szCs w:val="20"/>
-        </w:rPr>
-        <w:t>otorgan</w:t>
-      </w:r>
-      <w:r>
-        <w:rPr>
-          <w:rFonts w:ascii="Verdana" w:hAnsi="Verdana" w:cs="Arial"/>
-          <w:sz w:val="20"/>
-          <w:szCs w:val="20"/>
-        </w:rPr>
-        <w:t xml:space="preserve"> atributos de las unidades o comportamientos específicos</w:t>
-      </w:r>
-      <w:r>
-        <w:rPr>
-          <w:rFonts w:ascii="Verdana" w:hAnsi="Verdana" w:cs="Arial"/>
-          <w:sz w:val="20"/>
-          <w:szCs w:val="20"/>
-        </w:rPr>
-        <w:t>, es decir, permiten</w:t>
-      </w:r>
-      <w:r>
-        <w:rPr>
-          <w:rFonts w:ascii="Verdana" w:hAnsi="Verdana" w:cs="Arial"/>
-          <w:sz w:val="20"/>
-          <w:szCs w:val="20"/>
-        </w:rPr>
-        <w:t xml:space="preserve"> </w:t>
-      </w:r>
-      <w:r>
-        <w:rPr>
-          <w:rFonts w:ascii="Verdana" w:hAnsi="Verdana" w:cs="Arial"/>
-          <w:sz w:val="20"/>
-          <w:szCs w:val="20"/>
+        </w:rPr>
+        <w:t xml:space="preserve">“Honor” </w:t>
+      </w:r>
+      <w:r>
+        <w:rPr>
+          <w:rFonts w:ascii="Verdana" w:hAnsi="Verdana" w:cs="Arial"/>
+        </w:rPr>
+        <w:t xml:space="preserve">otorgan atributos de las unidades o comportamientos específicos, es decir, permiten </w:t>
+      </w:r>
+      <w:r>
+        <w:rPr>
+          <w:rFonts w:ascii="Verdana" w:hAnsi="Verdana" w:cs="Arial"/>
         </w:rPr>
         <w:t>definir la reacción de una unidad ante un momento determinado</w:t>
       </w:r>
       <w:r>
         <w:rPr>
           <w:rFonts w:ascii="Verdana" w:hAnsi="Verdana" w:cs="Arial"/>
-          <w:sz w:val="20"/>
-          <w:szCs w:val="20"/>
         </w:rPr>
         <w:t xml:space="preserve">. El grupo está compuesto por ocho runas, de las cuales </w:t>
       </w:r>
       <w:r>
         <w:rPr>
           <w:rFonts w:ascii="Verdana" w:hAnsi="Verdana" w:cs="Arial"/>
-          <w:sz w:val="20"/>
-          <w:szCs w:val="20"/>
         </w:rPr>
         <w:t>6</w:t>
       </w:r>
       <w:r>
         <w:rPr>
           <w:rFonts w:ascii="Verdana" w:hAnsi="Verdana" w:cs="Arial"/>
-          <w:sz w:val="20"/>
-          <w:szCs w:val="20"/>
         </w:rPr>
         <w:t xml:space="preserve"> pueden jugarse de forma inversa, generando </w:t>
       </w:r>
       <w:r>
         <w:rPr>
           <w:rFonts w:ascii="Verdana" w:hAnsi="Verdana" w:cs="Arial"/>
-          <w:sz w:val="20"/>
-          <w:szCs w:val="20"/>
         </w:rPr>
         <w:t>14</w:t>
       </w:r>
       <w:r>
         <w:rPr>
           <w:rFonts w:ascii="Verdana" w:hAnsi="Verdana" w:cs="Arial"/>
-          <w:sz w:val="20"/>
-          <w:szCs w:val="20"/>
         </w:rPr>
         <w:t xml:space="preserve"> posibilidades de empleo total en el grupo (1</w:t>
       </w:r>
       <w:r>
         <w:rPr>
           <w:rFonts w:ascii="Verdana" w:hAnsi="Verdana" w:cs="Arial"/>
-          <w:sz w:val="20"/>
-          <w:szCs w:val="20"/>
         </w:rPr>
         <w:t>4</w:t>
       </w:r>
       <w:r>
         <w:rPr>
           <w:rFonts w:ascii="Verdana" w:hAnsi="Verdana" w:cs="Arial"/>
-          <w:sz w:val="20"/>
-          <w:szCs w:val="20"/>
         </w:rPr>
         <w:t xml:space="preserve"> tiradas).</w:t>
       </w:r>
@@ -3548,7 +3372,6 @@
                 <w:szCs w:val="24"/>
               </w:rPr>
             </w:pPr>
-            <w:proofErr w:type="spellStart"/>
             <w:r>
               <w:rPr>
                 <w:rFonts w:ascii="Verdana" w:hAnsi="Verdana" w:cs="Arial"/>
@@ -3557,7 +3380,6 @@
               </w:rPr>
               <w:t>Teiwaz</w:t>
             </w:r>
-            <w:proofErr w:type="spellEnd"/>
           </w:p>
         </w:tc>
         <w:tc>
@@ -3624,7 +3446,6 @@
                 <w:szCs w:val="24"/>
               </w:rPr>
             </w:pPr>
-            <w:proofErr w:type="spellStart"/>
             <w:r>
               <w:rPr>
                 <w:rFonts w:ascii="Verdana" w:hAnsi="Verdana" w:cs="Arial"/>
@@ -3633,7 +3454,6 @@
               </w:rPr>
               <w:t>Berkana</w:t>
             </w:r>
-            <w:proofErr w:type="spellEnd"/>
           </w:p>
         </w:tc>
         <w:tc>
@@ -3703,7 +3523,6 @@
                 <w:szCs w:val="24"/>
               </w:rPr>
             </w:pPr>
-            <w:proofErr w:type="spellStart"/>
             <w:r>
               <w:rPr>
                 <w:rFonts w:ascii="Verdana" w:hAnsi="Verdana" w:cs="Arial"/>
@@ -3712,7 +3531,6 @@
               </w:rPr>
               <w:t>Ehwaz</w:t>
             </w:r>
-            <w:proofErr w:type="spellEnd"/>
           </w:p>
         </w:tc>
         <w:tc>
@@ -3779,7 +3597,6 @@
                 <w:szCs w:val="24"/>
               </w:rPr>
             </w:pPr>
-            <w:proofErr w:type="spellStart"/>
             <w:r>
               <w:rPr>
                 <w:rFonts w:ascii="Verdana" w:hAnsi="Verdana" w:cs="Arial"/>
@@ -3788,7 +3605,6 @@
               </w:rPr>
               <w:t>Mammaz</w:t>
             </w:r>
-            <w:proofErr w:type="spellEnd"/>
           </w:p>
         </w:tc>
         <w:tc>
@@ -3858,7 +3674,6 @@
                 <w:szCs w:val="24"/>
               </w:rPr>
             </w:pPr>
-            <w:proofErr w:type="spellStart"/>
             <w:r>
               <w:rPr>
                 <w:rFonts w:ascii="Verdana" w:hAnsi="Verdana" w:cs="Arial"/>
@@ -3867,7 +3682,6 @@
               </w:rPr>
               <w:t>Laguz</w:t>
             </w:r>
-            <w:proofErr w:type="spellEnd"/>
           </w:p>
         </w:tc>
         <w:tc>
@@ -3934,7 +3748,6 @@
                 <w:szCs w:val="24"/>
               </w:rPr>
             </w:pPr>
-            <w:proofErr w:type="spellStart"/>
             <w:r>
               <w:rPr>
                 <w:rFonts w:ascii="Verdana" w:hAnsi="Verdana" w:cs="Arial"/>
@@ -3943,7 +3756,6 @@
               </w:rPr>
               <w:t>Inguz</w:t>
             </w:r>
-            <w:proofErr w:type="spellEnd"/>
           </w:p>
         </w:tc>
         <w:tc>
@@ -4013,7 +3825,6 @@
                 <w:szCs w:val="24"/>
               </w:rPr>
             </w:pPr>
-            <w:proofErr w:type="spellStart"/>
             <w:r>
               <w:rPr>
                 <w:rFonts w:ascii="Verdana" w:hAnsi="Verdana" w:cs="Arial"/>
@@ -4022,7 +3833,6 @@
               </w:rPr>
               <w:t>Dagaz</w:t>
             </w:r>
-            <w:proofErr w:type="spellEnd"/>
           </w:p>
         </w:tc>
         <w:tc>
@@ -4089,7 +3899,6 @@
                 <w:szCs w:val="24"/>
               </w:rPr>
             </w:pPr>
-            <w:proofErr w:type="spellStart"/>
             <w:r>
               <w:rPr>
                 <w:rFonts w:ascii="Verdana" w:hAnsi="Verdana" w:cs="Arial"/>
@@ -4098,7 +3907,6 @@
               </w:rPr>
               <w:t>Othila</w:t>
             </w:r>
-            <w:proofErr w:type="spellEnd"/>
           </w:p>
         </w:tc>
         <w:tc>
@@ -4152,6 +3960,806 @@
         </w:tc>
       </w:tr>
     </w:tbl>
+    <w:p>
+      <w:pPr>
+        <w:spacing w:line="360" w:lineRule="auto"/>
+        <w:jc w:val="both"/>
+        <w:rPr>
+          <w:rFonts w:ascii="Verdana" w:hAnsi="Verdana" w:cs="Arial"/>
+          <w:sz w:val="20"/>
+          <w:szCs w:val="20"/>
+          <w:u w:val="single"/>
+        </w:rPr>
+      </w:pPr>
+    </w:p>
+    <w:p>
+      <w:pPr>
+        <w:rPr>
+          <w:rFonts w:ascii="Verdana" w:hAnsi="Verdana" w:cs="Arial"/>
+          <w:sz w:val="20"/>
+          <w:szCs w:val="20"/>
+          <w:u w:val="single"/>
+        </w:rPr>
+      </w:pPr>
+      <w:r>
+        <w:rPr>
+          <w:rFonts w:ascii="Verdana" w:hAnsi="Verdana" w:cs="Arial"/>
+          <w:sz w:val="20"/>
+          <w:szCs w:val="20"/>
+          <w:u w:val="single"/>
+        </w:rPr>
+        <w:br w:type="page"/>
+      </w:r>
+    </w:p>
+    <w:p>
+      <w:pPr>
+        <w:pStyle w:val="Ttulo1"/>
+        <w:jc w:val="left"/>
+        <w:rPr>
+          <w:u w:val="single"/>
+        </w:rPr>
+      </w:pPr>
+      <w:r>
+        <w:rPr>
+          <w:noProof/>
+          <w:u w:val="single"/>
+        </w:rPr>
+        <w:lastRenderedPageBreak/>
+        <w:drawing>
+          <wp:anchor distT="0" distB="0" distL="114300" distR="114300" simplePos="0" relativeHeight="251663360" behindDoc="0" locked="0" layoutInCell="1" allowOverlap="1" wp14:anchorId="09D3466A" wp14:editId="500E9807">
+            <wp:simplePos x="0" y="0"/>
+            <wp:positionH relativeFrom="margin">
+              <wp:align>center</wp:align>
+            </wp:positionH>
+            <wp:positionV relativeFrom="paragraph">
+              <wp:posOffset>448945</wp:posOffset>
+            </wp:positionV>
+            <wp:extent cx="5311140" cy="3758565"/>
+            <wp:effectExtent l="190500" t="190500" r="194310" b="184785"/>
+            <wp:wrapThrough wrapText="bothSides">
+              <wp:wrapPolygon edited="0">
+                <wp:start x="155" y="-1095"/>
+                <wp:lineTo x="-775" y="-876"/>
+                <wp:lineTo x="-775" y="21239"/>
+                <wp:lineTo x="-542" y="21896"/>
+                <wp:lineTo x="77" y="22334"/>
+                <wp:lineTo x="155" y="22552"/>
+                <wp:lineTo x="21383" y="22552"/>
+                <wp:lineTo x="21461" y="22334"/>
+                <wp:lineTo x="22080" y="21896"/>
+                <wp:lineTo x="22313" y="20253"/>
+                <wp:lineTo x="22313" y="876"/>
+                <wp:lineTo x="21461" y="-766"/>
+                <wp:lineTo x="21383" y="-1095"/>
+                <wp:lineTo x="155" y="-1095"/>
+              </wp:wrapPolygon>
+            </wp:wrapThrough>
+            <wp:docPr id="6" name="Imagen 6"/>
+            <wp:cNvGraphicFramePr>
+              <a:graphicFrameLocks xmlns:a="http://schemas.openxmlformats.org/drawingml/2006/main" noChangeAspect="1"/>
+            </wp:cNvGraphicFramePr>
+            <a:graphic xmlns:a="http://schemas.openxmlformats.org/drawingml/2006/main">
+              <a:graphicData uri="http://schemas.openxmlformats.org/drawingml/2006/picture">
+                <pic:pic xmlns:pic="http://schemas.openxmlformats.org/drawingml/2006/picture">
+                  <pic:nvPicPr>
+                    <pic:cNvPr id="0" name="Picture 1"/>
+                    <pic:cNvPicPr>
+                      <a:picLocks noChangeAspect="1" noChangeArrowheads="1"/>
+                    </pic:cNvPicPr>
+                  </pic:nvPicPr>
+                  <pic:blipFill>
+                    <a:blip r:embed="rId16">
+                      <a:extLst>
+                        <a:ext uri="{BEBA8EAE-BF5A-486C-A8C5-ECC9F3942E4B}">
+                          <a14:imgProps xmlns:a14="http://schemas.microsoft.com/office/drawing/2010/main">
+                            <a14:imgLayer r:embed="rId17">
+                              <a14:imgEffect>
+                                <a14:brightnessContrast bright="20000" contrast="20000"/>
+                              </a14:imgEffect>
+                            </a14:imgLayer>
+                          </a14:imgProps>
+                        </a:ext>
+                        <a:ext uri="{28A0092B-C50C-407E-A947-70E740481C1C}">
+                          <a14:useLocalDpi xmlns:a14="http://schemas.microsoft.com/office/drawing/2010/main" val="0"/>
+                        </a:ext>
+                      </a:extLst>
+                    </a:blip>
+                    <a:srcRect/>
+                    <a:stretch>
+                      <a:fillRect/>
+                    </a:stretch>
+                  </pic:blipFill>
+                  <pic:spPr bwMode="auto">
+                    <a:xfrm>
+                      <a:off x="0" y="0"/>
+                      <a:ext cx="5311140" cy="3758565"/>
+                    </a:xfrm>
+                    <a:prstGeom prst="rect">
+                      <a:avLst/>
+                    </a:prstGeom>
+                    <a:ln>
+                      <a:noFill/>
+                    </a:ln>
+                    <a:effectLst>
+                      <a:outerShdw blurRad="190500" algn="tl" rotWithShape="0">
+                        <a:srgbClr val="000000">
+                          <a:alpha val="70000"/>
+                        </a:srgbClr>
+                      </a:outerShdw>
+                    </a:effectLst>
+                  </pic:spPr>
+                </pic:pic>
+              </a:graphicData>
+            </a:graphic>
+            <wp14:sizeRelH relativeFrom="page">
+              <wp14:pctWidth>0</wp14:pctWidth>
+            </wp14:sizeRelH>
+            <wp14:sizeRelV relativeFrom="page">
+              <wp14:pctHeight>0</wp14:pctHeight>
+            </wp14:sizeRelV>
+          </wp:anchor>
+        </w:drawing>
+      </w:r>
+      <w:r>
+        <w:rPr>
+          <w:u w:val="single"/>
+        </w:rPr>
+        <w:t>P</w:t>
+      </w:r>
+      <w:r>
+        <w:rPr>
+          <w:u w:val="single"/>
+        </w:rPr>
+        <w:t>rototipo 0</w:t>
+      </w:r>
+      <w:r>
+        <w:rPr>
+          <w:u w:val="single"/>
+        </w:rPr>
+        <w:t>7 – Aspectos del Gameplay 1</w:t>
+      </w:r>
+    </w:p>
+    <w:p/>
+    <w:p>
+      <w:pPr>
+        <w:spacing w:line="360" w:lineRule="auto"/>
+        <w:jc w:val="both"/>
+        <w:rPr>
+          <w:rFonts w:ascii="Verdana" w:hAnsi="Verdana" w:cs="Arial"/>
+        </w:rPr>
+      </w:pPr>
+      <w:r>
+        <w:rPr>
+          <w:rFonts w:ascii="Verdana" w:hAnsi="Verdana" w:cs="Arial"/>
+        </w:rPr>
+        <w:t xml:space="preserve">El mapa de batalla tiene cierta longitud </w:t>
+      </w:r>
+      <w:r>
+        <w:rPr>
+          <w:rFonts w:ascii="Verdana" w:hAnsi="Verdana" w:cs="Arial"/>
+          <w:b/>
+          <w:bCs/>
+        </w:rPr>
+        <w:t>MxN</w:t>
+      </w:r>
+      <w:r>
+        <w:rPr>
+          <w:rFonts w:ascii="Verdana" w:hAnsi="Verdana" w:cs="Arial"/>
+        </w:rPr>
+        <w:t xml:space="preserve"> donde se distribuyen unidades aliadas y enemigas. Las unidades tienen movimientos predefinidos, desplazándose una celda por </w:t>
+      </w:r>
+      <w:r>
+        <w:rPr>
+          <w:rFonts w:ascii="Verdana" w:hAnsi="Verdana" w:cs="Arial"/>
+        </w:rPr>
+        <w:t>turno</w:t>
+      </w:r>
+      <w:r>
+        <w:rPr>
+          <w:rFonts w:ascii="Verdana" w:hAnsi="Verdana" w:cs="Arial"/>
+        </w:rPr>
+        <w:t xml:space="preserve">. El turno estará definido </w:t>
+      </w:r>
+      <w:r>
+        <w:rPr>
+          <w:rFonts w:ascii="Verdana" w:hAnsi="Verdana" w:cs="Arial"/>
+        </w:rPr>
+        <w:t xml:space="preserve">por los siguientes estadios: </w:t>
+      </w:r>
+    </w:p>
+    <w:p>
+      <w:pPr>
+        <w:pStyle w:val="Prrafodelista"/>
+        <w:numPr>
+          <w:ilvl w:val="0"/>
+          <w:numId w:val="3"/>
+        </w:numPr>
+        <w:spacing w:line="360" w:lineRule="auto"/>
+        <w:jc w:val="both"/>
+        <w:rPr>
+          <w:rFonts w:ascii="Verdana" w:hAnsi="Verdana" w:cs="Arial"/>
+        </w:rPr>
+      </w:pPr>
+      <w:r>
+        <w:rPr>
+          <w:rFonts w:ascii="Verdana" w:hAnsi="Verdana" w:cs="Arial"/>
+          <w:b/>
+          <w:bCs/>
+        </w:rPr>
+        <w:t>Tirada:</w:t>
+      </w:r>
+      <w:r>
+        <w:rPr>
+          <w:rFonts w:ascii="Verdana" w:hAnsi="Verdana" w:cs="Arial"/>
+        </w:rPr>
+        <w:t xml:space="preserve"> Jugar</w:t>
+      </w:r>
+      <w:r>
+        <w:rPr>
+          <w:rFonts w:ascii="Verdana" w:hAnsi="Verdana" w:cs="Arial"/>
+        </w:rPr>
+        <w:t xml:space="preserve"> una Runa.</w:t>
+      </w:r>
+    </w:p>
+    <w:p>
+      <w:pPr>
+        <w:pStyle w:val="Prrafodelista"/>
+        <w:numPr>
+          <w:ilvl w:val="0"/>
+          <w:numId w:val="3"/>
+        </w:numPr>
+        <w:spacing w:line="360" w:lineRule="auto"/>
+        <w:jc w:val="both"/>
+        <w:rPr>
+          <w:rFonts w:ascii="Verdana" w:hAnsi="Verdana" w:cs="Arial"/>
+        </w:rPr>
+      </w:pPr>
+      <w:r>
+        <w:rPr>
+          <w:rFonts w:ascii="Verdana" w:hAnsi="Verdana" w:cs="Arial"/>
+          <w:b/>
+          <w:bCs/>
+        </w:rPr>
+        <w:t>Momentum:</w:t>
+      </w:r>
+      <w:r>
+        <w:rPr>
+          <w:rFonts w:ascii="Verdana" w:hAnsi="Verdana" w:cs="Arial"/>
+        </w:rPr>
+        <w:t xml:space="preserve"> Efecto de la Runa en el campo de batalla e inscripción de hito correspondiente.</w:t>
+      </w:r>
+    </w:p>
+    <w:p>
+      <w:pPr>
+        <w:pStyle w:val="Prrafodelista"/>
+        <w:numPr>
+          <w:ilvl w:val="0"/>
+          <w:numId w:val="3"/>
+        </w:numPr>
+        <w:spacing w:line="360" w:lineRule="auto"/>
+        <w:jc w:val="both"/>
+        <w:rPr>
+          <w:rFonts w:ascii="Verdana" w:hAnsi="Verdana" w:cs="Arial"/>
+        </w:rPr>
+      </w:pPr>
+      <w:r>
+        <w:rPr>
+          <w:rFonts w:ascii="Verdana" w:hAnsi="Verdana" w:cs="Arial"/>
+          <w:b/>
+          <w:bCs/>
+        </w:rPr>
+        <w:t>Combate:</w:t>
+      </w:r>
+      <w:r>
+        <w:rPr>
+          <w:rFonts w:ascii="Verdana" w:hAnsi="Verdana" w:cs="Arial"/>
+        </w:rPr>
+        <w:t xml:space="preserve">  Desplazamiento o enfrentamiento de </w:t>
+      </w:r>
+      <w:r>
+        <w:rPr>
+          <w:rFonts w:ascii="Verdana" w:hAnsi="Verdana" w:cs="Arial"/>
+        </w:rPr>
+        <w:t>las unidades en el mapa.</w:t>
+      </w:r>
+    </w:p>
+    <w:p>
+      <w:pPr>
+        <w:spacing w:line="360" w:lineRule="auto"/>
+        <w:jc w:val="both"/>
+        <w:rPr>
+          <w:rFonts w:ascii="Verdana" w:hAnsi="Verdana" w:cs="Arial"/>
+        </w:rPr>
+      </w:pPr>
+      <w:r>
+        <w:rPr>
+          <w:rFonts w:ascii="Verdana" w:hAnsi="Verdana" w:cs="Arial"/>
+        </w:rPr>
+        <w:t xml:space="preserve">Se reinicia la secuencia al culminar el combate. El movimiento o acciones de las unidades no puede contralarse de forma directa por el jugador. Se </w:t>
+      </w:r>
+      <w:r>
+        <w:rPr>
+          <w:rFonts w:ascii="Verdana" w:hAnsi="Verdana" w:cs="Arial"/>
+        </w:rPr>
+        <w:t>emplean</w:t>
+      </w:r>
+      <w:r>
+        <w:rPr>
+          <w:rFonts w:ascii="Verdana" w:hAnsi="Verdana" w:cs="Arial"/>
+        </w:rPr>
+        <w:t xml:space="preserve"> las runas para consolidar situaciones </w:t>
+      </w:r>
+      <w:r>
+        <w:rPr>
+          <w:rFonts w:ascii="Verdana" w:hAnsi="Verdana" w:cs="Arial"/>
+        </w:rPr>
+        <w:t>de</w:t>
+      </w:r>
+      <w:r>
+        <w:rPr>
+          <w:rFonts w:ascii="Verdana" w:hAnsi="Verdana" w:cs="Arial"/>
+        </w:rPr>
+        <w:t xml:space="preserve"> victoria </w:t>
+      </w:r>
+      <w:r>
+        <w:rPr>
+          <w:rFonts w:ascii="Verdana" w:hAnsi="Verdana" w:cs="Arial"/>
+        </w:rPr>
+        <w:t>al</w:t>
+      </w:r>
+      <w:r>
+        <w:rPr>
+          <w:rFonts w:ascii="Verdana" w:hAnsi="Verdana" w:cs="Arial"/>
+        </w:rPr>
+        <w:t xml:space="preserve"> bando propio, no obstante, se debe preservar el </w:t>
+      </w:r>
+      <w:r>
+        <w:rPr>
+          <w:rFonts w:ascii="Verdana" w:hAnsi="Verdana" w:cs="Arial"/>
+          <w:b/>
+          <w:bCs/>
+        </w:rPr>
+        <w:t>balance prosperidad-favor-honor</w:t>
+      </w:r>
+      <w:r>
+        <w:rPr>
+          <w:rFonts w:ascii="Verdana" w:hAnsi="Verdana" w:cs="Arial"/>
+          <w:b/>
+          <w:bCs/>
+        </w:rPr>
+        <w:t xml:space="preserve"> </w:t>
+      </w:r>
+      <w:r>
+        <w:rPr>
+          <w:rFonts w:ascii="Verdana" w:hAnsi="Verdana" w:cs="Arial"/>
+        </w:rPr>
+        <w:t>como condición de progreso.</w:t>
+      </w:r>
+    </w:p>
+    <w:p>
+      <w:pPr>
+        <w:rPr>
+          <w:rFonts w:ascii="Verdana" w:hAnsi="Verdana" w:cs="Arial"/>
+        </w:rPr>
+      </w:pPr>
+      <w:r>
+        <w:rPr>
+          <w:rFonts w:ascii="Verdana" w:hAnsi="Verdana" w:cs="Arial"/>
+        </w:rPr>
+        <w:br w:type="page"/>
+      </w:r>
+    </w:p>
+    <w:p>
+      <w:pPr>
+        <w:pStyle w:val="Ttulo1"/>
+        <w:jc w:val="left"/>
+        <w:rPr>
+          <w:rFonts w:ascii="Verdana" w:hAnsi="Verdana" w:cs="Arial"/>
+          <w:sz w:val="22"/>
+          <w:szCs w:val="22"/>
+          <w:u w:val="single"/>
+        </w:rPr>
+      </w:pPr>
+      <w:r>
+        <w:rPr>
+          <w:rFonts w:ascii="Verdana" w:hAnsi="Verdana" w:cs="Arial"/>
+          <w:noProof/>
+          <w:sz w:val="20"/>
+          <w:szCs w:val="20"/>
+          <w:u w:val="single"/>
+        </w:rPr>
+        <w:lastRenderedPageBreak/>
+        <w:drawing>
+          <wp:anchor distT="0" distB="0" distL="114300" distR="114300" simplePos="0" relativeHeight="251664384" behindDoc="0" locked="0" layoutInCell="1" allowOverlap="1" wp14:anchorId="6679677A" wp14:editId="083A8B63">
+            <wp:simplePos x="0" y="0"/>
+            <wp:positionH relativeFrom="column">
+              <wp:posOffset>-43815</wp:posOffset>
+            </wp:positionH>
+            <wp:positionV relativeFrom="paragraph">
+              <wp:posOffset>517525</wp:posOffset>
+            </wp:positionV>
+            <wp:extent cx="5875020" cy="4029661"/>
+            <wp:effectExtent l="190500" t="190500" r="182880" b="200025"/>
+            <wp:wrapThrough wrapText="bothSides">
+              <wp:wrapPolygon edited="0">
+                <wp:start x="140" y="-1021"/>
+                <wp:lineTo x="-700" y="-817"/>
+                <wp:lineTo x="-700" y="21345"/>
+                <wp:lineTo x="-420" y="22060"/>
+                <wp:lineTo x="140" y="22570"/>
+                <wp:lineTo x="21362" y="22570"/>
+                <wp:lineTo x="21922" y="22060"/>
+                <wp:lineTo x="22202" y="20528"/>
+                <wp:lineTo x="22202" y="817"/>
+                <wp:lineTo x="21432" y="-715"/>
+                <wp:lineTo x="21362" y="-1021"/>
+                <wp:lineTo x="140" y="-1021"/>
+              </wp:wrapPolygon>
+            </wp:wrapThrough>
+            <wp:docPr id="7" name="Imagen 7"/>
+            <wp:cNvGraphicFramePr>
+              <a:graphicFrameLocks xmlns:a="http://schemas.openxmlformats.org/drawingml/2006/main" noChangeAspect="1"/>
+            </wp:cNvGraphicFramePr>
+            <a:graphic xmlns:a="http://schemas.openxmlformats.org/drawingml/2006/main">
+              <a:graphicData uri="http://schemas.openxmlformats.org/drawingml/2006/picture">
+                <pic:pic xmlns:pic="http://schemas.openxmlformats.org/drawingml/2006/picture">
+                  <pic:nvPicPr>
+                    <pic:cNvPr id="0" name="Picture 2"/>
+                    <pic:cNvPicPr>
+                      <a:picLocks noChangeAspect="1" noChangeArrowheads="1"/>
+                    </pic:cNvPicPr>
+                  </pic:nvPicPr>
+                  <pic:blipFill>
+                    <a:blip r:embed="rId18">
+                      <a:extLst>
+                        <a:ext uri="{28A0092B-C50C-407E-A947-70E740481C1C}">
+                          <a14:useLocalDpi xmlns:a14="http://schemas.microsoft.com/office/drawing/2010/main" val="0"/>
+                        </a:ext>
+                      </a:extLst>
+                    </a:blip>
+                    <a:srcRect/>
+                    <a:stretch>
+                      <a:fillRect/>
+                    </a:stretch>
+                  </pic:blipFill>
+                  <pic:spPr bwMode="auto">
+                    <a:xfrm>
+                      <a:off x="0" y="0"/>
+                      <a:ext cx="5875020" cy="4029661"/>
+                    </a:xfrm>
+                    <a:prstGeom prst="rect">
+                      <a:avLst/>
+                    </a:prstGeom>
+                    <a:ln>
+                      <a:noFill/>
+                    </a:ln>
+                    <a:effectLst>
+                      <a:outerShdw blurRad="190500" algn="tl" rotWithShape="0">
+                        <a:srgbClr val="000000">
+                          <a:alpha val="70000"/>
+                        </a:srgbClr>
+                      </a:outerShdw>
+                    </a:effectLst>
+                  </pic:spPr>
+                </pic:pic>
+              </a:graphicData>
+            </a:graphic>
+            <wp14:sizeRelH relativeFrom="page">
+              <wp14:pctWidth>0</wp14:pctWidth>
+            </wp14:sizeRelH>
+            <wp14:sizeRelV relativeFrom="page">
+              <wp14:pctHeight>0</wp14:pctHeight>
+            </wp14:sizeRelV>
+          </wp:anchor>
+        </w:drawing>
+      </w:r>
+      <w:r>
+        <w:rPr>
+          <w:u w:val="single"/>
+        </w:rPr>
+        <w:t>Prototipo 0</w:t>
+      </w:r>
+      <w:r>
+        <w:rPr>
+          <w:u w:val="single"/>
+        </w:rPr>
+        <w:t>8</w:t>
+      </w:r>
+      <w:r>
+        <w:rPr>
+          <w:u w:val="single"/>
+        </w:rPr>
+        <w:t xml:space="preserve"> – Aspectos del Game</w:t>
+      </w:r>
+      <w:r>
+        <w:rPr>
+          <w:u w:val="single"/>
+        </w:rPr>
+        <w:t>play 2</w:t>
+      </w:r>
+    </w:p>
+    <w:p>
+      <w:pPr>
+        <w:spacing w:line="360" w:lineRule="auto"/>
+        <w:jc w:val="both"/>
+        <w:rPr>
+          <w:rFonts w:ascii="Verdana" w:hAnsi="Verdana" w:cs="Arial"/>
+          <w:sz w:val="20"/>
+          <w:szCs w:val="20"/>
+          <w:u w:val="single"/>
+        </w:rPr>
+      </w:pPr>
+    </w:p>
+    <w:p>
+      <w:pPr>
+        <w:spacing w:line="360" w:lineRule="auto"/>
+        <w:jc w:val="both"/>
+        <w:rPr>
+          <w:rFonts w:ascii="Verdana" w:hAnsi="Verdana" w:cs="Arial"/>
+        </w:rPr>
+      </w:pPr>
+      <w:r>
+        <w:rPr>
+          <w:rFonts w:ascii="Verdana" w:hAnsi="Verdana" w:cs="Arial"/>
+        </w:rPr>
+        <w:t>Al efectuar una</w:t>
+      </w:r>
+      <w:r>
+        <w:rPr>
+          <w:rFonts w:ascii="Verdana" w:hAnsi="Verdana" w:cs="Arial"/>
+        </w:rPr>
+        <w:t xml:space="preserve"> tirada</w:t>
+      </w:r>
+      <w:r>
+        <w:rPr>
+          <w:rFonts w:ascii="Verdana" w:hAnsi="Verdana" w:cs="Arial"/>
+        </w:rPr>
+        <w:t xml:space="preserve"> en el momentum se</w:t>
+      </w:r>
+      <w:r>
+        <w:rPr>
+          <w:rFonts w:ascii="Verdana" w:hAnsi="Verdana" w:cs="Arial"/>
+        </w:rPr>
+        <w:t xml:space="preserve"> estable</w:t>
+      </w:r>
+      <w:r>
+        <w:rPr>
+          <w:rFonts w:ascii="Verdana" w:hAnsi="Verdana" w:cs="Arial"/>
+        </w:rPr>
+        <w:t>ce</w:t>
+      </w:r>
+      <w:r>
+        <w:rPr>
+          <w:rFonts w:ascii="Verdana" w:hAnsi="Verdana" w:cs="Arial"/>
+        </w:rPr>
+        <w:t xml:space="preserve"> un </w:t>
+      </w:r>
+      <w:r>
+        <w:rPr>
+          <w:rFonts w:ascii="Verdana" w:hAnsi="Verdana" w:cs="Arial"/>
+          <w:b/>
+          <w:bCs/>
+        </w:rPr>
+        <w:t>Hito</w:t>
+      </w:r>
+      <w:r>
+        <w:rPr>
+          <w:rFonts w:ascii="Verdana" w:hAnsi="Verdana" w:cs="Arial"/>
+          <w:b/>
+          <w:bCs/>
+        </w:rPr>
+        <w:t xml:space="preserve">, </w:t>
+      </w:r>
+      <w:r>
+        <w:rPr>
+          <w:rFonts w:ascii="Verdana" w:hAnsi="Verdana" w:cs="Arial"/>
+        </w:rPr>
+        <w:t xml:space="preserve">con forma símil a los versos de la </w:t>
+      </w:r>
+      <w:hyperlink r:id="rId19" w:history="1">
+        <w:r>
+          <w:rPr>
+            <w:rStyle w:val="Hipervnculo"/>
+            <w:rFonts w:ascii="Verdana" w:hAnsi="Verdana" w:cs="Arial"/>
+          </w:rPr>
+          <w:t>Edda Poética</w:t>
+        </w:r>
+      </w:hyperlink>
+      <w:r>
+        <w:rPr>
+          <w:rFonts w:ascii="Verdana" w:hAnsi="Verdana" w:cs="Arial"/>
+        </w:rPr>
+        <w:t>. Los factores para definir el mismo son:</w:t>
+      </w:r>
+    </w:p>
+    <w:p>
+      <w:pPr>
+        <w:pStyle w:val="Prrafodelista"/>
+        <w:numPr>
+          <w:ilvl w:val="0"/>
+          <w:numId w:val="5"/>
+        </w:numPr>
+        <w:spacing w:line="360" w:lineRule="auto"/>
+        <w:jc w:val="both"/>
+        <w:rPr>
+          <w:rFonts w:ascii="Verdana" w:hAnsi="Verdana" w:cs="Arial"/>
+          <w:b/>
+          <w:bCs/>
+        </w:rPr>
+      </w:pPr>
+      <w:r>
+        <w:rPr>
+          <w:rFonts w:ascii="Verdana" w:hAnsi="Verdana" w:cs="Arial"/>
+          <w:b/>
+          <w:bCs/>
+        </w:rPr>
+        <w:t>El efecto de la runa:</w:t>
+      </w:r>
+      <w:r>
+        <w:rPr>
+          <w:rFonts w:ascii="Verdana" w:hAnsi="Verdana" w:cs="Arial"/>
+          <w:b/>
+          <w:bCs/>
+        </w:rPr>
+        <w:t xml:space="preserve"> </w:t>
+      </w:r>
+      <w:r>
+        <w:rPr>
+          <w:rFonts w:ascii="Verdana" w:hAnsi="Verdana" w:cs="Arial"/>
+        </w:rPr>
+        <w:t>La mecánica delegada a la runa empleada.</w:t>
+      </w:r>
+    </w:p>
+    <w:p>
+      <w:pPr>
+        <w:pStyle w:val="Prrafodelista"/>
+        <w:numPr>
+          <w:ilvl w:val="0"/>
+          <w:numId w:val="5"/>
+        </w:numPr>
+        <w:spacing w:line="360" w:lineRule="auto"/>
+        <w:jc w:val="both"/>
+        <w:rPr>
+          <w:rFonts w:ascii="Verdana" w:hAnsi="Verdana" w:cs="Arial"/>
+          <w:b/>
+          <w:bCs/>
+        </w:rPr>
+      </w:pPr>
+      <w:r>
+        <w:rPr>
+          <w:rFonts w:ascii="Verdana" w:hAnsi="Verdana" w:cs="Arial"/>
+          <w:b/>
+          <w:bCs/>
+        </w:rPr>
+        <w:t xml:space="preserve">El tipo de tirada: </w:t>
+      </w:r>
+      <w:r>
+        <w:rPr>
+          <w:rFonts w:ascii="Verdana" w:hAnsi="Verdana" w:cs="Arial"/>
+        </w:rPr>
+        <w:t>Si</w:t>
+      </w:r>
+      <w:r>
+        <w:rPr>
+          <w:rFonts w:ascii="Verdana" w:hAnsi="Verdana" w:cs="Arial"/>
+        </w:rPr>
+        <w:t xml:space="preserve"> la runa se emplea invertida o no.</w:t>
+      </w:r>
+    </w:p>
+    <w:p>
+      <w:pPr>
+        <w:pStyle w:val="Prrafodelista"/>
+        <w:numPr>
+          <w:ilvl w:val="0"/>
+          <w:numId w:val="5"/>
+        </w:numPr>
+        <w:spacing w:line="360" w:lineRule="auto"/>
+        <w:jc w:val="both"/>
+        <w:rPr>
+          <w:rFonts w:ascii="Verdana" w:hAnsi="Verdana" w:cs="Arial"/>
+          <w:b/>
+          <w:bCs/>
+        </w:rPr>
+      </w:pPr>
+      <w:r>
+        <w:rPr>
+          <w:rFonts w:ascii="Verdana" w:hAnsi="Verdana" w:cs="Arial"/>
+          <w:b/>
+          <w:bCs/>
+        </w:rPr>
+        <w:t xml:space="preserve">Alineación Actual: </w:t>
+      </w:r>
+      <w:r>
+        <w:rPr>
+          <w:rFonts w:ascii="Verdana" w:hAnsi="Verdana" w:cs="Arial"/>
+        </w:rPr>
+        <w:t>El estado del balance prosperidad-favor-honor al jugar la runa.</w:t>
+      </w:r>
+    </w:p>
+    <w:p>
+      <w:pPr>
+        <w:spacing w:line="360" w:lineRule="auto"/>
+        <w:jc w:val="both"/>
+        <w:rPr>
+          <w:rFonts w:ascii="Verdana" w:hAnsi="Verdana" w:cs="Arial"/>
+          <w:b/>
+          <w:bCs/>
+        </w:rPr>
+      </w:pPr>
+      <w:r>
+        <w:rPr>
+          <w:rFonts w:ascii="Verdana" w:hAnsi="Verdana" w:cs="Arial"/>
+        </w:rPr>
+        <w:t xml:space="preserve">El conjunto ordenado de todos los hitos resultantes de la partida, conforma la </w:t>
+      </w:r>
+      <w:r>
+        <w:rPr>
+          <w:rFonts w:ascii="Verdana" w:hAnsi="Verdana" w:cs="Arial"/>
+          <w:b/>
+          <w:bCs/>
+        </w:rPr>
+        <w:t xml:space="preserve">Leyenda de </w:t>
+      </w:r>
+      <w:r>
+        <w:rPr>
+          <w:rFonts w:ascii="Verdana" w:hAnsi="Verdana" w:cs="Arial"/>
+          <w:b/>
+          <w:bCs/>
+        </w:rPr>
+        <w:t>Héroe</w:t>
+      </w:r>
+      <w:r>
+        <w:rPr>
+          <w:rFonts w:ascii="Verdana" w:hAnsi="Verdana" w:cs="Arial"/>
+          <w:b/>
+          <w:bCs/>
+        </w:rPr>
+        <w:t xml:space="preserve"> </w:t>
+      </w:r>
+      <w:r>
+        <w:rPr>
+          <w:rFonts w:ascii="Verdana" w:hAnsi="Verdana" w:cs="Arial"/>
+        </w:rPr>
+        <w:t>en</w:t>
+      </w:r>
+      <w:bookmarkStart w:id="0" w:name="_GoBack"/>
+      <w:bookmarkEnd w:id="0"/>
+      <w:r>
+        <w:rPr>
+          <w:rFonts w:ascii="Verdana" w:hAnsi="Verdana" w:cs="Arial"/>
+        </w:rPr>
+        <w:t xml:space="preserve"> el nivel</w:t>
+      </w:r>
+      <w:r>
+        <w:rPr>
+          <w:rFonts w:ascii="Verdana" w:hAnsi="Verdana" w:cs="Arial"/>
+          <w:b/>
+          <w:bCs/>
+        </w:rPr>
+        <w:t xml:space="preserve">. </w:t>
+      </w:r>
+      <w:r>
+        <w:rPr>
+          <w:rFonts w:ascii="Verdana" w:hAnsi="Verdana" w:cs="Arial"/>
+        </w:rPr>
+        <w:t>La</w:t>
+      </w:r>
+      <w:r>
+        <w:rPr>
+          <w:rFonts w:ascii="Verdana" w:hAnsi="Verdana" w:cs="Arial"/>
+        </w:rPr>
+        <w:t xml:space="preserve"> leyenda, además de servir como progresión narrativa es moneda de intercambio para adquirir accesorios decorativos y contenido adicional en el juego.  </w:t>
+      </w:r>
+    </w:p>
+    <w:p>
+      <w:pPr>
+        <w:spacing w:line="360" w:lineRule="auto"/>
+        <w:jc w:val="both"/>
+        <w:rPr>
+          <w:rFonts w:ascii="Verdana" w:hAnsi="Verdana" w:cs="Arial"/>
+        </w:rPr>
+      </w:pPr>
+    </w:p>
     <w:p>
       <w:pPr>
         <w:spacing w:line="360" w:lineRule="auto"/>
@@ -4290,9 +4898,9 @@
     </w:lvl>
   </w:abstractNum>
   <w:abstractNum w:abstractNumId="1" w15:restartNumberingAfterBreak="0">
-    <w:nsid w:val="708B456F"/>
+    <w:nsid w:val="2E287213"/>
     <w:multiLevelType w:val="hybridMultilevel"/>
-    <w:tmpl w:val="EA88E138"/>
+    <w:tmpl w:val="4428493A"/>
     <w:lvl w:ilvl="0" w:tplc="2C0A0001">
       <w:start w:val="1"/>
       <w:numFmt w:val="bullet"/>
@@ -4402,11 +5010,305 @@
       </w:rPr>
     </w:lvl>
   </w:abstractNum>
+  <w:abstractNum w:abstractNumId="2" w15:restartNumberingAfterBreak="0">
+    <w:nsid w:val="68C81291"/>
+    <w:multiLevelType w:val="hybridMultilevel"/>
+    <w:tmpl w:val="B088C08C"/>
+    <w:lvl w:ilvl="0" w:tplc="2C0A000F">
+      <w:start w:val="1"/>
+      <w:numFmt w:val="decimal"/>
+      <w:lvlText w:val="%1."/>
+      <w:lvlJc w:val="left"/>
+      <w:pPr>
+        <w:ind w:left="720" w:hanging="360"/>
+      </w:pPr>
+    </w:lvl>
+    <w:lvl w:ilvl="1" w:tplc="2C0A0019" w:tentative="1">
+      <w:start w:val="1"/>
+      <w:numFmt w:val="lowerLetter"/>
+      <w:lvlText w:val="%2."/>
+      <w:lvlJc w:val="left"/>
+      <w:pPr>
+        <w:ind w:left="1440" w:hanging="360"/>
+      </w:pPr>
+    </w:lvl>
+    <w:lvl w:ilvl="2" w:tplc="2C0A001B" w:tentative="1">
+      <w:start w:val="1"/>
+      <w:numFmt w:val="lowerRoman"/>
+      <w:lvlText w:val="%3."/>
+      <w:lvlJc w:val="right"/>
+      <w:pPr>
+        <w:ind w:left="2160" w:hanging="180"/>
+      </w:pPr>
+    </w:lvl>
+    <w:lvl w:ilvl="3" w:tplc="2C0A000F" w:tentative="1">
+      <w:start w:val="1"/>
+      <w:numFmt w:val="decimal"/>
+      <w:lvlText w:val="%4."/>
+      <w:lvlJc w:val="left"/>
+      <w:pPr>
+        <w:ind w:left="2880" w:hanging="360"/>
+      </w:pPr>
+    </w:lvl>
+    <w:lvl w:ilvl="4" w:tplc="2C0A0019" w:tentative="1">
+      <w:start w:val="1"/>
+      <w:numFmt w:val="lowerLetter"/>
+      <w:lvlText w:val="%5."/>
+      <w:lvlJc w:val="left"/>
+      <w:pPr>
+        <w:ind w:left="3600" w:hanging="360"/>
+      </w:pPr>
+    </w:lvl>
+    <w:lvl w:ilvl="5" w:tplc="2C0A001B" w:tentative="1">
+      <w:start w:val="1"/>
+      <w:numFmt w:val="lowerRoman"/>
+      <w:lvlText w:val="%6."/>
+      <w:lvlJc w:val="right"/>
+      <w:pPr>
+        <w:ind w:left="4320" w:hanging="180"/>
+      </w:pPr>
+    </w:lvl>
+    <w:lvl w:ilvl="6" w:tplc="2C0A000F" w:tentative="1">
+      <w:start w:val="1"/>
+      <w:numFmt w:val="decimal"/>
+      <w:lvlText w:val="%7."/>
+      <w:lvlJc w:val="left"/>
+      <w:pPr>
+        <w:ind w:left="5040" w:hanging="360"/>
+      </w:pPr>
+    </w:lvl>
+    <w:lvl w:ilvl="7" w:tplc="2C0A0019" w:tentative="1">
+      <w:start w:val="1"/>
+      <w:numFmt w:val="lowerLetter"/>
+      <w:lvlText w:val="%8."/>
+      <w:lvlJc w:val="left"/>
+      <w:pPr>
+        <w:ind w:left="5760" w:hanging="360"/>
+      </w:pPr>
+    </w:lvl>
+    <w:lvl w:ilvl="8" w:tplc="2C0A001B" w:tentative="1">
+      <w:start w:val="1"/>
+      <w:numFmt w:val="lowerRoman"/>
+      <w:lvlText w:val="%9."/>
+      <w:lvlJc w:val="right"/>
+      <w:pPr>
+        <w:ind w:left="6480" w:hanging="180"/>
+      </w:pPr>
+    </w:lvl>
+  </w:abstractNum>
+  <w:abstractNum w:abstractNumId="3" w15:restartNumberingAfterBreak="0">
+    <w:nsid w:val="708B456F"/>
+    <w:multiLevelType w:val="hybridMultilevel"/>
+    <w:tmpl w:val="EA88E138"/>
+    <w:lvl w:ilvl="0" w:tplc="2C0A0001">
+      <w:start w:val="1"/>
+      <w:numFmt w:val="bullet"/>
+      <w:lvlText w:val=""/>
+      <w:lvlJc w:val="left"/>
+      <w:pPr>
+        <w:ind w:left="720" w:hanging="360"/>
+      </w:pPr>
+      <w:rPr>
+        <w:rFonts w:ascii="Symbol" w:hAnsi="Symbol" w:hint="default"/>
+      </w:rPr>
+    </w:lvl>
+    <w:lvl w:ilvl="1" w:tplc="2C0A0003" w:tentative="1">
+      <w:start w:val="1"/>
+      <w:numFmt w:val="bullet"/>
+      <w:lvlText w:val="o"/>
+      <w:lvlJc w:val="left"/>
+      <w:pPr>
+        <w:ind w:left="1440" w:hanging="360"/>
+      </w:pPr>
+      <w:rPr>
+        <w:rFonts w:ascii="Courier New" w:hAnsi="Courier New" w:cs="Courier New" w:hint="default"/>
+      </w:rPr>
+    </w:lvl>
+    <w:lvl w:ilvl="2" w:tplc="2C0A0005" w:tentative="1">
+      <w:start w:val="1"/>
+      <w:numFmt w:val="bullet"/>
+      <w:lvlText w:val=""/>
+      <w:lvlJc w:val="left"/>
+      <w:pPr>
+        <w:ind w:left="2160" w:hanging="360"/>
+      </w:pPr>
+      <w:rPr>
+        <w:rFonts w:ascii="Wingdings" w:hAnsi="Wingdings" w:hint="default"/>
+      </w:rPr>
+    </w:lvl>
+    <w:lvl w:ilvl="3" w:tplc="2C0A0001" w:tentative="1">
+      <w:start w:val="1"/>
+      <w:numFmt w:val="bullet"/>
+      <w:lvlText w:val=""/>
+      <w:lvlJc w:val="left"/>
+      <w:pPr>
+        <w:ind w:left="2880" w:hanging="360"/>
+      </w:pPr>
+      <w:rPr>
+        <w:rFonts w:ascii="Symbol" w:hAnsi="Symbol" w:hint="default"/>
+      </w:rPr>
+    </w:lvl>
+    <w:lvl w:ilvl="4" w:tplc="2C0A0003" w:tentative="1">
+      <w:start w:val="1"/>
+      <w:numFmt w:val="bullet"/>
+      <w:lvlText w:val="o"/>
+      <w:lvlJc w:val="left"/>
+      <w:pPr>
+        <w:ind w:left="3600" w:hanging="360"/>
+      </w:pPr>
+      <w:rPr>
+        <w:rFonts w:ascii="Courier New" w:hAnsi="Courier New" w:cs="Courier New" w:hint="default"/>
+      </w:rPr>
+    </w:lvl>
+    <w:lvl w:ilvl="5" w:tplc="2C0A0005" w:tentative="1">
+      <w:start w:val="1"/>
+      <w:numFmt w:val="bullet"/>
+      <w:lvlText w:val=""/>
+      <w:lvlJc w:val="left"/>
+      <w:pPr>
+        <w:ind w:left="4320" w:hanging="360"/>
+      </w:pPr>
+      <w:rPr>
+        <w:rFonts w:ascii="Wingdings" w:hAnsi="Wingdings" w:hint="default"/>
+      </w:rPr>
+    </w:lvl>
+    <w:lvl w:ilvl="6" w:tplc="2C0A0001" w:tentative="1">
+      <w:start w:val="1"/>
+      <w:numFmt w:val="bullet"/>
+      <w:lvlText w:val=""/>
+      <w:lvlJc w:val="left"/>
+      <w:pPr>
+        <w:ind w:left="5040" w:hanging="360"/>
+      </w:pPr>
+      <w:rPr>
+        <w:rFonts w:ascii="Symbol" w:hAnsi="Symbol" w:hint="default"/>
+      </w:rPr>
+    </w:lvl>
+    <w:lvl w:ilvl="7" w:tplc="2C0A0003" w:tentative="1">
+      <w:start w:val="1"/>
+      <w:numFmt w:val="bullet"/>
+      <w:lvlText w:val="o"/>
+      <w:lvlJc w:val="left"/>
+      <w:pPr>
+        <w:ind w:left="5760" w:hanging="360"/>
+      </w:pPr>
+      <w:rPr>
+        <w:rFonts w:ascii="Courier New" w:hAnsi="Courier New" w:cs="Courier New" w:hint="default"/>
+      </w:rPr>
+    </w:lvl>
+    <w:lvl w:ilvl="8" w:tplc="2C0A0005" w:tentative="1">
+      <w:start w:val="1"/>
+      <w:numFmt w:val="bullet"/>
+      <w:lvlText w:val=""/>
+      <w:lvlJc w:val="left"/>
+      <w:pPr>
+        <w:ind w:left="6480" w:hanging="360"/>
+      </w:pPr>
+      <w:rPr>
+        <w:rFonts w:ascii="Wingdings" w:hAnsi="Wingdings" w:hint="default"/>
+      </w:rPr>
+    </w:lvl>
+  </w:abstractNum>
+  <w:abstractNum w:abstractNumId="4" w15:restartNumberingAfterBreak="0">
+    <w:nsid w:val="70A24828"/>
+    <w:multiLevelType w:val="hybridMultilevel"/>
+    <w:tmpl w:val="B088C08C"/>
+    <w:lvl w:ilvl="0" w:tplc="2C0A000F">
+      <w:start w:val="1"/>
+      <w:numFmt w:val="decimal"/>
+      <w:lvlText w:val="%1."/>
+      <w:lvlJc w:val="left"/>
+      <w:pPr>
+        <w:ind w:left="720" w:hanging="360"/>
+      </w:pPr>
+    </w:lvl>
+    <w:lvl w:ilvl="1" w:tplc="2C0A0019" w:tentative="1">
+      <w:start w:val="1"/>
+      <w:numFmt w:val="lowerLetter"/>
+      <w:lvlText w:val="%2."/>
+      <w:lvlJc w:val="left"/>
+      <w:pPr>
+        <w:ind w:left="1440" w:hanging="360"/>
+      </w:pPr>
+    </w:lvl>
+    <w:lvl w:ilvl="2" w:tplc="2C0A001B" w:tentative="1">
+      <w:start w:val="1"/>
+      <w:numFmt w:val="lowerRoman"/>
+      <w:lvlText w:val="%3."/>
+      <w:lvlJc w:val="right"/>
+      <w:pPr>
+        <w:ind w:left="2160" w:hanging="180"/>
+      </w:pPr>
+    </w:lvl>
+    <w:lvl w:ilvl="3" w:tplc="2C0A000F" w:tentative="1">
+      <w:start w:val="1"/>
+      <w:numFmt w:val="decimal"/>
+      <w:lvlText w:val="%4."/>
+      <w:lvlJc w:val="left"/>
+      <w:pPr>
+        <w:ind w:left="2880" w:hanging="360"/>
+      </w:pPr>
+    </w:lvl>
+    <w:lvl w:ilvl="4" w:tplc="2C0A0019" w:tentative="1">
+      <w:start w:val="1"/>
+      <w:numFmt w:val="lowerLetter"/>
+      <w:lvlText w:val="%5."/>
+      <w:lvlJc w:val="left"/>
+      <w:pPr>
+        <w:ind w:left="3600" w:hanging="360"/>
+      </w:pPr>
+    </w:lvl>
+    <w:lvl w:ilvl="5" w:tplc="2C0A001B" w:tentative="1">
+      <w:start w:val="1"/>
+      <w:numFmt w:val="lowerRoman"/>
+      <w:lvlText w:val="%6."/>
+      <w:lvlJc w:val="right"/>
+      <w:pPr>
+        <w:ind w:left="4320" w:hanging="180"/>
+      </w:pPr>
+    </w:lvl>
+    <w:lvl w:ilvl="6" w:tplc="2C0A000F" w:tentative="1">
+      <w:start w:val="1"/>
+      <w:numFmt w:val="decimal"/>
+      <w:lvlText w:val="%7."/>
+      <w:lvlJc w:val="left"/>
+      <w:pPr>
+        <w:ind w:left="5040" w:hanging="360"/>
+      </w:pPr>
+    </w:lvl>
+    <w:lvl w:ilvl="7" w:tplc="2C0A0019" w:tentative="1">
+      <w:start w:val="1"/>
+      <w:numFmt w:val="lowerLetter"/>
+      <w:lvlText w:val="%8."/>
+      <w:lvlJc w:val="left"/>
+      <w:pPr>
+        <w:ind w:left="5760" w:hanging="360"/>
+      </w:pPr>
+    </w:lvl>
+    <w:lvl w:ilvl="8" w:tplc="2C0A001B" w:tentative="1">
+      <w:start w:val="1"/>
+      <w:numFmt w:val="lowerRoman"/>
+      <w:lvlText w:val="%9."/>
+      <w:lvlJc w:val="right"/>
+      <w:pPr>
+        <w:ind w:left="6480" w:hanging="180"/>
+      </w:pPr>
+    </w:lvl>
+  </w:abstractNum>
   <w:num w:numId="1">
-    <w:abstractNumId w:val="1"/>
+    <w:abstractNumId w:val="3"/>
   </w:num>
   <w:num w:numId="2">
     <w:abstractNumId w:val="0"/>
+  </w:num>
+  <w:num w:numId="3">
+    <w:abstractNumId w:val="4"/>
+  </w:num>
+  <w:num w:numId="4">
+    <w:abstractNumId w:val="2"/>
+  </w:num>
+  <w:num w:numId="5">
+    <w:abstractNumId w:val="1"/>
   </w:num>
 </w:numbering>
 </file>
@@ -4966,6 +5868,29 @@
       </w:tcPr>
     </w:tblStylePr>
   </w:style>
+  <w:style w:type="character" w:styleId="Hipervnculo">
+    <w:name w:val="Hyperlink"/>
+    <w:basedOn w:val="Fuentedeprrafopredeter"/>
+    <w:uiPriority w:val="99"/>
+    <w:unhideWhenUsed/>
+    <w:rsid w:val="00ED481D"/>
+    <w:rPr>
+      <w:color w:val="0563C1" w:themeColor="hyperlink"/>
+      <w:u w:val="single"/>
+    </w:rPr>
+  </w:style>
+  <w:style w:type="character" w:styleId="Mencinsinresolver">
+    <w:name w:val="Unresolved Mention"/>
+    <w:basedOn w:val="Fuentedeprrafopredeter"/>
+    <w:uiPriority w:val="99"/>
+    <w:semiHidden/>
+    <w:unhideWhenUsed/>
+    <w:rsid w:val="00ED481D"/>
+    <w:rPr>
+      <w:color w:val="605E5C"/>
+      <w:shd w:val="clear" w:color="auto" w:fill="E1DFDD"/>
+    </w:rPr>
+  </w:style>
 </w:styles>
 </file>
 

</xml_diff>

<commit_message>
Prototipo 09 – Aspectos del Gameplay 3
</commit_message>
<xml_diff>
--- a/Documentos_de_proyecto/Diario_Desarrollo_Verdandi.docx
+++ b/Documentos_de_proyecto/Diario_Desarrollo_Verdandi.docx
@@ -880,6 +880,7 @@
         </w:rPr>
         <w:t xml:space="preserve"> </w:t>
       </w:r>
+      <w:proofErr w:type="spellStart"/>
       <w:r>
         <w:rPr>
           <w:rFonts w:ascii="Verdana" w:hAnsi="Verdana" w:cs="Arial"/>
@@ -888,6 +889,7 @@
         </w:rPr>
         <w:t>aett</w:t>
       </w:r>
+      <w:proofErr w:type="spellEnd"/>
       <w:r>
         <w:rPr>
           <w:rFonts w:ascii="Verdana" w:hAnsi="Verdana" w:cs="Arial"/>
@@ -941,6 +943,7 @@
         </w:rPr>
         <w:t xml:space="preserve"> del segundo </w:t>
       </w:r>
+      <w:proofErr w:type="spellStart"/>
       <w:r>
         <w:rPr>
           <w:rFonts w:ascii="Verdana" w:hAnsi="Verdana" w:cs="Arial"/>
@@ -949,6 +952,7 @@
         </w:rPr>
         <w:t>aett</w:t>
       </w:r>
+      <w:proofErr w:type="spellEnd"/>
       <w:r>
         <w:rPr>
           <w:rFonts w:ascii="Verdana" w:hAnsi="Verdana" w:cs="Arial"/>
@@ -991,7 +995,25 @@
           <w:sz w:val="20"/>
           <w:szCs w:val="20"/>
         </w:rPr>
-        <w:t xml:space="preserve">Runas del tercer aett, </w:t>
+        <w:t xml:space="preserve">Runas del tercer </w:t>
+      </w:r>
+      <w:proofErr w:type="spellStart"/>
+      <w:r>
+        <w:rPr>
+          <w:rFonts w:ascii="Verdana" w:hAnsi="Verdana" w:cs="Arial"/>
+          <w:sz w:val="20"/>
+          <w:szCs w:val="20"/>
+        </w:rPr>
+        <w:t>aett</w:t>
+      </w:r>
+      <w:proofErr w:type="spellEnd"/>
+      <w:r>
+        <w:rPr>
+          <w:rFonts w:ascii="Verdana" w:hAnsi="Verdana" w:cs="Arial"/>
+          <w:sz w:val="20"/>
+          <w:szCs w:val="20"/>
+        </w:rPr>
+        <w:t xml:space="preserve">, </w:t>
       </w:r>
       <w:r>
         <w:rPr>
@@ -1618,6 +1640,7 @@
                 <w:szCs w:val="24"/>
               </w:rPr>
             </w:pPr>
+            <w:proofErr w:type="spellStart"/>
             <w:r>
               <w:rPr>
                 <w:rFonts w:ascii="Verdana" w:hAnsi="Verdana" w:cs="Arial"/>
@@ -1626,6 +1649,7 @@
               </w:rPr>
               <w:t>Fehu</w:t>
             </w:r>
+            <w:proofErr w:type="spellEnd"/>
           </w:p>
         </w:tc>
         <w:tc>
@@ -1692,6 +1716,7 @@
                 <w:szCs w:val="24"/>
               </w:rPr>
             </w:pPr>
+            <w:proofErr w:type="spellStart"/>
             <w:r>
               <w:rPr>
                 <w:rFonts w:ascii="Verdana" w:hAnsi="Verdana" w:cs="Arial"/>
@@ -1700,6 +1725,7 @@
               </w:rPr>
               <w:t>Uruz</w:t>
             </w:r>
+            <w:proofErr w:type="spellEnd"/>
           </w:p>
         </w:tc>
         <w:tc>
@@ -1769,6 +1795,7 @@
                 <w:szCs w:val="24"/>
               </w:rPr>
             </w:pPr>
+            <w:proofErr w:type="spellStart"/>
             <w:r>
               <w:rPr>
                 <w:rFonts w:ascii="Verdana" w:hAnsi="Verdana" w:cs="Arial"/>
@@ -1777,6 +1804,7 @@
               </w:rPr>
               <w:t>Thurisaz</w:t>
             </w:r>
+            <w:proofErr w:type="spellEnd"/>
           </w:p>
         </w:tc>
         <w:tc>
@@ -1843,6 +1871,7 @@
                 <w:szCs w:val="24"/>
               </w:rPr>
             </w:pPr>
+            <w:proofErr w:type="spellStart"/>
             <w:r>
               <w:rPr>
                 <w:rFonts w:ascii="Verdana" w:hAnsi="Verdana" w:cs="Arial"/>
@@ -1851,6 +1880,7 @@
               </w:rPr>
               <w:t>Ansuz</w:t>
             </w:r>
+            <w:proofErr w:type="spellEnd"/>
           </w:p>
         </w:tc>
         <w:tc>
@@ -2145,6 +2175,7 @@
                 <w:szCs w:val="24"/>
               </w:rPr>
             </w:pPr>
+            <w:proofErr w:type="spellStart"/>
             <w:r>
               <w:rPr>
                 <w:rFonts w:ascii="Verdana" w:hAnsi="Verdana" w:cs="Arial"/>
@@ -2153,6 +2184,7 @@
               </w:rPr>
               <w:t>Wunjo</w:t>
             </w:r>
+            <w:proofErr w:type="spellEnd"/>
           </w:p>
         </w:tc>
         <w:tc>
@@ -2521,6 +2553,7 @@
                 <w:szCs w:val="24"/>
               </w:rPr>
             </w:pPr>
+            <w:proofErr w:type="spellStart"/>
             <w:r>
               <w:rPr>
                 <w:rFonts w:ascii="Verdana" w:hAnsi="Verdana" w:cs="Arial"/>
@@ -2529,6 +2562,7 @@
               </w:rPr>
               <w:t>Nauthiz</w:t>
             </w:r>
+            <w:proofErr w:type="spellEnd"/>
           </w:p>
         </w:tc>
         <w:tc>
@@ -2749,6 +2783,7 @@
                 <w:szCs w:val="24"/>
               </w:rPr>
             </w:pPr>
+            <w:proofErr w:type="spellStart"/>
             <w:r>
               <w:rPr>
                 <w:rFonts w:ascii="Verdana" w:hAnsi="Verdana" w:cs="Arial"/>
@@ -2757,6 +2792,7 @@
               </w:rPr>
               <w:t>Eihwaz</w:t>
             </w:r>
+            <w:proofErr w:type="spellEnd"/>
           </w:p>
         </w:tc>
         <w:tc>
@@ -2900,6 +2936,7 @@
                 <w:szCs w:val="24"/>
               </w:rPr>
             </w:pPr>
+            <w:proofErr w:type="spellStart"/>
             <w:r>
               <w:rPr>
                 <w:rFonts w:ascii="Verdana" w:hAnsi="Verdana" w:cs="Arial"/>
@@ -2908,6 +2945,7 @@
               </w:rPr>
               <w:t>Algiz</w:t>
             </w:r>
+            <w:proofErr w:type="spellEnd"/>
           </w:p>
         </w:tc>
         <w:tc>
@@ -2974,6 +3012,7 @@
                 <w:szCs w:val="24"/>
               </w:rPr>
             </w:pPr>
+            <w:proofErr w:type="spellStart"/>
             <w:r>
               <w:rPr>
                 <w:rFonts w:ascii="Verdana" w:hAnsi="Verdana" w:cs="Arial"/>
@@ -2982,6 +3021,7 @@
               </w:rPr>
               <w:t>Sowelu</w:t>
             </w:r>
+            <w:proofErr w:type="spellEnd"/>
           </w:p>
         </w:tc>
         <w:tc>
@@ -3372,6 +3412,7 @@
                 <w:szCs w:val="24"/>
               </w:rPr>
             </w:pPr>
+            <w:proofErr w:type="spellStart"/>
             <w:r>
               <w:rPr>
                 <w:rFonts w:ascii="Verdana" w:hAnsi="Verdana" w:cs="Arial"/>
@@ -3380,6 +3421,7 @@
               </w:rPr>
               <w:t>Teiwaz</w:t>
             </w:r>
+            <w:proofErr w:type="spellEnd"/>
           </w:p>
         </w:tc>
         <w:tc>
@@ -3446,6 +3488,7 @@
                 <w:szCs w:val="24"/>
               </w:rPr>
             </w:pPr>
+            <w:proofErr w:type="spellStart"/>
             <w:r>
               <w:rPr>
                 <w:rFonts w:ascii="Verdana" w:hAnsi="Verdana" w:cs="Arial"/>
@@ -3454,6 +3497,7 @@
               </w:rPr>
               <w:t>Berkana</w:t>
             </w:r>
+            <w:proofErr w:type="spellEnd"/>
           </w:p>
         </w:tc>
         <w:tc>
@@ -3523,6 +3567,7 @@
                 <w:szCs w:val="24"/>
               </w:rPr>
             </w:pPr>
+            <w:proofErr w:type="spellStart"/>
             <w:r>
               <w:rPr>
                 <w:rFonts w:ascii="Verdana" w:hAnsi="Verdana" w:cs="Arial"/>
@@ -3531,6 +3576,7 @@
               </w:rPr>
               <w:t>Ehwaz</w:t>
             </w:r>
+            <w:proofErr w:type="spellEnd"/>
           </w:p>
         </w:tc>
         <w:tc>
@@ -3597,6 +3643,7 @@
                 <w:szCs w:val="24"/>
               </w:rPr>
             </w:pPr>
+            <w:proofErr w:type="spellStart"/>
             <w:r>
               <w:rPr>
                 <w:rFonts w:ascii="Verdana" w:hAnsi="Verdana" w:cs="Arial"/>
@@ -3605,6 +3652,7 @@
               </w:rPr>
               <w:t>Mammaz</w:t>
             </w:r>
+            <w:proofErr w:type="spellEnd"/>
           </w:p>
         </w:tc>
         <w:tc>
@@ -3674,6 +3722,7 @@
                 <w:szCs w:val="24"/>
               </w:rPr>
             </w:pPr>
+            <w:proofErr w:type="spellStart"/>
             <w:r>
               <w:rPr>
                 <w:rFonts w:ascii="Verdana" w:hAnsi="Verdana" w:cs="Arial"/>
@@ -3682,6 +3731,7 @@
               </w:rPr>
               <w:t>Laguz</w:t>
             </w:r>
+            <w:proofErr w:type="spellEnd"/>
           </w:p>
         </w:tc>
         <w:tc>
@@ -3748,6 +3798,7 @@
                 <w:szCs w:val="24"/>
               </w:rPr>
             </w:pPr>
+            <w:proofErr w:type="spellStart"/>
             <w:r>
               <w:rPr>
                 <w:rFonts w:ascii="Verdana" w:hAnsi="Verdana" w:cs="Arial"/>
@@ -3756,6 +3807,7 @@
               </w:rPr>
               <w:t>Inguz</w:t>
             </w:r>
+            <w:proofErr w:type="spellEnd"/>
           </w:p>
         </w:tc>
         <w:tc>
@@ -3825,6 +3877,7 @@
                 <w:szCs w:val="24"/>
               </w:rPr>
             </w:pPr>
+            <w:proofErr w:type="spellStart"/>
             <w:r>
               <w:rPr>
                 <w:rFonts w:ascii="Verdana" w:hAnsi="Verdana" w:cs="Arial"/>
@@ -3833,6 +3886,7 @@
               </w:rPr>
               <w:t>Dagaz</w:t>
             </w:r>
+            <w:proofErr w:type="spellEnd"/>
           </w:p>
         </w:tc>
         <w:tc>
@@ -3899,6 +3953,7 @@
                 <w:szCs w:val="24"/>
               </w:rPr>
             </w:pPr>
+            <w:proofErr w:type="spellStart"/>
             <w:r>
               <w:rPr>
                 <w:rFonts w:ascii="Verdana" w:hAnsi="Verdana" w:cs="Arial"/>
@@ -3907,6 +3962,7 @@
               </w:rPr>
               <w:t>Othila</w:t>
             </w:r>
+            <w:proofErr w:type="spellEnd"/>
           </w:p>
         </w:tc>
         <w:tc>
@@ -4134,6 +4190,7 @@
         </w:rPr>
         <w:t xml:space="preserve">El mapa de batalla tiene cierta longitud </w:t>
       </w:r>
+      <w:proofErr w:type="spellStart"/>
       <w:r>
         <w:rPr>
           <w:rFonts w:ascii="Verdana" w:hAnsi="Verdana" w:cs="Arial"/>
@@ -4142,6 +4199,7 @@
         </w:rPr>
         <w:t>MxN</w:t>
       </w:r>
+      <w:proofErr w:type="spellEnd"/>
       <w:r>
         <w:rPr>
           <w:rFonts w:ascii="Verdana" w:hAnsi="Verdana" w:cs="Arial"/>
@@ -4214,13 +4272,23 @@
           <w:rFonts w:ascii="Verdana" w:hAnsi="Verdana" w:cs="Arial"/>
         </w:rPr>
       </w:pPr>
+      <w:proofErr w:type="spellStart"/>
       <w:r>
         <w:rPr>
           <w:rFonts w:ascii="Verdana" w:hAnsi="Verdana" w:cs="Arial"/>
           <w:b/>
           <w:bCs/>
         </w:rPr>
-        <w:t>Momentum:</w:t>
+        <w:t>Momentum</w:t>
+      </w:r>
+      <w:proofErr w:type="spellEnd"/>
+      <w:r>
+        <w:rPr>
+          <w:rFonts w:ascii="Verdana" w:hAnsi="Verdana" w:cs="Arial"/>
+          <w:b/>
+          <w:bCs/>
+        </w:rPr>
+        <w:t>:</w:t>
       </w:r>
       <w:r>
         <w:rPr>
@@ -4457,25 +4525,7 @@
         <w:rPr>
           <w:u w:val="single"/>
         </w:rPr>
-        <w:t>Prototipo 0</w:t>
-      </w:r>
-      <w:r>
-        <w:rPr>
-          <w:u w:val="single"/>
-        </w:rPr>
-        <w:t>8</w:t>
-      </w:r>
-      <w:r>
-        <w:rPr>
-          <w:u w:val="single"/>
-        </w:rPr>
-        <w:t xml:space="preserve"> – Aspectos del Game</w:t>
-      </w:r>
-      <w:r>
-        <w:rPr>
-          <w:u w:val="single"/>
-        </w:rPr>
-        <w:t>play 2</w:t>
+        <w:t>Prototipo 08 – Aspectos del Gameplay 2</w:t>
       </w:r>
     </w:p>
     <w:p>
@@ -4514,7 +4564,21 @@
         <w:rPr>
           <w:rFonts w:ascii="Verdana" w:hAnsi="Verdana" w:cs="Arial"/>
         </w:rPr>
-        <w:t xml:space="preserve"> en el momentum se</w:t>
+        <w:t xml:space="preserve"> en el </w:t>
+      </w:r>
+      <w:proofErr w:type="spellStart"/>
+      <w:r>
+        <w:rPr>
+          <w:rFonts w:ascii="Verdana" w:hAnsi="Verdana" w:cs="Arial"/>
+        </w:rPr>
+        <w:t>momentum</w:t>
+      </w:r>
+      <w:proofErr w:type="spellEnd"/>
+      <w:r>
+        <w:rPr>
+          <w:rFonts w:ascii="Verdana" w:hAnsi="Verdana" w:cs="Arial"/>
+        </w:rPr>
+        <w:t xml:space="preserve"> se</w:t>
       </w:r>
       <w:r>
         <w:rPr>
@@ -4682,15 +4746,21 @@
         <w:jc w:val="both"/>
         <w:rPr>
           <w:rFonts w:ascii="Verdana" w:hAnsi="Verdana" w:cs="Arial"/>
+        </w:rPr>
+      </w:pPr>
+      <w:r>
+        <w:rPr>
+          <w:rFonts w:ascii="Verdana" w:hAnsi="Verdana" w:cs="Arial"/>
+        </w:rPr>
+        <w:t xml:space="preserve">El conjunto ordenado de todos los hitos resultantes de la partida, conforma la </w:t>
+      </w:r>
+      <w:r>
+        <w:rPr>
+          <w:rFonts w:ascii="Verdana" w:hAnsi="Verdana" w:cs="Arial"/>
           <w:b/>
           <w:bCs/>
         </w:rPr>
-      </w:pPr>
-      <w:r>
-        <w:rPr>
-          <w:rFonts w:ascii="Verdana" w:hAnsi="Verdana" w:cs="Arial"/>
-        </w:rPr>
-        <w:t xml:space="preserve">El conjunto ordenado de todos los hitos resultantes de la partida, conforma la </w:t>
+        <w:t xml:space="preserve">Leyenda de </w:t>
       </w:r>
       <w:r>
         <w:rPr>
@@ -4698,7 +4768,7 @@
           <w:b/>
           <w:bCs/>
         </w:rPr>
-        <w:t xml:space="preserve">Leyenda de </w:t>
+        <w:t>Héroe</w:t>
       </w:r>
       <w:r>
         <w:rPr>
@@ -4706,7 +4776,13 @@
           <w:b/>
           <w:bCs/>
         </w:rPr>
-        <w:t>Héroe</w:t>
+        <w:t xml:space="preserve"> </w:t>
+      </w:r>
+      <w:r>
+        <w:rPr>
+          <w:rFonts w:ascii="Verdana" w:hAnsi="Verdana" w:cs="Arial"/>
+        </w:rPr>
+        <w:t>en el nivel</w:t>
       </w:r>
       <w:r>
         <w:rPr>
@@ -4714,51 +4790,436 @@
           <w:b/>
           <w:bCs/>
         </w:rPr>
-        <w:t xml:space="preserve"> </w:t>
-      </w:r>
-      <w:r>
-        <w:rPr>
-          <w:rFonts w:ascii="Verdana" w:hAnsi="Verdana" w:cs="Arial"/>
-        </w:rPr>
-        <w:t>en</w:t>
-      </w:r>
+        <w:t xml:space="preserve">. </w:t>
+      </w:r>
+      <w:r>
+        <w:rPr>
+          <w:rFonts w:ascii="Verdana" w:hAnsi="Verdana" w:cs="Arial"/>
+        </w:rPr>
+        <w:t>La</w:t>
+      </w:r>
+      <w:r>
+        <w:rPr>
+          <w:rFonts w:ascii="Verdana" w:hAnsi="Verdana" w:cs="Arial"/>
+        </w:rPr>
+        <w:t xml:space="preserve"> leyenda, además de servir como progresión narrativa es moneda de intercambio para adquirir accesorios decorativos y contenido adicional en el juego.  </w:t>
+      </w:r>
+    </w:p>
+    <w:p>
+      <w:pPr>
+        <w:rPr>
+          <w:rFonts w:ascii="Verdana" w:hAnsi="Verdana" w:cs="Arial"/>
+        </w:rPr>
+      </w:pPr>
+      <w:r>
+        <w:rPr>
+          <w:rFonts w:ascii="Verdana" w:hAnsi="Verdana" w:cs="Arial"/>
+        </w:rPr>
+        <w:br w:type="page"/>
+      </w:r>
+    </w:p>
+    <w:p>
+      <w:pPr>
+        <w:pStyle w:val="Ttulo1"/>
+        <w:jc w:val="left"/>
+        <w:rPr>
+          <w:u w:val="single"/>
+        </w:rPr>
+      </w:pPr>
       <w:bookmarkStart w:id="0" w:name="_GoBack"/>
-      <w:bookmarkEnd w:id="0"/>
-      <w:r>
-        <w:rPr>
-          <w:rFonts w:ascii="Verdana" w:hAnsi="Verdana" w:cs="Arial"/>
-        </w:rPr>
-        <w:t xml:space="preserve"> el nivel</w:t>
-      </w:r>
-      <w:r>
+      <w:r>
+        <w:rPr>
+          <w:u w:val="single"/>
+        </w:rPr>
+        <w:lastRenderedPageBreak/>
+        <w:t>Prototipo 0</w:t>
+      </w:r>
+      <w:r>
+        <w:rPr>
+          <w:u w:val="single"/>
+        </w:rPr>
+        <w:t>9</w:t>
+      </w:r>
+      <w:r>
+        <w:rPr>
+          <w:u w:val="single"/>
+        </w:rPr>
+        <w:t xml:space="preserve"> – Aspectos del Gameplay </w:t>
+      </w:r>
+      <w:r>
+        <w:rPr>
+          <w:u w:val="single"/>
+        </w:rPr>
+        <w:t>3</w:t>
+      </w:r>
+    </w:p>
+    <w:bookmarkEnd w:id="0"/>
+    <w:p>
+      <w:r>
+        <w:rPr>
+          <w:noProof/>
+        </w:rPr>
+        <w:drawing>
+          <wp:inline distT="0" distB="0" distL="0" distR="0" wp14:anchorId="29947367" wp14:editId="742D461D">
+            <wp:extent cx="5394960" cy="3985260"/>
+            <wp:effectExtent l="190500" t="190500" r="186690" b="186690"/>
+            <wp:docPr id="8" name="Imagen 8"/>
+            <wp:cNvGraphicFramePr>
+              <a:graphicFrameLocks xmlns:a="http://schemas.openxmlformats.org/drawingml/2006/main" noChangeAspect="1"/>
+            </wp:cNvGraphicFramePr>
+            <a:graphic xmlns:a="http://schemas.openxmlformats.org/drawingml/2006/main">
+              <a:graphicData uri="http://schemas.openxmlformats.org/drawingml/2006/picture">
+                <pic:pic xmlns:pic="http://schemas.openxmlformats.org/drawingml/2006/picture">
+                  <pic:nvPicPr>
+                    <pic:cNvPr id="0" name="Picture 1"/>
+                    <pic:cNvPicPr>
+                      <a:picLocks noChangeAspect="1" noChangeArrowheads="1"/>
+                    </pic:cNvPicPr>
+                  </pic:nvPicPr>
+                  <pic:blipFill>
+                    <a:blip r:embed="rId20">
+                      <a:extLst>
+                        <a:ext uri="{BEBA8EAE-BF5A-486C-A8C5-ECC9F3942E4B}">
+                          <a14:imgProps xmlns:a14="http://schemas.microsoft.com/office/drawing/2010/main">
+                            <a14:imgLayer r:embed="rId21">
+                              <a14:imgEffect>
+                                <a14:brightnessContrast bright="20000" contrast="-20000"/>
+                              </a14:imgEffect>
+                            </a14:imgLayer>
+                          </a14:imgProps>
+                        </a:ext>
+                        <a:ext uri="{28A0092B-C50C-407E-A947-70E740481C1C}">
+                          <a14:useLocalDpi xmlns:a14="http://schemas.microsoft.com/office/drawing/2010/main" val="0"/>
+                        </a:ext>
+                      </a:extLst>
+                    </a:blip>
+                    <a:srcRect/>
+                    <a:stretch>
+                      <a:fillRect/>
+                    </a:stretch>
+                  </pic:blipFill>
+                  <pic:spPr bwMode="auto">
+                    <a:xfrm>
+                      <a:off x="0" y="0"/>
+                      <a:ext cx="5394960" cy="3985260"/>
+                    </a:xfrm>
+                    <a:prstGeom prst="rect">
+                      <a:avLst/>
+                    </a:prstGeom>
+                    <a:ln>
+                      <a:noFill/>
+                    </a:ln>
+                    <a:effectLst>
+                      <a:outerShdw blurRad="190500" algn="tl" rotWithShape="0">
+                        <a:srgbClr val="000000">
+                          <a:alpha val="70000"/>
+                        </a:srgbClr>
+                      </a:outerShdw>
+                    </a:effectLst>
+                  </pic:spPr>
+                </pic:pic>
+              </a:graphicData>
+            </a:graphic>
+          </wp:inline>
+        </w:drawing>
+      </w:r>
+    </w:p>
+    <w:p>
+      <w:pPr>
+        <w:spacing w:line="360" w:lineRule="auto"/>
+        <w:jc w:val="both"/>
+        <w:rPr>
+          <w:rFonts w:ascii="Verdana" w:hAnsi="Verdana" w:cs="Arial"/>
+        </w:rPr>
+      </w:pPr>
+      <w:r>
+        <w:rPr>
+          <w:rFonts w:ascii="Verdana" w:hAnsi="Verdana" w:cs="Arial"/>
+        </w:rPr>
+        <w:t>El comportamiento de las unidades en el campo de batalla esta determinado por los siguientes atributos:</w:t>
+      </w:r>
+    </w:p>
+    <w:p>
+      <w:pPr>
+        <w:pStyle w:val="Prrafodelista"/>
+        <w:numPr>
+          <w:ilvl w:val="0"/>
+          <w:numId w:val="5"/>
+        </w:numPr>
+        <w:spacing w:line="360" w:lineRule="auto"/>
+        <w:jc w:val="both"/>
         <w:rPr>
           <w:rFonts w:ascii="Verdana" w:hAnsi="Verdana" w:cs="Arial"/>
           <w:b/>
           <w:bCs/>
         </w:rPr>
-        <w:t xml:space="preserve">. </w:t>
-      </w:r>
-      <w:r>
-        <w:rPr>
-          <w:rFonts w:ascii="Verdana" w:hAnsi="Verdana" w:cs="Arial"/>
-        </w:rPr>
-        <w:t>La</w:t>
-      </w:r>
-      <w:r>
-        <w:rPr>
-          <w:rFonts w:ascii="Verdana" w:hAnsi="Verdana" w:cs="Arial"/>
-        </w:rPr>
-        <w:t xml:space="preserve"> leyenda, además de servir como progresión narrativa es moneda de intercambio para adquirir accesorios decorativos y contenido adicional en el juego.  </w:t>
+      </w:pPr>
+      <w:r>
+        <w:rPr>
+          <w:rFonts w:ascii="Verdana" w:hAnsi="Verdana" w:cs="Arial"/>
+          <w:b/>
+          <w:bCs/>
+        </w:rPr>
+        <w:t>Vida (H)</w:t>
+      </w:r>
+      <w:r>
+        <w:rPr>
+          <w:rFonts w:ascii="Verdana" w:hAnsi="Verdana" w:cs="Arial"/>
+          <w:b/>
+          <w:bCs/>
+        </w:rPr>
+        <w:t>:</w:t>
+      </w:r>
+      <w:r>
+        <w:rPr>
+          <w:rFonts w:ascii="Verdana" w:hAnsi="Verdana" w:cs="Arial"/>
+          <w:b/>
+          <w:bCs/>
+        </w:rPr>
+        <w:t xml:space="preserve"> </w:t>
+      </w:r>
+      <w:r>
+        <w:rPr>
+          <w:rFonts w:ascii="Verdana" w:hAnsi="Verdana" w:cs="Arial"/>
+        </w:rPr>
+        <w:t>La unidad muere cuando sus puntos de vida son cero.</w:t>
       </w:r>
     </w:p>
     <w:p>
       <w:pPr>
+        <w:pStyle w:val="Prrafodelista"/>
+        <w:numPr>
+          <w:ilvl w:val="0"/>
+          <w:numId w:val="5"/>
+        </w:numPr>
         <w:spacing w:line="360" w:lineRule="auto"/>
         <w:jc w:val="both"/>
         <w:rPr>
           <w:rFonts w:ascii="Verdana" w:hAnsi="Verdana" w:cs="Arial"/>
-        </w:rPr>
-      </w:pPr>
+          <w:b/>
+          <w:bCs/>
+        </w:rPr>
+      </w:pPr>
+      <w:r>
+        <w:rPr>
+          <w:rFonts w:ascii="Verdana" w:hAnsi="Verdana" w:cs="Arial"/>
+          <w:b/>
+          <w:bCs/>
+        </w:rPr>
+        <w:t xml:space="preserve">Ataque (A): </w:t>
+      </w:r>
+      <w:r>
+        <w:rPr>
+          <w:rFonts w:ascii="Verdana" w:hAnsi="Verdana" w:cs="Arial"/>
+        </w:rPr>
+        <w:t xml:space="preserve">La </w:t>
+      </w:r>
+      <w:r>
+        <w:rPr>
+          <w:rFonts w:ascii="Verdana" w:hAnsi="Verdana" w:cs="Arial"/>
+        </w:rPr>
+        <w:t>unidad tiene un valor de ataque, el mismo se aplica por turno a una unidad enemiga al alcance en función de su velocidad de ataque.</w:t>
+      </w:r>
+    </w:p>
+    <w:p>
+      <w:pPr>
+        <w:pStyle w:val="Prrafodelista"/>
+        <w:numPr>
+          <w:ilvl w:val="0"/>
+          <w:numId w:val="5"/>
+        </w:numPr>
+        <w:spacing w:line="360" w:lineRule="auto"/>
+        <w:jc w:val="both"/>
+        <w:rPr>
+          <w:rFonts w:ascii="Verdana" w:hAnsi="Verdana" w:cs="Arial"/>
+          <w:b/>
+          <w:bCs/>
+        </w:rPr>
+      </w:pPr>
+      <w:r>
+        <w:rPr>
+          <w:rFonts w:ascii="Verdana" w:hAnsi="Verdana" w:cs="Arial"/>
+          <w:b/>
+          <w:bCs/>
+        </w:rPr>
+        <w:t>Velocidad de Ataque (V.A)</w:t>
+      </w:r>
+      <w:r>
+        <w:rPr>
+          <w:rFonts w:ascii="Verdana" w:hAnsi="Verdana" w:cs="Arial"/>
+          <w:b/>
+          <w:bCs/>
+        </w:rPr>
+        <w:t xml:space="preserve">: </w:t>
+      </w:r>
+      <w:r>
+        <w:rPr>
+          <w:rFonts w:ascii="Verdana" w:hAnsi="Verdana" w:cs="Arial"/>
+        </w:rPr>
+        <w:t>Cada unidad tiene un número de ataques permitidos por turno.</w:t>
+      </w:r>
+    </w:p>
+    <w:p>
+      <w:pPr>
+        <w:pStyle w:val="Prrafodelista"/>
+        <w:numPr>
+          <w:ilvl w:val="0"/>
+          <w:numId w:val="5"/>
+        </w:numPr>
+        <w:spacing w:line="360" w:lineRule="auto"/>
+        <w:jc w:val="both"/>
+        <w:rPr>
+          <w:rFonts w:ascii="Verdana" w:hAnsi="Verdana" w:cs="Arial"/>
+          <w:b/>
+          <w:bCs/>
+        </w:rPr>
+      </w:pPr>
+      <w:r>
+        <w:rPr>
+          <w:rFonts w:ascii="Verdana" w:hAnsi="Verdana" w:cs="Arial"/>
+          <w:b/>
+          <w:bCs/>
+        </w:rPr>
+        <w:t>Velocidad de Movimiento (V.M)</w:t>
+      </w:r>
+      <w:r>
+        <w:rPr>
+          <w:rFonts w:ascii="Verdana" w:hAnsi="Verdana" w:cs="Arial"/>
+          <w:b/>
+          <w:bCs/>
+        </w:rPr>
+        <w:t xml:space="preserve">: </w:t>
+      </w:r>
+      <w:r>
+        <w:rPr>
+          <w:rFonts w:ascii="Verdana" w:hAnsi="Verdana" w:cs="Arial"/>
+        </w:rPr>
+        <w:t>Numero de celdas a desplazar en una dirección por turno.</w:t>
+      </w:r>
+    </w:p>
+    <w:p>
+      <w:pPr>
+        <w:pStyle w:val="Prrafodelista"/>
+        <w:numPr>
+          <w:ilvl w:val="0"/>
+          <w:numId w:val="5"/>
+        </w:numPr>
+        <w:spacing w:line="360" w:lineRule="auto"/>
+        <w:jc w:val="both"/>
+        <w:rPr>
+          <w:rFonts w:ascii="Verdana" w:hAnsi="Verdana" w:cs="Arial"/>
+          <w:b/>
+          <w:bCs/>
+        </w:rPr>
+      </w:pPr>
+      <w:r>
+        <w:rPr>
+          <w:rFonts w:ascii="Verdana" w:hAnsi="Verdana" w:cs="Arial"/>
+          <w:b/>
+          <w:bCs/>
+        </w:rPr>
+        <w:t xml:space="preserve">Rango de Ataque (R.A): </w:t>
+      </w:r>
+      <w:r>
+        <w:rPr>
+          <w:rFonts w:ascii="Verdana" w:hAnsi="Verdana" w:cs="Arial"/>
+        </w:rPr>
+        <w:t>Área</w:t>
+      </w:r>
+      <w:r>
+        <w:rPr>
+          <w:rFonts w:ascii="Verdana" w:hAnsi="Verdana" w:cs="Arial"/>
+        </w:rPr>
+        <w:t xml:space="preserve"> que determina el alcance del ataque de la unidad.</w:t>
+      </w:r>
+    </w:p>
+    <w:p>
+      <w:pPr>
+        <w:pStyle w:val="Prrafodelista"/>
+        <w:numPr>
+          <w:ilvl w:val="0"/>
+          <w:numId w:val="5"/>
+        </w:numPr>
+        <w:spacing w:line="360" w:lineRule="auto"/>
+        <w:jc w:val="both"/>
+        <w:rPr>
+          <w:rFonts w:ascii="Verdana" w:hAnsi="Verdana" w:cs="Arial"/>
+          <w:b/>
+          <w:bCs/>
+        </w:rPr>
+      </w:pPr>
+      <w:r>
+        <w:rPr>
+          <w:rFonts w:ascii="Verdana" w:hAnsi="Verdana" w:cs="Arial"/>
+          <w:b/>
+          <w:bCs/>
+        </w:rPr>
+        <w:t>Defensa</w:t>
+      </w:r>
+      <w:r>
+        <w:rPr>
+          <w:rFonts w:ascii="Verdana" w:hAnsi="Verdana" w:cs="Arial"/>
+          <w:b/>
+          <w:bCs/>
+        </w:rPr>
+        <w:t xml:space="preserve"> (R.A):</w:t>
+      </w:r>
+      <w:r>
+        <w:rPr>
+          <w:rFonts w:ascii="Verdana" w:hAnsi="Verdana" w:cs="Arial"/>
+          <w:b/>
+          <w:bCs/>
+        </w:rPr>
+        <w:t xml:space="preserve"> </w:t>
+      </w:r>
+      <w:r>
+        <w:rPr>
+          <w:rFonts w:ascii="Verdana" w:hAnsi="Verdana" w:cs="Arial"/>
+        </w:rPr>
+        <w:t>De</w:t>
+      </w:r>
+      <w:r>
+        <w:rPr>
+          <w:rFonts w:ascii="Verdana" w:hAnsi="Verdana" w:cs="Arial"/>
+        </w:rPr>
+        <w:t>termina la reducción de daño.</w:t>
+      </w:r>
+    </w:p>
+    <w:p>
+      <w:pPr>
+        <w:pStyle w:val="Prrafodelista"/>
+        <w:numPr>
+          <w:ilvl w:val="0"/>
+          <w:numId w:val="5"/>
+        </w:numPr>
+        <w:spacing w:line="360" w:lineRule="auto"/>
+        <w:jc w:val="both"/>
+        <w:rPr>
+          <w:rFonts w:ascii="Verdana" w:hAnsi="Verdana" w:cs="Arial"/>
+          <w:b/>
+          <w:bCs/>
+        </w:rPr>
+      </w:pPr>
+      <w:r>
+        <w:rPr>
+          <w:rFonts w:ascii="Verdana" w:hAnsi="Verdana" w:cs="Arial"/>
+          <w:b/>
+          <w:bCs/>
+        </w:rPr>
+        <w:t xml:space="preserve">Habilidad (S): </w:t>
+      </w:r>
+      <w:r>
+        <w:rPr>
+          <w:rFonts w:ascii="Verdana" w:hAnsi="Verdana" w:cs="Arial"/>
+        </w:rPr>
+        <w:t xml:space="preserve">Efecto adicional </w:t>
+      </w:r>
+      <w:r>
+        <w:rPr>
+          <w:rFonts w:ascii="Verdana" w:hAnsi="Verdana" w:cs="Arial"/>
+        </w:rPr>
+        <w:t>de uso único que se manifiesta en uno o mas atributos, durante uno o más turnos</w:t>
+      </w:r>
     </w:p>
     <w:p>
       <w:pPr>

</xml_diff>